<commit_message>
Adding a draft abstract
</commit_message>
<xml_diff>
--- a/01 - Agile for Model-Based Standards Development/C - Final Draft/Agile-for-Model-Based-Standards-Development.docx
+++ b/01 - Agile for Model-Based Standards Development/C - Final Draft/Agile-for-Model-Based-Standards-Development.docx
@@ -774,8 +774,13 @@
         <w:pStyle w:val="Default"/>
         <w:jc w:val="right"/>
       </w:pPr>
-      <w:r>
-        <w:t>Engisis, LLC</w:t>
+      <w:proofErr w:type="spellStart"/>
+      <w:r>
+        <w:t>Engisis</w:t>
+      </w:r>
+      <w:proofErr w:type="spellEnd"/>
+      <w:r>
+        <w:t>, LLC</w:t>
       </w:r>
     </w:p>
     <w:p>
@@ -1315,7 +1320,23 @@
           <w:sz w:val="20"/>
           <w:szCs w:val="20"/>
         </w:rPr>
-        <w:t xml:space="preserve"> document in order to describe an experimental procedure or concept adequately.</w:t>
+        <w:t xml:space="preserve"> </w:t>
+      </w:r>
+      <w:proofErr w:type="gramStart"/>
+      <w:r>
+        <w:rPr>
+          <w:sz w:val="20"/>
+          <w:szCs w:val="20"/>
+        </w:rPr>
+        <w:t>document</w:t>
+      </w:r>
+      <w:proofErr w:type="gramEnd"/>
+      <w:r>
+        <w:rPr>
+          <w:sz w:val="20"/>
+          <w:szCs w:val="20"/>
+        </w:rPr>
+        <w:t xml:space="preserve"> in order to describe an experimental procedure or concept adequately.</w:t>
       </w:r>
     </w:p>
     <w:p>
@@ -1361,12 +1382,21 @@
           <w:szCs w:val="20"/>
         </w:rPr>
       </w:pPr>
+      <w:proofErr w:type="gramStart"/>
       <w:r>
         <w:rPr>
           <w:sz w:val="20"/>
           <w:szCs w:val="20"/>
         </w:rPr>
-        <w:t xml:space="preserve">entities, materials, or equipment are necessarily the best available for the purpose. </w:t>
+        <w:t>entities</w:t>
+      </w:r>
+      <w:proofErr w:type="gramEnd"/>
+      <w:r>
+        <w:rPr>
+          <w:sz w:val="20"/>
+          <w:szCs w:val="20"/>
+        </w:rPr>
+        <w:t xml:space="preserve">, materials, or equipment are necessarily the best available for the purpose. </w:t>
       </w:r>
     </w:p>
     <w:p>
@@ -1824,10 +1854,214 @@
     <w:p>
       <w:pPr>
         <w:pStyle w:val="BodyText"/>
-      </w:pPr>
-      <w:r>
-        <w:t>TBD</w:t>
-      </w:r>
+        <w:rPr>
+          <w:rFonts w:eastAsia="Times New Roman"/>
+        </w:rPr>
+      </w:pPr>
+      <w:r>
+        <w:t xml:space="preserve">Industry is undergoing a </w:t>
+      </w:r>
+      <w:r>
+        <w:t>wide scale</w:t>
+      </w:r>
+      <w:r>
+        <w:t xml:space="preserve"> digital revolution </w:t>
+      </w:r>
+      <w:r>
+        <w:t xml:space="preserve">as they strive towards enabling their digital enterprises. This paradigm shift from unstructured data sources and paper based artifacts to </w:t>
+      </w:r>
+      <w:commentRangeStart w:id="1"/>
+      <w:r>
+        <w:t xml:space="preserve">Digital Twins </w:t>
+      </w:r>
+      <w:commentRangeEnd w:id="1"/>
+      <w:r>
+        <w:rPr>
+          <w:rStyle w:val="CommentReference"/>
+          <w:rFonts w:cstheme="minorBidi"/>
+        </w:rPr>
+        <w:commentReference w:id="1"/>
+      </w:r>
+      <w:r>
+        <w:t xml:space="preserve">places key importance on </w:t>
+      </w:r>
+      <w:r>
+        <w:rPr>
+          <w:rFonts w:eastAsia="Times New Roman"/>
+        </w:rPr>
+        <w:t>the interoperability of the software applications and infor</w:t>
+      </w:r>
+      <w:r>
+        <w:rPr>
+          <w:rFonts w:eastAsia="Times New Roman"/>
+        </w:rPr>
+        <w:t xml:space="preserve">mation systems involved. One of the main responses to this new paradigm is the use of neutral industry data standards. However as this digital strategy represents an </w:t>
+      </w:r>
+      <w:r>
+        <w:rPr>
+          <w:rFonts w:eastAsia="Times New Roman"/>
+        </w:rPr>
+        <w:t xml:space="preserve">increased development rate </w:t>
+      </w:r>
+      <w:r>
+        <w:rPr>
+          <w:rFonts w:eastAsia="Times New Roman"/>
+        </w:rPr>
+        <w:t>for</w:t>
+      </w:r>
+      <w:r>
+        <w:rPr>
+          <w:rFonts w:eastAsia="Times New Roman"/>
+        </w:rPr>
+        <w:t xml:space="preserve"> industry </w:t>
+      </w:r>
+      <w:r>
+        <w:rPr>
+          <w:rFonts w:eastAsia="Times New Roman"/>
+        </w:rPr>
+        <w:t xml:space="preserve">it must be ensured that </w:t>
+      </w:r>
+      <w:r>
+        <w:rPr>
+          <w:rFonts w:eastAsia="Times New Roman"/>
+        </w:rPr>
+        <w:t xml:space="preserve">as their foundation industry data standards are able to support </w:t>
+      </w:r>
+      <w:r>
+        <w:rPr>
+          <w:rFonts w:eastAsia="Times New Roman"/>
+        </w:rPr>
+        <w:t xml:space="preserve">rapid incremental development </w:t>
+      </w:r>
+      <w:r>
+        <w:rPr>
+          <w:rFonts w:eastAsia="Times New Roman"/>
+        </w:rPr>
+        <w:t>as well.</w:t>
+      </w:r>
+      <w:r>
+        <w:rPr>
+          <w:rFonts w:eastAsia="Times New Roman"/>
+        </w:rPr>
+        <w:t xml:space="preserve"> </w:t>
+      </w:r>
+      <w:r>
+        <w:rPr>
+          <w:rFonts w:eastAsia="Times New Roman"/>
+        </w:rPr>
+        <w:t>Examination</w:t>
+      </w:r>
+      <w:r>
+        <w:rPr>
+          <w:rFonts w:eastAsia="Times New Roman"/>
+        </w:rPr>
+        <w:t xml:space="preserve"> of the current industry data standards development process points to two primary roadblock inhibiting this advancement: (1) inflated standards development time lengths and (2) quality escapements in the published standards. </w:t>
+      </w:r>
+      <w:commentRangeStart w:id="2"/>
+      <w:r>
+        <w:rPr>
+          <w:rFonts w:eastAsia="Times New Roman"/>
+        </w:rPr>
+        <w:t xml:space="preserve">An analysis of the key contributing factors to these roadblocks and of available optimization opportunities has resulted in a recommendation to pursue the adoption </w:t>
+      </w:r>
+      <w:r>
+        <w:rPr>
+          <w:rFonts w:eastAsia="Times New Roman"/>
+        </w:rPr>
+        <w:t xml:space="preserve">of an </w:t>
+      </w:r>
+      <w:r>
+        <w:rPr>
+          <w:rFonts w:eastAsia="Times New Roman"/>
+        </w:rPr>
+        <w:t xml:space="preserve">agile framework and toolchain by standards development bodies. </w:t>
+      </w:r>
+      <w:commentRangeEnd w:id="2"/>
+      <w:r>
+        <w:rPr>
+          <w:rStyle w:val="CommentReference"/>
+          <w:rFonts w:cstheme="minorBidi"/>
+        </w:rPr>
+        <w:commentReference w:id="2"/>
+      </w:r>
+      <w:r>
+        <w:rPr>
+          <w:rFonts w:eastAsia="Times New Roman"/>
+        </w:rPr>
+        <w:t xml:space="preserve">This proposed solution includes </w:t>
+      </w:r>
+      <w:r>
+        <w:rPr>
+          <w:rFonts w:eastAsia="Times New Roman"/>
+        </w:rPr>
+        <w:t>Scaled Agile [</w:t>
+      </w:r>
+      <w:proofErr w:type="spellStart"/>
+      <w:r>
+        <w:rPr>
+          <w:rFonts w:eastAsia="Times New Roman"/>
+        </w:rPr>
+        <w:t>SAFe</w:t>
+      </w:r>
+      <w:proofErr w:type="spellEnd"/>
+      <w:r>
+        <w:rPr>
+          <w:rFonts w:eastAsia="Times New Roman"/>
+        </w:rPr>
+        <w:t>], Disciplined Agile Delivery [DAD] and Large-scale Scrum [</w:t>
+      </w:r>
+      <w:proofErr w:type="spellStart"/>
+      <w:r>
+        <w:rPr>
+          <w:rFonts w:eastAsia="Times New Roman"/>
+        </w:rPr>
+        <w:t>LeSS</w:t>
+      </w:r>
+      <w:proofErr w:type="spellEnd"/>
+      <w:r>
+        <w:rPr>
+          <w:rFonts w:eastAsia="Times New Roman"/>
+        </w:rPr>
+        <w:t>]</w:t>
+      </w:r>
+      <w:r>
+        <w:rPr>
+          <w:rFonts w:eastAsia="Times New Roman"/>
+        </w:rPr>
+        <w:t xml:space="preserve"> and offer </w:t>
+      </w:r>
+      <w:r>
+        <w:rPr>
+          <w:rFonts w:eastAsia="Times New Roman"/>
+        </w:rPr>
+        <w:t xml:space="preserve">a means to shorten the development cycle and provide a usable product to the </w:t>
+      </w:r>
+      <w:r>
+        <w:rPr>
+          <w:rFonts w:eastAsia="Times New Roman"/>
+        </w:rPr>
+        <w:t>industry</w:t>
+      </w:r>
+      <w:r>
+        <w:rPr>
+          <w:rFonts w:eastAsia="Times New Roman"/>
+        </w:rPr>
+        <w:t xml:space="preserve"> faster</w:t>
+      </w:r>
+      <w:r>
+        <w:rPr>
+          <w:rFonts w:eastAsia="Times New Roman"/>
+        </w:rPr>
+        <w:t>.</w:t>
+      </w:r>
+    </w:p>
+    <w:p>
+      <w:pPr>
+        <w:pStyle w:val="BodyText"/>
+        <w:rPr>
+          <w:rFonts w:eastAsia="Times New Roman"/>
+        </w:rPr>
+      </w:pPr>
     </w:p>
     <w:p>
       <w:pPr>
@@ -1841,8 +2075,13 @@
       <w:pPr>
         <w:pStyle w:val="BodyText"/>
       </w:pPr>
-      <w:r>
-        <w:t>model based standards development; agile</w:t>
+      <w:proofErr w:type="gramStart"/>
+      <w:r>
+        <w:t>model</w:t>
+      </w:r>
+      <w:proofErr w:type="gramEnd"/>
+      <w:r>
+        <w:t xml:space="preserve"> based standards development; agile</w:t>
       </w:r>
     </w:p>
     <w:p>
@@ -4347,10 +4586,10 @@
       <w:pPr>
         <w:pStyle w:val="Caption"/>
         <w:sectPr>
-          <w:headerReference w:type="default" r:id="rId12"/>
-          <w:footerReference w:type="default" r:id="rId13"/>
-          <w:headerReference w:type="first" r:id="rId14"/>
-          <w:footerReference w:type="first" r:id="rId15"/>
+          <w:headerReference w:type="default" r:id="rId14"/>
+          <w:footerReference w:type="default" r:id="rId15"/>
+          <w:headerReference w:type="first" r:id="rId16"/>
+          <w:footerReference w:type="first" r:id="rId17"/>
           <w:pgSz w:w="12240" w:h="15840"/>
           <w:pgMar w:top="1440" w:right="1440" w:bottom="1440" w:left="1800" w:header="720" w:footer="720" w:gutter="0"/>
           <w:pgNumType w:fmt="lowerRoman" w:start="1"/>
@@ -4370,12 +4609,12 @@
           <w:numId w:val="1"/>
         </w:numPr>
       </w:pPr>
-      <w:bookmarkStart w:id="1" w:name="_Toc15302639"/>
+      <w:bookmarkStart w:id="4" w:name="_Toc15302639"/>
       <w:r>
         <w:lastRenderedPageBreak/>
         <w:t>Introduction</w:t>
       </w:r>
-      <w:bookmarkEnd w:id="1"/>
+      <w:bookmarkEnd w:id="4"/>
     </w:p>
     <w:p>
       <w:pPr>
@@ -4393,11 +4632,11 @@
           <w:numId w:val="1"/>
         </w:numPr>
       </w:pPr>
-      <w:bookmarkStart w:id="2" w:name="_Toc15302640"/>
+      <w:bookmarkStart w:id="5" w:name="_Toc15302640"/>
       <w:r>
         <w:t>Statement of Industry</w:t>
       </w:r>
-      <w:bookmarkEnd w:id="2"/>
+      <w:bookmarkEnd w:id="5"/>
     </w:p>
     <w:p>
       <w:pPr>
@@ -4434,23 +4673,7 @@
           <w:color w:val="000000"/>
           <w:szCs w:val="24"/>
         </w:rPr>
-        <w:t xml:space="preserve">Through this new paradigm, manufacturing data processing can now leverage modern computing techniques and be made faster, consistent, and more accurate, offering a better insight and leading to a Smarter Manufacturing. This new approach requires that structured digital product data be shared and exchanged among numerous engineering and business software applications, and information </w:t>
-      </w:r>
-      <w:r>
-        <w:rPr>
-          <w:rFonts w:eastAsia="Times New Roman" w:cs="Times New Roman"/>
-          <w:color w:val="000000"/>
-          <w:szCs w:val="24"/>
-        </w:rPr>
-        <w:t>systems [</w:t>
-      </w:r>
-      <w:r>
-        <w:rPr>
-          <w:rFonts w:eastAsia="Times New Roman" w:cs="Times New Roman"/>
-          <w:color w:val="000000"/>
-          <w:szCs w:val="24"/>
-        </w:rPr>
-        <w:t>ref]. Through its entire lifecycle, a product generates an enormous amount of data in response to different processes (e.g., design, manufacturing, distribution) and needs (e.g., technical, commercial, regulatory). This data is often critical to every organization that plays a role in the product lifecycle. This is where the organizational contribution and value reside.</w:t>
+        <w:t>Through this new paradigm, manufacturing data processing can now leverage modern computing techniques and be made faster, consistent, and more accurate, offering a better insight and leading to a Smarter Manufacturing. This new approach requires that structured digital product data be shared and exchanged among numerous engineering and business software applications, and information systems [ref]. Through its entire lifecycle, a product generates an enormous amount of data in response to different processes (e.g., design, manufacturing, distribution) and needs (e.g., technical, commercial, regulatory). This data is often critical to every organization that plays a role in the product lifecycle. This is where the organizational contribution and value reside.</w:t>
       </w:r>
     </w:p>
     <w:p>
@@ -4573,7 +4796,25 @@
           <w:color w:val="000000"/>
           <w:szCs w:val="24"/>
         </w:rPr>
-        <w:t xml:space="preserve"> standard series, informally known as STEP[ref].  STEP started in the early 90s and is one of the information standards that enables product lifecycle collaboration. It includes a set of product data representations and implementation methods to exchange product data. Each of these product data representations is domain-specific and developed by industrial experts to enable standard-based product data exchange. To support its requirements, the STEP community developed its own data modelling language ISO 10303-11 </w:t>
+        <w:t xml:space="preserve"> standard series, informally known as </w:t>
+      </w:r>
+      <w:proofErr w:type="gramStart"/>
+      <w:r>
+        <w:rPr>
+          <w:rFonts w:eastAsia="Times New Roman" w:cs="Times New Roman"/>
+          <w:color w:val="000000"/>
+          <w:szCs w:val="24"/>
+        </w:rPr>
+        <w:t>STEP[</w:t>
+      </w:r>
+      <w:proofErr w:type="gramEnd"/>
+      <w:r>
+        <w:rPr>
+          <w:rFonts w:eastAsia="Times New Roman" w:cs="Times New Roman"/>
+          <w:color w:val="000000"/>
+          <w:szCs w:val="24"/>
+        </w:rPr>
+        <w:t xml:space="preserve">ref].  STEP started in the early 90s and is one of the information standards that enables product lifecycle collaboration. It includes a set of product data representations and implementation methods to exchange product data. Each of these product data representations is domain-specific and developed by industrial experts to enable standard-based product data exchange. To support its requirements, the STEP community developed its own data modelling language ISO 10303-11 </w:t>
       </w:r>
       <w:r>
         <w:rPr>
@@ -4660,42 +4901,44 @@
           <w:color w:val="000000"/>
           <w:szCs w:val="24"/>
         </w:rPr>
-        <w:t>T</w:t>
-      </w:r>
+        <w:t xml:space="preserve">The development of standard is a relatively long process and it includes a lot of people from different organizations working together. As mentioned before, the members of a standard WG work for different organizations and their contribution to its development is voluntary. Therefore, the resources available depend on the experts’ schedules and their organizations’ needs, which makes the standards development process long, irregular and difficult to plan. Moreover, some standards are complex due to their architecture and application domains. In the case of STEP, its development is one of the largest projects that ISO has ever carried out and six hundred people from many different countries have been involved for the last thirty-five </w:t>
+      </w:r>
+      <w:proofErr w:type="gramStart"/>
       <w:r>
         <w:rPr>
           <w:rFonts w:eastAsia="Times New Roman" w:cs="Times New Roman"/>
           <w:color w:val="000000"/>
           <w:szCs w:val="24"/>
         </w:rPr>
-        <w:t xml:space="preserve">he development of standard is a relatively long process and it includes a lot of people from different organizations working together. As mentioned before, the members of a standard WG work for different organizations and their contribution to its development is voluntary. Therefore, the resources available depend on the experts’ schedules and their organizations’ needs, which makes the standards development process long, irregular and difficult to plan. Moreover, some standards are complex due to their architecture and application domains. In the case of STEP, its development is one of the largest projects that ISO has ever carried out and six hundred people from many different countries have been involved for the last thirty-five years[1]. STEP is a product-centric standard that covers so many areas which has created a big and multi-disciplinary community and needs. </w:t>
-      </w:r>
-      <w:commentRangeStart w:id="3"/>
+        <w:t>years[</w:t>
+      </w:r>
+      <w:proofErr w:type="gramEnd"/>
       <w:r>
         <w:rPr>
           <w:rFonts w:eastAsia="Times New Roman" w:cs="Times New Roman"/>
           <w:color w:val="000000"/>
           <w:szCs w:val="24"/>
         </w:rPr>
-        <w:t xml:space="preserve">STEP covers a lot of domains that need to collaborate and a lot of subjects that need to be combined. </w:t>
-      </w:r>
-      <w:commentRangeEnd w:id="3"/>
-      <w:r>
-        <w:rPr>
-          <w:rStyle w:val="CommentReference"/>
-          <w:rFonts w:cs="Times New Roman"/>
-          <w:sz w:val="24"/>
-          <w:szCs w:val="24"/>
-        </w:rPr>
-        <w:commentReference w:id="3"/>
-      </w:r>
+        <w:t xml:space="preserve">1]. STEP is a product-centric standard that covers so many areas which has created a big and multi-disciplinary community and needs. </w:t>
+      </w:r>
+      <w:commentRangeStart w:id="6"/>
       <w:r>
         <w:rPr>
           <w:rFonts w:eastAsia="Times New Roman" w:cs="Times New Roman"/>
           <w:color w:val="000000"/>
           <w:szCs w:val="24"/>
         </w:rPr>
-        <w:t>In course of its development, the STEP architecture has changed. The objective of this new modular architecture is “to enable the more efficient implementation and deployment of STEP standards without changing the fundamentals of the current technical architecture”[2], i.e. to create new modules by reusing, integrating and extending existing Application Protocols (APs). Thus, APs are “more interoperable, easier to understand and manage, and quicker to develop</w:t>
+        <w:t xml:space="preserve">STEP covers a lot of domains that need to collaborate and a lot of subjects that need to be combined. </w:t>
+      </w:r>
+      <w:commentRangeEnd w:id="6"/>
+      <w:r>
+        <w:rPr>
+          <w:rStyle w:val="CommentReference"/>
+          <w:rFonts w:cs="Times New Roman"/>
+          <w:sz w:val="24"/>
+          <w:szCs w:val="24"/>
+        </w:rPr>
+        <w:commentReference w:id="6"/>
       </w:r>
       <w:r>
         <w:rPr>
@@ -4703,7 +4946,25 @@
           <w:color w:val="000000"/>
           <w:szCs w:val="24"/>
         </w:rPr>
-        <w:t>” [3].</w:t>
+        <w:t>In course of its development, the STEP architecture has changed. The objective of this new modular architecture is “to enable the more efficient implementation and deployment of STEP standards without changing the fundamentals of the current technical architecture</w:t>
+      </w:r>
+      <w:proofErr w:type="gramStart"/>
+      <w:r>
+        <w:rPr>
+          <w:rFonts w:eastAsia="Times New Roman" w:cs="Times New Roman"/>
+          <w:color w:val="000000"/>
+          <w:szCs w:val="24"/>
+        </w:rPr>
+        <w:t>”[</w:t>
+      </w:r>
+      <w:proofErr w:type="gramEnd"/>
+      <w:r>
+        <w:rPr>
+          <w:rFonts w:eastAsia="Times New Roman" w:cs="Times New Roman"/>
+          <w:color w:val="000000"/>
+          <w:szCs w:val="24"/>
+        </w:rPr>
+        <w:t>2], i.e. to create new modules by reusing, integrating and extending existing Application Protocols (APs). Thus, APs are “more interoperable, easier to understand and manage, and quicker to develop” [3].</w:t>
       </w:r>
     </w:p>
     <w:p>
@@ -4760,7 +5021,7 @@
       <w:pPr>
         <w:pStyle w:val="Heading3"/>
       </w:pPr>
-      <w:commentRangeStart w:id="4"/>
+      <w:commentRangeStart w:id="7"/>
       <w:r>
         <w:rPr>
           <w:rFonts w:eastAsia="Times New Roman"/>
@@ -4798,7 +5059,7 @@
         </w:rPr>
         <w:t>The model-based standard development process consists of multiple stages. Firstly, a proposal for the drafting of a standard is submitted by an individual or an entity, called Sponsor, to a Standards Development Organization (SDO). Then, a collaborative team of experts, called the Working Group (WG), is assembled. This WG works on the development of a committee draft. Once this draft finalized, it is reviewed, changed if necessary and approved first by the WG and then, by a balloting group created by the Sponsor. After that, the final draft is submitted to the SDO Board for final approval. Finally, the standard is published and maintained over the years. In parallel of the standard publication, members of the WG work on developing, testing and implementing tools, methods, and models to support the standard application.</w:t>
       </w:r>
-      <w:commentRangeEnd w:id="4"/>
+      <w:commentRangeEnd w:id="7"/>
       <w:r>
         <w:rPr>
           <w:rStyle w:val="CommentReference"/>
@@ -4806,7 +5067,7 @@
           <w:sz w:val="24"/>
           <w:szCs w:val="24"/>
         </w:rPr>
-        <w:commentReference w:id="4"/>
+        <w:commentReference w:id="7"/>
       </w:r>
     </w:p>
     <w:p>
@@ -4817,12 +5078,12 @@
           <w:numId w:val="1"/>
         </w:numPr>
       </w:pPr>
-      <w:bookmarkStart w:id="5" w:name="_Hlk4138713"/>
-      <w:bookmarkStart w:id="6" w:name="_Toc15302641"/>
+      <w:bookmarkStart w:id="8" w:name="_Toc15302641"/>
+      <w:bookmarkStart w:id="9" w:name="_Hlk4138713"/>
       <w:r>
         <w:t>Information Standards Support of Business Needs</w:t>
       </w:r>
-      <w:bookmarkEnd w:id="6"/>
+      <w:bookmarkEnd w:id="8"/>
     </w:p>
     <w:p>
       <w:pPr>
@@ -4843,11 +5104,11 @@
           <w:numId w:val="1"/>
         </w:numPr>
       </w:pPr>
-      <w:bookmarkStart w:id="7" w:name="_Toc15302642"/>
+      <w:bookmarkStart w:id="10" w:name="_Toc15302642"/>
       <w:r>
         <w:t>Issues in Current Development Lifecycle</w:t>
       </w:r>
-      <w:bookmarkEnd w:id="7"/>
+      <w:bookmarkEnd w:id="10"/>
       <w:r>
         <w:t xml:space="preserve"> </w:t>
       </w:r>
@@ -4868,7 +5129,25 @@
           <w:color w:val="FF0000"/>
           <w:szCs w:val="24"/>
         </w:rPr>
-        <w:t xml:space="preserve">"We are implementing features and products and using technology that were not invented 18 months ago. No longer can we afford these large monolithic programs that go on for two to three years (24-36 months)." -Bronwyn Clere, Executive Director for Capital Planning &amp; Delivery, at Telstra Corporation. </w:t>
+        <w:t xml:space="preserve">"We are implementing features and products and using technology that were not invented 18 months ago. No longer can we afford these large monolithic programs that go on for two to three years (24-36 months)." -Bronwyn </w:t>
+      </w:r>
+      <w:proofErr w:type="spellStart"/>
+      <w:r>
+        <w:rPr>
+          <w:rFonts w:cs="Times New Roman"/>
+          <w:color w:val="FF0000"/>
+          <w:szCs w:val="24"/>
+        </w:rPr>
+        <w:t>Clere</w:t>
+      </w:r>
+      <w:proofErr w:type="spellEnd"/>
+      <w:r>
+        <w:rPr>
+          <w:rFonts w:cs="Times New Roman"/>
+          <w:color w:val="FF0000"/>
+          <w:szCs w:val="24"/>
+        </w:rPr>
+        <w:t xml:space="preserve">, Executive Director for Capital Planning &amp; Delivery, at Telstra Corporation. </w:t>
       </w:r>
       <w:r>
         <w:rPr>
@@ -4876,7 +5155,25 @@
           <w:color w:val="00B050"/>
           <w:szCs w:val="24"/>
         </w:rPr>
-        <w:t>An analysis of ISO project metrics on a sample across 8 standards and 16 edition publishs revealed the current average project duration is 43.5 months for the release of an edition of a standard. This calculates the time from stage 10.99 of New Project Approval to stage 60.60 International Standard Published. Additional analysis reveals this is an average project length growth of 4.5 months from edition 1 lifecycle lengths to that of edition 2 lifecycles.</w:t>
+        <w:t xml:space="preserve">An analysis of ISO project metrics on a sample across 8 standards and 16 edition </w:t>
+      </w:r>
+      <w:proofErr w:type="spellStart"/>
+      <w:r>
+        <w:rPr>
+          <w:rFonts w:cs="Times New Roman"/>
+          <w:color w:val="00B050"/>
+          <w:szCs w:val="24"/>
+        </w:rPr>
+        <w:t>publishs</w:t>
+      </w:r>
+      <w:proofErr w:type="spellEnd"/>
+      <w:r>
+        <w:rPr>
+          <w:rFonts w:cs="Times New Roman"/>
+          <w:color w:val="00B050"/>
+          <w:szCs w:val="24"/>
+        </w:rPr>
+        <w:t xml:space="preserve"> revealed the current average project duration is 43.5 months for the release of an edition of a standard. This calculates the time from stage 10.99 of New Project Approval to stage 60.60 International Standard Published. Additional analysis reveals this is an average project length growth of 4.5 months from edition 1 lifecycle lengths to that of edition 2 lifecycles.</w:t>
       </w:r>
       <w:r>
         <w:rPr>
@@ -4973,7 +5270,7 @@
           <w:rFonts w:cs="Times New Roman"/>
         </w:rPr>
       </w:pPr>
-      <w:bookmarkStart w:id="8" w:name="_Toc15302575"/>
+      <w:bookmarkStart w:id="11" w:name="_Toc15302575"/>
       <w:r>
         <w:rPr>
           <w:rFonts w:cs="Times New Roman"/>
@@ -5064,7 +5361,7 @@
         </w:rPr>
         <w:t xml:space="preserve"> [1].</w:t>
       </w:r>
-      <w:bookmarkEnd w:id="8"/>
+      <w:bookmarkEnd w:id="11"/>
     </w:p>
     <w:p>
       <w:pPr>
@@ -5116,7 +5413,21 @@
         <w:rPr>
           <w:color w:val="FF0000"/>
         </w:rPr>
-        <w:t xml:space="preserve">“Develop high-quality standards through ISO's global membership”, by ensuring we effectively (2)“ Engage stakeholders and partners ”. </w:t>
+        <w:t>“Develop high-quality standards through ISO's global membership”, by ensuring we effectively (2</w:t>
+      </w:r>
+      <w:proofErr w:type="gramStart"/>
+      <w:r>
+        <w:rPr>
+          <w:color w:val="FF0000"/>
+        </w:rPr>
+        <w:t>)“</w:t>
+      </w:r>
+      <w:proofErr w:type="gramEnd"/>
+      <w:r>
+        <w:rPr>
+          <w:color w:val="FF0000"/>
+        </w:rPr>
+        <w:t xml:space="preserve"> Engage stakeholders and partners ”. </w:t>
       </w:r>
       <w:r>
         <w:rPr>
@@ -5133,11 +5444,11 @@
           <w:numId w:val="1"/>
         </w:numPr>
       </w:pPr>
-      <w:bookmarkStart w:id="9" w:name="_Toc15302643"/>
+      <w:bookmarkStart w:id="12" w:name="_Toc15302643"/>
       <w:r>
         <w:t>Development Time Length</w:t>
       </w:r>
-      <w:bookmarkEnd w:id="9"/>
+      <w:bookmarkEnd w:id="12"/>
     </w:p>
     <w:p>
       <w:pPr>
@@ -5352,11 +5663,11 @@
           <w:numId w:val="1"/>
         </w:numPr>
       </w:pPr>
-      <w:bookmarkStart w:id="10" w:name="_Toc15302644"/>
+      <w:bookmarkStart w:id="13" w:name="_Toc15302644"/>
       <w:r>
         <w:t>Quality/Completeness of Standard</w:t>
       </w:r>
-      <w:bookmarkEnd w:id="10"/>
+      <w:bookmarkEnd w:id="13"/>
     </w:p>
     <w:p>
       <w:pPr>
@@ -5384,6 +5695,7 @@
         </w:rPr>
         <w:t xml:space="preserve">CAx-IF, which is a joint testing forum between </w:t>
       </w:r>
+      <w:proofErr w:type="spellStart"/>
       <w:r>
         <w:rPr>
           <w:rFonts w:cs="Times New Roman"/>
@@ -5391,7 +5703,52 @@
           <w:szCs w:val="24"/>
         </w:rPr>
         <w:lastRenderedPageBreak/>
-        <w:t xml:space="preserve">AFNet, PDES, Inc. and prostep ivip tasked with testing CAx STEP translators quality, has continually reported issues of implement-ability of the standards. </w:t>
+        <w:t>AFNet</w:t>
+      </w:r>
+      <w:proofErr w:type="spellEnd"/>
+      <w:r>
+        <w:rPr>
+          <w:rFonts w:cs="Times New Roman"/>
+          <w:color w:val="FF0000"/>
+          <w:szCs w:val="24"/>
+        </w:rPr>
+        <w:t xml:space="preserve">, PDES, Inc. and </w:t>
+      </w:r>
+      <w:proofErr w:type="spellStart"/>
+      <w:r>
+        <w:rPr>
+          <w:rFonts w:cs="Times New Roman"/>
+          <w:color w:val="FF0000"/>
+          <w:szCs w:val="24"/>
+        </w:rPr>
+        <w:t>prostep</w:t>
+      </w:r>
+      <w:proofErr w:type="spellEnd"/>
+      <w:r>
+        <w:rPr>
+          <w:rFonts w:cs="Times New Roman"/>
+          <w:color w:val="FF0000"/>
+          <w:szCs w:val="24"/>
+        </w:rPr>
+        <w:t xml:space="preserve"> </w:t>
+      </w:r>
+      <w:proofErr w:type="spellStart"/>
+      <w:r>
+        <w:rPr>
+          <w:rFonts w:cs="Times New Roman"/>
+          <w:color w:val="FF0000"/>
+          <w:szCs w:val="24"/>
+        </w:rPr>
+        <w:t>ivip</w:t>
+      </w:r>
+      <w:proofErr w:type="spellEnd"/>
+      <w:r>
+        <w:rPr>
+          <w:rFonts w:cs="Times New Roman"/>
+          <w:color w:val="FF0000"/>
+          <w:szCs w:val="24"/>
+        </w:rPr>
+        <w:t xml:space="preserve"> tasked with testing CAx STEP translators quality, has continually reported issues of implement-ability of the standards. </w:t>
       </w:r>
       <w:r>
         <w:rPr>
@@ -5512,7 +5869,7 @@
           <w:lang w:eastAsia="zh-CN"/>
         </w:rPr>
       </w:pPr>
-      <w:bookmarkStart w:id="11" w:name="_Toc15302576"/>
+      <w:bookmarkStart w:id="14" w:name="_Toc15302576"/>
       <w:r>
         <w:rPr>
           <w:b/>
@@ -5579,7 +5936,7 @@
       <w:r>
         <w:t>].</w:t>
       </w:r>
-      <w:bookmarkEnd w:id="11"/>
+      <w:bookmarkEnd w:id="14"/>
     </w:p>
     <w:p>
       <w:pPr>
@@ -5878,7 +6235,7 @@
           <w:lang w:eastAsia="zh-CN"/>
         </w:rPr>
       </w:pPr>
-      <w:bookmarkStart w:id="12" w:name="_Toc15302577"/>
+      <w:bookmarkStart w:id="15" w:name="_Toc15302577"/>
       <w:r>
         <w:rPr>
           <w:b/>
@@ -5945,7 +6302,7 @@
       <w:r>
         <w:t>].</w:t>
       </w:r>
-      <w:bookmarkEnd w:id="12"/>
+      <w:bookmarkEnd w:id="15"/>
     </w:p>
     <w:p>
       <w:pPr>
@@ -5993,7 +6350,25 @@
           <w:color w:val="0000FF"/>
           <w:szCs w:val="24"/>
         </w:rPr>
-        <w:t xml:space="preserve"> current tool-chain for model based standards is fragmented which is the result of it’s incremental development over the last 30 years to adopt fit for use tools to specific tasks. While this has allowed development to go forward it has also resulted in a disjointed tool-chain which relies heavily on process controls and manual integration to achieve end to end project management and development tasks. This leads to a temperamental development process, poor collaboration and version control, and manually introduced errors.</w:t>
+        <w:t xml:space="preserve"> current tool-chain for model based standards is fragmented which is the result of </w:t>
+      </w:r>
+      <w:proofErr w:type="spellStart"/>
+      <w:r>
+        <w:rPr>
+          <w:rFonts w:cs="Times New Roman"/>
+          <w:color w:val="0000FF"/>
+          <w:szCs w:val="24"/>
+        </w:rPr>
+        <w:t>it’s</w:t>
+      </w:r>
+      <w:proofErr w:type="spellEnd"/>
+      <w:r>
+        <w:rPr>
+          <w:rFonts w:cs="Times New Roman"/>
+          <w:color w:val="0000FF"/>
+          <w:szCs w:val="24"/>
+        </w:rPr>
+        <w:t xml:space="preserve"> incremental development over the last 30 years to adopt fit for use tools to specific tasks. While this has allowed development to go forward it has also resulted in a disjointed tool-chain which relies heavily on process controls and manual integration to achieve end to end project management and development tasks. This leads to a temperamental development process, poor collaboration and version control, and manually introduced errors.</w:t>
       </w:r>
     </w:p>
     <w:p>
@@ -6009,11 +6384,11 @@
           <w:numId w:val="1"/>
         </w:numPr>
       </w:pPr>
-      <w:bookmarkStart w:id="13" w:name="_Toc15302645"/>
+      <w:bookmarkStart w:id="16" w:name="_Toc15302645"/>
       <w:r>
         <w:t>Solution Concepts [using STEP as an example]</w:t>
       </w:r>
-      <w:bookmarkEnd w:id="13"/>
+      <w:bookmarkEnd w:id="16"/>
     </w:p>
     <w:p>
       <w:pPr>
@@ -6034,11 +6409,11 @@
           <w:numId w:val="1"/>
         </w:numPr>
       </w:pPr>
-      <w:bookmarkStart w:id="14" w:name="_Toc15302646"/>
+      <w:bookmarkStart w:id="17" w:name="_Toc15302646"/>
       <w:r>
         <w:t>Adoption of Agile Framework</w:t>
       </w:r>
-      <w:bookmarkEnd w:id="14"/>
+      <w:bookmarkEnd w:id="17"/>
     </w:p>
     <w:p>
       <w:pPr>
@@ -6095,7 +6470,7 @@
           <w:szCs w:val="24"/>
         </w:rPr>
       </w:pPr>
-      <w:commentRangeStart w:id="15"/>
+      <w:commentRangeStart w:id="18"/>
       <w:r>
         <w:rPr>
           <w:rFonts w:cs="Times New Roman"/>
@@ -6105,7 +6480,7 @@
         </w:rPr>
         <w:t>Many</w:t>
       </w:r>
-      <w:commentRangeEnd w:id="15"/>
+      <w:commentRangeEnd w:id="18"/>
       <w:r>
         <w:rPr>
           <w:rStyle w:val="CommentReference"/>
@@ -6113,7 +6488,7 @@
           <w:sz w:val="24"/>
           <w:szCs w:val="24"/>
         </w:rPr>
-        <w:commentReference w:id="15"/>
+        <w:commentReference w:id="18"/>
       </w:r>
       <w:r>
         <w:rPr>
@@ -6140,7 +6515,7 @@
         </w:rPr>
         <w:t xml:space="preserve"> organizations have adopted agile as a means to shorten the development cycle and provide a usable product to the users faster</w:t>
       </w:r>
-      <w:commentRangeStart w:id="16"/>
+      <w:commentRangeStart w:id="19"/>
       <w:r>
         <w:rPr>
           <w:rFonts w:cs="Times New Roman"/>
@@ -6189,7 +6564,7 @@
         </w:rPr>
         <w:fldChar w:fldCharType="end"/>
       </w:r>
-      <w:commentRangeEnd w:id="16"/>
+      <w:commentRangeEnd w:id="19"/>
       <w:r>
         <w:rPr>
           <w:rStyle w:val="CommentReference"/>
@@ -6198,7 +6573,7 @@
           <w:sz w:val="24"/>
           <w:szCs w:val="24"/>
         </w:rPr>
-        <w:commentReference w:id="16"/>
+        <w:commentReference w:id="19"/>
       </w:r>
     </w:p>
     <w:p>
@@ -6286,7 +6661,25 @@
           <w:szCs w:val="24"/>
         </w:rPr>
         <w:lastRenderedPageBreak/>
-        <w:t xml:space="preserve">measure of progress." And  the third is, “At regular intervals, the team reflects on how to become more effective, then tunes and adjust its behavior accordingly.” Agile Manifesto </w:t>
+        <w:t xml:space="preserve">measure of progress." </w:t>
+      </w:r>
+      <w:proofErr w:type="gramStart"/>
+      <w:r>
+        <w:rPr>
+          <w:rFonts w:cs="Times New Roman"/>
+          <w:color w:val="0000FF"/>
+          <w:szCs w:val="24"/>
+        </w:rPr>
+        <w:t>And  the</w:t>
+      </w:r>
+      <w:proofErr w:type="gramEnd"/>
+      <w:r>
+        <w:rPr>
+          <w:rFonts w:cs="Times New Roman"/>
+          <w:color w:val="0000FF"/>
+          <w:szCs w:val="24"/>
+        </w:rPr>
+        <w:t xml:space="preserve"> third is, “At regular intervals, the team reflects on how to become more effective, then tunes and adjust its behavior accordingly.” Agile Manifesto </w:t>
       </w:r>
       <w:r>
         <w:rPr>
@@ -6362,7 +6755,81 @@
           <w:color w:val="0000FF"/>
           <w:szCs w:val="24"/>
         </w:rPr>
-        <w:t xml:space="preserve">In addition to the specific methods used, there are some overarching frameworks that help tie them all together to help large organizations implement at different scales. These frameworks include Scaled Agile [SAFe], Disciplined Agile Delivery [DAD] and Large-scale Scrum [LeSS]. While some have criticized SAFe as being too prescriptive, it has seen double the implementations by industry over LeSS and DAD. </w:t>
+        <w:t>In addition to the specific methods used, there are some overarching frameworks that help tie them all together to help large organizations implement at different scales. These frameworks include Scaled Agile [</w:t>
+      </w:r>
+      <w:proofErr w:type="spellStart"/>
+      <w:r>
+        <w:rPr>
+          <w:rFonts w:cs="Times New Roman"/>
+          <w:color w:val="0000FF"/>
+          <w:szCs w:val="24"/>
+        </w:rPr>
+        <w:t>SAFe</w:t>
+      </w:r>
+      <w:proofErr w:type="spellEnd"/>
+      <w:r>
+        <w:rPr>
+          <w:rFonts w:cs="Times New Roman"/>
+          <w:color w:val="0000FF"/>
+          <w:szCs w:val="24"/>
+        </w:rPr>
+        <w:t>], Disciplined Agile Delivery [DAD] and Large-scale Scrum [</w:t>
+      </w:r>
+      <w:proofErr w:type="spellStart"/>
+      <w:r>
+        <w:rPr>
+          <w:rFonts w:cs="Times New Roman"/>
+          <w:color w:val="0000FF"/>
+          <w:szCs w:val="24"/>
+        </w:rPr>
+        <w:t>LeSS</w:t>
+      </w:r>
+      <w:proofErr w:type="spellEnd"/>
+      <w:r>
+        <w:rPr>
+          <w:rFonts w:cs="Times New Roman"/>
+          <w:color w:val="0000FF"/>
+          <w:szCs w:val="24"/>
+        </w:rPr>
+        <w:t xml:space="preserve">]. While some have criticized </w:t>
+      </w:r>
+      <w:proofErr w:type="spellStart"/>
+      <w:r>
+        <w:rPr>
+          <w:rFonts w:cs="Times New Roman"/>
+          <w:color w:val="0000FF"/>
+          <w:szCs w:val="24"/>
+        </w:rPr>
+        <w:t>SAFe</w:t>
+      </w:r>
+      <w:proofErr w:type="spellEnd"/>
+      <w:r>
+        <w:rPr>
+          <w:rFonts w:cs="Times New Roman"/>
+          <w:color w:val="0000FF"/>
+          <w:szCs w:val="24"/>
+        </w:rPr>
+        <w:t xml:space="preserve"> as being too prescriptive, it has seen double the implementations by industry over </w:t>
+      </w:r>
+      <w:proofErr w:type="spellStart"/>
+      <w:proofErr w:type="gramStart"/>
+      <w:r>
+        <w:rPr>
+          <w:rFonts w:cs="Times New Roman"/>
+          <w:color w:val="0000FF"/>
+          <w:szCs w:val="24"/>
+        </w:rPr>
+        <w:t>LeSS</w:t>
+      </w:r>
+      <w:proofErr w:type="spellEnd"/>
+      <w:proofErr w:type="gramEnd"/>
+      <w:r>
+        <w:rPr>
+          <w:rFonts w:cs="Times New Roman"/>
+          <w:color w:val="0000FF"/>
+          <w:szCs w:val="24"/>
+        </w:rPr>
+        <w:t xml:space="preserve"> and DAD. </w:t>
       </w:r>
       <w:r>
         <w:rPr>
@@ -6430,7 +6897,25 @@
           <w:color w:val="0000FF"/>
           <w:szCs w:val="24"/>
         </w:rPr>
-        <w:t xml:space="preserve">The FULL SAFe framework by Scaled Agile provides the most comprehensive configuration for deployment. </w:t>
+        <w:t xml:space="preserve">The FULL </w:t>
+      </w:r>
+      <w:proofErr w:type="spellStart"/>
+      <w:r>
+        <w:rPr>
+          <w:rFonts w:cs="Times New Roman"/>
+          <w:color w:val="0000FF"/>
+          <w:szCs w:val="24"/>
+        </w:rPr>
+        <w:t>SAFe</w:t>
+      </w:r>
+      <w:proofErr w:type="spellEnd"/>
+      <w:r>
+        <w:rPr>
+          <w:rFonts w:cs="Times New Roman"/>
+          <w:color w:val="0000FF"/>
+          <w:szCs w:val="24"/>
+        </w:rPr>
+        <w:t xml:space="preserve"> framework by Scaled Agile provides the most comprehensive configuration for deployment. </w:t>
       </w:r>
       <w:r>
         <w:rPr>
@@ -6480,14 +6965,32 @@
         </w:rPr>
         <w:t xml:space="preserve"> Each project team must analyze their needs and identify which component(s) of the framework that will enable them to meet their goals. </w:t>
       </w:r>
-      <w:commentRangeStart w:id="17"/>
-      <w:r>
-        <w:rPr>
-          <w:rFonts w:cs="Times New Roman"/>
-          <w:color w:val="0000FF"/>
-          <w:szCs w:val="24"/>
-        </w:rPr>
-        <w:t xml:space="preserve">Scaled Agile has documented case studies that bring real business results, including happier, more motivated employees, faster time-to-market, increase in productivity, and defect reductions. </w:t>
+      <w:commentRangeStart w:id="20"/>
+      <w:r>
+        <w:rPr>
+          <w:rFonts w:cs="Times New Roman"/>
+          <w:color w:val="0000FF"/>
+          <w:szCs w:val="24"/>
+        </w:rPr>
+        <w:t xml:space="preserve">Scaled Agile has documented case studies that bring real business results, including happier, more motivated employees, faster time-to-market, </w:t>
+      </w:r>
+      <w:proofErr w:type="gramStart"/>
+      <w:r>
+        <w:rPr>
+          <w:rFonts w:cs="Times New Roman"/>
+          <w:color w:val="0000FF"/>
+          <w:szCs w:val="24"/>
+        </w:rPr>
+        <w:t>increase</w:t>
+      </w:r>
+      <w:proofErr w:type="gramEnd"/>
+      <w:r>
+        <w:rPr>
+          <w:rFonts w:cs="Times New Roman"/>
+          <w:color w:val="0000FF"/>
+          <w:szCs w:val="24"/>
+        </w:rPr>
+        <w:t xml:space="preserve"> in productivity, and defect reductions. </w:t>
       </w:r>
       <w:r>
         <w:rPr>
@@ -6529,7 +7032,7 @@
         </w:rPr>
         <w:fldChar w:fldCharType="end"/>
       </w:r>
-      <w:commentRangeEnd w:id="17"/>
+      <w:commentRangeEnd w:id="20"/>
       <w:r>
         <w:rPr>
           <w:rStyle w:val="CommentReference"/>
@@ -6538,7 +7041,7 @@
           <w:sz w:val="24"/>
           <w:szCs w:val="24"/>
         </w:rPr>
-        <w:commentReference w:id="17"/>
+        <w:commentReference w:id="20"/>
       </w:r>
     </w:p>
     <w:p>
@@ -6566,7 +7069,25 @@
           <w:color w:val="0000FF"/>
           <w:szCs w:val="24"/>
         </w:rPr>
-        <w:t xml:space="preserve">While SAFe provides </w:t>
+        <w:t xml:space="preserve">While </w:t>
+      </w:r>
+      <w:proofErr w:type="spellStart"/>
+      <w:r>
+        <w:rPr>
+          <w:rFonts w:cs="Times New Roman"/>
+          <w:color w:val="0000FF"/>
+          <w:szCs w:val="24"/>
+        </w:rPr>
+        <w:t>SAFe</w:t>
+      </w:r>
+      <w:proofErr w:type="spellEnd"/>
+      <w:r>
+        <w:rPr>
+          <w:rFonts w:cs="Times New Roman"/>
+          <w:color w:val="0000FF"/>
+          <w:szCs w:val="24"/>
+        </w:rPr>
+        <w:t xml:space="preserve"> provides </w:t>
       </w:r>
       <w:r>
         <w:rPr>
@@ -6590,11 +7111,11 @@
       <w:pPr>
         <w:pStyle w:val="Heading3"/>
       </w:pPr>
-      <w:bookmarkStart w:id="18" w:name="_Toc15302647"/>
+      <w:bookmarkStart w:id="21" w:name="_Toc15302647"/>
       <w:r>
         <w:t>Backlog Management</w:t>
       </w:r>
-      <w:bookmarkEnd w:id="18"/>
+      <w:bookmarkEnd w:id="21"/>
     </w:p>
     <w:p>
       <w:pPr>
@@ -6629,7 +7150,7 @@
         </w:rPr>
         <w:t xml:space="preserve">. </w:t>
       </w:r>
-      <w:commentRangeStart w:id="19"/>
+      <w:commentRangeStart w:id="22"/>
       <w:r>
         <w:rPr>
           <w:rFonts w:cs="Times New Roman"/>
@@ -6638,7 +7159,7 @@
         </w:rPr>
         <w:t xml:space="preserve">Steps a team can take to actively manage the backlog is to establish, and make it a priority, a Product Owner/Manager Role. </w:t>
       </w:r>
-      <w:commentRangeEnd w:id="19"/>
+      <w:commentRangeEnd w:id="22"/>
       <w:r>
         <w:rPr>
           <w:rStyle w:val="CommentReference"/>
@@ -6646,7 +7167,7 @@
           <w:sz w:val="24"/>
           <w:szCs w:val="24"/>
         </w:rPr>
-        <w:commentReference w:id="19"/>
+        <w:commentReference w:id="22"/>
       </w:r>
       <w:r>
         <w:rPr>
@@ -6671,18 +7192,90 @@
           <w:color w:val="0000FF"/>
           <w:szCs w:val="24"/>
         </w:rPr>
-        <w:t xml:space="preserve"> tools exist to manage backlogs in an agile framework, such as Atlassian’s JIRA, Micrsoft’s TFS, VersionOne or PivotalTracker.</w:t>
+        <w:t xml:space="preserve"> tools exist to manage backlogs in an agile framework, such as </w:t>
+      </w:r>
+      <w:proofErr w:type="spellStart"/>
+      <w:r>
+        <w:rPr>
+          <w:rFonts w:cs="Times New Roman"/>
+          <w:color w:val="0000FF"/>
+          <w:szCs w:val="24"/>
+        </w:rPr>
+        <w:t>Atlassian’s</w:t>
+      </w:r>
+      <w:proofErr w:type="spellEnd"/>
+      <w:r>
+        <w:rPr>
+          <w:rFonts w:cs="Times New Roman"/>
+          <w:color w:val="0000FF"/>
+          <w:szCs w:val="24"/>
+        </w:rPr>
+        <w:t xml:space="preserve"> JIRA, </w:t>
+      </w:r>
+      <w:proofErr w:type="spellStart"/>
+      <w:r>
+        <w:rPr>
+          <w:rFonts w:cs="Times New Roman"/>
+          <w:color w:val="0000FF"/>
+          <w:szCs w:val="24"/>
+        </w:rPr>
+        <w:t>Micrsoft’s</w:t>
+      </w:r>
+      <w:proofErr w:type="spellEnd"/>
+      <w:r>
+        <w:rPr>
+          <w:rFonts w:cs="Times New Roman"/>
+          <w:color w:val="0000FF"/>
+          <w:szCs w:val="24"/>
+        </w:rPr>
+        <w:t xml:space="preserve"> TFS, </w:t>
+      </w:r>
+      <w:proofErr w:type="spellStart"/>
+      <w:r>
+        <w:rPr>
+          <w:rFonts w:cs="Times New Roman"/>
+          <w:color w:val="0000FF"/>
+          <w:szCs w:val="24"/>
+        </w:rPr>
+        <w:t>VersionOne</w:t>
+      </w:r>
+      <w:proofErr w:type="spellEnd"/>
+      <w:r>
+        <w:rPr>
+          <w:rFonts w:cs="Times New Roman"/>
+          <w:color w:val="0000FF"/>
+          <w:szCs w:val="24"/>
+        </w:rPr>
+        <w:t xml:space="preserve"> or </w:t>
+      </w:r>
+      <w:proofErr w:type="spellStart"/>
+      <w:r>
+        <w:rPr>
+          <w:rFonts w:cs="Times New Roman"/>
+          <w:color w:val="0000FF"/>
+          <w:szCs w:val="24"/>
+        </w:rPr>
+        <w:t>PivotalTracker</w:t>
+      </w:r>
+      <w:proofErr w:type="spellEnd"/>
+      <w:r>
+        <w:rPr>
+          <w:rFonts w:cs="Times New Roman"/>
+          <w:color w:val="0000FF"/>
+          <w:szCs w:val="24"/>
+        </w:rPr>
+        <w:t>.</w:t>
       </w:r>
     </w:p>
     <w:p>
       <w:pPr>
         <w:pStyle w:val="Heading3"/>
       </w:pPr>
-      <w:bookmarkStart w:id="20" w:name="_Toc15302648"/>
+      <w:bookmarkStart w:id="23" w:name="_Toc15302648"/>
       <w:r>
         <w:t>Agile Release Trains</w:t>
       </w:r>
-      <w:bookmarkEnd w:id="20"/>
+      <w:bookmarkEnd w:id="23"/>
     </w:p>
     <w:p>
       <w:pPr>
@@ -6731,14 +7324,32 @@
           <w:color w:val="FF0000"/>
           <w:szCs w:val="24"/>
         </w:rPr>
-        <w:t>(“Agile Release Train – Scaled Agile Framework,” n.d.)</w:t>
-      </w:r>
+        <w:t xml:space="preserve">(“Agile Release Train – Scaled Agile Framework,” </w:t>
+      </w:r>
+      <w:proofErr w:type="spellStart"/>
       <w:r>
         <w:rPr>
           <w:rFonts w:cs="Times New Roman"/>
           <w:color w:val="FF0000"/>
           <w:szCs w:val="24"/>
         </w:rPr>
+        <w:t>n.d.</w:t>
+      </w:r>
+      <w:proofErr w:type="spellEnd"/>
+      <w:r>
+        <w:rPr>
+          <w:rFonts w:cs="Times New Roman"/>
+          <w:color w:val="FF0000"/>
+          <w:szCs w:val="24"/>
+        </w:rPr>
+        <w:t>)</w:t>
+      </w:r>
+      <w:r>
+        <w:rPr>
+          <w:rFonts w:cs="Times New Roman"/>
+          <w:color w:val="FF0000"/>
+          <w:szCs w:val="24"/>
+        </w:rPr>
         <w:fldChar w:fldCharType="end"/>
       </w:r>
       <w:r>
@@ -6747,7 +7358,25 @@
           <w:color w:val="0000FF"/>
           <w:szCs w:val="24"/>
         </w:rPr>
-        <w:t>. The ART is a virtual organization that breakdowns the existing silos for development, testing, and publication. The ART is lead by a Release Train Engineer [RTE] but has other important roles such as a Product Manager, System Arch, Business owners/Customers.</w:t>
+        <w:t xml:space="preserve">. The ART is a virtual organization that breakdowns the existing silos for development, testing, and publication. The ART is </w:t>
+      </w:r>
+      <w:proofErr w:type="spellStart"/>
+      <w:r>
+        <w:rPr>
+          <w:rFonts w:cs="Times New Roman"/>
+          <w:color w:val="0000FF"/>
+          <w:szCs w:val="24"/>
+        </w:rPr>
+        <w:t>lead</w:t>
+      </w:r>
+      <w:proofErr w:type="spellEnd"/>
+      <w:r>
+        <w:rPr>
+          <w:rFonts w:cs="Times New Roman"/>
+          <w:color w:val="0000FF"/>
+          <w:szCs w:val="24"/>
+        </w:rPr>
+        <w:t xml:space="preserve"> by a Release Train Engineer [RTE] but has other important roles such as a Product Manager, System Arch, Business owners/Customers.</w:t>
       </w:r>
     </w:p>
     <w:p>
@@ -6864,7 +7493,7 @@
           <w:lang w:eastAsia="zh-CN"/>
         </w:rPr>
       </w:pPr>
-      <w:bookmarkStart w:id="21" w:name="_Toc15302578"/>
+      <w:bookmarkStart w:id="24" w:name="_Toc15302578"/>
       <w:r>
         <w:rPr>
           <w:b/>
@@ -6925,7 +7554,7 @@
       <w:r>
         <w:t>This is caption text for Fig. [4].</w:t>
       </w:r>
-      <w:bookmarkEnd w:id="21"/>
+      <w:bookmarkEnd w:id="24"/>
     </w:p>
     <w:p>
       <w:pPr>
@@ -6958,7 +7587,25 @@
           <w:color w:val="0000FF"/>
           <w:szCs w:val="24"/>
         </w:rPr>
-        <w:t xml:space="preserve">. Each team may adopt agile, but can and sometimes do operate with different velocities and do not sprint together. The ART addresses that problem by employing systems thinking and applying an operating cadence and synchronization that enables all the teams to sprint together while integrating. There is not limit to how </w:t>
+        <w:t xml:space="preserve">. Each team may adopt agile, but can and sometimes do operate with different velocities and do not sprint together. The ART addresses that problem by employing systems thinking and applying an operating cadence and synchronization that enables all the teams to sprint together while integrating. There is </w:t>
+      </w:r>
+      <w:proofErr w:type="spellStart"/>
+      <w:r>
+        <w:rPr>
+          <w:rFonts w:cs="Times New Roman"/>
+          <w:color w:val="0000FF"/>
+          <w:szCs w:val="24"/>
+        </w:rPr>
+        <w:t>not</w:t>
+      </w:r>
+      <w:proofErr w:type="spellEnd"/>
+      <w:r>
+        <w:rPr>
+          <w:rFonts w:cs="Times New Roman"/>
+          <w:color w:val="0000FF"/>
+          <w:szCs w:val="24"/>
+        </w:rPr>
+        <w:t xml:space="preserve"> limit to how </w:t>
       </w:r>
       <w:r>
         <w:rPr>
@@ -7060,7 +7707,7 @@
           <w:lang w:eastAsia="zh-CN"/>
         </w:rPr>
       </w:pPr>
-      <w:bookmarkStart w:id="22" w:name="_Toc15302579"/>
+      <w:bookmarkStart w:id="25" w:name="_Toc15302579"/>
       <w:r>
         <w:rPr>
           <w:b/>
@@ -7121,17 +7768,17 @@
       <w:r>
         <w:t>This is caption text for Fig. [5].</w:t>
       </w:r>
-      <w:bookmarkEnd w:id="22"/>
+      <w:bookmarkEnd w:id="25"/>
     </w:p>
     <w:p>
       <w:pPr>
         <w:pStyle w:val="Heading3"/>
       </w:pPr>
-      <w:bookmarkStart w:id="23" w:name="_Toc15302649"/>
+      <w:bookmarkStart w:id="26" w:name="_Toc15302649"/>
       <w:r>
         <w:t>Program Increment Planning</w:t>
       </w:r>
-      <w:bookmarkEnd w:id="23"/>
+      <w:bookmarkEnd w:id="26"/>
     </w:p>
     <w:p>
       <w:pPr>
@@ -7148,7 +7795,25 @@
           <w:color w:val="0000FF"/>
           <w:szCs w:val="24"/>
         </w:rPr>
-        <w:t xml:space="preserve">Using the Scaled Agile framework, an ART delivers value in a fixed timebox called a Program Increment. The planning that increment is critical to the synchronization of the teams on the train. This synchronization will facilitate planning and limit work in progress. </w:t>
+        <w:t xml:space="preserve">Using the Scaled Agile framework, an ART delivers value in a fixed </w:t>
+      </w:r>
+      <w:proofErr w:type="spellStart"/>
+      <w:r>
+        <w:rPr>
+          <w:rFonts w:cs="Times New Roman"/>
+          <w:color w:val="0000FF"/>
+          <w:szCs w:val="24"/>
+        </w:rPr>
+        <w:t>timebox</w:t>
+      </w:r>
+      <w:proofErr w:type="spellEnd"/>
+      <w:r>
+        <w:rPr>
+          <w:rFonts w:cs="Times New Roman"/>
+          <w:color w:val="0000FF"/>
+          <w:szCs w:val="24"/>
+        </w:rPr>
+        <w:t xml:space="preserve"> called a Program Increment. The planning that increment is critical to the synchronization of the teams on the train. This synchronization will facilitate planning and limit work in progress. </w:t>
       </w:r>
     </w:p>
     <w:p>
@@ -7304,12 +7969,12 @@
           <w:numId w:val="1"/>
         </w:numPr>
       </w:pPr>
-      <w:bookmarkStart w:id="24" w:name="_Toc15302650"/>
+      <w:bookmarkStart w:id="27" w:name="_Toc15302650"/>
       <w:r>
         <w:lastRenderedPageBreak/>
         <w:t>Improved Tool-Chain</w:t>
       </w:r>
-      <w:bookmarkEnd w:id="24"/>
+      <w:bookmarkEnd w:id="27"/>
     </w:p>
     <w:p>
       <w:pPr>
@@ -7320,11 +7985,11 @@
           <w:szCs w:val="18"/>
         </w:rPr>
       </w:pPr>
-      <w:bookmarkStart w:id="25" w:name="_Toc15302651"/>
+      <w:bookmarkStart w:id="28" w:name="_Toc15302651"/>
       <w:r>
         <w:t>Requirements Management and Traceability</w:t>
       </w:r>
-      <w:bookmarkEnd w:id="25"/>
+      <w:bookmarkEnd w:id="28"/>
     </w:p>
     <w:p>
       <w:pPr>
@@ -7353,11 +8018,11 @@
       <w:pPr>
         <w:pStyle w:val="Heading3"/>
       </w:pPr>
-      <w:bookmarkStart w:id="26" w:name="_Toc15302652"/>
+      <w:bookmarkStart w:id="29" w:name="_Toc15302652"/>
       <w:r>
         <w:t>Solutions</w:t>
       </w:r>
-      <w:bookmarkEnd w:id="26"/>
+      <w:bookmarkEnd w:id="29"/>
     </w:p>
     <w:p>
       <w:pPr>
@@ -7374,7 +8039,43 @@
           <w:color w:val="0000FF"/>
           <w:szCs w:val="24"/>
         </w:rPr>
-        <w:t>One of the most important principles of agile, and specifically the Scaled Agile’s SAFe framework, is Continuous Delivery. Continuous Delivery can be considered as three independent yet related phases: Continuous Exploration, Continuous Integration and Continuous Deployment.</w:t>
+        <w:t xml:space="preserve">One of the most important principles of agile, and specifically the Scaled </w:t>
+      </w:r>
+      <w:proofErr w:type="spellStart"/>
+      <w:r>
+        <w:rPr>
+          <w:rFonts w:cs="Times New Roman"/>
+          <w:color w:val="0000FF"/>
+          <w:szCs w:val="24"/>
+        </w:rPr>
+        <w:t>Agile’s</w:t>
+      </w:r>
+      <w:proofErr w:type="spellEnd"/>
+      <w:r>
+        <w:rPr>
+          <w:rFonts w:cs="Times New Roman"/>
+          <w:color w:val="0000FF"/>
+          <w:szCs w:val="24"/>
+        </w:rPr>
+        <w:t xml:space="preserve"> </w:t>
+      </w:r>
+      <w:proofErr w:type="spellStart"/>
+      <w:r>
+        <w:rPr>
+          <w:rFonts w:cs="Times New Roman"/>
+          <w:color w:val="0000FF"/>
+          <w:szCs w:val="24"/>
+        </w:rPr>
+        <w:t>SAFe</w:t>
+      </w:r>
+      <w:proofErr w:type="spellEnd"/>
+      <w:r>
+        <w:rPr>
+          <w:rFonts w:cs="Times New Roman"/>
+          <w:color w:val="0000FF"/>
+          <w:szCs w:val="24"/>
+        </w:rPr>
+        <w:t xml:space="preserve"> framework, is Continuous Delivery. Continuous Delivery can be considered as three independent yet related phases: Continuous Exploration, Continuous Integration and Continuous Deployment.</w:t>
       </w:r>
     </w:p>
     <w:p>
@@ -7496,7 +8197,43 @@
           <w:color w:val="00B050"/>
           <w:szCs w:val="24"/>
         </w:rPr>
-        <w:t>Some ISO 10303 STEP standards [e.g., AP242, AP209, AP210] are developed in a second-generation version control system called CVS. Recently, the development community has migrated to a third-generation version control system called GIT and integrates with KANBANs and advanced communications tools like ChatOps. This can help agile teams rapidly explore new ideas, validating their ability to integrate while not disrupting the production system or branch line. GIT Branching is a key enabler as the previous generation of source code management did not provide collaboration or development areas.</w:t>
+        <w:t xml:space="preserve">Some ISO 10303 STEP standards [e.g., AP242, AP209, </w:t>
+      </w:r>
+      <w:proofErr w:type="gramStart"/>
+      <w:r>
+        <w:rPr>
+          <w:rFonts w:cs="Times New Roman"/>
+          <w:color w:val="00B050"/>
+          <w:szCs w:val="24"/>
+        </w:rPr>
+        <w:t>AP210</w:t>
+      </w:r>
+      <w:proofErr w:type="gramEnd"/>
+      <w:r>
+        <w:rPr>
+          <w:rFonts w:cs="Times New Roman"/>
+          <w:color w:val="00B050"/>
+          <w:szCs w:val="24"/>
+        </w:rPr>
+        <w:t xml:space="preserve">] are developed in a second-generation version control system called CVS. Recently, the development community has migrated to a third-generation version control system called GIT and integrates with KANBANs and advanced communications tools like </w:t>
+      </w:r>
+      <w:proofErr w:type="spellStart"/>
+      <w:r>
+        <w:rPr>
+          <w:rFonts w:cs="Times New Roman"/>
+          <w:color w:val="00B050"/>
+          <w:szCs w:val="24"/>
+        </w:rPr>
+        <w:t>ChatOps</w:t>
+      </w:r>
+      <w:proofErr w:type="spellEnd"/>
+      <w:r>
+        <w:rPr>
+          <w:rFonts w:cs="Times New Roman"/>
+          <w:color w:val="00B050"/>
+          <w:szCs w:val="24"/>
+        </w:rPr>
+        <w:t>. This can help agile teams rapidly explore new ideas, validating their ability to integrate while not disrupting the production system or branch line. GIT Branching is a key enabler as the previous generation of source code management did not provide collaboration or development areas.</w:t>
       </w:r>
     </w:p>
     <w:p>
@@ -7604,8 +8341,54 @@
           <w:color w:val="0000FF"/>
           <w:szCs w:val="24"/>
         </w:rPr>
-        <w:t>CI is made possible with software development best practices that include version control, automated testing, and build automation. There are many choices in the industry such as Bitbucket/Bamboo, Jenkins, AWS CodePipeline, and Gitlab</w:t>
-      </w:r>
+        <w:t xml:space="preserve">CI is made possible with software development best practices that include version control, automated testing, and build automation. There are many choices in the industry such as </w:t>
+      </w:r>
+      <w:proofErr w:type="spellStart"/>
+      <w:r>
+        <w:rPr>
+          <w:rFonts w:cs="Times New Roman"/>
+          <w:color w:val="0000FF"/>
+          <w:szCs w:val="24"/>
+        </w:rPr>
+        <w:t>Bitbucket</w:t>
+      </w:r>
+      <w:proofErr w:type="spellEnd"/>
+      <w:r>
+        <w:rPr>
+          <w:rFonts w:cs="Times New Roman"/>
+          <w:color w:val="0000FF"/>
+          <w:szCs w:val="24"/>
+        </w:rPr>
+        <w:t xml:space="preserve">/Bamboo, Jenkins, AWS </w:t>
+      </w:r>
+      <w:proofErr w:type="spellStart"/>
+      <w:r>
+        <w:rPr>
+          <w:rFonts w:cs="Times New Roman"/>
+          <w:color w:val="0000FF"/>
+          <w:szCs w:val="24"/>
+        </w:rPr>
+        <w:t>CodePipeline</w:t>
+      </w:r>
+      <w:proofErr w:type="spellEnd"/>
+      <w:r>
+        <w:rPr>
+          <w:rFonts w:cs="Times New Roman"/>
+          <w:color w:val="0000FF"/>
+          <w:szCs w:val="24"/>
+        </w:rPr>
+        <w:t xml:space="preserve">, and </w:t>
+      </w:r>
+      <w:proofErr w:type="spellStart"/>
+      <w:r>
+        <w:rPr>
+          <w:rFonts w:cs="Times New Roman"/>
+          <w:color w:val="0000FF"/>
+          <w:szCs w:val="24"/>
+        </w:rPr>
+        <w:t>Gitlab</w:t>
+      </w:r>
+      <w:proofErr w:type="spellEnd"/>
       <w:r>
         <w:rPr>
           <w:rFonts w:cs="Times New Roman"/>
@@ -7642,7 +8425,7 @@
         </w:rPr>
         <w:t xml:space="preserve">To take advantage of the CI capabilities, the development environment must move to a third-generation version control system based on GIT technology. The new tools will allow for continuous exploration as well as continuous integration via the decentralized and distributed architecture, commit before merge capabilities and integrated quality controls. A CI capability will allow standards developers to receive immediate feedback on the pass/failure of their commits by hooking in tools like EXPRESS Engine, JSDAI Compiles, Python scripts or ANT Builds. Immediate feedback will allow developers to fix the issue in the current iteration and not pass it to the end of the flow for someone else to address [in which case the resource may have moved on and not available]. Another feature of some of the CI tools, and really a requirement, is the connection to other issue/task management systems. Jobs can be triggered by lifecycle promotion of the issue/task and feedback so that everyone on the team can have a clear picture of status of the project deliverables. </w:t>
       </w:r>
-      <w:commentRangeStart w:id="27"/>
+      <w:commentRangeStart w:id="30"/>
       <w:r>
         <w:rPr>
           <w:rFonts w:cs="Times New Roman"/>
@@ -7651,7 +8434,7 @@
         </w:rPr>
         <w:t>NOTE: The ISO 10303 Extended Architecture already makes use of GIT capabilities but has not developed a continuous integration pipeline for quality and integration automation.</w:t>
       </w:r>
-      <w:commentRangeEnd w:id="27"/>
+      <w:commentRangeEnd w:id="30"/>
       <w:r>
         <w:rPr>
           <w:rStyle w:val="CommentReference"/>
@@ -7659,7 +8442,7 @@
           <w:sz w:val="24"/>
           <w:szCs w:val="24"/>
         </w:rPr>
-        <w:commentReference w:id="27"/>
+        <w:commentReference w:id="30"/>
       </w:r>
     </w:p>
     <w:p>
@@ -7695,10 +8478,10 @@
             <v:path o:extrusionok="f" gradientshapeok="t" o:connecttype="rect"/>
             <o:lock v:ext="edit" aspectratio="t"/>
           </v:shapetype>
-          <v:shape id="_x0000_i1025" type="#_x0000_t75" style="width:215.4pt;height:150pt" o:ole="">
+          <v:shape id="_x0000_i1025" type="#_x0000_t75" style="width:215.5pt;height:150pt" o:ole="">
             <v:imagedata r:id="rId23" o:title=""/>
           </v:shape>
-          <o:OLEObject Type="Embed" ProgID="Visio.Drawing.15" ShapeID="_x0000_i1025" DrawAspect="Content" ObjectID="_1625916409" r:id="rId24"/>
+          <o:OLEObject Type="Embed" ProgID="Visio.Drawing.15" ShapeID="_x0000_i1025" DrawAspect="Content" ObjectID="_1626168493" r:id="rId24"/>
         </w:object>
       </w:r>
     </w:p>
@@ -7710,7 +8493,7 @@
           <w:lang w:eastAsia="zh-CN"/>
         </w:rPr>
       </w:pPr>
-      <w:bookmarkStart w:id="28" w:name="_Toc15302580"/>
+      <w:bookmarkStart w:id="31" w:name="_Toc15302580"/>
       <w:r>
         <w:rPr>
           <w:b/>
@@ -7771,7 +8554,7 @@
       <w:r>
         <w:t>This is caption text for Fig. [6].</w:t>
       </w:r>
-      <w:bookmarkEnd w:id="28"/>
+      <w:bookmarkEnd w:id="31"/>
     </w:p>
     <w:p>
       <w:pPr>
@@ -7801,7 +8584,25 @@
           <w:color w:val="0000FF"/>
           <w:szCs w:val="24"/>
         </w:rPr>
-        <w:t>Again, Scaled Agile provides a framework for Continous Deployment [CD]. In this stage, the product is deployed, verified, monitored and setup for responding to issues.</w:t>
+        <w:t xml:space="preserve">Again, Scaled Agile provides a framework for </w:t>
+      </w:r>
+      <w:proofErr w:type="spellStart"/>
+      <w:r>
+        <w:rPr>
+          <w:rFonts w:cs="Times New Roman"/>
+          <w:color w:val="0000FF"/>
+          <w:szCs w:val="24"/>
+        </w:rPr>
+        <w:t>Continous</w:t>
+      </w:r>
+      <w:proofErr w:type="spellEnd"/>
+      <w:r>
+        <w:rPr>
+          <w:rFonts w:cs="Times New Roman"/>
+          <w:color w:val="0000FF"/>
+          <w:szCs w:val="24"/>
+        </w:rPr>
+        <w:t xml:space="preserve"> Deployment [CD]. In this stage, the product is deployed, verified, monitored and setup for responding to issues.</w:t>
       </w:r>
       <w:r>
         <w:rPr>
@@ -7865,7 +8666,25 @@
           <w:color w:val="0000FF"/>
           <w:szCs w:val="24"/>
         </w:rPr>
-        <w:t>There are many tools for this such as Jenkins, AWS CodeDeploy and Bamboo.</w:t>
+        <w:t xml:space="preserve">There are many tools for this such as Jenkins, AWS </w:t>
+      </w:r>
+      <w:proofErr w:type="spellStart"/>
+      <w:r>
+        <w:rPr>
+          <w:rFonts w:cs="Times New Roman"/>
+          <w:color w:val="0000FF"/>
+          <w:szCs w:val="24"/>
+        </w:rPr>
+        <w:t>CodeDeploy</w:t>
+      </w:r>
+      <w:proofErr w:type="spellEnd"/>
+      <w:r>
+        <w:rPr>
+          <w:rFonts w:cs="Times New Roman"/>
+          <w:color w:val="0000FF"/>
+          <w:szCs w:val="24"/>
+        </w:rPr>
+        <w:t xml:space="preserve"> and Bamboo.</w:t>
       </w:r>
     </w:p>
     <w:p>
@@ -7875,8 +8694,6 @@
           <w:color w:val="00B050"/>
         </w:rPr>
       </w:pPr>
-      <w:bookmarkStart w:id="29" w:name="_GoBack"/>
-      <w:bookmarkEnd w:id="29"/>
     </w:p>
     <w:p>
       <w:pPr>
@@ -7902,11 +8719,11 @@
           <w:numId w:val="1"/>
         </w:numPr>
       </w:pPr>
-      <w:bookmarkStart w:id="30" w:name="_Toc15302653"/>
+      <w:bookmarkStart w:id="32" w:name="_Toc15302653"/>
       <w:r>
         <w:t>Benefits</w:t>
       </w:r>
-      <w:bookmarkEnd w:id="30"/>
+      <w:bookmarkEnd w:id="32"/>
     </w:p>
     <w:p>
       <w:pPr>
@@ -7929,11 +8746,11 @@
       <w:pPr>
         <w:pStyle w:val="Heading2"/>
       </w:pPr>
-      <w:bookmarkStart w:id="31" w:name="_Toc15302654"/>
+      <w:bookmarkStart w:id="33" w:name="_Toc15302654"/>
       <w:r>
         <w:t>Benefits to MBS Developer</w:t>
       </w:r>
-      <w:bookmarkEnd w:id="31"/>
+      <w:bookmarkEnd w:id="33"/>
     </w:p>
     <w:p>
       <w:pPr>
@@ -8133,7 +8950,7 @@
           <w:numId w:val="1"/>
         </w:numPr>
       </w:pPr>
-      <w:bookmarkStart w:id="32" w:name="_Toc15302655"/>
+      <w:bookmarkStart w:id="34" w:name="_Toc15302655"/>
       <w:r>
         <w:lastRenderedPageBreak/>
         <w:t>Benefit to Industry/</w:t>
@@ -8141,7 +8958,7 @@
       <w:r>
         <w:t>Enterprise</w:t>
       </w:r>
-      <w:bookmarkEnd w:id="32"/>
+      <w:bookmarkEnd w:id="34"/>
     </w:p>
     <w:p>
       <w:pPr>
@@ -8168,11 +8985,11 @@
           <w:numId w:val="1"/>
         </w:numPr>
       </w:pPr>
-      <w:bookmarkStart w:id="33" w:name="_Toc15302656"/>
+      <w:bookmarkStart w:id="35" w:name="_Toc15302656"/>
       <w:r>
         <w:t>Conclusion</w:t>
       </w:r>
-      <w:bookmarkEnd w:id="33"/>
+      <w:bookmarkEnd w:id="35"/>
     </w:p>
     <w:p>
       <w:pPr>
@@ -8211,9 +9028,9 @@
           <w:numId w:val="0"/>
         </w:numPr>
       </w:pPr>
-      <w:bookmarkStart w:id="34" w:name="_Toc15302657"/>
-      <w:commentRangeStart w:id="35"/>
-      <w:commentRangeStart w:id="36"/>
+      <w:bookmarkStart w:id="36" w:name="_Toc15302657"/>
+      <w:commentRangeStart w:id="37"/>
+      <w:commentRangeStart w:id="38"/>
       <w:r>
         <w:lastRenderedPageBreak/>
         <w:t>R</w:t>
@@ -8221,30 +9038,30 @@
       <w:r>
         <w:t>eferences</w:t>
       </w:r>
-      <w:commentRangeEnd w:id="35"/>
+      <w:commentRangeEnd w:id="37"/>
       <w:r>
         <w:rPr>
           <w:rStyle w:val="CommentReference"/>
           <w:rFonts w:asciiTheme="minorHAnsi" w:eastAsiaTheme="minorHAnsi" w:hAnsiTheme="minorHAnsi" w:cstheme="minorBidi"/>
           <w:b w:val="0"/>
         </w:rPr>
-        <w:commentReference w:id="35"/>
-      </w:r>
-      <w:bookmarkEnd w:id="34"/>
-      <w:commentRangeEnd w:id="36"/>
+        <w:commentReference w:id="37"/>
+      </w:r>
+      <w:bookmarkEnd w:id="36"/>
+      <w:commentRangeEnd w:id="38"/>
       <w:r>
         <w:rPr>
           <w:rStyle w:val="CommentReference"/>
           <w:rFonts w:eastAsiaTheme="minorHAnsi" w:cstheme="minorBidi"/>
           <w:b w:val="0"/>
         </w:rPr>
-        <w:commentReference w:id="36"/>
-      </w:r>
-    </w:p>
-    <w:bookmarkStart w:id="37" w:name="bookmark0"/>
-    <w:bookmarkStart w:id="38" w:name="bookmark1"/>
-    <w:bookmarkEnd w:id="37"/>
-    <w:bookmarkEnd w:id="38"/>
+        <w:commentReference w:id="38"/>
+      </w:r>
+    </w:p>
+    <w:bookmarkStart w:id="39" w:name="bookmark0"/>
+    <w:bookmarkStart w:id="40" w:name="bookmark1"/>
+    <w:bookmarkEnd w:id="39"/>
+    <w:bookmarkEnd w:id="40"/>
     <w:p>
       <w:pPr>
         <w:pStyle w:val="ReferenceList"/>
@@ -8408,7 +9225,7 @@
         </w:rPr>
         <w:fldChar w:fldCharType="end"/>
       </w:r>
-      <w:bookmarkEnd w:id="5"/>
+      <w:bookmarkEnd w:id="9"/>
       <w:r>
         <w:rPr>
           <w:highlight w:val="yellow"/>
@@ -8649,12 +9466,12 @@
           <w:numId w:val="0"/>
         </w:numPr>
       </w:pPr>
-      <w:bookmarkStart w:id="39" w:name="_Toc15302658"/>
+      <w:bookmarkStart w:id="41" w:name="_Toc15302658"/>
       <w:r>
         <w:lastRenderedPageBreak/>
         <w:t>Appendix A: Supplemental Materials</w:t>
       </w:r>
-      <w:bookmarkEnd w:id="39"/>
+      <w:bookmarkEnd w:id="41"/>
     </w:p>
     <w:p>
       <w:pPr>
@@ -8708,14 +9525,14 @@
           <w:numId w:val="0"/>
         </w:numPr>
       </w:pPr>
-      <w:bookmarkStart w:id="40" w:name="_Toc15302659"/>
+      <w:bookmarkStart w:id="42" w:name="_Toc15302659"/>
       <w:r>
         <w:t xml:space="preserve">Appendix B: </w:t>
       </w:r>
       <w:r>
         <w:t>Term Bank</w:t>
       </w:r>
-      <w:bookmarkEnd w:id="40"/>
+      <w:bookmarkEnd w:id="42"/>
     </w:p>
     <w:p>
       <w:pPr>
@@ -8788,11 +9605,11 @@
           <w:numId w:val="0"/>
         </w:numPr>
       </w:pPr>
-      <w:bookmarkStart w:id="41" w:name="_Toc15302660"/>
+      <w:bookmarkStart w:id="43" w:name="_Toc15302660"/>
       <w:r>
         <w:t>Appendix C: Change Log</w:t>
       </w:r>
-      <w:bookmarkEnd w:id="41"/>
+      <w:bookmarkEnd w:id="43"/>
     </w:p>
     <w:p>
       <w:pPr>
@@ -8826,7 +9643,7 @@
 
 <file path=word/comments.xml><?xml version="1.0" encoding="utf-8"?>
 <w:comments xmlns:wpc="http://schemas.microsoft.com/office/word/2010/wordprocessingCanvas" xmlns:mc="http://schemas.openxmlformats.org/markup-compatibility/2006" xmlns:o="urn:schemas-microsoft-com:office:office" xmlns:r="http://schemas.openxmlformats.org/officeDocument/2006/relationships" xmlns:m="http://schemas.openxmlformats.org/officeDocument/2006/math" xmlns:v="urn:schemas-microsoft-com:vml" xmlns:wp14="http://schemas.microsoft.com/office/word/2010/wordprocessingDrawing" xmlns:wp="http://schemas.openxmlformats.org/drawingml/2006/wordprocessingDrawing" xmlns:w10="urn:schemas-microsoft-com:office:word" xmlns:w="http://schemas.openxmlformats.org/wordprocessingml/2006/main" xmlns:w14="http://schemas.microsoft.com/office/word/2010/wordml" xmlns:w15="http://schemas.microsoft.com/office/word/2012/wordml" xmlns:wpg="http://schemas.microsoft.com/office/word/2010/wordprocessingGroup" xmlns:wpi="http://schemas.microsoft.com/office/word/2010/wordprocessingInk" xmlns:wne="http://schemas.microsoft.com/office/word/2006/wordml" xmlns:wps="http://schemas.microsoft.com/office/word/2010/wordprocessingShape" mc:Ignorable="w14 w15 wp14">
-  <w:comment w:id="3" w:author="Melissa Harvey (US)" w:date="2019-07-24T14:59:00Z" w:initials="HMK">
+  <w:comment w:id="1" w:author="Harvey, Melissa K" w:date="2019-08-01T12:15:00Z" w:initials="HMK">
     <w:p>
       <w:pPr>
         <w:pStyle w:val="CommentText"/>
@@ -8838,11 +9655,51 @@
         <w:annotationRef/>
       </w:r>
       <w:r>
+        <w:t>Is this capitalized?</w:t>
+      </w:r>
+    </w:p>
+  </w:comment>
+  <w:comment w:id="2" w:author="Harvey, Melissa K" w:date="2019-08-01T12:42:00Z" w:initials="HMK">
+    <w:p>
+      <w:pPr>
+        <w:pStyle w:val="CommentText"/>
+      </w:pPr>
+      <w:r>
+        <w:rPr>
+          <w:rStyle w:val="CommentReference"/>
+        </w:rPr>
+        <w:annotationRef/>
+      </w:r>
+      <w:r>
+        <w:t xml:space="preserve">Sorry this is a super wordy sentence. </w:t>
+      </w:r>
+      <w:r>
+        <w:t xml:space="preserve">I need some help editing </w:t>
+      </w:r>
+      <w:r>
+        <w:t>it.</w:t>
+      </w:r>
+      <w:bookmarkStart w:id="3" w:name="_GoBack"/>
+      <w:bookmarkEnd w:id="3"/>
+    </w:p>
+  </w:comment>
+  <w:comment w:id="6" w:author="Harvey, Melissa K" w:date="2019-07-24T14:59:00Z" w:initials="HMK">
+    <w:p>
+      <w:pPr>
+        <w:pStyle w:val="CommentText"/>
+      </w:pPr>
+      <w:r>
+        <w:rPr>
+          <w:rStyle w:val="CommentReference"/>
+        </w:rPr>
+        <w:annotationRef/>
+      </w:r>
+      <w:r>
         <w:t>Is this redundant of the previous sentence?</w:t>
       </w:r>
     </w:p>
   </w:comment>
-  <w:comment w:id="4" w:author="Melissa Harvey (US)" w:date="2019-07-24T14:31:00Z" w:initials="HMK">
+  <w:comment w:id="7" w:author="Harvey, Melissa K" w:date="2019-07-24T14:31:00Z" w:initials="HMK">
     <w:p>
       <w:pPr>
         <w:pStyle w:val="CommentText"/>
@@ -9145,7 +10002,7 @@
       </w:pPr>
     </w:p>
   </w:comment>
-  <w:comment w:id="15" w:author="Melissa Harvey (US) [2]" w:date="2019-07-24T15:29:00Z" w:initials="HMK">
+  <w:comment w:id="18" w:author="Harvey, Melissa K" w:date="2019-07-24T15:29:00Z" w:initials="HMK">
     <w:p>
       <w:pPr>
         <w:pStyle w:val="CommentText"/>
@@ -9157,11 +10014,24 @@
         <w:annotationRef/>
       </w:r>
       <w:r>
-        <w:t>“Many” is used many many times :p</w:t>
-      </w:r>
+        <w:t xml:space="preserve">“Many” is used many </w:t>
+      </w:r>
+      <w:proofErr w:type="spellStart"/>
+      <w:r>
+        <w:t>many</w:t>
+      </w:r>
+      <w:proofErr w:type="spellEnd"/>
+      <w:r>
+        <w:t xml:space="preserve"> </w:t>
+      </w:r>
+      <w:proofErr w:type="gramStart"/>
+      <w:r>
+        <w:t>times :p</w:t>
+      </w:r>
+      <w:proofErr w:type="gramEnd"/>
     </w:p>
   </w:comment>
-  <w:comment w:id="16" w:author="Sapp (US), Brandon" w:date="2019-07-18T20:57:00Z" w:initials="S(B">
+  <w:comment w:id="19" w:author="Sapp (US), Brandon" w:date="2019-07-18T20:57:00Z" w:initials="S(B">
     <w:p>
       <w:pPr>
         <w:pStyle w:val="CommentText"/>
@@ -9177,7 +10047,7 @@
       </w:r>
     </w:p>
   </w:comment>
-  <w:comment w:id="17" w:author="Sapp (US), Brandon" w:date="2019-07-18T21:06:00Z" w:initials="S(B">
+  <w:comment w:id="20" w:author="Sapp (US), Brandon" w:date="2019-07-18T21:06:00Z" w:initials="S(B">
     <w:p>
       <w:pPr>
         <w:pStyle w:val="CommentText"/>
@@ -9193,7 +10063,7 @@
       </w:r>
     </w:p>
   </w:comment>
-  <w:comment w:id="19" w:author="Melissa Harvey (US) [2]" w:date="2019-07-24T15:21:00Z" w:initials="HMK">
+  <w:comment w:id="22" w:author="Harvey, Melissa K" w:date="2019-07-24T15:21:00Z" w:initials="HMK">
     <w:p>
       <w:pPr>
         <w:pStyle w:val="CommentText"/>
@@ -9218,11 +10088,19 @@
         <w:pStyle w:val="CommentText"/>
       </w:pPr>
       <w:r>
-        <w:t>There are several steps a team can take to actively manage a backlog such as establishing a prioritized ranking and defining aproduct owner/manager role.</w:t>
+        <w:t xml:space="preserve">There are several steps a team can take to actively manage a backlog such as establishing a prioritized ranking and defining </w:t>
+      </w:r>
+      <w:proofErr w:type="spellStart"/>
+      <w:r>
+        <w:t>aproduct</w:t>
+      </w:r>
+      <w:proofErr w:type="spellEnd"/>
+      <w:r>
+        <w:t xml:space="preserve"> owner/manager role.</w:t>
       </w:r>
     </w:p>
   </w:comment>
-  <w:comment w:id="27" w:author="Sapp (US), Brandon" w:date="2019-07-19T14:16:00Z" w:initials="S(B">
+  <w:comment w:id="30" w:author="Sapp (US), Brandon" w:date="2019-07-19T14:16:00Z" w:initials="S(B">
     <w:p>
       <w:pPr>
         <w:pStyle w:val="CommentText"/>
@@ -9238,7 +10116,7 @@
       </w:r>
     </w:p>
   </w:comment>
-  <w:comment w:id="35" w:author="Miller, Kathryn M. (Fed)" w:date="2016-12-05T10:03:00Z" w:initials="MKM(">
+  <w:comment w:id="37" w:author="Miller, Kathryn M. (Fed)" w:date="2016-12-05T10:03:00Z" w:initials="MKM(">
     <w:p>
       <w:pPr>
         <w:pStyle w:val="CommentText"/>
@@ -9273,13 +10151,26 @@
         </w:r>
       </w:hyperlink>
       <w:r>
-        <w:t xml:space="preserve"> , or download the EndNote and BibTeX reference style files from </w:t>
+        <w:t xml:space="preserve"> , or download the EndNote and </w:t>
+      </w:r>
+      <w:proofErr w:type="spellStart"/>
+      <w:r>
+        <w:t>BibTeX</w:t>
+      </w:r>
+      <w:proofErr w:type="spellEnd"/>
+      <w:r>
+        <w:t xml:space="preserve"> reference style files from </w:t>
       </w:r>
       <w:r>
         <w:t>tinyurl.com/</w:t>
       </w:r>
-      <w:r>
-        <w:t xml:space="preserve">techpubsnist </w:t>
+      <w:proofErr w:type="spellStart"/>
+      <w:r>
+        <w:t>techpubsnist</w:t>
+      </w:r>
+      <w:proofErr w:type="spellEnd"/>
+      <w:r>
+        <w:t xml:space="preserve"> </w:t>
       </w:r>
     </w:p>
     <w:p>
@@ -9288,7 +10179,7 @@
       </w:pPr>
     </w:p>
   </w:comment>
-  <w:comment w:id="36" w:author="Melissa Harvey (US) [3]" w:date="2019-07-29T14:39:00Z" w:initials="HMK">
+  <w:comment w:id="38" w:author="Harvey, Melissa K" w:date="2019-07-29T14:39:00Z" w:initials="HMK">
     <w:p>
       <w:pPr>
         <w:pStyle w:val="CommentText"/>
@@ -9309,6 +10200,8 @@
 
 <file path=word/commentsExtended.xml><?xml version="1.0" encoding="utf-8"?>
 <w15:commentsEx xmlns:wpc="http://schemas.microsoft.com/office/word/2010/wordprocessingCanvas" xmlns:mc="http://schemas.openxmlformats.org/markup-compatibility/2006" xmlns:o="urn:schemas-microsoft-com:office:office" xmlns:r="http://schemas.openxmlformats.org/officeDocument/2006/relationships" xmlns:m="http://schemas.openxmlformats.org/officeDocument/2006/math" xmlns:v="urn:schemas-microsoft-com:vml" xmlns:wp14="http://schemas.microsoft.com/office/word/2010/wordprocessingDrawing" xmlns:wp="http://schemas.openxmlformats.org/drawingml/2006/wordprocessingDrawing" xmlns:w10="urn:schemas-microsoft-com:office:word" xmlns:w="http://schemas.openxmlformats.org/wordprocessingml/2006/main" xmlns:w14="http://schemas.microsoft.com/office/word/2010/wordml" xmlns:w15="http://schemas.microsoft.com/office/word/2012/wordml" xmlns:wpg="http://schemas.microsoft.com/office/word/2010/wordprocessingGroup" xmlns:wpi="http://schemas.microsoft.com/office/word/2010/wordprocessingInk" xmlns:wne="http://schemas.microsoft.com/office/word/2006/wordml" xmlns:wps="http://schemas.microsoft.com/office/word/2010/wordprocessingShape" mc:Ignorable="w14 w15 wp14">
+  <w15:commentEx w15:paraId="4EC0EE07" w15:done="0"/>
+  <w15:commentEx w15:paraId="2A085C94" w15:done="0"/>
   <w15:commentEx w15:paraId="6D0F8097" w15:done="0"/>
   <w15:commentEx w15:paraId="4A016A40" w15:done="0"/>
   <w15:commentEx w15:paraId="57681A32" w15:done="0"/>
@@ -9420,7 +10313,7 @@
           <w:rPr>
             <w:noProof/>
           </w:rPr>
-          <w:t>11</w:t>
+          <w:t>13</w:t>
         </w:r>
         <w:r>
           <w:rPr>
@@ -9784,7 +10677,7 @@
             </wp:anchor>
           </w:drawing>
         </mc:Choice>
-        <mc:Fallback xmlns:cx="http://schemas.microsoft.com/office/drawing/2014/chartex" xmlns:cx1="http://schemas.microsoft.com/office/drawing/2015/9/8/chartex" xmlns:cx2="http://schemas.microsoft.com/office/drawing/2015/10/21/chartex" xmlns:cx3="http://schemas.microsoft.com/office/drawing/2016/5/9/chartex" xmlns:cx4="http://schemas.microsoft.com/office/drawing/2016/5/10/chartex" xmlns:cx5="http://schemas.microsoft.com/office/drawing/2016/5/11/chartex" xmlns:cx6="http://schemas.microsoft.com/office/drawing/2016/5/12/chartex" xmlns:cx7="http://schemas.microsoft.com/office/drawing/2016/5/13/chartex" xmlns:cx8="http://schemas.microsoft.com/office/drawing/2016/5/14/chartex" xmlns:aink="http://schemas.microsoft.com/office/drawing/2016/ink" xmlns:am3d="http://schemas.microsoft.com/office/drawing/2017/model3d" xmlns:w16cid="http://schemas.microsoft.com/office/word/2016/wordml/cid" xmlns:w16se="http://schemas.microsoft.com/office/word/2015/wordml/symex">
+        <mc:Fallback xmlns:w16se="http://schemas.microsoft.com/office/word/2015/wordml/symex" xmlns:w16cid="http://schemas.microsoft.com/office/word/2016/wordml/cid" xmlns:am3d="http://schemas.microsoft.com/office/drawing/2017/model3d" xmlns:aink="http://schemas.microsoft.com/office/drawing/2016/ink" xmlns:cx8="http://schemas.microsoft.com/office/drawing/2016/5/14/chartex" xmlns:cx7="http://schemas.microsoft.com/office/drawing/2016/5/13/chartex" xmlns:cx6="http://schemas.microsoft.com/office/drawing/2016/5/12/chartex" xmlns:cx5="http://schemas.microsoft.com/office/drawing/2016/5/11/chartex" xmlns:cx4="http://schemas.microsoft.com/office/drawing/2016/5/10/chartex" xmlns:cx3="http://schemas.microsoft.com/office/drawing/2016/5/9/chartex" xmlns:cx2="http://schemas.microsoft.com/office/drawing/2015/10/21/chartex" xmlns:cx1="http://schemas.microsoft.com/office/drawing/2015/9/8/chartex" xmlns:cx="http://schemas.microsoft.com/office/drawing/2014/chartex">
           <w:pict>
             <v:line w14:anchorId="49982A23" id="Straight Connector 62" o:spid="_x0000_s1026" style="position:absolute;z-index:251660288;visibility:visible;mso-wrap-style:square;mso-wrap-distance-left:9pt;mso-wrap-distance-top:0;mso-wrap-distance-right:9pt;mso-wrap-distance-bottom:0;mso-position-horizontal:absolute;mso-position-horizontal-relative:text;mso-position-vertical:absolute;mso-position-vertical-relative:text" from="-29.25pt,34.5pt" to="-29.25pt,682.5pt" o:gfxdata="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" strokecolor="#a5a5a5 [2092]"/>
           </w:pict>
@@ -10020,7 +10913,6 @@
     <w:lvl w:ilvl="0">
       <w:start w:val="1"/>
       <w:numFmt w:val="upperRoman"/>
-      <w:pStyle w:val="Heading1"/>
       <w:lvlText w:val="%1."/>
       <w:lvlJc w:val="left"/>
       <w:pPr>
@@ -10030,7 +10922,6 @@
     <w:lvl w:ilvl="1">
       <w:start w:val="1"/>
       <w:numFmt w:val="upperLetter"/>
-      <w:pStyle w:val="Heading2"/>
       <w:lvlText w:val="%2."/>
       <w:lvlJc w:val="left"/>
       <w:pPr>
@@ -10040,7 +10931,6 @@
     <w:lvl w:ilvl="2">
       <w:start w:val="1"/>
       <w:numFmt w:val="decimal"/>
-      <w:pStyle w:val="Heading3"/>
       <w:lvlText w:val="%3."/>
       <w:lvlJc w:val="left"/>
       <w:pPr>
@@ -10050,7 +10940,6 @@
     <w:lvl w:ilvl="3">
       <w:start w:val="1"/>
       <w:numFmt w:val="lowerLetter"/>
-      <w:pStyle w:val="Heading4"/>
       <w:lvlText w:val="%4)"/>
       <w:lvlJc w:val="left"/>
       <w:pPr>
@@ -10060,7 +10949,6 @@
     <w:lvl w:ilvl="4">
       <w:start w:val="1"/>
       <w:numFmt w:val="decimal"/>
-      <w:pStyle w:val="Heading5"/>
       <w:lvlText w:val="(%5)"/>
       <w:lvlJc w:val="left"/>
       <w:pPr>
@@ -10070,7 +10958,6 @@
     <w:lvl w:ilvl="5">
       <w:start w:val="1"/>
       <w:numFmt w:val="lowerLetter"/>
-      <w:pStyle w:val="Heading6"/>
       <w:lvlText w:val="(%6)"/>
       <w:lvlJc w:val="left"/>
       <w:pPr>
@@ -10080,7 +10967,6 @@
     <w:lvl w:ilvl="6">
       <w:start w:val="1"/>
       <w:numFmt w:val="lowerRoman"/>
-      <w:pStyle w:val="Heading7"/>
       <w:lvlText w:val="(%7)"/>
       <w:lvlJc w:val="left"/>
       <w:pPr>
@@ -10090,7 +10976,6 @@
     <w:lvl w:ilvl="7">
       <w:start w:val="1"/>
       <w:numFmt w:val="lowerLetter"/>
-      <w:pStyle w:val="Heading8"/>
       <w:lvlText w:val="(%8)"/>
       <w:lvlJc w:val="left"/>
       <w:pPr>
@@ -10100,7 +10985,6 @@
     <w:lvl w:ilvl="8">
       <w:start w:val="1"/>
       <w:numFmt w:val="lowerRoman"/>
-      <w:pStyle w:val="Heading9"/>
       <w:lvlText w:val="(%9)"/>
       <w:lvlJc w:val="left"/>
       <w:pPr>
@@ -10109,6 +10993,119 @@
     </w:lvl>
   </w:abstractNum>
   <w:abstractNum w:abstractNumId="4" w15:restartNumberingAfterBreak="0">
+    <w:nsid w:val="2BB60F7D"/>
+    <w:multiLevelType w:val="hybridMultilevel"/>
+    <w:tmpl w:val="ABFA27A4"/>
+    <w:lvl w:ilvl="0" w:tplc="04090001">
+      <w:start w:val="1"/>
+      <w:numFmt w:val="bullet"/>
+      <w:lvlText w:val=""/>
+      <w:lvlJc w:val="left"/>
+      <w:pPr>
+        <w:ind w:left="720" w:hanging="360"/>
+      </w:pPr>
+      <w:rPr>
+        <w:rFonts w:ascii="Symbol" w:hAnsi="Symbol" w:hint="default"/>
+      </w:rPr>
+    </w:lvl>
+    <w:lvl w:ilvl="1" w:tplc="04090003" w:tentative="1">
+      <w:start w:val="1"/>
+      <w:numFmt w:val="bullet"/>
+      <w:lvlText w:val="o"/>
+      <w:lvlJc w:val="left"/>
+      <w:pPr>
+        <w:ind w:left="1440" w:hanging="360"/>
+      </w:pPr>
+      <w:rPr>
+        <w:rFonts w:ascii="Courier New" w:hAnsi="Courier New" w:cs="Courier New" w:hint="default"/>
+      </w:rPr>
+    </w:lvl>
+    <w:lvl w:ilvl="2" w:tplc="04090005" w:tentative="1">
+      <w:start w:val="1"/>
+      <w:numFmt w:val="bullet"/>
+      <w:lvlText w:val=""/>
+      <w:lvlJc w:val="left"/>
+      <w:pPr>
+        <w:ind w:left="2160" w:hanging="360"/>
+      </w:pPr>
+      <w:rPr>
+        <w:rFonts w:ascii="Wingdings" w:hAnsi="Wingdings" w:hint="default"/>
+      </w:rPr>
+    </w:lvl>
+    <w:lvl w:ilvl="3" w:tplc="04090001" w:tentative="1">
+      <w:start w:val="1"/>
+      <w:numFmt w:val="bullet"/>
+      <w:lvlText w:val=""/>
+      <w:lvlJc w:val="left"/>
+      <w:pPr>
+        <w:ind w:left="2880" w:hanging="360"/>
+      </w:pPr>
+      <w:rPr>
+        <w:rFonts w:ascii="Symbol" w:hAnsi="Symbol" w:hint="default"/>
+      </w:rPr>
+    </w:lvl>
+    <w:lvl w:ilvl="4" w:tplc="04090003" w:tentative="1">
+      <w:start w:val="1"/>
+      <w:numFmt w:val="bullet"/>
+      <w:lvlText w:val="o"/>
+      <w:lvlJc w:val="left"/>
+      <w:pPr>
+        <w:ind w:left="3600" w:hanging="360"/>
+      </w:pPr>
+      <w:rPr>
+        <w:rFonts w:ascii="Courier New" w:hAnsi="Courier New" w:cs="Courier New" w:hint="default"/>
+      </w:rPr>
+    </w:lvl>
+    <w:lvl w:ilvl="5" w:tplc="04090005" w:tentative="1">
+      <w:start w:val="1"/>
+      <w:numFmt w:val="bullet"/>
+      <w:lvlText w:val=""/>
+      <w:lvlJc w:val="left"/>
+      <w:pPr>
+        <w:ind w:left="4320" w:hanging="360"/>
+      </w:pPr>
+      <w:rPr>
+        <w:rFonts w:ascii="Wingdings" w:hAnsi="Wingdings" w:hint="default"/>
+      </w:rPr>
+    </w:lvl>
+    <w:lvl w:ilvl="6" w:tplc="04090001" w:tentative="1">
+      <w:start w:val="1"/>
+      <w:numFmt w:val="bullet"/>
+      <w:lvlText w:val=""/>
+      <w:lvlJc w:val="left"/>
+      <w:pPr>
+        <w:ind w:left="5040" w:hanging="360"/>
+      </w:pPr>
+      <w:rPr>
+        <w:rFonts w:ascii="Symbol" w:hAnsi="Symbol" w:hint="default"/>
+      </w:rPr>
+    </w:lvl>
+    <w:lvl w:ilvl="7" w:tplc="04090003" w:tentative="1">
+      <w:start w:val="1"/>
+      <w:numFmt w:val="bullet"/>
+      <w:lvlText w:val="o"/>
+      <w:lvlJc w:val="left"/>
+      <w:pPr>
+        <w:ind w:left="5760" w:hanging="360"/>
+      </w:pPr>
+      <w:rPr>
+        <w:rFonts w:ascii="Courier New" w:hAnsi="Courier New" w:cs="Courier New" w:hint="default"/>
+      </w:rPr>
+    </w:lvl>
+    <w:lvl w:ilvl="8" w:tplc="04090005" w:tentative="1">
+      <w:start w:val="1"/>
+      <w:numFmt w:val="bullet"/>
+      <w:lvlText w:val=""/>
+      <w:lvlJc w:val="left"/>
+      <w:pPr>
+        <w:ind w:left="6480" w:hanging="360"/>
+      </w:pPr>
+      <w:rPr>
+        <w:rFonts w:ascii="Wingdings" w:hAnsi="Wingdings" w:hint="default"/>
+      </w:rPr>
+    </w:lvl>
+  </w:abstractNum>
+  <w:abstractNum w:abstractNumId="5" w15:restartNumberingAfterBreak="0">
     <w:nsid w:val="386A0ACC"/>
     <w:multiLevelType w:val="hybridMultilevel"/>
     <w:tmpl w:val="42FC4E8A"/>
@@ -10198,7 +11195,7 @@
       </w:pPr>
     </w:lvl>
   </w:abstractNum>
-  <w:abstractNum w:abstractNumId="5" w15:restartNumberingAfterBreak="0">
+  <w:abstractNum w:abstractNumId="6" w15:restartNumberingAfterBreak="0">
     <w:nsid w:val="40653672"/>
     <w:multiLevelType w:val="multilevel"/>
     <w:tmpl w:val="D112244A"/>
@@ -10311,7 +11308,7 @@
       </w:rPr>
     </w:lvl>
   </w:abstractNum>
-  <w:abstractNum w:abstractNumId="6" w15:restartNumberingAfterBreak="0">
+  <w:abstractNum w:abstractNumId="7" w15:restartNumberingAfterBreak="0">
     <w:nsid w:val="406A731D"/>
     <w:multiLevelType w:val="hybridMultilevel"/>
     <w:tmpl w:val="0C22AF14"/>
@@ -10400,7 +11397,7 @@
       </w:pPr>
     </w:lvl>
   </w:abstractNum>
-  <w:abstractNum w:abstractNumId="7" w15:restartNumberingAfterBreak="0">
+  <w:abstractNum w:abstractNumId="8" w15:restartNumberingAfterBreak="0">
     <w:nsid w:val="5D3348F3"/>
     <w:multiLevelType w:val="hybridMultilevel"/>
     <w:tmpl w:val="C0D67BDE"/>
@@ -10513,7 +11510,7 @@
       </w:rPr>
     </w:lvl>
   </w:abstractNum>
-  <w:abstractNum w:abstractNumId="8" w15:restartNumberingAfterBreak="0">
+  <w:abstractNum w:abstractNumId="9" w15:restartNumberingAfterBreak="0">
     <w:nsid w:val="5E787441"/>
     <w:multiLevelType w:val="hybridMultilevel"/>
     <w:tmpl w:val="6546B454"/>
@@ -10622,7 +11619,7 @@
       </w:rPr>
     </w:lvl>
   </w:abstractNum>
-  <w:abstractNum w:abstractNumId="9" w15:restartNumberingAfterBreak="0">
+  <w:abstractNum w:abstractNumId="10" w15:restartNumberingAfterBreak="0">
     <w:nsid w:val="607F3B22"/>
     <w:multiLevelType w:val="hybridMultilevel"/>
     <w:tmpl w:val="B5E0CD72"/>
@@ -10711,7 +11708,7 @@
       </w:pPr>
     </w:lvl>
   </w:abstractNum>
-  <w:abstractNum w:abstractNumId="10" w15:restartNumberingAfterBreak="0">
+  <w:abstractNum w:abstractNumId="11" w15:restartNumberingAfterBreak="0">
     <w:nsid w:val="62965014"/>
     <w:multiLevelType w:val="multilevel"/>
     <w:tmpl w:val="B8CAA3EA"/>
@@ -10920,7 +11917,7 @@
       </w:rPr>
     </w:lvl>
   </w:abstractNum>
-  <w:abstractNum w:abstractNumId="11" w15:restartNumberingAfterBreak="0">
+  <w:abstractNum w:abstractNumId="12" w15:restartNumberingAfterBreak="0">
     <w:nsid w:val="7307259B"/>
     <w:multiLevelType w:val="hybridMultilevel"/>
     <w:tmpl w:val="D3561CF4"/>
@@ -11034,34 +12031,34 @@
     </w:lvl>
   </w:abstractNum>
   <w:num w:numId="1">
-    <w:abstractNumId w:val="10"/>
+    <w:abstractNumId w:val="11"/>
   </w:num>
   <w:num w:numId="2">
-    <w:abstractNumId w:val="10"/>
+    <w:abstractNumId w:val="11"/>
   </w:num>
   <w:num w:numId="3">
-    <w:abstractNumId w:val="10"/>
+    <w:abstractNumId w:val="11"/>
   </w:num>
   <w:num w:numId="4">
-    <w:abstractNumId w:val="10"/>
+    <w:abstractNumId w:val="11"/>
   </w:num>
   <w:num w:numId="5">
-    <w:abstractNumId w:val="4"/>
+    <w:abstractNumId w:val="5"/>
   </w:num>
   <w:num w:numId="6">
-    <w:abstractNumId w:val="11"/>
+    <w:abstractNumId w:val="12"/>
   </w:num>
   <w:num w:numId="7">
     <w:abstractNumId w:val="0"/>
   </w:num>
   <w:num w:numId="8">
-    <w:abstractNumId w:val="5"/>
+    <w:abstractNumId w:val="6"/>
   </w:num>
   <w:num w:numId="9">
-    <w:abstractNumId w:val="9"/>
+    <w:abstractNumId w:val="10"/>
   </w:num>
   <w:num w:numId="10">
-    <w:abstractNumId w:val="8"/>
+    <w:abstractNumId w:val="9"/>
   </w:num>
   <w:num w:numId="11">
     <w:abstractNumId w:val="1"/>
@@ -11070,61 +12067,61 @@
     <w:abstractNumId w:val="2"/>
   </w:num>
   <w:num w:numId="13">
-    <w:abstractNumId w:val="6"/>
+    <w:abstractNumId w:val="7"/>
   </w:num>
   <w:num w:numId="14">
-    <w:abstractNumId w:val="4"/>
+    <w:abstractNumId w:val="5"/>
     <w:lvlOverride w:ilvl="0">
       <w:startOverride w:val="1"/>
     </w:lvlOverride>
   </w:num>
   <w:num w:numId="15">
-    <w:abstractNumId w:val="10"/>
+    <w:abstractNumId w:val="11"/>
   </w:num>
   <w:num w:numId="16">
-    <w:abstractNumId w:val="10"/>
+    <w:abstractNumId w:val="11"/>
   </w:num>
   <w:num w:numId="17">
-    <w:abstractNumId w:val="10"/>
+    <w:abstractNumId w:val="11"/>
   </w:num>
   <w:num w:numId="18">
-    <w:abstractNumId w:val="10"/>
+    <w:abstractNumId w:val="11"/>
   </w:num>
   <w:num w:numId="19">
-    <w:abstractNumId w:val="10"/>
+    <w:abstractNumId w:val="11"/>
   </w:num>
   <w:num w:numId="20">
-    <w:abstractNumId w:val="10"/>
+    <w:abstractNumId w:val="11"/>
   </w:num>
   <w:num w:numId="21">
-    <w:abstractNumId w:val="10"/>
+    <w:abstractNumId w:val="11"/>
   </w:num>
   <w:num w:numId="22">
-    <w:abstractNumId w:val="10"/>
+    <w:abstractNumId w:val="11"/>
   </w:num>
   <w:num w:numId="23">
-    <w:abstractNumId w:val="7"/>
+    <w:abstractNumId w:val="8"/>
   </w:num>
   <w:num w:numId="24">
-    <w:abstractNumId w:val="10"/>
+    <w:abstractNumId w:val="11"/>
   </w:num>
   <w:num w:numId="25">
-    <w:abstractNumId w:val="4"/>
+    <w:abstractNumId w:val="5"/>
     <w:lvlOverride w:ilvl="0">
       <w:startOverride w:val="1"/>
     </w:lvlOverride>
   </w:num>
   <w:num w:numId="26">
-    <w:abstractNumId w:val="10"/>
+    <w:abstractNumId w:val="11"/>
   </w:num>
   <w:num w:numId="27">
-    <w:abstractNumId w:val="10"/>
+    <w:abstractNumId w:val="11"/>
   </w:num>
   <w:num w:numId="28">
-    <w:abstractNumId w:val="10"/>
+    <w:abstractNumId w:val="11"/>
   </w:num>
   <w:num w:numId="29">
-    <w:abstractNumId w:val="10"/>
+    <w:abstractNumId w:val="11"/>
   </w:num>
   <w:num w:numId="30">
     <w:abstractNumId w:val="3"/>
@@ -11160,15 +12157,18 @@
     </w:lvlOverride>
   </w:num>
   <w:num w:numId="32">
-    <w:abstractNumId w:val="4"/>
+    <w:abstractNumId w:val="5"/>
     <w:lvlOverride w:ilvl="0">
       <w:startOverride w:val="1"/>
     </w:lvlOverride>
   </w:num>
   <w:num w:numId="33">
-    <w:abstractNumId w:val="4"/>
+    <w:abstractNumId w:val="5"/>
   </w:num>
   <w:num w:numId="34">
+    <w:abstractNumId w:val="5"/>
+  </w:num>
+  <w:num w:numId="35">
     <w:abstractNumId w:val="4"/>
   </w:num>
 </w:numbering>
@@ -11176,10 +12176,7 @@
 
 <file path=word/people.xml><?xml version="1.0" encoding="utf-8"?>
 <w15:people xmlns:wpc="http://schemas.microsoft.com/office/word/2010/wordprocessingCanvas" xmlns:mc="http://schemas.openxmlformats.org/markup-compatibility/2006" xmlns:o="urn:schemas-microsoft-com:office:office" xmlns:r="http://schemas.openxmlformats.org/officeDocument/2006/relationships" xmlns:m="http://schemas.openxmlformats.org/officeDocument/2006/math" xmlns:v="urn:schemas-microsoft-com:vml" xmlns:wp14="http://schemas.microsoft.com/office/word/2010/wordprocessingDrawing" xmlns:wp="http://schemas.openxmlformats.org/drawingml/2006/wordprocessingDrawing" xmlns:w10="urn:schemas-microsoft-com:office:word" xmlns:w="http://schemas.openxmlformats.org/wordprocessingml/2006/main" xmlns:w14="http://schemas.microsoft.com/office/word/2010/wordml" xmlns:w15="http://schemas.microsoft.com/office/word/2012/wordml" xmlns:wpg="http://schemas.microsoft.com/office/word/2010/wordprocessingGroup" xmlns:wpi="http://schemas.microsoft.com/office/word/2010/wordprocessingInk" xmlns:wne="http://schemas.microsoft.com/office/word/2006/wordml" xmlns:wps="http://schemas.microsoft.com/office/word/2010/wordprocessingShape" mc:Ignorable="w14 w15 wp14">
-  <w15:person w15:author="Melissa Harvey (US)">
-    <w15:presenceInfo w15:providerId="AD" w15:userId="S-1-5-21-2025429265-1303643608-1417001333-1006850"/>
-  </w15:person>
-  <w15:person w15:author="Melissa Harvey (US) [2]">
+  <w15:person w15:author="Harvey, Melissa K">
     <w15:presenceInfo w15:providerId="AD" w15:userId="S-1-5-21-2025429265-1303643608-1417001333-1006850"/>
   </w15:person>
   <w15:person w15:author="Sapp (US), Brandon">
@@ -11187,9 +12184,6 @@
   </w15:person>
   <w15:person w15:author="Miller, Kathryn M. (Fed)">
     <w15:presenceInfo w15:providerId="AD" w15:userId="S-1-5-21-1908027396-2059629336-315576832-85491"/>
-  </w15:person>
-  <w15:person w15:author="Melissa Harvey (US) [3]">
-    <w15:presenceInfo w15:providerId="AD" w15:userId="S-1-5-21-2025429265-1303643608-1417001333-1006850"/>
   </w15:person>
 </w15:people>
 </file>
@@ -12729,7 +13723,7 @@
 </file>
 
 <file path=customXml/itemProps1.xml><?xml version="1.0" encoding="utf-8"?>
-<ds:datastoreItem xmlns:ds="http://schemas.openxmlformats.org/officeDocument/2006/customXml" ds:itemID="{8E29DE28-77C7-40AC-B150-0569C8D2ED66}">
+<ds:datastoreItem xmlns:ds="http://schemas.openxmlformats.org/officeDocument/2006/customXml" ds:itemID="{3BED06B5-1864-4E77-B905-FAAB13F99FD7}">
   <ds:schemaRefs>
     <ds:schemaRef ds:uri="http://schemas.openxmlformats.org/officeDocument/2006/bibliography"/>
   </ds:schemaRefs>

</xml_diff>

<commit_message>
updating it like it's going out of style
</commit_message>
<xml_diff>
--- a/01 - Agile for Model-Based Standards Development/C - Final Draft/Agile-for-Model-Based-Standards-Development.docx
+++ b/01 - Agile for Model-Based Standards Development/C - Final Draft/Agile-for-Model-Based-Standards-Development.docx
@@ -1,6 +1,6 @@
 
 <file path=word/document.xml><?xml version="1.0" encoding="utf-8"?>
-<w:document xmlns:wpc="http://schemas.microsoft.com/office/word/2010/wordprocessingCanvas" xmlns:mc="http://schemas.openxmlformats.org/markup-compatibility/2006" xmlns:o="urn:schemas-microsoft-com:office:office" xmlns:r="http://schemas.openxmlformats.org/officeDocument/2006/relationships" xmlns:m="http://schemas.openxmlformats.org/officeDocument/2006/math" xmlns:v="urn:schemas-microsoft-com:vml" xmlns:wp14="http://schemas.microsoft.com/office/word/2010/wordprocessingDrawing" xmlns:wp="http://schemas.openxmlformats.org/drawingml/2006/wordprocessingDrawing" xmlns:w10="urn:schemas-microsoft-com:office:word" xmlns:w="http://schemas.openxmlformats.org/wordprocessingml/2006/main" xmlns:w14="http://schemas.microsoft.com/office/word/2010/wordml" xmlns:w15="http://schemas.microsoft.com/office/word/2012/wordml" xmlns:wpg="http://schemas.microsoft.com/office/word/2010/wordprocessingGroup" xmlns:wpi="http://schemas.microsoft.com/office/word/2010/wordprocessingInk" xmlns:wne="http://schemas.microsoft.com/office/word/2006/wordml" xmlns:wps="http://schemas.microsoft.com/office/word/2010/wordprocessingShape" mc:Ignorable="w14 w15 wp14">
+<w:document xmlns:wpc="http://schemas.microsoft.com/office/word/2010/wordprocessingCanvas" xmlns:cx="http://schemas.microsoft.com/office/drawing/2014/chartex" xmlns:cx1="http://schemas.microsoft.com/office/drawing/2015/9/8/chartex" xmlns:mc="http://schemas.openxmlformats.org/markup-compatibility/2006" xmlns:o="urn:schemas-microsoft-com:office:office" xmlns:r="http://schemas.openxmlformats.org/officeDocument/2006/relationships" xmlns:m="http://schemas.openxmlformats.org/officeDocument/2006/math" xmlns:v="urn:schemas-microsoft-com:vml" xmlns:wp14="http://schemas.microsoft.com/office/word/2010/wordprocessingDrawing" xmlns:wp="http://schemas.openxmlformats.org/drawingml/2006/wordprocessingDrawing" xmlns:w10="urn:schemas-microsoft-com:office:word" xmlns:w="http://schemas.openxmlformats.org/wordprocessingml/2006/main" xmlns:w14="http://schemas.microsoft.com/office/word/2010/wordml" xmlns:w15="http://schemas.microsoft.com/office/word/2012/wordml" xmlns:w16se="http://schemas.microsoft.com/office/word/2015/wordml/symex" xmlns:wpg="http://schemas.microsoft.com/office/word/2010/wordprocessingGroup" xmlns:wpi="http://schemas.microsoft.com/office/word/2010/wordprocessingInk" xmlns:wne="http://schemas.microsoft.com/office/word/2006/wordml" xmlns:wps="http://schemas.microsoft.com/office/word/2010/wordprocessingShape" mc:Ignorable="w14 w15 w16se wp14">
   <w:body>
     <w:p>
       <w:pPr>
@@ -433,6 +433,7 @@
           <w:noProof/>
           <w:sz w:val="40"/>
           <w:szCs w:val="40"/>
+          <w:lang w:val="en-GB" w:eastAsia="en-GB"/>
         </w:rPr>
         <w:lastRenderedPageBreak/>
         <w:drawing>
@@ -774,13 +775,8 @@
         <w:pStyle w:val="Default"/>
         <w:jc w:val="right"/>
       </w:pPr>
-      <w:proofErr w:type="spellStart"/>
-      <w:r>
-        <w:t>Engisis</w:t>
-      </w:r>
-      <w:proofErr w:type="spellEnd"/>
-      <w:r>
-        <w:t>, LLC</w:t>
+      <w:r>
+        <w:t>Engisis, LLC</w:t>
       </w:r>
     </w:p>
     <w:p>
@@ -1047,6 +1043,7 @@
       <w:r>
         <w:rPr>
           <w:noProof/>
+          <w:lang w:val="en-GB" w:eastAsia="en-GB"/>
         </w:rPr>
         <w:drawing>
           <wp:inline distT="0" distB="0" distL="0" distR="0" wp14:anchorId="05AAF973" wp14:editId="0B306CF3">
@@ -1320,23 +1317,24 @@
           <w:sz w:val="20"/>
           <w:szCs w:val="20"/>
         </w:rPr>
-        <w:t xml:space="preserve"> </w:t>
-      </w:r>
-      <w:proofErr w:type="gramStart"/>
-      <w:r>
+        <w:t xml:space="preserve"> document in order to describe an experimental procedure or concept adequately.</w:t>
+      </w:r>
+    </w:p>
+    <w:p>
+      <w:pPr>
+        <w:pStyle w:val="Default"/>
+        <w:jc w:val="right"/>
         <w:rPr>
           <w:sz w:val="20"/>
           <w:szCs w:val="20"/>
         </w:rPr>
-        <w:t>document</w:t>
-      </w:r>
-      <w:proofErr w:type="gramEnd"/>
+      </w:pPr>
       <w:r>
         <w:rPr>
           <w:sz w:val="20"/>
           <w:szCs w:val="20"/>
         </w:rPr>
-        <w:t xml:space="preserve"> in order to describe an experimental procedure or concept adequately.</w:t>
+        <w:t>Such identification is not intended to imply recommendation or endorsement by the</w:t>
       </w:r>
     </w:p>
     <w:p>
@@ -1353,7 +1351,7 @@
           <w:sz w:val="20"/>
           <w:szCs w:val="20"/>
         </w:rPr>
-        <w:t>Such identification is not intended to imply recommendation or endorsement by the</w:t>
+        <w:t>National Institute of Standards and Technology, nor is it intended to imply that the</w:t>
       </w:r>
     </w:p>
     <w:p>
@@ -1370,33 +1368,7 @@
           <w:sz w:val="20"/>
           <w:szCs w:val="20"/>
         </w:rPr>
-        <w:t>National Institute of Standards and Technology, nor is it intended to imply that the</w:t>
-      </w:r>
-    </w:p>
-    <w:p>
-      <w:pPr>
-        <w:pStyle w:val="Default"/>
-        <w:jc w:val="right"/>
-        <w:rPr>
-          <w:sz w:val="20"/>
-          <w:szCs w:val="20"/>
-        </w:rPr>
-      </w:pPr>
-      <w:proofErr w:type="gramStart"/>
-      <w:r>
-        <w:rPr>
-          <w:sz w:val="20"/>
-          <w:szCs w:val="20"/>
-        </w:rPr>
-        <w:t>entities</w:t>
-      </w:r>
-      <w:proofErr w:type="gramEnd"/>
-      <w:r>
-        <w:rPr>
-          <w:sz w:val="20"/>
-          <w:szCs w:val="20"/>
-        </w:rPr>
-        <w:t xml:space="preserve">, materials, or equipment are necessarily the best available for the purpose. </w:t>
+        <w:t xml:space="preserve">entities, materials, or equipment are necessarily the best available for the purpose. </w:t>
       </w:r>
     </w:p>
     <w:p>
@@ -1937,75 +1909,60 @@
         <w:rPr>
           <w:rFonts w:eastAsia="Times New Roman"/>
         </w:rPr>
-        <w:t xml:space="preserve">as </w:t>
-      </w:r>
-      <w:bookmarkStart w:id="2" w:name="_GoBack"/>
-      <w:bookmarkEnd w:id="2"/>
+        <w:t>as their foundation standards are able to support rapid incremental development as well.</w:t>
+      </w:r>
       <w:r>
         <w:rPr>
           <w:rFonts w:eastAsia="Times New Roman"/>
         </w:rPr>
-        <w:t>their foundation standards are able to support rapid incremental development as well.</w:t>
+        <w:t xml:space="preserve"> </w:t>
       </w:r>
       <w:r>
         <w:rPr>
           <w:rFonts w:eastAsia="Times New Roman"/>
         </w:rPr>
-        <w:t xml:space="preserve"> </w:t>
+        <w:t>Examination</w:t>
       </w:r>
       <w:r>
         <w:rPr>
           <w:rFonts w:eastAsia="Times New Roman"/>
         </w:rPr>
-        <w:t>Examination</w:t>
-      </w:r>
+        <w:t xml:space="preserve"> of the current standards development process points to two primary roadblock inhibiting this advancement: (1) inflated standards development time lengths and (2) quality escapements in the published standards. </w:t>
+      </w:r>
+      <w:commentRangeStart w:id="2"/>
       <w:r>
         <w:rPr>
           <w:rFonts w:eastAsia="Times New Roman"/>
         </w:rPr>
-        <w:t xml:space="preserve"> of the current standards development process points to two primary roadblock inhibiting this advancement: (1) inflated standards development time lengths and (2) quality escapements in the published standards. </w:t>
-      </w:r>
-      <w:commentRangeStart w:id="3"/>
+        <w:t xml:space="preserve">An analysis of the key contributing factors to these roadblocks and of available optimization opportunities has resulted in a recommendation to pursue the adoption </w:t>
+      </w:r>
       <w:r>
         <w:rPr>
           <w:rFonts w:eastAsia="Times New Roman"/>
         </w:rPr>
-        <w:t xml:space="preserve">An analysis of the key contributing factors to these roadblocks and of available optimization opportunities has resulted in a recommendation to pursue the adoption </w:t>
+        <w:t xml:space="preserve">of an </w:t>
       </w:r>
       <w:r>
         <w:rPr>
           <w:rFonts w:eastAsia="Times New Roman"/>
         </w:rPr>
-        <w:t xml:space="preserve">of an </w:t>
-      </w:r>
-      <w:r>
-        <w:rPr>
-          <w:rFonts w:eastAsia="Times New Roman"/>
-        </w:rPr>
         <w:t xml:space="preserve">agile framework and toolchain by standards development bodies. </w:t>
       </w:r>
-      <w:commentRangeEnd w:id="3"/>
+      <w:commentRangeEnd w:id="2"/>
       <w:r>
         <w:rPr>
           <w:rStyle w:val="CommentReference"/>
           <w:rFonts w:cstheme="minorBidi"/>
         </w:rPr>
-        <w:commentReference w:id="3"/>
+        <w:commentReference w:id="2"/>
       </w:r>
       <w:r>
         <w:rPr>
           <w:rFonts w:eastAsia="Times New Roman"/>
         </w:rPr>
-        <w:t xml:space="preserve">This proposed solution </w:t>
-      </w:r>
-      <w:proofErr w:type="spellStart"/>
-      <w:r>
-        <w:rPr>
-          <w:rFonts w:eastAsia="Times New Roman"/>
-        </w:rPr>
-        <w:t>includes</w:t>
-      </w:r>
-      <w:del w:id="4" w:author="Harvey, Melissa K" w:date="2019-08-01T13:20:00Z">
+        <w:t>This proposed solution includes</w:t>
+      </w:r>
+      <w:del w:id="3" w:author="Harvey (US), Melissa K" w:date="2019-08-01T13:20:00Z">
         <w:r>
           <w:rPr>
             <w:rFonts w:eastAsia="Times New Roman"/>
@@ -2019,20 +1976,13 @@
           <w:delText xml:space="preserve">Scaled Agile [SAFe], Disciplined Agile Delivery [DAD] and Large-scale Scrum [LeSS] </w:delText>
         </w:r>
       </w:del>
-      <w:commentRangeStart w:id="5"/>
-      <w:ins w:id="6" w:author="Harvey, Melissa K" w:date="2019-08-01T13:20:00Z">
+      <w:commentRangeStart w:id="4"/>
+      <w:ins w:id="5" w:author="Harvey (US), Melissa K" w:date="2019-08-01T13:20:00Z">
         <w:r>
           <w:rPr>
             <w:color w:val="0000FF"/>
           </w:rPr>
-          <w:t>Backlog</w:t>
-        </w:r>
-        <w:proofErr w:type="spellEnd"/>
-        <w:r>
-          <w:rPr>
-            <w:color w:val="0000FF"/>
-          </w:rPr>
-          <w:t xml:space="preserve"> Management, Program Increment Planning and Agile Release Trains</w:t>
+          <w:t>Backlog Management, Program Increment Planning and Agile Release Trains</w:t>
         </w:r>
         <w:r>
           <w:rPr>
@@ -2041,14 +1991,14 @@
           <w:t xml:space="preserve"> </w:t>
         </w:r>
       </w:ins>
-      <w:commentRangeEnd w:id="5"/>
-      <w:ins w:id="7" w:author="Harvey, Melissa K" w:date="2019-08-01T13:21:00Z">
+      <w:commentRangeEnd w:id="4"/>
+      <w:ins w:id="6" w:author="Harvey (US), Melissa K" w:date="2019-08-01T13:21:00Z">
         <w:r>
           <w:rPr>
             <w:rStyle w:val="CommentReference"/>
             <w:rFonts w:cstheme="minorBidi"/>
           </w:rPr>
-          <w:commentReference w:id="5"/>
+          <w:commentReference w:id="4"/>
         </w:r>
       </w:ins>
       <w:r>
@@ -2078,13 +2028,8 @@
       <w:pPr>
         <w:pStyle w:val="BodyText"/>
       </w:pPr>
-      <w:proofErr w:type="gramStart"/>
-      <w:r>
-        <w:t>model</w:t>
-      </w:r>
-      <w:proofErr w:type="gramEnd"/>
-      <w:r>
-        <w:t xml:space="preserve"> based standards development; agile</w:t>
+      <w:r>
+        <w:t>model based standards development; agile</w:t>
       </w:r>
     </w:p>
     <w:p>
@@ -4612,12 +4557,12 @@
           <w:numId w:val="1"/>
         </w:numPr>
       </w:pPr>
-      <w:bookmarkStart w:id="8" w:name="_Toc15302639"/>
+      <w:bookmarkStart w:id="7" w:name="_Toc15302639"/>
       <w:r>
         <w:lastRenderedPageBreak/>
         <w:t>Introduction</w:t>
       </w:r>
-      <w:bookmarkEnd w:id="8"/>
+      <w:bookmarkEnd w:id="7"/>
     </w:p>
     <w:p>
       <w:pPr>
@@ -4635,11 +4580,11 @@
           <w:numId w:val="1"/>
         </w:numPr>
       </w:pPr>
-      <w:bookmarkStart w:id="9" w:name="_Toc15302640"/>
+      <w:bookmarkStart w:id="8" w:name="_Toc15302640"/>
       <w:r>
         <w:t>Statement of Industry</w:t>
       </w:r>
-      <w:bookmarkEnd w:id="9"/>
+      <w:bookmarkEnd w:id="8"/>
     </w:p>
     <w:p>
       <w:pPr>
@@ -4799,25 +4744,7 @@
           <w:color w:val="000000"/>
           <w:szCs w:val="24"/>
         </w:rPr>
-        <w:t xml:space="preserve"> standard series, informally known as </w:t>
-      </w:r>
-      <w:proofErr w:type="gramStart"/>
-      <w:r>
-        <w:rPr>
-          <w:rFonts w:eastAsia="Times New Roman" w:cs="Times New Roman"/>
-          <w:color w:val="000000"/>
-          <w:szCs w:val="24"/>
-        </w:rPr>
-        <w:t>STEP[</w:t>
-      </w:r>
-      <w:proofErr w:type="gramEnd"/>
-      <w:r>
-        <w:rPr>
-          <w:rFonts w:eastAsia="Times New Roman" w:cs="Times New Roman"/>
-          <w:color w:val="000000"/>
-          <w:szCs w:val="24"/>
-        </w:rPr>
-        <w:t xml:space="preserve">ref].  STEP started in the early 90s and is one of the information standards that enables product lifecycle collaboration. It includes a set of product data representations and implementation methods to exchange product data. Each of these product data representations is domain-specific and developed by industrial experts to enable standard-based product data exchange. To support its requirements, the STEP community developed its own data modelling language ISO 10303-11 </w:t>
+        <w:t xml:space="preserve"> standard series, informally known as STEP[ref].  STEP started in the early 90s and is one of the information standards that enables product lifecycle collaboration. It includes a set of product data representations and implementation methods to exchange product data. Each of these product data representations is domain-specific and developed by industrial experts to enable standard-based product data exchange. To support its requirements, the STEP community developed its own data modelling language ISO 10303-11 </w:t>
       </w:r>
       <w:r>
         <w:rPr>
@@ -4904,118 +4831,82 @@
           <w:color w:val="000000"/>
           <w:szCs w:val="24"/>
         </w:rPr>
-        <w:t xml:space="preserve">The development of standard is a relatively long process and it includes a lot of people from different organizations working together. As mentioned before, the members of a standard WG work for different organizations and their contribution to its development is voluntary. Therefore, the resources available depend on the experts’ schedules and their organizations’ needs, which makes the standards development process long, irregular and difficult to plan. Moreover, some standards are complex due to their architecture and application domains. In the case of STEP, its development is one of the largest projects that ISO has ever carried out and six hundred people from many different countries have been involved for the last thirty-five </w:t>
-      </w:r>
-      <w:proofErr w:type="gramStart"/>
+        <w:t xml:space="preserve">The development of standard is a relatively long process and it includes a lot of people from different organizations working together. As mentioned before, the members of a standard WG work for different organizations and their contribution to its development is voluntary. Therefore, the resources available depend on the experts’ schedules and their organizations’ needs, which makes the standards development process long, irregular and difficult to plan. Moreover, some standards are complex due to their architecture and application domains. In the case of STEP, its development is one of the largest projects that ISO has ever carried out and six hundred people from many different countries have been involved for the last thirty-five years[1]. STEP is a product-centric standard that covers so many areas which has created a big and multi-disciplinary community and needs. </w:t>
+      </w:r>
+      <w:commentRangeStart w:id="9"/>
       <w:r>
         <w:rPr>
           <w:rFonts w:eastAsia="Times New Roman" w:cs="Times New Roman"/>
           <w:color w:val="000000"/>
           <w:szCs w:val="24"/>
         </w:rPr>
-        <w:t>years[</w:t>
-      </w:r>
-      <w:proofErr w:type="gramEnd"/>
+        <w:t xml:space="preserve">STEP covers a lot of domains that need to collaborate and a lot of subjects that need to be combined. </w:t>
+      </w:r>
+      <w:commentRangeEnd w:id="9"/>
+      <w:r>
+        <w:rPr>
+          <w:rStyle w:val="CommentReference"/>
+          <w:rFonts w:cs="Times New Roman"/>
+          <w:sz w:val="24"/>
+          <w:szCs w:val="24"/>
+        </w:rPr>
+        <w:commentReference w:id="9"/>
+      </w:r>
       <w:r>
         <w:rPr>
           <w:rFonts w:eastAsia="Times New Roman" w:cs="Times New Roman"/>
           <w:color w:val="000000"/>
           <w:szCs w:val="24"/>
         </w:rPr>
-        <w:t xml:space="preserve">1]. STEP is a product-centric standard that covers so many areas which has created a big and multi-disciplinary community and needs. </w:t>
-      </w:r>
-      <w:commentRangeStart w:id="10"/>
-      <w:r>
+        <w:t>In course of its development, the STEP architecture has changed. The objective of this new modular architecture is “to enable the more efficient implementation and deployment of STEP standards without changing the fundamentals of the current technical architecture”[2], i.e. to create new modules by reusing, integrating and extending existing Application Protocols (APs). Thus, APs are “more interoperable, easier to understand and manage, and quicker to develop” [3].</w:t>
+      </w:r>
+    </w:p>
+    <w:p>
+      <w:pPr>
+        <w:pStyle w:val="Heading3"/>
+        <w:rPr>
+          <w:highlight w:val="yellow"/>
+        </w:rPr>
+      </w:pPr>
+      <w:r>
+        <w:rPr>
+          <w:highlight w:val="yellow"/>
+        </w:rPr>
+        <w:t>Who Uses Them</w:t>
+      </w:r>
+    </w:p>
+    <w:p>
+      <w:pPr>
+        <w:pStyle w:val="Heading3"/>
+      </w:pPr>
+      <w:r>
+        <w:t>Who Creates Them</w:t>
+      </w:r>
+    </w:p>
+    <w:p>
+      <w:pPr>
+        <w:spacing w:after="120"/>
+        <w:jc w:val="both"/>
         <w:rPr>
           <w:rFonts w:eastAsia="Times New Roman" w:cs="Times New Roman"/>
           <w:color w:val="000000"/>
           <w:szCs w:val="24"/>
         </w:rPr>
-        <w:t xml:space="preserve">STEP covers a lot of domains that need to collaborate and a lot of subjects that need to be combined. </w:t>
-      </w:r>
-      <w:commentRangeEnd w:id="10"/>
-      <w:r>
-        <w:rPr>
-          <w:rStyle w:val="CommentReference"/>
-          <w:rFonts w:cs="Times New Roman"/>
-          <w:sz w:val="24"/>
-          <w:szCs w:val="24"/>
-        </w:rPr>
-        <w:commentReference w:id="10"/>
-      </w:r>
+      </w:pPr>
       <w:r>
         <w:rPr>
           <w:rFonts w:eastAsia="Times New Roman" w:cs="Times New Roman"/>
           <w:color w:val="000000"/>
           <w:szCs w:val="24"/>
         </w:rPr>
-        <w:t>In course of its development, the STEP architecture has changed. The objective of this new modular architecture is “to enable the more efficient implementation and deployment of STEP standards without changing the fundamentals of the current technical architecture</w:t>
-      </w:r>
-      <w:proofErr w:type="gramStart"/>
+        <w:t xml:space="preserve">Developing a standard involve different stakeholders. There are four major types of stakeholders : the Sponsor, who is the entity that creates a request for standardization; the Standards Development Organization (SDO) that supervises the standard development process and, supports the publication and the maintenance of the standard; the Standard </w:t>
+      </w:r>
       <w:r>
         <w:rPr>
           <w:rFonts w:eastAsia="Times New Roman" w:cs="Times New Roman"/>
           <w:color w:val="000000"/>
           <w:szCs w:val="24"/>
         </w:rPr>
-        <w:t>”[</w:t>
-      </w:r>
-      <w:proofErr w:type="gramEnd"/>
-      <w:r>
-        <w:rPr>
-          <w:rFonts w:eastAsia="Times New Roman" w:cs="Times New Roman"/>
-          <w:color w:val="000000"/>
-          <w:szCs w:val="24"/>
-        </w:rPr>
-        <w:t>2], i.e. to create new modules by reusing, integrating and extending existing Application Protocols (APs). Thus, APs are “more interoperable, easier to understand and manage, and quicker to develop” [3].</w:t>
-      </w:r>
-    </w:p>
-    <w:p>
-      <w:pPr>
-        <w:pStyle w:val="Heading3"/>
-        <w:rPr>
-          <w:highlight w:val="yellow"/>
-        </w:rPr>
-      </w:pPr>
-      <w:r>
-        <w:rPr>
-          <w:highlight w:val="yellow"/>
-        </w:rPr>
-        <w:t>Who Uses Them</w:t>
-      </w:r>
-    </w:p>
-    <w:p>
-      <w:pPr>
-        <w:pStyle w:val="Heading3"/>
-      </w:pPr>
-      <w:r>
-        <w:t>Who Creates Them</w:t>
-      </w:r>
-    </w:p>
-    <w:p>
-      <w:pPr>
-        <w:spacing w:after="120"/>
-        <w:jc w:val="both"/>
-        <w:rPr>
-          <w:rFonts w:eastAsia="Times New Roman" w:cs="Times New Roman"/>
-          <w:color w:val="000000"/>
-          <w:szCs w:val="24"/>
-        </w:rPr>
-      </w:pPr>
-      <w:r>
-        <w:rPr>
-          <w:rFonts w:eastAsia="Times New Roman" w:cs="Times New Roman"/>
-          <w:color w:val="000000"/>
-          <w:szCs w:val="24"/>
-        </w:rPr>
-        <w:t xml:space="preserve">Developing a standard involve different stakeholders. There are four major types of stakeholders : the Sponsor, who is the entity that creates a request for standardization; the Standards Development Organization (SDO) that supervises the standard development process and, supports the publication and the maintenance of the standard; the Standard </w:t>
-      </w:r>
-      <w:r>
-        <w:rPr>
-          <w:rFonts w:eastAsia="Times New Roman" w:cs="Times New Roman"/>
-          <w:color w:val="000000"/>
-          <w:szCs w:val="24"/>
-        </w:rPr>
         <w:lastRenderedPageBreak/>
         <w:t>Board, which consists of members of the SDO, reviews and approves standards projects before their publication; and finally the Working Group that is composed of domain experts, implementers, end users, standards experts and technical solution experts. The role of the WG is to support the development of the standard by writing the standard draft, working on the standard maintenance and developing products that implement the standard. For example, STEP is developed and maintained by ISO and more precisely, by the ISO technical committee TC184 that deals with automation systems and their integration, and the sub-committee SC4 that manages the industrial data. The STEP working groups are composed of experts from government agencies, the automotive industry, the aerospace industry and the nautical industry for instance. All of these experts work together to meet the specific needs of their industry.</w:t>
       </w:r>
@@ -5024,7 +4915,7 @@
       <w:pPr>
         <w:pStyle w:val="Heading3"/>
       </w:pPr>
-      <w:commentRangeStart w:id="11"/>
+      <w:commentRangeStart w:id="10"/>
       <w:r>
         <w:rPr>
           <w:rFonts w:eastAsia="Times New Roman"/>
@@ -5062,7 +4953,7 @@
         </w:rPr>
         <w:t>The model-based standard development process consists of multiple stages. Firstly, a proposal for the drafting of a standard is submitted by an individual or an entity, called Sponsor, to a Standards Development Organization (SDO). Then, a collaborative team of experts, called the Working Group (WG), is assembled. This WG works on the development of a committee draft. Once this draft finalized, it is reviewed, changed if necessary and approved first by the WG and then, by a balloting group created by the Sponsor. After that, the final draft is submitted to the SDO Board for final approval. Finally, the standard is published and maintained over the years. In parallel of the standard publication, members of the WG work on developing, testing and implementing tools, methods, and models to support the standard application.</w:t>
       </w:r>
-      <w:commentRangeEnd w:id="11"/>
+      <w:commentRangeEnd w:id="10"/>
       <w:r>
         <w:rPr>
           <w:rStyle w:val="CommentReference"/>
@@ -5070,7 +4961,7 @@
           <w:sz w:val="24"/>
           <w:szCs w:val="24"/>
         </w:rPr>
-        <w:commentReference w:id="11"/>
+        <w:commentReference w:id="10"/>
       </w:r>
     </w:p>
     <w:p>
@@ -5081,12 +4972,12 @@
           <w:numId w:val="1"/>
         </w:numPr>
       </w:pPr>
-      <w:bookmarkStart w:id="12" w:name="_Toc15302641"/>
-      <w:bookmarkStart w:id="13" w:name="_Hlk4138713"/>
+      <w:bookmarkStart w:id="11" w:name="_Toc15302641"/>
+      <w:bookmarkStart w:id="12" w:name="_Hlk4138713"/>
       <w:r>
         <w:t>Information Standards Support of Business Needs</w:t>
       </w:r>
-      <w:bookmarkEnd w:id="12"/>
+      <w:bookmarkEnd w:id="11"/>
     </w:p>
     <w:p>
       <w:pPr>
@@ -5107,11 +4998,11 @@
           <w:numId w:val="1"/>
         </w:numPr>
       </w:pPr>
-      <w:bookmarkStart w:id="14" w:name="_Toc15302642"/>
+      <w:bookmarkStart w:id="13" w:name="_Toc15302642"/>
       <w:r>
         <w:t>Issues in Current Development Lifecycle</w:t>
       </w:r>
-      <w:bookmarkEnd w:id="14"/>
+      <w:bookmarkEnd w:id="13"/>
       <w:r>
         <w:t xml:space="preserve"> </w:t>
       </w:r>
@@ -5132,25 +5023,7 @@
           <w:color w:val="FF0000"/>
           <w:szCs w:val="24"/>
         </w:rPr>
-        <w:t xml:space="preserve">"We are implementing features and products and using technology that were not invented 18 months ago. No longer can we afford these large monolithic programs that go on for two to three years (24-36 months)." -Bronwyn </w:t>
-      </w:r>
-      <w:proofErr w:type="spellStart"/>
-      <w:r>
-        <w:rPr>
-          <w:rFonts w:cs="Times New Roman"/>
-          <w:color w:val="FF0000"/>
-          <w:szCs w:val="24"/>
-        </w:rPr>
-        <w:t>Clere</w:t>
-      </w:r>
-      <w:proofErr w:type="spellEnd"/>
-      <w:r>
-        <w:rPr>
-          <w:rFonts w:cs="Times New Roman"/>
-          <w:color w:val="FF0000"/>
-          <w:szCs w:val="24"/>
-        </w:rPr>
-        <w:t xml:space="preserve">, Executive Director for Capital Planning &amp; Delivery, at Telstra Corporation. </w:t>
+        <w:t xml:space="preserve">"We are implementing features and products and using technology that were not invented 18 months ago. No longer can we afford these large monolithic programs that go on for two to three years (24-36 months)." -Bronwyn Clere, Executive Director for Capital Planning &amp; Delivery, at Telstra Corporation. </w:t>
       </w:r>
       <w:r>
         <w:rPr>
@@ -5160,7 +5033,7 @@
         </w:rPr>
         <w:t>An analysis of ISO project metrics on a sample across 8 standards and 16 edition publish</w:t>
       </w:r>
-      <w:ins w:id="15" w:author="Harvey, Melissa K" w:date="2019-08-01T13:08:00Z">
+      <w:ins w:id="14" w:author="Harvey (US), Melissa K" w:date="2019-08-01T13:08:00Z">
         <w:r>
           <w:rPr>
             <w:rFonts w:cs="Times New Roman"/>
@@ -5203,6 +5076,7 @@
           <w:noProof/>
           <w:color w:val="0000FF"/>
           <w:szCs w:val="24"/>
+          <w:lang w:val="en-GB" w:eastAsia="en-GB"/>
         </w:rPr>
         <w:lastRenderedPageBreak/>
         <w:drawing>
@@ -5273,7 +5147,7 @@
           <w:rFonts w:cs="Times New Roman"/>
         </w:rPr>
       </w:pPr>
-      <w:bookmarkStart w:id="16" w:name="_Toc15302575"/>
+      <w:bookmarkStart w:id="15" w:name="_Toc15302575"/>
       <w:r>
         <w:rPr>
           <w:rFonts w:cs="Times New Roman"/>
@@ -5364,7 +5238,7 @@
         </w:rPr>
         <w:t xml:space="preserve"> [1].</w:t>
       </w:r>
-      <w:bookmarkEnd w:id="16"/>
+      <w:bookmarkEnd w:id="15"/>
     </w:p>
     <w:p>
       <w:pPr>
@@ -5416,21 +5290,7 @@
         <w:rPr>
           <w:color w:val="FF0000"/>
         </w:rPr>
-        <w:t>“Develop high-quality standards through ISO's global membership”, by ensuring we effectively (2</w:t>
-      </w:r>
-      <w:proofErr w:type="gramStart"/>
-      <w:r>
-        <w:rPr>
-          <w:color w:val="FF0000"/>
-        </w:rPr>
-        <w:t>)“</w:t>
-      </w:r>
-      <w:proofErr w:type="gramEnd"/>
-      <w:r>
-        <w:rPr>
-          <w:color w:val="FF0000"/>
-        </w:rPr>
-        <w:t xml:space="preserve"> Engage stakeholders and partners ”. </w:t>
+        <w:t xml:space="preserve">“Develop high-quality standards through ISO's global membership”, by ensuring we effectively (2)“ Engage stakeholders and partners ”. </w:t>
       </w:r>
       <w:r>
         <w:rPr>
@@ -5447,11 +5307,11 @@
           <w:numId w:val="1"/>
         </w:numPr>
       </w:pPr>
-      <w:bookmarkStart w:id="17" w:name="_Toc15302643"/>
+      <w:bookmarkStart w:id="16" w:name="_Toc15302643"/>
       <w:r>
         <w:t>Development Time Length</w:t>
       </w:r>
-      <w:bookmarkEnd w:id="17"/>
+      <w:bookmarkEnd w:id="16"/>
     </w:p>
     <w:p>
       <w:pPr>
@@ -5666,11 +5526,11 @@
           <w:numId w:val="1"/>
         </w:numPr>
       </w:pPr>
-      <w:bookmarkStart w:id="18" w:name="_Toc15302644"/>
+      <w:bookmarkStart w:id="17" w:name="_Toc15302644"/>
       <w:r>
         <w:t>Quality/Completeness of Standard</w:t>
       </w:r>
-      <w:bookmarkEnd w:id="18"/>
+      <w:bookmarkEnd w:id="17"/>
     </w:p>
     <w:p>
       <w:pPr>
@@ -5698,7 +5558,6 @@
         </w:rPr>
         <w:t xml:space="preserve">CAx-IF, which is a joint testing forum between </w:t>
       </w:r>
-      <w:proofErr w:type="spellStart"/>
       <w:r>
         <w:rPr>
           <w:rFonts w:cs="Times New Roman"/>
@@ -5706,52 +5565,7 @@
           <w:szCs w:val="24"/>
         </w:rPr>
         <w:lastRenderedPageBreak/>
-        <w:t>AFNet</w:t>
-      </w:r>
-      <w:proofErr w:type="spellEnd"/>
-      <w:r>
-        <w:rPr>
-          <w:rFonts w:cs="Times New Roman"/>
-          <w:color w:val="FF0000"/>
-          <w:szCs w:val="24"/>
-        </w:rPr>
-        <w:t xml:space="preserve">, PDES, Inc. and </w:t>
-      </w:r>
-      <w:proofErr w:type="spellStart"/>
-      <w:r>
-        <w:rPr>
-          <w:rFonts w:cs="Times New Roman"/>
-          <w:color w:val="FF0000"/>
-          <w:szCs w:val="24"/>
-        </w:rPr>
-        <w:t>prostep</w:t>
-      </w:r>
-      <w:proofErr w:type="spellEnd"/>
-      <w:r>
-        <w:rPr>
-          <w:rFonts w:cs="Times New Roman"/>
-          <w:color w:val="FF0000"/>
-          <w:szCs w:val="24"/>
-        </w:rPr>
-        <w:t xml:space="preserve"> </w:t>
-      </w:r>
-      <w:proofErr w:type="spellStart"/>
-      <w:r>
-        <w:rPr>
-          <w:rFonts w:cs="Times New Roman"/>
-          <w:color w:val="FF0000"/>
-          <w:szCs w:val="24"/>
-        </w:rPr>
-        <w:t>ivip</w:t>
-      </w:r>
-      <w:proofErr w:type="spellEnd"/>
-      <w:r>
-        <w:rPr>
-          <w:rFonts w:cs="Times New Roman"/>
-          <w:color w:val="FF0000"/>
-          <w:szCs w:val="24"/>
-        </w:rPr>
-        <w:t xml:space="preserve"> tasked with testing CAx STEP translators quality, has continually reported issues of implement-ability of the standards. </w:t>
+        <w:t xml:space="preserve">AFNet, PDES, Inc. and prostep ivip tasked with testing CAx STEP translators quality, has continually reported issues of implement-ability of the standards. </w:t>
       </w:r>
       <w:r>
         <w:rPr>
@@ -5803,6 +5617,7 @@
           <w:noProof/>
           <w:color w:val="0000FF"/>
           <w:szCs w:val="24"/>
+          <w:lang w:val="en-GB" w:eastAsia="en-GB"/>
         </w:rPr>
         <w:drawing>
           <wp:inline distT="0" distB="0" distL="0" distR="0" wp14:anchorId="598DE109" wp14:editId="32FEF7D4">
@@ -5872,7 +5687,7 @@
           <w:lang w:eastAsia="zh-CN"/>
         </w:rPr>
       </w:pPr>
-      <w:bookmarkStart w:id="19" w:name="_Toc15302576"/>
+      <w:bookmarkStart w:id="18" w:name="_Toc15302576"/>
       <w:r>
         <w:rPr>
           <w:b/>
@@ -5939,7 +5754,7 @@
       <w:r>
         <w:t>].</w:t>
       </w:r>
-      <w:bookmarkEnd w:id="19"/>
+      <w:bookmarkEnd w:id="18"/>
     </w:p>
     <w:p>
       <w:pPr>
@@ -6168,6 +5983,7 @@
           <w:noProof/>
           <w:color w:val="00B050"/>
           <w:szCs w:val="24"/>
+          <w:lang w:val="en-GB" w:eastAsia="en-GB"/>
         </w:rPr>
         <w:lastRenderedPageBreak/>
         <w:drawing>
@@ -6238,7 +6054,7 @@
           <w:lang w:eastAsia="zh-CN"/>
         </w:rPr>
       </w:pPr>
-      <w:bookmarkStart w:id="20" w:name="_Toc15302577"/>
+      <w:bookmarkStart w:id="19" w:name="_Toc15302577"/>
       <w:r>
         <w:rPr>
           <w:b/>
@@ -6305,7 +6121,7 @@
       <w:r>
         <w:t>].</w:t>
       </w:r>
-      <w:bookmarkEnd w:id="20"/>
+      <w:bookmarkEnd w:id="19"/>
     </w:p>
     <w:p>
       <w:pPr>
@@ -6355,7 +6171,7 @@
         </w:rPr>
         <w:t xml:space="preserve"> current tool-chain for model based standards is fragmented which is the result of </w:t>
       </w:r>
-      <w:del w:id="21" w:author="Harvey, Melissa K" w:date="2019-08-01T13:10:00Z">
+      <w:del w:id="20" w:author="Harvey (US), Melissa K" w:date="2019-08-01T13:10:00Z">
         <w:r>
           <w:rPr>
             <w:rFonts w:cs="Times New Roman"/>
@@ -6365,7 +6181,7 @@
           <w:delText>it’s</w:delText>
         </w:r>
       </w:del>
-      <w:ins w:id="22" w:author="Harvey, Melissa K" w:date="2019-08-01T13:10:00Z">
+      <w:ins w:id="21" w:author="Harvey (US), Melissa K" w:date="2019-08-01T13:10:00Z">
         <w:r>
           <w:rPr>
             <w:rFonts w:cs="Times New Roman"/>
@@ -6397,11 +6213,11 @@
           <w:numId w:val="1"/>
         </w:numPr>
       </w:pPr>
-      <w:bookmarkStart w:id="23" w:name="_Toc15302645"/>
+      <w:bookmarkStart w:id="22" w:name="_Toc15302645"/>
       <w:r>
         <w:t>Solution Concepts [using STEP as an example]</w:t>
       </w:r>
-      <w:bookmarkEnd w:id="23"/>
+      <w:bookmarkEnd w:id="22"/>
     </w:p>
     <w:p>
       <w:pPr>
@@ -6422,11 +6238,11 @@
           <w:numId w:val="1"/>
         </w:numPr>
       </w:pPr>
-      <w:bookmarkStart w:id="24" w:name="_Toc15302646"/>
+      <w:bookmarkStart w:id="23" w:name="_Toc15302646"/>
       <w:r>
         <w:t>Adoption of Agile Framework</w:t>
       </w:r>
-      <w:bookmarkEnd w:id="24"/>
+      <w:bookmarkEnd w:id="23"/>
     </w:p>
     <w:p>
       <w:pPr>
@@ -6483,7 +6299,7 @@
           <w:szCs w:val="24"/>
         </w:rPr>
       </w:pPr>
-      <w:commentRangeStart w:id="25"/>
+      <w:commentRangeStart w:id="24"/>
       <w:r>
         <w:rPr>
           <w:rFonts w:cs="Times New Roman"/>
@@ -6493,7 +6309,7 @@
         </w:rPr>
         <w:t>Many</w:t>
       </w:r>
-      <w:commentRangeEnd w:id="25"/>
+      <w:commentRangeEnd w:id="24"/>
       <w:r>
         <w:rPr>
           <w:rStyle w:val="CommentReference"/>
@@ -6501,7 +6317,7 @@
           <w:sz w:val="24"/>
           <w:szCs w:val="24"/>
         </w:rPr>
-        <w:commentReference w:id="25"/>
+        <w:commentReference w:id="24"/>
       </w:r>
       <w:r>
         <w:rPr>
@@ -6511,7 +6327,7 @@
         </w:rPr>
         <w:t xml:space="preserve"> development teams still use traditional methods to create their products. These traditional methods drive the teams to long phases of requirements documentation, product development, integration, review, and publication. </w:t>
       </w:r>
-      <w:del w:id="26" w:author="Harvey, Melissa K" w:date="2019-08-01T13:13:00Z">
+      <w:del w:id="25" w:author="Harvey (US), Melissa K" w:date="2019-08-01T13:13:00Z">
         <w:r>
           <w:rPr>
             <w:rFonts w:cs="Times New Roman"/>
@@ -6522,7 +6338,7 @@
           <w:delText>Many</w:delText>
         </w:r>
       </w:del>
-      <w:ins w:id="27" w:author="Harvey, Melissa K" w:date="2019-08-01T13:13:00Z">
+      <w:ins w:id="26" w:author="Harvey (US), Melissa K" w:date="2019-08-01T13:13:00Z">
         <w:r>
           <w:rPr>
             <w:rFonts w:cs="Times New Roman"/>
@@ -6541,7 +6357,7 @@
         </w:rPr>
         <w:t xml:space="preserve"> organizations have adopted agile as a means to shorten the development cycle and provide a usable product to the users faster</w:t>
       </w:r>
-      <w:commentRangeStart w:id="28"/>
+      <w:commentRangeStart w:id="27"/>
       <w:r>
         <w:rPr>
           <w:rFonts w:cs="Times New Roman"/>
@@ -6590,7 +6406,7 @@
         </w:rPr>
         <w:fldChar w:fldCharType="end"/>
       </w:r>
-      <w:commentRangeEnd w:id="28"/>
+      <w:commentRangeEnd w:id="27"/>
       <w:r>
         <w:rPr>
           <w:rStyle w:val="CommentReference"/>
@@ -6599,7 +6415,7 @@
           <w:sz w:val="24"/>
           <w:szCs w:val="24"/>
         </w:rPr>
-        <w:commentReference w:id="28"/>
+        <w:commentReference w:id="27"/>
       </w:r>
     </w:p>
     <w:p>
@@ -6629,7 +6445,7 @@
         </w:rPr>
         <w:t xml:space="preserve">Agile, itself, is not a new concept. There are </w:t>
       </w:r>
-      <w:del w:id="29" w:author="Harvey, Melissa K" w:date="2019-08-01T13:13:00Z">
+      <w:del w:id="28" w:author="Harvey (US), Melissa K" w:date="2019-08-01T13:13:00Z">
         <w:r>
           <w:rPr>
             <w:rFonts w:cs="Times New Roman"/>
@@ -6640,7 +6456,7 @@
           <w:delText>many</w:delText>
         </w:r>
       </w:del>
-      <w:ins w:id="30" w:author="Harvey, Melissa K" w:date="2019-08-01T13:13:00Z">
+      <w:ins w:id="29" w:author="Harvey (US), Melissa K" w:date="2019-08-01T13:13:00Z">
         <w:r>
           <w:rPr>
             <w:rFonts w:cs="Times New Roman"/>
@@ -6659,7 +6475,7 @@
         </w:rPr>
         <w:t xml:space="preserve"> examples of projects using agile concepts such as rapid application development, prototyping, and </w:t>
       </w:r>
-      <w:del w:id="31" w:author="Harvey, Melissa K" w:date="2019-08-01T13:13:00Z">
+      <w:del w:id="30" w:author="Harvey (US), Melissa K" w:date="2019-08-01T13:13:00Z">
         <w:r>
           <w:rPr>
             <w:rFonts w:cs="Times New Roman"/>
@@ -6686,7 +6502,7 @@
         </w:rPr>
         <w:t xml:space="preserve">others. However, since the creation in 2001 of the Agile Manifesto, there have been </w:t>
       </w:r>
-      <w:del w:id="32" w:author="Harvey, Melissa K" w:date="2019-08-01T13:13:00Z">
+      <w:del w:id="31" w:author="Harvey (US), Melissa K" w:date="2019-08-01T13:13:00Z">
         <w:r>
           <w:rPr>
             <w:rFonts w:cs="Times New Roman"/>
@@ -6697,7 +6513,7 @@
           <w:delText>many</w:delText>
         </w:r>
       </w:del>
-      <w:ins w:id="33" w:author="Harvey, Melissa K" w:date="2019-08-01T13:13:00Z">
+      <w:ins w:id="32" w:author="Harvey (US), Melissa K" w:date="2019-08-01T13:13:00Z">
         <w:r>
           <w:rPr>
             <w:rFonts w:cs="Times New Roman"/>
@@ -6725,7 +6541,7 @@
         <w:lastRenderedPageBreak/>
         <w:t xml:space="preserve">measure of progress." </w:t>
       </w:r>
-      <w:del w:id="34" w:author="Harvey, Melissa K" w:date="2019-08-01T13:14:00Z">
+      <w:del w:id="33" w:author="Harvey (US), Melissa K" w:date="2019-08-01T13:14:00Z">
         <w:r>
           <w:rPr>
             <w:rFonts w:cs="Times New Roman"/>
@@ -6735,7 +6551,7 @@
           <w:delText>And  the</w:delText>
         </w:r>
       </w:del>
-      <w:ins w:id="35" w:author="Harvey, Melissa K" w:date="2019-08-01T13:14:00Z">
+      <w:ins w:id="34" w:author="Harvey (US), Melissa K" w:date="2019-08-01T13:14:00Z">
         <w:r>
           <w:rPr>
             <w:rFonts w:cs="Times New Roman"/>
@@ -6793,7 +6609,7 @@
         </w:rPr>
         <w:fldChar w:fldCharType="end"/>
       </w:r>
-      <w:ins w:id="36" w:author="Harvey, Melissa K" w:date="2019-08-01T13:14:00Z">
+      <w:ins w:id="35" w:author="Harvey (US), Melissa K" w:date="2019-08-01T13:14:00Z">
         <w:r>
           <w:rPr>
             <w:rFonts w:cs="Times New Roman"/>
@@ -6811,7 +6627,7 @@
         </w:rPr>
         <w:t xml:space="preserve"> Note, the term “software” can be replaced with any product such as “data models” or </w:t>
       </w:r>
-      <w:ins w:id="37" w:author="Harvey, Melissa K" w:date="2019-08-01T13:15:00Z">
+      <w:ins w:id="36" w:author="Harvey (US), Melissa K" w:date="2019-08-01T13:15:00Z">
         <w:r>
           <w:rPr>
             <w:rFonts w:cs="Times New Roman"/>
@@ -6829,7 +6645,7 @@
         </w:rPr>
         <w:t>published data standards</w:t>
       </w:r>
-      <w:ins w:id="38" w:author="Harvey, Melissa K" w:date="2019-08-01T13:15:00Z">
+      <w:ins w:id="37" w:author="Harvey (US), Melissa K" w:date="2019-08-01T13:15:00Z">
         <w:r>
           <w:rPr>
             <w:rFonts w:cs="Times New Roman"/>
@@ -6847,7 +6663,7 @@
         </w:rPr>
         <w:t xml:space="preserve">. Agile methods include [but </w:t>
       </w:r>
-      <w:ins w:id="39" w:author="Harvey, Melissa K" w:date="2019-08-01T13:15:00Z">
+      <w:ins w:id="38" w:author="Harvey (US), Melissa K" w:date="2019-08-01T13:15:00Z">
         <w:r>
           <w:rPr>
             <w:rFonts w:cs="Times New Roman"/>
@@ -6893,7 +6709,7 @@
         </w:rPr>
         <w:t xml:space="preserve">In addition to the specific methods used, there are </w:t>
       </w:r>
-      <w:del w:id="40" w:author="Harvey, Melissa K" w:date="2019-08-01T13:15:00Z">
+      <w:del w:id="39" w:author="Harvey (US), Melissa K" w:date="2019-08-01T13:15:00Z">
         <w:r>
           <w:rPr>
             <w:rFonts w:cs="Times New Roman"/>
@@ -6909,81 +6725,7 @@
           <w:color w:val="0000FF"/>
           <w:szCs w:val="24"/>
         </w:rPr>
-        <w:t xml:space="preserve"> overarching frameworks that help tie them all together to help large organizations implement at different scales. These frameworks include Scaled Agile [</w:t>
-      </w:r>
-      <w:proofErr w:type="spellStart"/>
-      <w:r>
-        <w:rPr>
-          <w:rFonts w:cs="Times New Roman"/>
-          <w:color w:val="0000FF"/>
-          <w:szCs w:val="24"/>
-        </w:rPr>
-        <w:t>SAFe</w:t>
-      </w:r>
-      <w:proofErr w:type="spellEnd"/>
-      <w:r>
-        <w:rPr>
-          <w:rFonts w:cs="Times New Roman"/>
-          <w:color w:val="0000FF"/>
-          <w:szCs w:val="24"/>
-        </w:rPr>
-        <w:t>], Disciplined Agile Delivery [DAD] and Large-scale Scrum [</w:t>
-      </w:r>
-      <w:proofErr w:type="spellStart"/>
-      <w:r>
-        <w:rPr>
-          <w:rFonts w:cs="Times New Roman"/>
-          <w:color w:val="0000FF"/>
-          <w:szCs w:val="24"/>
-        </w:rPr>
-        <w:t>LeSS</w:t>
-      </w:r>
-      <w:proofErr w:type="spellEnd"/>
-      <w:r>
-        <w:rPr>
-          <w:rFonts w:cs="Times New Roman"/>
-          <w:color w:val="0000FF"/>
-          <w:szCs w:val="24"/>
-        </w:rPr>
-        <w:t xml:space="preserve">]. While some have criticized </w:t>
-      </w:r>
-      <w:proofErr w:type="spellStart"/>
-      <w:r>
-        <w:rPr>
-          <w:rFonts w:cs="Times New Roman"/>
-          <w:color w:val="0000FF"/>
-          <w:szCs w:val="24"/>
-        </w:rPr>
-        <w:t>SAFe</w:t>
-      </w:r>
-      <w:proofErr w:type="spellEnd"/>
-      <w:r>
-        <w:rPr>
-          <w:rFonts w:cs="Times New Roman"/>
-          <w:color w:val="0000FF"/>
-          <w:szCs w:val="24"/>
-        </w:rPr>
-        <w:t xml:space="preserve"> as being too prescriptive, it has seen double the implementations by industry over </w:t>
-      </w:r>
-      <w:proofErr w:type="spellStart"/>
-      <w:proofErr w:type="gramStart"/>
-      <w:r>
-        <w:rPr>
-          <w:rFonts w:cs="Times New Roman"/>
-          <w:color w:val="0000FF"/>
-          <w:szCs w:val="24"/>
-        </w:rPr>
-        <w:t>LeSS</w:t>
-      </w:r>
-      <w:proofErr w:type="spellEnd"/>
-      <w:proofErr w:type="gramEnd"/>
-      <w:r>
-        <w:rPr>
-          <w:rFonts w:cs="Times New Roman"/>
-          <w:color w:val="0000FF"/>
-          <w:szCs w:val="24"/>
-        </w:rPr>
-        <w:t xml:space="preserve"> and DAD. </w:t>
+        <w:t xml:space="preserve"> overarching frameworks that help tie them all together to help large organizations implement at different scales. These frameworks include Scaled Agile [SAFe], Disciplined Agile Delivery [DAD] and Large-scale Scrum [LeSS]. While some have criticized SAFe as being too prescriptive, it has seen double the implementations by industry over LeSS and DAD. </w:t>
       </w:r>
       <w:r>
         <w:rPr>
@@ -7051,25 +6793,7 @@
           <w:color w:val="0000FF"/>
           <w:szCs w:val="24"/>
         </w:rPr>
-        <w:t xml:space="preserve">The FULL </w:t>
-      </w:r>
-      <w:proofErr w:type="spellStart"/>
-      <w:r>
-        <w:rPr>
-          <w:rFonts w:cs="Times New Roman"/>
-          <w:color w:val="0000FF"/>
-          <w:szCs w:val="24"/>
-        </w:rPr>
-        <w:t>SAFe</w:t>
-      </w:r>
-      <w:proofErr w:type="spellEnd"/>
-      <w:r>
-        <w:rPr>
-          <w:rFonts w:cs="Times New Roman"/>
-          <w:color w:val="0000FF"/>
-          <w:szCs w:val="24"/>
-        </w:rPr>
-        <w:t xml:space="preserve"> framework by Scaled Agile provides the most comprehensive configuration for deployment. </w:t>
+        <w:t xml:space="preserve">The FULL SAFe framework by Scaled Agile provides the most comprehensive configuration for deployment. </w:t>
       </w:r>
       <w:r>
         <w:rPr>
@@ -7119,7 +6843,7 @@
         </w:rPr>
         <w:t xml:space="preserve"> Each project team must analyze their needs and identify which component(s) of the framework that will enable them to meet their goals. </w:t>
       </w:r>
-      <w:commentRangeStart w:id="41"/>
+      <w:commentRangeStart w:id="40"/>
       <w:r>
         <w:rPr>
           <w:rFonts w:cs="Times New Roman"/>
@@ -7128,7 +6852,7 @@
         </w:rPr>
         <w:t>Scaled Agile has documented case studies that bring real business results</w:t>
       </w:r>
-      <w:del w:id="42" w:author="Harvey, Melissa K" w:date="2019-08-01T13:18:00Z">
+      <w:del w:id="41" w:author="Harvey (US), Melissa K" w:date="2019-08-01T13:18:00Z">
         <w:r>
           <w:rPr>
             <w:rFonts w:cs="Times New Roman"/>
@@ -7146,7 +6870,7 @@
         </w:rPr>
         <w:t xml:space="preserve"> including happier, more motivated employees, faster time-to-market, increase</w:t>
       </w:r>
-      <w:ins w:id="43" w:author="Harvey, Melissa K" w:date="2019-08-01T13:18:00Z">
+      <w:ins w:id="42" w:author="Harvey (US), Melissa K" w:date="2019-08-01T13:18:00Z">
         <w:r>
           <w:rPr>
             <w:rFonts w:cs="Times New Roman"/>
@@ -7204,7 +6928,7 @@
         </w:rPr>
         <w:fldChar w:fldCharType="end"/>
       </w:r>
-      <w:commentRangeEnd w:id="41"/>
+      <w:commentRangeEnd w:id="40"/>
       <w:r>
         <w:rPr>
           <w:rStyle w:val="CommentReference"/>
@@ -7213,7 +6937,7 @@
           <w:sz w:val="24"/>
           <w:szCs w:val="24"/>
         </w:rPr>
-        <w:commentReference w:id="41"/>
+        <w:commentReference w:id="40"/>
       </w:r>
     </w:p>
     <w:p>
@@ -7241,25 +6965,7 @@
           <w:color w:val="0000FF"/>
           <w:szCs w:val="24"/>
         </w:rPr>
-        <w:t xml:space="preserve">While </w:t>
-      </w:r>
-      <w:proofErr w:type="spellStart"/>
-      <w:r>
-        <w:rPr>
-          <w:rFonts w:cs="Times New Roman"/>
-          <w:color w:val="0000FF"/>
-          <w:szCs w:val="24"/>
-        </w:rPr>
-        <w:t>SAFe</w:t>
-      </w:r>
-      <w:proofErr w:type="spellEnd"/>
-      <w:r>
-        <w:rPr>
-          <w:rFonts w:cs="Times New Roman"/>
-          <w:color w:val="0000FF"/>
-          <w:szCs w:val="24"/>
-        </w:rPr>
-        <w:t xml:space="preserve"> provides </w:t>
+        <w:t xml:space="preserve">While SAFe provides </w:t>
       </w:r>
       <w:r>
         <w:rPr>
@@ -7283,11 +6989,11 @@
       <w:pPr>
         <w:pStyle w:val="Heading3"/>
       </w:pPr>
-      <w:bookmarkStart w:id="44" w:name="_Toc15302647"/>
+      <w:bookmarkStart w:id="43" w:name="_Toc15302647"/>
       <w:r>
         <w:t>Backlog Management</w:t>
       </w:r>
-      <w:bookmarkEnd w:id="44"/>
+      <w:bookmarkEnd w:id="43"/>
     </w:p>
     <w:p>
       <w:pPr>
@@ -7322,7 +7028,7 @@
         </w:rPr>
         <w:t xml:space="preserve">. </w:t>
       </w:r>
-      <w:commentRangeStart w:id="45"/>
+      <w:commentRangeStart w:id="44"/>
       <w:r>
         <w:rPr>
           <w:rFonts w:cs="Times New Roman"/>
@@ -7331,7 +7037,7 @@
         </w:rPr>
         <w:t xml:space="preserve">Steps a team can take to actively manage the backlog is to establish, and make it a priority, a Product Owner/Manager Role. </w:t>
       </w:r>
-      <w:commentRangeEnd w:id="45"/>
+      <w:commentRangeEnd w:id="44"/>
       <w:r>
         <w:rPr>
           <w:rStyle w:val="CommentReference"/>
@@ -7339,7 +7045,7 @@
           <w:sz w:val="24"/>
           <w:szCs w:val="24"/>
         </w:rPr>
-        <w:commentReference w:id="45"/>
+        <w:commentReference w:id="44"/>
       </w:r>
       <w:r>
         <w:rPr>
@@ -7364,90 +7070,18 @@
           <w:color w:val="0000FF"/>
           <w:szCs w:val="24"/>
         </w:rPr>
-        <w:t xml:space="preserve"> tools exist to manage backlogs in an agile framework, such as </w:t>
-      </w:r>
-      <w:proofErr w:type="spellStart"/>
-      <w:r>
-        <w:rPr>
-          <w:rFonts w:cs="Times New Roman"/>
-          <w:color w:val="0000FF"/>
-          <w:szCs w:val="24"/>
-        </w:rPr>
-        <w:t>Atlassian’s</w:t>
-      </w:r>
-      <w:proofErr w:type="spellEnd"/>
-      <w:r>
-        <w:rPr>
-          <w:rFonts w:cs="Times New Roman"/>
-          <w:color w:val="0000FF"/>
-          <w:szCs w:val="24"/>
-        </w:rPr>
-        <w:t xml:space="preserve"> JIRA, </w:t>
-      </w:r>
-      <w:proofErr w:type="spellStart"/>
-      <w:r>
-        <w:rPr>
-          <w:rFonts w:cs="Times New Roman"/>
-          <w:color w:val="0000FF"/>
-          <w:szCs w:val="24"/>
-        </w:rPr>
-        <w:t>Micrsoft’s</w:t>
-      </w:r>
-      <w:proofErr w:type="spellEnd"/>
-      <w:r>
-        <w:rPr>
-          <w:rFonts w:cs="Times New Roman"/>
-          <w:color w:val="0000FF"/>
-          <w:szCs w:val="24"/>
-        </w:rPr>
-        <w:t xml:space="preserve"> TFS, </w:t>
-      </w:r>
-      <w:proofErr w:type="spellStart"/>
-      <w:r>
-        <w:rPr>
-          <w:rFonts w:cs="Times New Roman"/>
-          <w:color w:val="0000FF"/>
-          <w:szCs w:val="24"/>
-        </w:rPr>
-        <w:t>VersionOne</w:t>
-      </w:r>
-      <w:proofErr w:type="spellEnd"/>
-      <w:r>
-        <w:rPr>
-          <w:rFonts w:cs="Times New Roman"/>
-          <w:color w:val="0000FF"/>
-          <w:szCs w:val="24"/>
-        </w:rPr>
-        <w:t xml:space="preserve"> or </w:t>
-      </w:r>
-      <w:proofErr w:type="spellStart"/>
-      <w:r>
-        <w:rPr>
-          <w:rFonts w:cs="Times New Roman"/>
-          <w:color w:val="0000FF"/>
-          <w:szCs w:val="24"/>
-        </w:rPr>
-        <w:t>PivotalTracker</w:t>
-      </w:r>
-      <w:proofErr w:type="spellEnd"/>
-      <w:r>
-        <w:rPr>
-          <w:rFonts w:cs="Times New Roman"/>
-          <w:color w:val="0000FF"/>
-          <w:szCs w:val="24"/>
-        </w:rPr>
-        <w:t>.</w:t>
+        <w:t xml:space="preserve"> tools exist to manage backlogs in an agile framework, such as Atlassian’s JIRA, Micrsoft’s TFS, VersionOne or PivotalTracker.</w:t>
       </w:r>
     </w:p>
     <w:p>
       <w:pPr>
         <w:pStyle w:val="Heading3"/>
       </w:pPr>
-      <w:bookmarkStart w:id="46" w:name="_Toc15302648"/>
+      <w:bookmarkStart w:id="45" w:name="_Toc15302648"/>
       <w:r>
         <w:t>Agile Release Trains</w:t>
       </w:r>
-      <w:bookmarkEnd w:id="46"/>
+      <w:bookmarkEnd w:id="45"/>
     </w:p>
     <w:p>
       <w:pPr>
@@ -7512,25 +7146,7 @@
           <w:color w:val="0000FF"/>
           <w:szCs w:val="24"/>
         </w:rPr>
-        <w:t xml:space="preserve">. The ART is a virtual organization that breakdowns the existing silos for development, testing, and publication. The ART is </w:t>
-      </w:r>
-      <w:proofErr w:type="spellStart"/>
-      <w:r>
-        <w:rPr>
-          <w:rFonts w:cs="Times New Roman"/>
-          <w:color w:val="0000FF"/>
-          <w:szCs w:val="24"/>
-        </w:rPr>
-        <w:t>lead</w:t>
-      </w:r>
-      <w:proofErr w:type="spellEnd"/>
-      <w:r>
-        <w:rPr>
-          <w:rFonts w:cs="Times New Roman"/>
-          <w:color w:val="0000FF"/>
-          <w:szCs w:val="24"/>
-        </w:rPr>
-        <w:t xml:space="preserve"> by a Release Train Engineer [RTE] but has other important roles such as a Product Manager, System Arch, Business owners/Customers.</w:t>
+        <w:t>. The ART is a virtual organization that breakdowns the existing silos for development, testing, and publication. The ART is lead by a Release Train Engineer [RTE] but has other important roles such as a Product Manager, System Arch, Business owners/Customers.</w:t>
       </w:r>
     </w:p>
     <w:p>
@@ -7591,11 +7207,12 @@
           <w:noProof/>
           <w:color w:val="0000FF"/>
           <w:szCs w:val="24"/>
+          <w:lang w:val="en-GB" w:eastAsia="en-GB"/>
         </w:rPr>
         <w:drawing>
-          <wp:inline distT="0" distB="0" distL="0" distR="0" wp14:anchorId="72438305" wp14:editId="23064EA1">
-            <wp:extent cx="2686050" cy="1141095"/>
-            <wp:effectExtent l="0" t="0" r="0" b="1905"/>
+          <wp:inline distT="0" distB="0" distL="0" distR="0" wp14:anchorId="72438305" wp14:editId="083E8D92">
+            <wp:extent cx="4282434" cy="1819275"/>
+            <wp:effectExtent l="0" t="0" r="0" b="0"/>
             <wp:docPr id="5" name="Picture 5"/>
             <wp:cNvGraphicFramePr>
               <a:graphicFrameLocks xmlns:a="http://schemas.openxmlformats.org/drawingml/2006/main" noChangeAspect="1"/>
@@ -7625,7 +7242,7 @@
                   <pic:spPr bwMode="auto">
                     <a:xfrm>
                       <a:off x="0" y="0"/>
-                      <a:ext cx="2686050" cy="1141095"/>
+                      <a:ext cx="4290409" cy="1822663"/>
                     </a:xfrm>
                     <a:prstGeom prst="rect">
                       <a:avLst/>
@@ -7647,7 +7264,7 @@
           <w:lang w:eastAsia="zh-CN"/>
         </w:rPr>
       </w:pPr>
-      <w:bookmarkStart w:id="47" w:name="_Toc15302578"/>
+      <w:bookmarkStart w:id="46" w:name="_Toc15302578"/>
       <w:r>
         <w:rPr>
           <w:b/>
@@ -7708,7 +7325,7 @@
       <w:r>
         <w:t>This is caption text for Fig. [4].</w:t>
       </w:r>
-      <w:bookmarkEnd w:id="47"/>
+      <w:bookmarkEnd w:id="46"/>
     </w:p>
     <w:p>
       <w:pPr>
@@ -7741,25 +7358,7 @@
           <w:color w:val="0000FF"/>
           <w:szCs w:val="24"/>
         </w:rPr>
-        <w:t xml:space="preserve">. Each team may adopt agile, but can and sometimes do operate with different velocities and do not sprint together. The ART addresses that problem by employing systems thinking and applying an operating cadence and synchronization that enables all the teams to sprint together while integrating. There is </w:t>
-      </w:r>
-      <w:proofErr w:type="spellStart"/>
-      <w:r>
-        <w:rPr>
-          <w:rFonts w:cs="Times New Roman"/>
-          <w:color w:val="0000FF"/>
-          <w:szCs w:val="24"/>
-        </w:rPr>
-        <w:t>not</w:t>
-      </w:r>
-      <w:proofErr w:type="spellEnd"/>
-      <w:r>
-        <w:rPr>
-          <w:rFonts w:cs="Times New Roman"/>
-          <w:color w:val="0000FF"/>
-          <w:szCs w:val="24"/>
-        </w:rPr>
-        <w:t xml:space="preserve"> limit to how </w:t>
+        <w:t xml:space="preserve">. Each team may adopt agile, but can and sometimes do operate with different velocities and do not sprint together. The ART addresses that problem by employing systems thinking and applying an operating cadence and synchronization that enables all the teams to sprint together while integrating. There is not limit to how </w:t>
       </w:r>
       <w:r>
         <w:rPr>
@@ -7809,11 +7408,12 @@
           <w:rFonts w:cs="Times New Roman"/>
           <w:noProof/>
           <w:szCs w:val="24"/>
+          <w:lang w:val="en-GB" w:eastAsia="en-GB"/>
         </w:rPr>
         <w:drawing>
-          <wp:inline distT="0" distB="0" distL="0" distR="0" wp14:anchorId="44033B0C" wp14:editId="4AFD1CEA">
-            <wp:extent cx="2743200" cy="659130"/>
-            <wp:effectExtent l="0" t="0" r="0" b="7620"/>
+          <wp:inline distT="0" distB="0" distL="0" distR="0" wp14:anchorId="44033B0C" wp14:editId="7F7810C9">
+            <wp:extent cx="4955202" cy="1190625"/>
+            <wp:effectExtent l="0" t="0" r="0" b="0"/>
             <wp:docPr id="2" name="Picture 2"/>
             <wp:cNvGraphicFramePr>
               <a:graphicFrameLocks xmlns:a="http://schemas.openxmlformats.org/drawingml/2006/main" noChangeAspect="1"/>
@@ -7840,7 +7440,7 @@
                   <pic:spPr>
                     <a:xfrm>
                       <a:off x="0" y="0"/>
-                      <a:ext cx="2743200" cy="659130"/>
+                      <a:ext cx="4960709" cy="1191948"/>
                     </a:xfrm>
                     <a:prstGeom prst="rect">
                       <a:avLst/>
@@ -7861,7 +7461,7 @@
           <w:lang w:eastAsia="zh-CN"/>
         </w:rPr>
       </w:pPr>
-      <w:bookmarkStart w:id="48" w:name="_Toc15302579"/>
+      <w:bookmarkStart w:id="47" w:name="_Toc15302579"/>
       <w:r>
         <w:rPr>
           <w:b/>
@@ -7922,20 +7522,20 @@
       <w:r>
         <w:t>This is caption text for Fig. [5].</w:t>
       </w:r>
+      <w:bookmarkEnd w:id="47"/>
+    </w:p>
+    <w:p>
+      <w:pPr>
+        <w:pStyle w:val="Heading3"/>
+      </w:pPr>
+      <w:bookmarkStart w:id="48" w:name="_Toc15302649"/>
+      <w:r>
+        <w:t>Program Increment Planning</w:t>
+      </w:r>
       <w:bookmarkEnd w:id="48"/>
     </w:p>
     <w:p>
       <w:pPr>
-        <w:pStyle w:val="Heading3"/>
-      </w:pPr>
-      <w:bookmarkStart w:id="49" w:name="_Toc15302649"/>
-      <w:r>
-        <w:t>Program Increment Planning</w:t>
-      </w:r>
-      <w:bookmarkEnd w:id="49"/>
-    </w:p>
-    <w:p>
-      <w:pPr>
         <w:jc w:val="both"/>
         <w:rPr>
           <w:rFonts w:cs="Times New Roman"/>
@@ -7949,25 +7549,7 @@
           <w:color w:val="0000FF"/>
           <w:szCs w:val="24"/>
         </w:rPr>
-        <w:t xml:space="preserve">Using the Scaled Agile framework, an ART delivers value in a fixed </w:t>
-      </w:r>
-      <w:proofErr w:type="spellStart"/>
-      <w:r>
-        <w:rPr>
-          <w:rFonts w:cs="Times New Roman"/>
-          <w:color w:val="0000FF"/>
-          <w:szCs w:val="24"/>
-        </w:rPr>
-        <w:t>timebox</w:t>
-      </w:r>
-      <w:proofErr w:type="spellEnd"/>
-      <w:r>
-        <w:rPr>
-          <w:rFonts w:cs="Times New Roman"/>
-          <w:color w:val="0000FF"/>
-          <w:szCs w:val="24"/>
-        </w:rPr>
-        <w:t xml:space="preserve"> called a Program Increment. The planning that increment is critical to the synchronization of the teams on the train. This synchronization will facilitate planning and limit work in progress. </w:t>
+        <w:t xml:space="preserve">Using the Scaled Agile framework, an ART delivers value in a fixed timebox called a Program Increment. The planning that increment is critical to the synchronization of the teams on the train. This synchronization will facilitate planning and limit work in progress. </w:t>
       </w:r>
     </w:p>
     <w:p>
@@ -8028,7 +7610,16 @@
           <w:color w:val="0000FF"/>
           <w:szCs w:val="24"/>
         </w:rPr>
-        <w:t xml:space="preserve"> estimation techniques. The team must avoid detailed analysis and estimation and instead adopt a method like Planning Poker, T-Shirt Sizes, Dot Voting or something similar where the process is quick and relative.</w:t>
+        <w:t xml:space="preserve"> estimation techniques. The team must avoid detailed analysis and estimation and instead adopt a method like Planning Poker, T-Shirt Sizes, Dot Voting or something similar where </w:t>
+      </w:r>
+      <w:r>
+        <w:rPr>
+          <w:rFonts w:cs="Times New Roman"/>
+          <w:color w:val="0000FF"/>
+          <w:szCs w:val="24"/>
+        </w:rPr>
+        <w:lastRenderedPageBreak/>
+        <w:t>the process is quick and relative.</w:t>
       </w:r>
       <w:r>
         <w:rPr>
@@ -8123,12 +7714,11 @@
           <w:numId w:val="1"/>
         </w:numPr>
       </w:pPr>
-      <w:bookmarkStart w:id="50" w:name="_Toc15302650"/>
-      <w:r>
-        <w:lastRenderedPageBreak/>
+      <w:bookmarkStart w:id="49" w:name="_Toc15302650"/>
+      <w:r>
         <w:t>Improved Tool-Chain</w:t>
       </w:r>
-      <w:bookmarkEnd w:id="50"/>
+      <w:bookmarkEnd w:id="49"/>
     </w:p>
     <w:p>
       <w:pPr>
@@ -8139,47 +7729,47 @@
           <w:szCs w:val="18"/>
         </w:rPr>
       </w:pPr>
-      <w:bookmarkStart w:id="51" w:name="_Toc15302651"/>
+      <w:bookmarkStart w:id="50" w:name="_Toc15302651"/>
       <w:r>
         <w:t>Requirements Management and Traceability</w:t>
       </w:r>
+      <w:bookmarkEnd w:id="50"/>
+    </w:p>
+    <w:p>
+      <w:pPr>
+        <w:rPr>
+          <w:rFonts w:cs="Times New Roman"/>
+        </w:rPr>
+      </w:pPr>
+      <w:r>
+        <w:rPr>
+          <w:rFonts w:eastAsiaTheme="majorEastAsia" w:cs="Times New Roman"/>
+          <w:szCs w:val="24"/>
+          <w:highlight w:val="yellow"/>
+        </w:rPr>
+        <w:t>TBD</w:t>
+      </w:r>
+      <w:r>
+        <w:rPr>
+          <w:rFonts w:eastAsiaTheme="majorEastAsia" w:cs="Times New Roman"/>
+          <w:szCs w:val="24"/>
+          <w:highlight w:val="yellow"/>
+        </w:rPr>
+        <w:t xml:space="preserve"> Marion</w:t>
+      </w:r>
+    </w:p>
+    <w:p>
+      <w:pPr>
+        <w:pStyle w:val="Heading3"/>
+      </w:pPr>
+      <w:bookmarkStart w:id="51" w:name="_Toc15302652"/>
+      <w:r>
+        <w:t>Solutions</w:t>
+      </w:r>
       <w:bookmarkEnd w:id="51"/>
     </w:p>
     <w:p>
       <w:pPr>
-        <w:rPr>
-          <w:rFonts w:cs="Times New Roman"/>
-        </w:rPr>
-      </w:pPr>
-      <w:r>
-        <w:rPr>
-          <w:rFonts w:eastAsiaTheme="majorEastAsia" w:cs="Times New Roman"/>
-          <w:szCs w:val="24"/>
-          <w:highlight w:val="yellow"/>
-        </w:rPr>
-        <w:t>TBD</w:t>
-      </w:r>
-      <w:r>
-        <w:rPr>
-          <w:rFonts w:eastAsiaTheme="majorEastAsia" w:cs="Times New Roman"/>
-          <w:szCs w:val="24"/>
-          <w:highlight w:val="yellow"/>
-        </w:rPr>
-        <w:t xml:space="preserve"> Marion</w:t>
-      </w:r>
-    </w:p>
-    <w:p>
-      <w:pPr>
-        <w:pStyle w:val="Heading3"/>
-      </w:pPr>
-      <w:bookmarkStart w:id="52" w:name="_Toc15302652"/>
-      <w:r>
-        <w:t>Solutions</w:t>
-      </w:r>
-      <w:bookmarkEnd w:id="52"/>
-    </w:p>
-    <w:p>
-      <w:pPr>
         <w:jc w:val="both"/>
         <w:rPr>
           <w:rFonts w:cs="Times New Roman"/>
@@ -8193,43 +7783,129 @@
           <w:color w:val="0000FF"/>
           <w:szCs w:val="24"/>
         </w:rPr>
-        <w:t xml:space="preserve">One of the most important principles of agile, and specifically the Scaled </w:t>
-      </w:r>
-      <w:proofErr w:type="spellStart"/>
-      <w:r>
-        <w:rPr>
-          <w:rFonts w:cs="Times New Roman"/>
-          <w:color w:val="0000FF"/>
-          <w:szCs w:val="24"/>
-        </w:rPr>
-        <w:t>Agile’s</w:t>
-      </w:r>
-      <w:proofErr w:type="spellEnd"/>
-      <w:r>
-        <w:rPr>
-          <w:rFonts w:cs="Times New Roman"/>
-          <w:color w:val="0000FF"/>
-          <w:szCs w:val="24"/>
+        <w:t>One of the most important principles of agile, and specifically the Scaled Agile’s SAFe framework, is Continuous Delivery. Continuous Delivery can be considered as three independent yet related phases: Continuous Exploration, Continuous Integration and Continuous Deployment.</w:t>
+      </w:r>
+    </w:p>
+    <w:p>
+      <w:pPr>
+        <w:pStyle w:val="Heading4"/>
+        <w:rPr>
+          <w:i/>
+          <w:color w:val="0000FF"/>
+        </w:rPr>
+      </w:pPr>
+      <w:r>
+        <w:rPr>
+          <w:i/>
+        </w:rPr>
+        <w:t>Continuous</w:t>
+      </w:r>
+      <w:r>
+        <w:rPr>
+          <w:i/>
+          <w:color w:val="0000FF"/>
         </w:rPr>
         <w:t xml:space="preserve"> </w:t>
       </w:r>
-      <w:proofErr w:type="spellStart"/>
-      <w:r>
-        <w:rPr>
-          <w:rFonts w:cs="Times New Roman"/>
-          <w:color w:val="0000FF"/>
-          <w:szCs w:val="24"/>
-        </w:rPr>
-        <w:t>SAFe</w:t>
-      </w:r>
-      <w:proofErr w:type="spellEnd"/>
-      <w:r>
-        <w:rPr>
-          <w:rFonts w:cs="Times New Roman"/>
-          <w:color w:val="0000FF"/>
-          <w:szCs w:val="24"/>
-        </w:rPr>
-        <w:t xml:space="preserve"> framework, is Continuous Delivery. Continuous Delivery can be considered as three independent yet related phases: Continuous Exploration, Continuous Integration and Continuous Deployment.</w:t>
+      <w:r>
+        <w:rPr>
+          <w:i/>
+        </w:rPr>
+        <w:t>Exploration</w:t>
+      </w:r>
+    </w:p>
+    <w:p>
+      <w:pPr>
+        <w:jc w:val="both"/>
+        <w:rPr>
+          <w:rFonts w:cs="Times New Roman"/>
+          <w:color w:val="0000FF"/>
+          <w:szCs w:val="24"/>
+        </w:rPr>
+      </w:pPr>
+      <w:r>
+        <w:rPr>
+          <w:rFonts w:cs="Times New Roman"/>
+          <w:color w:val="0000FF"/>
+          <w:szCs w:val="24"/>
+        </w:rPr>
+        <w:t xml:space="preserve">Continuous Exploration [CE], as defined by Scaled Agile, is a “process that fosters innovation and builds alignment on what should be built.” </w:t>
+      </w:r>
+      <w:r>
+        <w:rPr>
+          <w:rFonts w:cs="Times New Roman"/>
+          <w:color w:val="C00000"/>
+          <w:szCs w:val="24"/>
+        </w:rPr>
+        <w:fldChar w:fldCharType="begin"/>
+      </w:r>
+      <w:r>
+        <w:rPr>
+          <w:rFonts w:cs="Times New Roman"/>
+          <w:color w:val="C00000"/>
+          <w:szCs w:val="24"/>
+        </w:rPr>
+        <w:instrText xml:space="preserve"> ADDIN ZOTERO_ITEM CSL_CITATION {"citationID":"rYlbywi3","properties":{"formattedCitation":"(\\uc0\\u8220{}Continuous Exploration \\uc0\\u8211{} Scaled Agile Framework,\\uc0\\u8221{} 2018)","plainCitation":"(“Continuous Exploration – Scaled Agile Framework,” 2018)","noteIndex":0},"citationItems":[{"id":3168,"uris":["http://zotero.org/groups/2283838/items/A8A7PYJ4"],"uri":["http://zotero.org/groups/2283838/items/A8A7PYJ4"],"itemData":{"id":3168,"type":"webpage","title":"Continuous Exploration – Scaled Agile Framework","URL":"https://www.scaledagileframework.com/continuous-exploration/","issued":{"date-parts":[["2018"]]},"accessed":{"date-parts":[["2019",7,19]]}}}],"schema":"https://github.com/citation-style-language/schema/raw/master/csl-citation.json"} </w:instrText>
+      </w:r>
+      <w:r>
+        <w:rPr>
+          <w:rFonts w:cs="Times New Roman"/>
+          <w:color w:val="C00000"/>
+          <w:szCs w:val="24"/>
+        </w:rPr>
+        <w:fldChar w:fldCharType="separate"/>
+      </w:r>
+      <w:r>
+        <w:rPr>
+          <w:rFonts w:cs="Times New Roman"/>
+          <w:color w:val="C00000"/>
+          <w:szCs w:val="24"/>
+        </w:rPr>
+        <w:t>(“Continuous Exploration – Scaled Agile Framework,” 2018)</w:t>
+      </w:r>
+      <w:r>
+        <w:rPr>
+          <w:rFonts w:cs="Times New Roman"/>
+          <w:color w:val="C00000"/>
+          <w:szCs w:val="24"/>
+        </w:rPr>
+        <w:fldChar w:fldCharType="end"/>
+      </w:r>
+      <w:r>
+        <w:rPr>
+          <w:rFonts w:cs="Times New Roman"/>
+          <w:color w:val="0000FF"/>
+          <w:szCs w:val="24"/>
+        </w:rPr>
+        <w:t xml:space="preserve"> CE is when the customers and team members express new ideas, refined and prioritized in the backlog. The final alignment comes during the PI Planning event.</w:t>
+      </w:r>
+    </w:p>
+    <w:p>
+      <w:pPr>
+        <w:jc w:val="both"/>
+        <w:rPr>
+          <w:rFonts w:cs="Times New Roman"/>
+          <w:color w:val="00B050"/>
+          <w:szCs w:val="24"/>
+        </w:rPr>
+      </w:pPr>
+    </w:p>
+    <w:p>
+      <w:pPr>
+        <w:jc w:val="both"/>
+        <w:rPr>
+          <w:rFonts w:cs="Times New Roman"/>
+          <w:color w:val="00B050"/>
+          <w:szCs w:val="24"/>
+        </w:rPr>
+      </w:pPr>
+      <w:r>
+        <w:rPr>
+          <w:rFonts w:cs="Times New Roman"/>
+          <w:color w:val="00B050"/>
+          <w:szCs w:val="24"/>
+        </w:rPr>
+        <w:t>Some ISO 10303 STEP standards [e.g., AP242, AP209, AP210] are developed in a second-generation version control system called CVS. Recently, the development community has migrated to a third-generation version control system called GIT and integrates with KANBANs and advanced communications tools like ChatOps. This can help agile teams rapidly explore new ideas, validating their ability to integrate while not disrupting the production system or branch line. GIT Branching is a key enabler as the previous generation of source code management did not provide collaboration or development areas.</w:t>
       </w:r>
     </w:p>
     <w:p>
@@ -8237,27 +7913,79 @@
         <w:pStyle w:val="Heading4"/>
         <w:rPr>
           <w:i/>
-          <w:color w:val="0000FF"/>
         </w:rPr>
       </w:pPr>
       <w:r>
         <w:rPr>
           <w:i/>
         </w:rPr>
-        <w:t>Continuous</w:t>
-      </w:r>
-      <w:r>
-        <w:rPr>
-          <w:i/>
-          <w:color w:val="0000FF"/>
+        <w:t>Continuous Integration</w:t>
+      </w:r>
+    </w:p>
+    <w:p>
+      <w:pPr>
+        <w:jc w:val="both"/>
+        <w:rPr>
+          <w:rFonts w:cs="Times New Roman"/>
+          <w:color w:val="0000FF"/>
+          <w:szCs w:val="24"/>
+        </w:rPr>
+      </w:pPr>
+      <w:r>
+        <w:rPr>
+          <w:rFonts w:cs="Times New Roman"/>
+          <w:color w:val="0000FF"/>
+          <w:szCs w:val="24"/>
+        </w:rPr>
+        <w:t>Continuous Integration [CI], as defined by Scaled Agile, is a process of developing and integrating in a continuous flow. This will include tasks such as developing, testing, integrating and validating in an environment before production release.</w:t>
+      </w:r>
+      <w:r>
+        <w:rPr>
+          <w:rFonts w:cs="Times New Roman"/>
+          <w:color w:val="C00000"/>
+          <w:szCs w:val="24"/>
         </w:rPr>
         <w:t xml:space="preserve"> </w:t>
       </w:r>
       <w:r>
         <w:rPr>
-          <w:i/>
-        </w:rPr>
-        <w:t>Exploration</w:t>
+          <w:rFonts w:cs="Times New Roman"/>
+          <w:color w:val="C00000"/>
+          <w:szCs w:val="24"/>
+        </w:rPr>
+        <w:fldChar w:fldCharType="begin"/>
+      </w:r>
+      <w:r>
+        <w:rPr>
+          <w:rFonts w:cs="Times New Roman"/>
+          <w:color w:val="C00000"/>
+          <w:szCs w:val="24"/>
+        </w:rPr>
+        <w:instrText xml:space="preserve"> ADDIN ZOTERO_ITEM CSL_CITATION {"citationID":"fX673WLp","properties":{"formattedCitation":"(\\uc0\\u8220{}Continuous Integration \\uc0\\u8211{} Scaled Agile Framework,\\uc0\\u8221{} 2018)","plainCitation":"(“Continuous Integration – Scaled Agile Framework,” 2018)","noteIndex":0},"citationItems":[{"id":3170,"uris":["http://zotero.org/groups/2283838/items/EXK3RMJC"],"uri":["http://zotero.org/groups/2283838/items/EXK3RMJC"],"itemData":{"id":3170,"type":"webpage","title":"Continuous Integration – Scaled Agile Framework","URL":"https://www.scaledagileframework.com/continuous-integration/","issued":{"date-parts":[["2018"]]},"accessed":{"date-parts":[["2019",7,19]]}}}],"schema":"https://github.com/citation-style-language/schema/raw/master/csl-citation.json"} </w:instrText>
+      </w:r>
+      <w:r>
+        <w:rPr>
+          <w:rFonts w:cs="Times New Roman"/>
+          <w:color w:val="C00000"/>
+          <w:szCs w:val="24"/>
+        </w:rPr>
+        <w:fldChar w:fldCharType="separate"/>
+      </w:r>
+      <w:r>
+        <w:rPr>
+          <w:rFonts w:cs="Times New Roman"/>
+          <w:color w:val="C00000"/>
+          <w:szCs w:val="24"/>
+        </w:rPr>
+        <w:t>(“Continuous Integration – Scaled Agile Framework,” 2018)</w:t>
+      </w:r>
+      <w:r>
+        <w:rPr>
+          <w:rFonts w:cs="Times New Roman"/>
+          <w:color w:val="C00000"/>
+          <w:szCs w:val="24"/>
+        </w:rPr>
+        <w:fldChar w:fldCharType="end"/>
       </w:r>
     </w:p>
     <w:p>
@@ -8269,62 +7997,6 @@
           <w:szCs w:val="24"/>
         </w:rPr>
       </w:pPr>
-      <w:r>
-        <w:rPr>
-          <w:rFonts w:cs="Times New Roman"/>
-          <w:color w:val="0000FF"/>
-          <w:szCs w:val="24"/>
-        </w:rPr>
-        <w:t xml:space="preserve">Continuous Exploration [CE], as defined by Scaled Agile, is a “process that fosters innovation and builds alignment on what should be built.” </w:t>
-      </w:r>
-      <w:r>
-        <w:rPr>
-          <w:rFonts w:cs="Times New Roman"/>
-          <w:color w:val="C00000"/>
-          <w:szCs w:val="24"/>
-        </w:rPr>
-        <w:fldChar w:fldCharType="begin"/>
-      </w:r>
-      <w:r>
-        <w:rPr>
-          <w:rFonts w:cs="Times New Roman"/>
-          <w:color w:val="C00000"/>
-          <w:szCs w:val="24"/>
-        </w:rPr>
-        <w:instrText xml:space="preserve"> ADDIN ZOTERO_ITEM CSL_CITATION {"citationID":"rYlbywi3","properties":{"formattedCitation":"(\\uc0\\u8220{}Continuous Exploration \\uc0\\u8211{} Scaled Agile Framework,\\uc0\\u8221{} 2018)","plainCitation":"(“Continuous Exploration – Scaled Agile Framework,” 2018)","noteIndex":0},"citationItems":[{"id":3168,"uris":["http://zotero.org/groups/2283838/items/A8A7PYJ4"],"uri":["http://zotero.org/groups/2283838/items/A8A7PYJ4"],"itemData":{"id":3168,"type":"webpage","title":"Continuous Exploration – Scaled Agile Framework","URL":"https://www.scaledagileframework.com/continuous-exploration/","issued":{"date-parts":[["2018"]]},"accessed":{"date-parts":[["2019",7,19]]}}}],"schema":"https://github.com/citation-style-language/schema/raw/master/csl-citation.json"} </w:instrText>
-      </w:r>
-      <w:r>
-        <w:rPr>
-          <w:rFonts w:cs="Times New Roman"/>
-          <w:color w:val="C00000"/>
-          <w:szCs w:val="24"/>
-        </w:rPr>
-        <w:fldChar w:fldCharType="separate"/>
-      </w:r>
-      <w:r>
-        <w:rPr>
-          <w:rFonts w:cs="Times New Roman"/>
-          <w:color w:val="C00000"/>
-          <w:szCs w:val="24"/>
-        </w:rPr>
-        <w:t>(“Continuous Exploration – Scaled Agile Framework,” 2018)</w:t>
-      </w:r>
-      <w:r>
-        <w:rPr>
-          <w:rFonts w:cs="Times New Roman"/>
-          <w:color w:val="C00000"/>
-          <w:szCs w:val="24"/>
-        </w:rPr>
-        <w:fldChar w:fldCharType="end"/>
-      </w:r>
-      <w:r>
-        <w:rPr>
-          <w:rFonts w:cs="Times New Roman"/>
-          <w:color w:val="0000FF"/>
-          <w:szCs w:val="24"/>
-        </w:rPr>
-        <w:t xml:space="preserve"> CE is when the customers and team members express new ideas, refined and prioritized in the backlog. The final alignment comes during the PI Planning event.</w:t>
-      </w:r>
     </w:p>
     <w:p>
       <w:pPr>
@@ -8335,6 +8007,22 @@
           <w:szCs w:val="24"/>
         </w:rPr>
       </w:pPr>
+      <w:r>
+        <w:rPr>
+          <w:rFonts w:cs="Times New Roman"/>
+          <w:color w:val="0000FF"/>
+          <w:szCs w:val="24"/>
+        </w:rPr>
+        <w:t>CI is made possible with software development best practices that include version control, automated testing, and build automation. There are many choices in the industry such as Bitbucket/Bamboo, Jenkins, AWS CodePipeline, and Gitlab</w:t>
+      </w:r>
+      <w:r>
+        <w:rPr>
+          <w:rFonts w:cs="Times New Roman"/>
+          <w:color w:val="00B050"/>
+          <w:szCs w:val="24"/>
+        </w:rPr>
+        <w:t xml:space="preserve">. </w:t>
+      </w:r>
     </w:p>
     <w:p>
       <w:pPr>
@@ -8345,250 +8033,43 @@
           <w:szCs w:val="24"/>
         </w:rPr>
       </w:pPr>
-      <w:r>
+    </w:p>
+    <w:p>
+      <w:pPr>
+        <w:jc w:val="both"/>
         <w:rPr>
           <w:rFonts w:cs="Times New Roman"/>
           <w:color w:val="00B050"/>
           <w:szCs w:val="24"/>
         </w:rPr>
-        <w:t xml:space="preserve">Some ISO 10303 STEP standards [e.g., AP242, AP209, </w:t>
-      </w:r>
-      <w:proofErr w:type="gramStart"/>
+      </w:pPr>
       <w:r>
         <w:rPr>
           <w:rFonts w:cs="Times New Roman"/>
           <w:color w:val="00B050"/>
           <w:szCs w:val="24"/>
         </w:rPr>
-        <w:t>AP210</w:t>
-      </w:r>
-      <w:proofErr w:type="gramEnd"/>
+        <w:t xml:space="preserve">To take advantage of the CI capabilities, the development environment must move to a third-generation version control system based on GIT technology. The new tools will allow for continuous exploration as well as continuous integration via the decentralized and distributed architecture, commit before merge capabilities and integrated quality controls. A CI capability will allow standards developers to receive immediate feedback on the pass/failure of their commits by hooking in tools like EXPRESS Engine, JSDAI Compiles, </w:t>
+      </w:r>
       <w:r>
         <w:rPr>
           <w:rFonts w:cs="Times New Roman"/>
           <w:color w:val="00B050"/>
           <w:szCs w:val="24"/>
         </w:rPr>
-        <w:t xml:space="preserve">] are developed in a second-generation version control system called CVS. Recently, the development community has migrated to a third-generation version control system called GIT and integrates with KANBANs and advanced communications tools like </w:t>
-      </w:r>
-      <w:proofErr w:type="spellStart"/>
+        <w:lastRenderedPageBreak/>
+        <w:t xml:space="preserve">Python scripts or ANT Builds. Immediate feedback will allow developers to fix the issue in the current iteration and not pass it to the end of the flow for someone else to address [in which case the resource may have moved on and not available]. Another feature of some of the CI tools, and really a requirement, is the connection to other issue/task management systems. Jobs can be triggered by lifecycle promotion of the issue/task and feedback so that everyone on the team can have a clear picture of status of the project deliverables. </w:t>
+      </w:r>
+      <w:commentRangeStart w:id="52"/>
       <w:r>
         <w:rPr>
           <w:rFonts w:cs="Times New Roman"/>
           <w:color w:val="00B050"/>
           <w:szCs w:val="24"/>
         </w:rPr>
-        <w:t>ChatOps</w:t>
-      </w:r>
-      <w:proofErr w:type="spellEnd"/>
-      <w:r>
-        <w:rPr>
-          <w:rFonts w:cs="Times New Roman"/>
-          <w:color w:val="00B050"/>
-          <w:szCs w:val="24"/>
-        </w:rPr>
-        <w:t>. This can help agile teams rapidly explore new ideas, validating their ability to integrate while not disrupting the production system or branch line. GIT Branching is a key enabler as the previous generation of source code management did not provide collaboration or development areas.</w:t>
-      </w:r>
-    </w:p>
-    <w:p>
-      <w:pPr>
-        <w:pStyle w:val="Heading4"/>
-        <w:rPr>
-          <w:i/>
-        </w:rPr>
-      </w:pPr>
-      <w:r>
-        <w:rPr>
-          <w:i/>
-        </w:rPr>
-        <w:t>Continuous Integration</w:t>
-      </w:r>
-    </w:p>
-    <w:p>
-      <w:pPr>
-        <w:jc w:val="both"/>
-        <w:rPr>
-          <w:rFonts w:cs="Times New Roman"/>
-          <w:color w:val="0000FF"/>
-          <w:szCs w:val="24"/>
-        </w:rPr>
-      </w:pPr>
-      <w:r>
-        <w:rPr>
-          <w:rFonts w:cs="Times New Roman"/>
-          <w:color w:val="0000FF"/>
-          <w:szCs w:val="24"/>
-        </w:rPr>
-        <w:t>Continuous Integration [CI], as defined by Scaled Agile, is a process of developing and integrating in a continuous flow. This will include tasks such as developing, testing, integrating and validating in an environment before production release.</w:t>
-      </w:r>
-      <w:r>
-        <w:rPr>
-          <w:rFonts w:cs="Times New Roman"/>
-          <w:color w:val="C00000"/>
-          <w:szCs w:val="24"/>
-        </w:rPr>
-        <w:t xml:space="preserve"> </w:t>
-      </w:r>
-      <w:r>
-        <w:rPr>
-          <w:rFonts w:cs="Times New Roman"/>
-          <w:color w:val="C00000"/>
-          <w:szCs w:val="24"/>
-        </w:rPr>
-        <w:fldChar w:fldCharType="begin"/>
-      </w:r>
-      <w:r>
-        <w:rPr>
-          <w:rFonts w:cs="Times New Roman"/>
-          <w:color w:val="C00000"/>
-          <w:szCs w:val="24"/>
-        </w:rPr>
-        <w:instrText xml:space="preserve"> ADDIN ZOTERO_ITEM CSL_CITATION {"citationID":"fX673WLp","properties":{"formattedCitation":"(\\uc0\\u8220{}Continuous Integration \\uc0\\u8211{} Scaled Agile Framework,\\uc0\\u8221{} 2018)","plainCitation":"(“Continuous Integration – Scaled Agile Framework,” 2018)","noteIndex":0},"citationItems":[{"id":3170,"uris":["http://zotero.org/groups/2283838/items/EXK3RMJC"],"uri":["http://zotero.org/groups/2283838/items/EXK3RMJC"],"itemData":{"id":3170,"type":"webpage","title":"Continuous Integration – Scaled Agile Framework","URL":"https://www.scaledagileframework.com/continuous-integration/","issued":{"date-parts":[["2018"]]},"accessed":{"date-parts":[["2019",7,19]]}}}],"schema":"https://github.com/citation-style-language/schema/raw/master/csl-citation.json"} </w:instrText>
-      </w:r>
-      <w:r>
-        <w:rPr>
-          <w:rFonts w:cs="Times New Roman"/>
-          <w:color w:val="C00000"/>
-          <w:szCs w:val="24"/>
-        </w:rPr>
-        <w:fldChar w:fldCharType="separate"/>
-      </w:r>
-      <w:r>
-        <w:rPr>
-          <w:rFonts w:cs="Times New Roman"/>
-          <w:color w:val="C00000"/>
-          <w:szCs w:val="24"/>
-        </w:rPr>
-        <w:t>(“Continuous Integration – Scaled Agile Framework,” 2018)</w:t>
-      </w:r>
-      <w:r>
-        <w:rPr>
-          <w:rFonts w:cs="Times New Roman"/>
-          <w:color w:val="C00000"/>
-          <w:szCs w:val="24"/>
-        </w:rPr>
-        <w:fldChar w:fldCharType="end"/>
-      </w:r>
-    </w:p>
-    <w:p>
-      <w:pPr>
-        <w:jc w:val="both"/>
-        <w:rPr>
-          <w:rFonts w:cs="Times New Roman"/>
-          <w:color w:val="0000FF"/>
-          <w:szCs w:val="24"/>
-        </w:rPr>
-      </w:pPr>
-    </w:p>
-    <w:p>
-      <w:pPr>
-        <w:jc w:val="both"/>
-        <w:rPr>
-          <w:rFonts w:cs="Times New Roman"/>
-          <w:color w:val="00B050"/>
-          <w:szCs w:val="24"/>
-        </w:rPr>
-      </w:pPr>
-      <w:r>
-        <w:rPr>
-          <w:rFonts w:cs="Times New Roman"/>
-          <w:color w:val="0000FF"/>
-          <w:szCs w:val="24"/>
-        </w:rPr>
-        <w:t xml:space="preserve">CI is made possible with software development best practices that include version control, automated testing, and build automation. There are many choices in the industry such as </w:t>
-      </w:r>
-      <w:proofErr w:type="spellStart"/>
-      <w:r>
-        <w:rPr>
-          <w:rFonts w:cs="Times New Roman"/>
-          <w:color w:val="0000FF"/>
-          <w:szCs w:val="24"/>
-        </w:rPr>
-        <w:t>Bitbucket</w:t>
-      </w:r>
-      <w:proofErr w:type="spellEnd"/>
-      <w:r>
-        <w:rPr>
-          <w:rFonts w:cs="Times New Roman"/>
-          <w:color w:val="0000FF"/>
-          <w:szCs w:val="24"/>
-        </w:rPr>
-        <w:t xml:space="preserve">/Bamboo, Jenkins, AWS </w:t>
-      </w:r>
-      <w:proofErr w:type="spellStart"/>
-      <w:r>
-        <w:rPr>
-          <w:rFonts w:cs="Times New Roman"/>
-          <w:color w:val="0000FF"/>
-          <w:szCs w:val="24"/>
-        </w:rPr>
-        <w:t>CodePipeline</w:t>
-      </w:r>
-      <w:proofErr w:type="spellEnd"/>
-      <w:r>
-        <w:rPr>
-          <w:rFonts w:cs="Times New Roman"/>
-          <w:color w:val="0000FF"/>
-          <w:szCs w:val="24"/>
-        </w:rPr>
-        <w:t xml:space="preserve">, and </w:t>
-      </w:r>
-      <w:proofErr w:type="spellStart"/>
-      <w:r>
-        <w:rPr>
-          <w:rFonts w:cs="Times New Roman"/>
-          <w:color w:val="0000FF"/>
-          <w:szCs w:val="24"/>
-        </w:rPr>
-        <w:t>Gitlab</w:t>
-      </w:r>
-      <w:proofErr w:type="spellEnd"/>
-      <w:r>
-        <w:rPr>
-          <w:rFonts w:cs="Times New Roman"/>
-          <w:color w:val="00B050"/>
-          <w:szCs w:val="24"/>
-        </w:rPr>
-        <w:t xml:space="preserve">. </w:t>
-      </w:r>
-    </w:p>
-    <w:p>
-      <w:pPr>
-        <w:jc w:val="both"/>
-        <w:rPr>
-          <w:rFonts w:cs="Times New Roman"/>
-          <w:color w:val="00B050"/>
-          <w:szCs w:val="24"/>
-        </w:rPr>
-      </w:pPr>
-    </w:p>
-    <w:p>
-      <w:pPr>
-        <w:jc w:val="both"/>
-        <w:rPr>
-          <w:rFonts w:cs="Times New Roman"/>
-          <w:color w:val="00B050"/>
-          <w:szCs w:val="24"/>
-        </w:rPr>
-      </w:pPr>
-      <w:r>
-        <w:rPr>
-          <w:rFonts w:cs="Times New Roman"/>
-          <w:color w:val="00B050"/>
-          <w:szCs w:val="24"/>
-        </w:rPr>
-        <w:t xml:space="preserve">To take advantage of the CI capabilities, the development environment must move to a third-generation version control system based on GIT technology. The new tools will allow for continuous exploration as well as continuous integration via the decentralized and distributed architecture, commit before merge capabilities and integrated quality controls. A CI capability will allow standards developers to receive immediate feedback on the pass/failure of their commits by hooking in tools like EXPRESS Engine, JSDAI Compiles, Python scripts or ANT Builds. Immediate feedback will allow developers to fix the issue in the current iteration and not pass it to the end of the flow for someone else to address [in which case the resource may have moved on and not available]. Another feature of some of the CI tools, and really a requirement, is the connection to other issue/task management systems. Jobs can be triggered by lifecycle promotion of the issue/task and feedback so that everyone on the team can have a clear picture of status of the project deliverables. </w:t>
-      </w:r>
-      <w:commentRangeStart w:id="53"/>
-      <w:r>
-        <w:rPr>
-          <w:rFonts w:cs="Times New Roman"/>
-          <w:color w:val="00B050"/>
-          <w:szCs w:val="24"/>
-        </w:rPr>
         <w:t>NOTE: The ISO 10303 Extended Architecture already makes use of GIT capabilities but has not developed a continuous integration pipeline for quality and integration automation.</w:t>
       </w:r>
-      <w:commentRangeEnd w:id="53"/>
+      <w:commentRangeEnd w:id="52"/>
       <w:r>
         <w:rPr>
           <w:rStyle w:val="CommentReference"/>
@@ -8596,7 +8077,7 @@
           <w:sz w:val="24"/>
           <w:szCs w:val="24"/>
         </w:rPr>
-        <w:commentReference w:id="53"/>
+        <w:commentReference w:id="52"/>
       </w:r>
     </w:p>
     <w:p>
@@ -8632,10 +8113,10 @@
             <v:path o:extrusionok="f" gradientshapeok="t" o:connecttype="rect"/>
             <o:lock v:ext="edit" aspectratio="t"/>
           </v:shapetype>
-          <v:shape id="_x0000_i1025" type="#_x0000_t75" style="width:215.5pt;height:150pt" o:ole="">
+          <v:shape id="_x0000_i1025" type="#_x0000_t75" style="width:3in;height:150pt" o:ole="">
             <v:imagedata r:id="rId23" o:title=""/>
           </v:shape>
-          <o:OLEObject Type="Embed" ProgID="Visio.Drawing.15" ShapeID="_x0000_i1025" DrawAspect="Content" ObjectID="_1626170836" r:id="rId24"/>
+          <o:OLEObject Type="Embed" ProgID="Visio.Drawing.15" ShapeID="_x0000_i1025" DrawAspect="Content" ObjectID="_1626513114" r:id="rId24"/>
         </w:object>
       </w:r>
     </w:p>
@@ -8647,7 +8128,7 @@
           <w:lang w:eastAsia="zh-CN"/>
         </w:rPr>
       </w:pPr>
-      <w:bookmarkStart w:id="54" w:name="_Toc15302580"/>
+      <w:bookmarkStart w:id="53" w:name="_Toc15302580"/>
       <w:r>
         <w:rPr>
           <w:b/>
@@ -8708,7 +8189,7 @@
       <w:r>
         <w:t>This is caption text for Fig. [6].</w:t>
       </w:r>
-      <w:bookmarkEnd w:id="54"/>
+      <w:bookmarkEnd w:id="53"/>
     </w:p>
     <w:p>
       <w:pPr>
@@ -8738,25 +8219,7 @@
           <w:color w:val="0000FF"/>
           <w:szCs w:val="24"/>
         </w:rPr>
-        <w:t xml:space="preserve">Again, Scaled Agile provides a framework for </w:t>
-      </w:r>
-      <w:proofErr w:type="spellStart"/>
-      <w:r>
-        <w:rPr>
-          <w:rFonts w:cs="Times New Roman"/>
-          <w:color w:val="0000FF"/>
-          <w:szCs w:val="24"/>
-        </w:rPr>
-        <w:t>Continous</w:t>
-      </w:r>
-      <w:proofErr w:type="spellEnd"/>
-      <w:r>
-        <w:rPr>
-          <w:rFonts w:cs="Times New Roman"/>
-          <w:color w:val="0000FF"/>
-          <w:szCs w:val="24"/>
-        </w:rPr>
-        <w:t xml:space="preserve"> Deployment [CD]. In this stage, the product is deployed, verified, monitored and setup for responding to issues.</w:t>
+        <w:t>Again, Scaled Agile provides a framework for Continous Deployment [CD]. In this stage, the product is deployed, verified, monitored and setup for responding to issues.</w:t>
       </w:r>
       <w:r>
         <w:rPr>
@@ -8820,25 +8283,7 @@
           <w:color w:val="0000FF"/>
           <w:szCs w:val="24"/>
         </w:rPr>
-        <w:t xml:space="preserve">There are many tools for this such as Jenkins, AWS </w:t>
-      </w:r>
-      <w:proofErr w:type="spellStart"/>
-      <w:r>
-        <w:rPr>
-          <w:rFonts w:cs="Times New Roman"/>
-          <w:color w:val="0000FF"/>
-          <w:szCs w:val="24"/>
-        </w:rPr>
-        <w:t>CodeDeploy</w:t>
-      </w:r>
-      <w:proofErr w:type="spellEnd"/>
-      <w:r>
-        <w:rPr>
-          <w:rFonts w:cs="Times New Roman"/>
-          <w:color w:val="0000FF"/>
-          <w:szCs w:val="24"/>
-        </w:rPr>
-        <w:t xml:space="preserve"> and Bamboo.</w:t>
+        <w:t>There are many tools for this such as Jenkins, AWS CodeDeploy and Bamboo.</w:t>
       </w:r>
     </w:p>
     <w:p>
@@ -8873,38 +8318,38 @@
           <w:numId w:val="1"/>
         </w:numPr>
       </w:pPr>
-      <w:bookmarkStart w:id="55" w:name="_Toc15302653"/>
+      <w:bookmarkStart w:id="54" w:name="_Toc15302653"/>
       <w:r>
         <w:t>Benefits</w:t>
       </w:r>
+      <w:bookmarkEnd w:id="54"/>
+    </w:p>
+    <w:p>
+      <w:pPr>
+        <w:pStyle w:val="BodyText"/>
+      </w:pPr>
+      <w:r>
+        <w:rPr>
+          <w:highlight w:val="yellow"/>
+        </w:rPr>
+        <w:t>TBD</w:t>
+      </w:r>
+      <w:r>
+        <w:rPr>
+          <w:highlight w:val="yellow"/>
+        </w:rPr>
+        <w:t xml:space="preserve"> IDK</w:t>
+      </w:r>
+    </w:p>
+    <w:p>
+      <w:pPr>
+        <w:pStyle w:val="Heading2"/>
+      </w:pPr>
+      <w:bookmarkStart w:id="55" w:name="_Toc15302654"/>
+      <w:r>
+        <w:t>Benefits to MBS Developer</w:t>
+      </w:r>
       <w:bookmarkEnd w:id="55"/>
-    </w:p>
-    <w:p>
-      <w:pPr>
-        <w:pStyle w:val="BodyText"/>
-      </w:pPr>
-      <w:r>
-        <w:rPr>
-          <w:highlight w:val="yellow"/>
-        </w:rPr>
-        <w:t>TBD</w:t>
-      </w:r>
-      <w:r>
-        <w:rPr>
-          <w:highlight w:val="yellow"/>
-        </w:rPr>
-        <w:t xml:space="preserve"> IDK</w:t>
-      </w:r>
-    </w:p>
-    <w:p>
-      <w:pPr>
-        <w:pStyle w:val="Heading2"/>
-      </w:pPr>
-      <w:bookmarkStart w:id="56" w:name="_Toc15302654"/>
-      <w:r>
-        <w:t>Benefits to MBS Developer</w:t>
-      </w:r>
-      <w:bookmarkEnd w:id="56"/>
     </w:p>
     <w:p>
       <w:pPr>
@@ -9045,7 +8490,17 @@
           <w:color w:val="0000FF"/>
           <w:szCs w:val="24"/>
         </w:rPr>
-        <w:t xml:space="preserve">The feedback loop is probably the most important aspect to a developer. A NIST study on the Impacts of Inadequate Infrastructure for Software Testing shows that 45% of errors are found in the integration stage of development. A bug introduced in by bad requirements or poor coding can take double the cost to fix in the integration stage and triple the cost in the testing stage. If the bug continues to production, then it can cost up to six times to fix then in the stage it was introduced. </w:t>
+        <w:t xml:space="preserve">The feedback loop is probably the most important aspect to a developer. A NIST study on the Impacts of Inadequate Infrastructure for Software Testing shows that 45% of errors are found in the integration </w:t>
+      </w:r>
+      <w:bookmarkStart w:id="56" w:name="_GoBack"/>
+      <w:bookmarkEnd w:id="56"/>
+      <w:r>
+        <w:rPr>
+          <w:rFonts w:cs="Times New Roman"/>
+          <w:color w:val="0000FF"/>
+          <w:szCs w:val="24"/>
+        </w:rPr>
+        <w:t xml:space="preserve">stage of development. A bug introduced in by bad requirements or poor coding can take double the cost to fix in the integration stage and triple the cost in the testing stage. If the bug continues to production, then it can cost up to six times to fix then in the stage it was introduced. </w:t>
       </w:r>
       <w:r>
         <w:rPr>
@@ -9106,7 +8561,6 @@
       </w:pPr>
       <w:bookmarkStart w:id="57" w:name="_Toc15302655"/>
       <w:r>
-        <w:lastRenderedPageBreak/>
         <w:t>Benefit to Industry/</w:t>
       </w:r>
       <w:r>
@@ -9379,7 +8833,7 @@
         </w:rPr>
         <w:fldChar w:fldCharType="end"/>
       </w:r>
-      <w:bookmarkEnd w:id="13"/>
+      <w:bookmarkEnd w:id="12"/>
       <w:r>
         <w:rPr>
           <w:highlight w:val="yellow"/>
@@ -9796,8 +9250,8 @@
 </file>
 
 <file path=word/comments.xml><?xml version="1.0" encoding="utf-8"?>
-<w:comments xmlns:wpc="http://schemas.microsoft.com/office/word/2010/wordprocessingCanvas" xmlns:mc="http://schemas.openxmlformats.org/markup-compatibility/2006" xmlns:o="urn:schemas-microsoft-com:office:office" xmlns:r="http://schemas.openxmlformats.org/officeDocument/2006/relationships" xmlns:m="http://schemas.openxmlformats.org/officeDocument/2006/math" xmlns:v="urn:schemas-microsoft-com:vml" xmlns:wp14="http://schemas.microsoft.com/office/word/2010/wordprocessingDrawing" xmlns:wp="http://schemas.openxmlformats.org/drawingml/2006/wordprocessingDrawing" xmlns:w10="urn:schemas-microsoft-com:office:word" xmlns:w="http://schemas.openxmlformats.org/wordprocessingml/2006/main" xmlns:w14="http://schemas.microsoft.com/office/word/2010/wordml" xmlns:w15="http://schemas.microsoft.com/office/word/2012/wordml" xmlns:wpg="http://schemas.microsoft.com/office/word/2010/wordprocessingGroup" xmlns:wpi="http://schemas.microsoft.com/office/word/2010/wordprocessingInk" xmlns:wne="http://schemas.microsoft.com/office/word/2006/wordml" xmlns:wps="http://schemas.microsoft.com/office/word/2010/wordprocessingShape" mc:Ignorable="w14 w15 wp14">
-  <w:comment w:id="1" w:author="Harvey, Melissa K" w:date="2019-08-01T12:15:00Z" w:initials="HMK">
+<w:comments xmlns:wpc="http://schemas.microsoft.com/office/word/2010/wordprocessingCanvas" xmlns:cx="http://schemas.microsoft.com/office/drawing/2014/chartex" xmlns:cx1="http://schemas.microsoft.com/office/drawing/2015/9/8/chartex" xmlns:mc="http://schemas.openxmlformats.org/markup-compatibility/2006" xmlns:o="urn:schemas-microsoft-com:office:office" xmlns:r="http://schemas.openxmlformats.org/officeDocument/2006/relationships" xmlns:m="http://schemas.openxmlformats.org/officeDocument/2006/math" xmlns:v="urn:schemas-microsoft-com:vml" xmlns:wp14="http://schemas.microsoft.com/office/word/2010/wordprocessingDrawing" xmlns:wp="http://schemas.openxmlformats.org/drawingml/2006/wordprocessingDrawing" xmlns:w10="urn:schemas-microsoft-com:office:word" xmlns:w="http://schemas.openxmlformats.org/wordprocessingml/2006/main" xmlns:w14="http://schemas.microsoft.com/office/word/2010/wordml" xmlns:w15="http://schemas.microsoft.com/office/word/2012/wordml" xmlns:w16se="http://schemas.microsoft.com/office/word/2015/wordml/symex" xmlns:wpg="http://schemas.microsoft.com/office/word/2010/wordprocessingGroup" xmlns:wpi="http://schemas.microsoft.com/office/word/2010/wordprocessingInk" xmlns:wne="http://schemas.microsoft.com/office/word/2006/wordml" xmlns:wps="http://schemas.microsoft.com/office/word/2010/wordprocessingShape" mc:Ignorable="w14 w15 w16se wp14">
+  <w:comment w:id="1" w:author="Harvey (US), Melissa K" w:date="2019-08-01T12:15:00Z" w:initials="HMK">
     <w:p>
       <w:pPr>
         <w:pStyle w:val="CommentText"/>
@@ -9813,7 +9267,7 @@
       </w:r>
     </w:p>
   </w:comment>
-  <w:comment w:id="3" w:author="Harvey, Melissa K" w:date="2019-08-01T12:42:00Z" w:initials="HMK">
+  <w:comment w:id="2" w:author="Harvey (US), Melissa K" w:date="2019-08-01T12:42:00Z" w:initials="HMK">
     <w:p>
       <w:pPr>
         <w:pStyle w:val="CommentText"/>
@@ -9829,7 +9283,7 @@
       </w:r>
     </w:p>
   </w:comment>
-  <w:comment w:id="5" w:author="Harvey, Melissa K" w:date="2019-08-01T13:21:00Z" w:initials="HMK">
+  <w:comment w:id="4" w:author="Harvey (US), Melissa K" w:date="2019-08-01T13:21:00Z" w:initials="HMK">
     <w:p>
       <w:pPr>
         <w:pStyle w:val="CommentText"/>
@@ -9845,7 +9299,7 @@
       </w:r>
     </w:p>
   </w:comment>
-  <w:comment w:id="10" w:author="Harvey, Melissa K" w:date="2019-07-24T14:59:00Z" w:initials="HMK">
+  <w:comment w:id="9" w:author="Harvey (US), Melissa K" w:date="2019-07-24T14:59:00Z" w:initials="HMK">
     <w:p>
       <w:pPr>
         <w:pStyle w:val="CommentText"/>
@@ -9861,7 +9315,7 @@
       </w:r>
     </w:p>
   </w:comment>
-  <w:comment w:id="11" w:author="Harvey, Melissa K" w:date="2019-07-24T14:31:00Z" w:initials="HMK">
+  <w:comment w:id="10" w:author="Harvey (US), Melissa K" w:date="2019-07-24T14:31:00Z" w:initials="HMK">
     <w:p>
       <w:pPr>
         <w:pStyle w:val="CommentText"/>
@@ -10164,7 +9618,7 @@
       </w:pPr>
     </w:p>
   </w:comment>
-  <w:comment w:id="25" w:author="Harvey, Melissa K" w:date="2019-07-24T15:29:00Z" w:initials="HMK">
+  <w:comment w:id="24" w:author="Harvey (US), Melissa K" w:date="2019-07-24T15:29:00Z" w:initials="HMK">
     <w:p>
       <w:pPr>
         <w:pStyle w:val="CommentText"/>
@@ -10176,24 +9630,11 @@
         <w:annotationRef/>
       </w:r>
       <w:r>
-        <w:t xml:space="preserve">“Many” is used many </w:t>
-      </w:r>
-      <w:proofErr w:type="spellStart"/>
-      <w:r>
-        <w:t>many</w:t>
-      </w:r>
-      <w:proofErr w:type="spellEnd"/>
-      <w:r>
-        <w:t xml:space="preserve"> </w:t>
-      </w:r>
-      <w:proofErr w:type="gramStart"/>
-      <w:r>
-        <w:t>times :p</w:t>
-      </w:r>
-      <w:proofErr w:type="gramEnd"/>
+        <w:t>“Many” is used many many times :p</w:t>
+      </w:r>
     </w:p>
   </w:comment>
-  <w:comment w:id="28" w:author="Sapp (US), Brandon" w:date="2019-07-18T20:57:00Z" w:initials="S(B">
+  <w:comment w:id="27" w:author="Sapp (US), Brandon" w:date="2019-07-18T20:57:00Z" w:initials="S(B">
     <w:p>
       <w:pPr>
         <w:pStyle w:val="CommentText"/>
@@ -10209,7 +9650,7 @@
       </w:r>
     </w:p>
   </w:comment>
-  <w:comment w:id="41" w:author="Sapp (US), Brandon" w:date="2019-07-18T21:06:00Z" w:initials="S(B">
+  <w:comment w:id="40" w:author="Sapp (US), Brandon" w:date="2019-07-18T21:06:00Z" w:initials="S(B">
     <w:p>
       <w:pPr>
         <w:pStyle w:val="CommentText"/>
@@ -10225,7 +9666,7 @@
       </w:r>
     </w:p>
   </w:comment>
-  <w:comment w:id="45" w:author="Harvey, Melissa K" w:date="2019-07-24T15:21:00Z" w:initials="HMK">
+  <w:comment w:id="44" w:author="Harvey (US), Melissa K" w:date="2019-07-24T15:21:00Z" w:initials="HMK">
     <w:p>
       <w:pPr>
         <w:pStyle w:val="CommentText"/>
@@ -10250,19 +9691,11 @@
         <w:pStyle w:val="CommentText"/>
       </w:pPr>
       <w:r>
-        <w:t xml:space="preserve">There are several steps a team can take to actively manage a backlog such as establishing a prioritized ranking and defining </w:t>
-      </w:r>
-      <w:proofErr w:type="spellStart"/>
-      <w:r>
-        <w:t>aproduct</w:t>
-      </w:r>
-      <w:proofErr w:type="spellEnd"/>
-      <w:r>
-        <w:t xml:space="preserve"> owner/manager role.</w:t>
+        <w:t>There are several steps a team can take to actively manage a backlog such as establishing a prioritized ranking and defining aproduct owner/manager role.</w:t>
       </w:r>
     </w:p>
   </w:comment>
-  <w:comment w:id="53" w:author="Sapp (US), Brandon" w:date="2019-07-19T14:16:00Z" w:initials="S(B">
+  <w:comment w:id="52" w:author="Sapp (US), Brandon" w:date="2019-07-19T14:16:00Z" w:initials="S(B">
     <w:p>
       <w:pPr>
         <w:pStyle w:val="CommentText"/>
@@ -10313,26 +9746,13 @@
         </w:r>
       </w:hyperlink>
       <w:r>
-        <w:t xml:space="preserve"> , or download the EndNote and </w:t>
-      </w:r>
-      <w:proofErr w:type="spellStart"/>
-      <w:r>
-        <w:t>BibTeX</w:t>
-      </w:r>
-      <w:proofErr w:type="spellEnd"/>
-      <w:r>
-        <w:t xml:space="preserve"> reference style files from </w:t>
+        <w:t xml:space="preserve"> , or download the EndNote and BibTeX reference style files from </w:t>
       </w:r>
       <w:r>
         <w:t>tinyurl.com/</w:t>
       </w:r>
-      <w:proofErr w:type="spellStart"/>
-      <w:r>
-        <w:t>techpubsnist</w:t>
-      </w:r>
-      <w:proofErr w:type="spellEnd"/>
-      <w:r>
-        <w:t xml:space="preserve"> </w:t>
+      <w:r>
+        <w:t xml:space="preserve">techpubsnist </w:t>
       </w:r>
     </w:p>
     <w:p>
@@ -10341,7 +9761,7 @@
       </w:pPr>
     </w:p>
   </w:comment>
-  <w:comment w:id="61" w:author="Harvey, Melissa K" w:date="2019-07-29T14:39:00Z" w:initials="HMK">
+  <w:comment w:id="61" w:author="Harvey (US), Melissa K" w:date="2019-07-29T14:39:00Z" w:initials="HMK">
     <w:p>
       <w:pPr>
         <w:pStyle w:val="CommentText"/>
@@ -10361,7 +9781,7 @@
 </file>
 
 <file path=word/commentsExtended.xml><?xml version="1.0" encoding="utf-8"?>
-<w15:commentsEx xmlns:wpc="http://schemas.microsoft.com/office/word/2010/wordprocessingCanvas" xmlns:mc="http://schemas.openxmlformats.org/markup-compatibility/2006" xmlns:o="urn:schemas-microsoft-com:office:office" xmlns:r="http://schemas.openxmlformats.org/officeDocument/2006/relationships" xmlns:m="http://schemas.openxmlformats.org/officeDocument/2006/math" xmlns:v="urn:schemas-microsoft-com:vml" xmlns:wp14="http://schemas.microsoft.com/office/word/2010/wordprocessingDrawing" xmlns:wp="http://schemas.openxmlformats.org/drawingml/2006/wordprocessingDrawing" xmlns:w10="urn:schemas-microsoft-com:office:word" xmlns:w="http://schemas.openxmlformats.org/wordprocessingml/2006/main" xmlns:w14="http://schemas.microsoft.com/office/word/2010/wordml" xmlns:w15="http://schemas.microsoft.com/office/word/2012/wordml" xmlns:wpg="http://schemas.microsoft.com/office/word/2010/wordprocessingGroup" xmlns:wpi="http://schemas.microsoft.com/office/word/2010/wordprocessingInk" xmlns:wne="http://schemas.microsoft.com/office/word/2006/wordml" xmlns:wps="http://schemas.microsoft.com/office/word/2010/wordprocessingShape" mc:Ignorable="w14 w15 wp14">
+<w15:commentsEx xmlns:wpc="http://schemas.microsoft.com/office/word/2010/wordprocessingCanvas" xmlns:cx="http://schemas.microsoft.com/office/drawing/2014/chartex" xmlns:cx1="http://schemas.microsoft.com/office/drawing/2015/9/8/chartex" xmlns:mc="http://schemas.openxmlformats.org/markup-compatibility/2006" xmlns:o="urn:schemas-microsoft-com:office:office" xmlns:r="http://schemas.openxmlformats.org/officeDocument/2006/relationships" xmlns:m="http://schemas.openxmlformats.org/officeDocument/2006/math" xmlns:v="urn:schemas-microsoft-com:vml" xmlns:wp14="http://schemas.microsoft.com/office/word/2010/wordprocessingDrawing" xmlns:wp="http://schemas.openxmlformats.org/drawingml/2006/wordprocessingDrawing" xmlns:w10="urn:schemas-microsoft-com:office:word" xmlns:w="http://schemas.openxmlformats.org/wordprocessingml/2006/main" xmlns:w14="http://schemas.microsoft.com/office/word/2010/wordml" xmlns:w15="http://schemas.microsoft.com/office/word/2012/wordml" xmlns:w16se="http://schemas.microsoft.com/office/word/2015/wordml/symex" xmlns:wpg="http://schemas.microsoft.com/office/word/2010/wordprocessingGroup" xmlns:wpi="http://schemas.microsoft.com/office/word/2010/wordprocessingInk" xmlns:wne="http://schemas.microsoft.com/office/word/2006/wordml" xmlns:wps="http://schemas.microsoft.com/office/word/2010/wordprocessingShape" mc:Ignorable="w14 w15 w16se wp14">
   <w15:commentEx w15:paraId="4EC0EE07" w15:done="0"/>
   <w15:commentEx w15:paraId="2A085C94" w15:done="0"/>
   <w15:commentEx w15:paraId="43F59D26" w15:done="0"/>
@@ -10392,7 +9812,7 @@
 </file>
 
 <file path=word/endnotes.xml><?xml version="1.0" encoding="utf-8"?>
-<w:endnotes xmlns:wpc="http://schemas.microsoft.com/office/word/2010/wordprocessingCanvas" xmlns:mc="http://schemas.openxmlformats.org/markup-compatibility/2006" xmlns:o="urn:schemas-microsoft-com:office:office" xmlns:r="http://schemas.openxmlformats.org/officeDocument/2006/relationships" xmlns:m="http://schemas.openxmlformats.org/officeDocument/2006/math" xmlns:v="urn:schemas-microsoft-com:vml" xmlns:wp14="http://schemas.microsoft.com/office/word/2010/wordprocessingDrawing" xmlns:wp="http://schemas.openxmlformats.org/drawingml/2006/wordprocessingDrawing" xmlns:w10="urn:schemas-microsoft-com:office:word" xmlns:w="http://schemas.openxmlformats.org/wordprocessingml/2006/main" xmlns:w14="http://schemas.microsoft.com/office/word/2010/wordml" xmlns:w15="http://schemas.microsoft.com/office/word/2012/wordml" xmlns:wpg="http://schemas.microsoft.com/office/word/2010/wordprocessingGroup" xmlns:wpi="http://schemas.microsoft.com/office/word/2010/wordprocessingInk" xmlns:wne="http://schemas.microsoft.com/office/word/2006/wordml" xmlns:wps="http://schemas.microsoft.com/office/word/2010/wordprocessingShape" mc:Ignorable="w14 w15 wp14">
+<w:endnotes xmlns:wpc="http://schemas.microsoft.com/office/word/2010/wordprocessingCanvas" xmlns:cx="http://schemas.microsoft.com/office/drawing/2014/chartex" xmlns:cx1="http://schemas.microsoft.com/office/drawing/2015/9/8/chartex" xmlns:mc="http://schemas.openxmlformats.org/markup-compatibility/2006" xmlns:o="urn:schemas-microsoft-com:office:office" xmlns:r="http://schemas.openxmlformats.org/officeDocument/2006/relationships" xmlns:m="http://schemas.openxmlformats.org/officeDocument/2006/math" xmlns:v="urn:schemas-microsoft-com:vml" xmlns:wp14="http://schemas.microsoft.com/office/word/2010/wordprocessingDrawing" xmlns:wp="http://schemas.openxmlformats.org/drawingml/2006/wordprocessingDrawing" xmlns:w10="urn:schemas-microsoft-com:office:word" xmlns:w="http://schemas.openxmlformats.org/wordprocessingml/2006/main" xmlns:w14="http://schemas.microsoft.com/office/word/2010/wordml" xmlns:w15="http://schemas.microsoft.com/office/word/2012/wordml" xmlns:w16se="http://schemas.microsoft.com/office/word/2015/wordml/symex" xmlns:wpg="http://schemas.microsoft.com/office/word/2010/wordprocessingGroup" xmlns:wpi="http://schemas.microsoft.com/office/word/2010/wordprocessingInk" xmlns:wne="http://schemas.microsoft.com/office/word/2006/wordml" xmlns:wps="http://schemas.microsoft.com/office/word/2010/wordprocessingShape" mc:Ignorable="w14 w15 w16se wp14">
   <w:endnote w:type="separator" w:id="-1">
     <w:p>
       <w:r>
@@ -10411,7 +9831,7 @@
 </file>
 
 <file path=word/footer1.xml><?xml version="1.0" encoding="utf-8"?>
-<w:ftr xmlns:wpc="http://schemas.microsoft.com/office/word/2010/wordprocessingCanvas" xmlns:mc="http://schemas.openxmlformats.org/markup-compatibility/2006" xmlns:o="urn:schemas-microsoft-com:office:office" xmlns:r="http://schemas.openxmlformats.org/officeDocument/2006/relationships" xmlns:m="http://schemas.openxmlformats.org/officeDocument/2006/math" xmlns:v="urn:schemas-microsoft-com:vml" xmlns:wp14="http://schemas.microsoft.com/office/word/2010/wordprocessingDrawing" xmlns:wp="http://schemas.openxmlformats.org/drawingml/2006/wordprocessingDrawing" xmlns:w10="urn:schemas-microsoft-com:office:word" xmlns:w="http://schemas.openxmlformats.org/wordprocessingml/2006/main" xmlns:w14="http://schemas.microsoft.com/office/word/2010/wordml" xmlns:w15="http://schemas.microsoft.com/office/word/2012/wordml" xmlns:wpg="http://schemas.microsoft.com/office/word/2010/wordprocessingGroup" xmlns:wpi="http://schemas.microsoft.com/office/word/2010/wordprocessingInk" xmlns:wne="http://schemas.microsoft.com/office/word/2006/wordml" xmlns:wps="http://schemas.microsoft.com/office/word/2010/wordprocessingShape" mc:Ignorable="w14 w15 wp14">
+<w:ftr xmlns:wpc="http://schemas.microsoft.com/office/word/2010/wordprocessingCanvas" xmlns:cx="http://schemas.microsoft.com/office/drawing/2014/chartex" xmlns:cx1="http://schemas.microsoft.com/office/drawing/2015/9/8/chartex" xmlns:mc="http://schemas.openxmlformats.org/markup-compatibility/2006" xmlns:o="urn:schemas-microsoft-com:office:office" xmlns:r="http://schemas.openxmlformats.org/officeDocument/2006/relationships" xmlns:m="http://schemas.openxmlformats.org/officeDocument/2006/math" xmlns:v="urn:schemas-microsoft-com:vml" xmlns:wp14="http://schemas.microsoft.com/office/word/2010/wordprocessingDrawing" xmlns:wp="http://schemas.openxmlformats.org/drawingml/2006/wordprocessingDrawing" xmlns:w10="urn:schemas-microsoft-com:office:word" xmlns:w="http://schemas.openxmlformats.org/wordprocessingml/2006/main" xmlns:w14="http://schemas.microsoft.com/office/word/2010/wordml" xmlns:w15="http://schemas.microsoft.com/office/word/2012/wordml" xmlns:w16se="http://schemas.microsoft.com/office/word/2015/wordml/symex" xmlns:wpg="http://schemas.microsoft.com/office/word/2010/wordprocessingGroup" xmlns:wpi="http://schemas.microsoft.com/office/word/2010/wordprocessingInk" xmlns:wne="http://schemas.microsoft.com/office/word/2006/wordml" xmlns:wps="http://schemas.microsoft.com/office/word/2010/wordprocessingShape" mc:Ignorable="w14 w15 w16se wp14">
   <w:p>
     <w:pPr>
       <w:pStyle w:val="Footer"/>
@@ -10427,7 +9847,7 @@
 </file>
 
 <file path=word/footer2.xml><?xml version="1.0" encoding="utf-8"?>
-<w:ftr xmlns:wpc="http://schemas.microsoft.com/office/word/2010/wordprocessingCanvas" xmlns:mc="http://schemas.openxmlformats.org/markup-compatibility/2006" xmlns:o="urn:schemas-microsoft-com:office:office" xmlns:r="http://schemas.openxmlformats.org/officeDocument/2006/relationships" xmlns:m="http://schemas.openxmlformats.org/officeDocument/2006/math" xmlns:v="urn:schemas-microsoft-com:vml" xmlns:wp14="http://schemas.microsoft.com/office/word/2010/wordprocessingDrawing" xmlns:wp="http://schemas.openxmlformats.org/drawingml/2006/wordprocessingDrawing" xmlns:w10="urn:schemas-microsoft-com:office:word" xmlns:w="http://schemas.openxmlformats.org/wordprocessingml/2006/main" xmlns:w14="http://schemas.microsoft.com/office/word/2010/wordml" xmlns:w15="http://schemas.microsoft.com/office/word/2012/wordml" xmlns:wpg="http://schemas.microsoft.com/office/word/2010/wordprocessingGroup" xmlns:wpi="http://schemas.microsoft.com/office/word/2010/wordprocessingInk" xmlns:wne="http://schemas.microsoft.com/office/word/2006/wordml" xmlns:wps="http://schemas.microsoft.com/office/word/2010/wordprocessingShape" mc:Ignorable="w14 w15 wp14">
+<w:ftr xmlns:wpc="http://schemas.microsoft.com/office/word/2010/wordprocessingCanvas" xmlns:cx="http://schemas.microsoft.com/office/drawing/2014/chartex" xmlns:cx1="http://schemas.microsoft.com/office/drawing/2015/9/8/chartex" xmlns:mc="http://schemas.openxmlformats.org/markup-compatibility/2006" xmlns:o="urn:schemas-microsoft-com:office:office" xmlns:r="http://schemas.openxmlformats.org/officeDocument/2006/relationships" xmlns:m="http://schemas.openxmlformats.org/officeDocument/2006/math" xmlns:v="urn:schemas-microsoft-com:vml" xmlns:wp14="http://schemas.microsoft.com/office/word/2010/wordprocessingDrawing" xmlns:wp="http://schemas.openxmlformats.org/drawingml/2006/wordprocessingDrawing" xmlns:w10="urn:schemas-microsoft-com:office:word" xmlns:w="http://schemas.openxmlformats.org/wordprocessingml/2006/main" xmlns:w14="http://schemas.microsoft.com/office/word/2010/wordml" xmlns:w15="http://schemas.microsoft.com/office/word/2012/wordml" xmlns:w16se="http://schemas.microsoft.com/office/word/2015/wordml/symex" xmlns:wpg="http://schemas.microsoft.com/office/word/2010/wordprocessingGroup" xmlns:wpi="http://schemas.microsoft.com/office/word/2010/wordprocessingInk" xmlns:wne="http://schemas.microsoft.com/office/word/2006/wordml" xmlns:wps="http://schemas.microsoft.com/office/word/2010/wordprocessingShape" mc:Ignorable="w14 w15 w16se wp14">
   <w:p>
     <w:pPr>
       <w:pStyle w:val="Footer"/>
@@ -10443,7 +9863,7 @@
 </file>
 
 <file path=word/footer3.xml><?xml version="1.0" encoding="utf-8"?>
-<w:ftr xmlns:wpc="http://schemas.microsoft.com/office/word/2010/wordprocessingCanvas" xmlns:mc="http://schemas.openxmlformats.org/markup-compatibility/2006" xmlns:o="urn:schemas-microsoft-com:office:office" xmlns:r="http://schemas.openxmlformats.org/officeDocument/2006/relationships" xmlns:m="http://schemas.openxmlformats.org/officeDocument/2006/math" xmlns:v="urn:schemas-microsoft-com:vml" xmlns:wp14="http://schemas.microsoft.com/office/word/2010/wordprocessingDrawing" xmlns:wp="http://schemas.openxmlformats.org/drawingml/2006/wordprocessingDrawing" xmlns:w10="urn:schemas-microsoft-com:office:word" xmlns:w="http://schemas.openxmlformats.org/wordprocessingml/2006/main" xmlns:w14="http://schemas.microsoft.com/office/word/2010/wordml" xmlns:w15="http://schemas.microsoft.com/office/word/2012/wordml" xmlns:wpg="http://schemas.microsoft.com/office/word/2010/wordprocessingGroup" xmlns:wpi="http://schemas.microsoft.com/office/word/2010/wordprocessingInk" xmlns:wne="http://schemas.microsoft.com/office/word/2006/wordml" xmlns:wps="http://schemas.microsoft.com/office/word/2010/wordprocessingShape" mc:Ignorable="w14 w15 wp14">
+<w:ftr xmlns:wpc="http://schemas.microsoft.com/office/word/2010/wordprocessingCanvas" xmlns:cx="http://schemas.microsoft.com/office/drawing/2014/chartex" xmlns:cx1="http://schemas.microsoft.com/office/drawing/2015/9/8/chartex" xmlns:mc="http://schemas.openxmlformats.org/markup-compatibility/2006" xmlns:o="urn:schemas-microsoft-com:office:office" xmlns:r="http://schemas.openxmlformats.org/officeDocument/2006/relationships" xmlns:m="http://schemas.openxmlformats.org/officeDocument/2006/math" xmlns:v="urn:schemas-microsoft-com:vml" xmlns:wp14="http://schemas.microsoft.com/office/word/2010/wordprocessingDrawing" xmlns:wp="http://schemas.openxmlformats.org/drawingml/2006/wordprocessingDrawing" xmlns:w10="urn:schemas-microsoft-com:office:word" xmlns:w="http://schemas.openxmlformats.org/wordprocessingml/2006/main" xmlns:w14="http://schemas.microsoft.com/office/word/2010/wordml" xmlns:w15="http://schemas.microsoft.com/office/word/2012/wordml" xmlns:w16se="http://schemas.microsoft.com/office/word/2015/wordml/symex" xmlns:wpg="http://schemas.microsoft.com/office/word/2010/wordprocessingGroup" xmlns:wpi="http://schemas.microsoft.com/office/word/2010/wordprocessingInk" xmlns:wne="http://schemas.microsoft.com/office/word/2006/wordml" xmlns:wps="http://schemas.microsoft.com/office/word/2010/wordprocessingShape" mc:Ignorable="w14 w15 w16se wp14">
   <w:sdt>
     <w:sdtPr>
       <w:id w:val="1401714558"/>
@@ -10476,7 +9896,7 @@
           <w:rPr>
             <w:noProof/>
           </w:rPr>
-          <w:t>i</w:t>
+          <w:t>11</w:t>
         </w:r>
         <w:r>
           <w:rPr>
@@ -10491,7 +9911,7 @@
 </file>
 
 <file path=word/footer4.xml><?xml version="1.0" encoding="utf-8"?>
-<w:ftr xmlns:wpc="http://schemas.microsoft.com/office/word/2010/wordprocessingCanvas" xmlns:mc="http://schemas.openxmlformats.org/markup-compatibility/2006" xmlns:o="urn:schemas-microsoft-com:office:office" xmlns:r="http://schemas.openxmlformats.org/officeDocument/2006/relationships" xmlns:m="http://schemas.openxmlformats.org/officeDocument/2006/math" xmlns:v="urn:schemas-microsoft-com:vml" xmlns:wp14="http://schemas.microsoft.com/office/word/2010/wordprocessingDrawing" xmlns:wp="http://schemas.openxmlformats.org/drawingml/2006/wordprocessingDrawing" xmlns:w10="urn:schemas-microsoft-com:office:word" xmlns:w="http://schemas.openxmlformats.org/wordprocessingml/2006/main" xmlns:w14="http://schemas.microsoft.com/office/word/2010/wordml" xmlns:w15="http://schemas.microsoft.com/office/word/2012/wordml" xmlns:wpg="http://schemas.microsoft.com/office/word/2010/wordprocessingGroup" xmlns:wpi="http://schemas.microsoft.com/office/word/2010/wordprocessingInk" xmlns:wne="http://schemas.microsoft.com/office/word/2006/wordml" xmlns:wps="http://schemas.microsoft.com/office/word/2010/wordprocessingShape" mc:Ignorable="w14 w15 wp14">
+<w:ftr xmlns:wpc="http://schemas.microsoft.com/office/word/2010/wordprocessingCanvas" xmlns:cx="http://schemas.microsoft.com/office/drawing/2014/chartex" xmlns:cx1="http://schemas.microsoft.com/office/drawing/2015/9/8/chartex" xmlns:mc="http://schemas.openxmlformats.org/markup-compatibility/2006" xmlns:o="urn:schemas-microsoft-com:office:office" xmlns:r="http://schemas.openxmlformats.org/officeDocument/2006/relationships" xmlns:m="http://schemas.openxmlformats.org/officeDocument/2006/math" xmlns:v="urn:schemas-microsoft-com:vml" xmlns:wp14="http://schemas.microsoft.com/office/word/2010/wordprocessingDrawing" xmlns:wp="http://schemas.openxmlformats.org/drawingml/2006/wordprocessingDrawing" xmlns:w10="urn:schemas-microsoft-com:office:word" xmlns:w="http://schemas.openxmlformats.org/wordprocessingml/2006/main" xmlns:w14="http://schemas.microsoft.com/office/word/2010/wordml" xmlns:w15="http://schemas.microsoft.com/office/word/2012/wordml" xmlns:w16se="http://schemas.microsoft.com/office/word/2015/wordml/symex" xmlns:wpg="http://schemas.microsoft.com/office/word/2010/wordprocessingGroup" xmlns:wpi="http://schemas.microsoft.com/office/word/2010/wordprocessingInk" xmlns:wne="http://schemas.microsoft.com/office/word/2006/wordml" xmlns:wps="http://schemas.microsoft.com/office/word/2010/wordprocessingShape" mc:Ignorable="w14 w15 w16se wp14">
   <w:sdt>
     <w:sdtPr>
       <w:id w:val="817540192"/>
@@ -10539,7 +9959,7 @@
 </file>
 
 <file path=word/footnotes.xml><?xml version="1.0" encoding="utf-8"?>
-<w:footnotes xmlns:wpc="http://schemas.microsoft.com/office/word/2010/wordprocessingCanvas" xmlns:mc="http://schemas.openxmlformats.org/markup-compatibility/2006" xmlns:o="urn:schemas-microsoft-com:office:office" xmlns:r="http://schemas.openxmlformats.org/officeDocument/2006/relationships" xmlns:m="http://schemas.openxmlformats.org/officeDocument/2006/math" xmlns:v="urn:schemas-microsoft-com:vml" xmlns:wp14="http://schemas.microsoft.com/office/word/2010/wordprocessingDrawing" xmlns:wp="http://schemas.openxmlformats.org/drawingml/2006/wordprocessingDrawing" xmlns:w10="urn:schemas-microsoft-com:office:word" xmlns:w="http://schemas.openxmlformats.org/wordprocessingml/2006/main" xmlns:w14="http://schemas.microsoft.com/office/word/2010/wordml" xmlns:w15="http://schemas.microsoft.com/office/word/2012/wordml" xmlns:wpg="http://schemas.microsoft.com/office/word/2010/wordprocessingGroup" xmlns:wpi="http://schemas.microsoft.com/office/word/2010/wordprocessingInk" xmlns:wne="http://schemas.microsoft.com/office/word/2006/wordml" xmlns:wps="http://schemas.microsoft.com/office/word/2010/wordprocessingShape" mc:Ignorable="w14 w15 wp14">
+<w:footnotes xmlns:wpc="http://schemas.microsoft.com/office/word/2010/wordprocessingCanvas" xmlns:cx="http://schemas.microsoft.com/office/drawing/2014/chartex" xmlns:cx1="http://schemas.microsoft.com/office/drawing/2015/9/8/chartex" xmlns:mc="http://schemas.openxmlformats.org/markup-compatibility/2006" xmlns:o="urn:schemas-microsoft-com:office:office" xmlns:r="http://schemas.openxmlformats.org/officeDocument/2006/relationships" xmlns:m="http://schemas.openxmlformats.org/officeDocument/2006/math" xmlns:v="urn:schemas-microsoft-com:vml" xmlns:wp14="http://schemas.microsoft.com/office/word/2010/wordprocessingDrawing" xmlns:wp="http://schemas.openxmlformats.org/drawingml/2006/wordprocessingDrawing" xmlns:w10="urn:schemas-microsoft-com:office:word" xmlns:w="http://schemas.openxmlformats.org/wordprocessingml/2006/main" xmlns:w14="http://schemas.microsoft.com/office/word/2010/wordml" xmlns:w15="http://schemas.microsoft.com/office/word/2012/wordml" xmlns:w16se="http://schemas.microsoft.com/office/word/2015/wordml/symex" xmlns:wpg="http://schemas.microsoft.com/office/word/2010/wordprocessingGroup" xmlns:wpi="http://schemas.microsoft.com/office/word/2010/wordprocessingInk" xmlns:wne="http://schemas.microsoft.com/office/word/2006/wordml" xmlns:wps="http://schemas.microsoft.com/office/word/2010/wordprocessingShape" mc:Ignorable="w14 w15 w16se wp14">
   <w:footnote w:type="separator" w:id="-1">
     <w:p>
       <w:r>
@@ -10558,7 +9978,7 @@
 </file>
 
 <file path=word/header1.xml><?xml version="1.0" encoding="utf-8"?>
-<w:hdr xmlns:wpc="http://schemas.microsoft.com/office/word/2010/wordprocessingCanvas" xmlns:mc="http://schemas.openxmlformats.org/markup-compatibility/2006" xmlns:o="urn:schemas-microsoft-com:office:office" xmlns:r="http://schemas.openxmlformats.org/officeDocument/2006/relationships" xmlns:m="http://schemas.openxmlformats.org/officeDocument/2006/math" xmlns:v="urn:schemas-microsoft-com:vml" xmlns:wp14="http://schemas.microsoft.com/office/word/2010/wordprocessingDrawing" xmlns:wp="http://schemas.openxmlformats.org/drawingml/2006/wordprocessingDrawing" xmlns:w10="urn:schemas-microsoft-com:office:word" xmlns:w="http://schemas.openxmlformats.org/wordprocessingml/2006/main" xmlns:w14="http://schemas.microsoft.com/office/word/2010/wordml" xmlns:w15="http://schemas.microsoft.com/office/word/2012/wordml" xmlns:wpg="http://schemas.microsoft.com/office/word/2010/wordprocessingGroup" xmlns:wpi="http://schemas.microsoft.com/office/word/2010/wordprocessingInk" xmlns:wne="http://schemas.microsoft.com/office/word/2006/wordml" xmlns:wps="http://schemas.microsoft.com/office/word/2010/wordprocessingShape" mc:Ignorable="w14 w15 wp14">
+<w:hdr xmlns:wpc="http://schemas.microsoft.com/office/word/2010/wordprocessingCanvas" xmlns:cx="http://schemas.microsoft.com/office/drawing/2014/chartex" xmlns:cx1="http://schemas.microsoft.com/office/drawing/2015/9/8/chartex" xmlns:mc="http://schemas.openxmlformats.org/markup-compatibility/2006" xmlns:o="urn:schemas-microsoft-com:office:office" xmlns:r="http://schemas.openxmlformats.org/officeDocument/2006/relationships" xmlns:m="http://schemas.openxmlformats.org/officeDocument/2006/math" xmlns:v="urn:schemas-microsoft-com:vml" xmlns:wp14="http://schemas.microsoft.com/office/word/2010/wordprocessingDrawing" xmlns:wp="http://schemas.openxmlformats.org/drawingml/2006/wordprocessingDrawing" xmlns:w10="urn:schemas-microsoft-com:office:word" xmlns:w="http://schemas.openxmlformats.org/wordprocessingml/2006/main" xmlns:w14="http://schemas.microsoft.com/office/word/2010/wordml" xmlns:w15="http://schemas.microsoft.com/office/word/2012/wordml" xmlns:w16se="http://schemas.microsoft.com/office/word/2015/wordml/symex" xmlns:wpg="http://schemas.microsoft.com/office/word/2010/wordprocessingGroup" xmlns:wpi="http://schemas.microsoft.com/office/word/2010/wordprocessingInk" xmlns:wne="http://schemas.microsoft.com/office/word/2006/wordml" xmlns:wps="http://schemas.microsoft.com/office/word/2010/wordprocessingShape" mc:Ignorable="w14 w15 w16se wp14">
   <w:p>
     <w:pPr>
       <w:pStyle w:val="Header"/>
@@ -10570,6 +9990,7 @@
       <w:rPr>
         <w:noProof/>
         <w:color w:val="DADADA"/>
+        <w:lang w:val="en-GB" w:eastAsia="en-GB"/>
       </w:rPr>
       <mc:AlternateContent>
         <mc:Choice Requires="wps">
@@ -10782,6 +10203,7 @@
       <w:rPr>
         <w:noProof/>
         <w:color w:val="DADADA"/>
+        <w:lang w:val="en-GB" w:eastAsia="en-GB"/>
       </w:rPr>
       <mc:AlternateContent>
         <mc:Choice Requires="wps">
@@ -10840,7 +10262,7 @@
             </wp:anchor>
           </w:drawing>
         </mc:Choice>
-        <mc:Fallback xmlns:w16se="http://schemas.microsoft.com/office/word/2015/wordml/symex" xmlns:w16cid="http://schemas.microsoft.com/office/word/2016/wordml/cid" xmlns:am3d="http://schemas.microsoft.com/office/drawing/2017/model3d" xmlns:aink="http://schemas.microsoft.com/office/drawing/2016/ink" xmlns:cx8="http://schemas.microsoft.com/office/drawing/2016/5/14/chartex" xmlns:cx7="http://schemas.microsoft.com/office/drawing/2016/5/13/chartex" xmlns:cx6="http://schemas.microsoft.com/office/drawing/2016/5/12/chartex" xmlns:cx5="http://schemas.microsoft.com/office/drawing/2016/5/11/chartex" xmlns:cx4="http://schemas.microsoft.com/office/drawing/2016/5/10/chartex" xmlns:cx3="http://schemas.microsoft.com/office/drawing/2016/5/9/chartex" xmlns:cx2="http://schemas.microsoft.com/office/drawing/2015/10/21/chartex" xmlns:cx1="http://schemas.microsoft.com/office/drawing/2015/9/8/chartex" xmlns:cx="http://schemas.microsoft.com/office/drawing/2014/chartex">
+        <mc:Fallback xmlns:cx2="http://schemas.microsoft.com/office/drawing/2015/10/21/chartex" xmlns:cx3="http://schemas.microsoft.com/office/drawing/2016/5/9/chartex" xmlns:cx4="http://schemas.microsoft.com/office/drawing/2016/5/10/chartex" xmlns:cx5="http://schemas.microsoft.com/office/drawing/2016/5/11/chartex" xmlns:cx6="http://schemas.microsoft.com/office/drawing/2016/5/12/chartex" xmlns:cx7="http://schemas.microsoft.com/office/drawing/2016/5/13/chartex" xmlns:cx8="http://schemas.microsoft.com/office/drawing/2016/5/14/chartex" xmlns:aink="http://schemas.microsoft.com/office/drawing/2016/ink" xmlns:am3d="http://schemas.microsoft.com/office/drawing/2017/model3d" xmlns:w16cid="http://schemas.microsoft.com/office/word/2016/wordml/cid">
           <w:pict>
             <v:line w14:anchorId="49982A23" id="Straight Connector 62" o:spid="_x0000_s1026" style="position:absolute;z-index:251660288;visibility:visible;mso-wrap-style:square;mso-wrap-distance-left:9pt;mso-wrap-distance-top:0;mso-wrap-distance-right:9pt;mso-wrap-distance-bottom:0;mso-position-horizontal:absolute;mso-position-horizontal-relative:text;mso-position-vertical:absolute;mso-position-vertical-relative:text" from="-29.25pt,34.5pt" to="-29.25pt,682.5pt" o:gfxdata="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" strokecolor="#a5a5a5 [2092]"/>
           </w:pict>
@@ -10860,7 +10282,7 @@
 </file>
 
 <file path=word/header2.xml><?xml version="1.0" encoding="utf-8"?>
-<w:hdr xmlns:wpc="http://schemas.microsoft.com/office/word/2010/wordprocessingCanvas" xmlns:mc="http://schemas.openxmlformats.org/markup-compatibility/2006" xmlns:o="urn:schemas-microsoft-com:office:office" xmlns:r="http://schemas.openxmlformats.org/officeDocument/2006/relationships" xmlns:m="http://schemas.openxmlformats.org/officeDocument/2006/math" xmlns:v="urn:schemas-microsoft-com:vml" xmlns:wp14="http://schemas.microsoft.com/office/word/2010/wordprocessingDrawing" xmlns:wp="http://schemas.openxmlformats.org/drawingml/2006/wordprocessingDrawing" xmlns:w10="urn:schemas-microsoft-com:office:word" xmlns:w="http://schemas.openxmlformats.org/wordprocessingml/2006/main" xmlns:w14="http://schemas.microsoft.com/office/word/2010/wordml" xmlns:w15="http://schemas.microsoft.com/office/word/2012/wordml" xmlns:wpg="http://schemas.microsoft.com/office/word/2010/wordprocessingGroup" xmlns:wpi="http://schemas.microsoft.com/office/word/2010/wordprocessingInk" xmlns:wne="http://schemas.microsoft.com/office/word/2006/wordml" xmlns:wps="http://schemas.microsoft.com/office/word/2010/wordprocessingShape" mc:Ignorable="w14 w15 wp14">
+<w:hdr xmlns:wpc="http://schemas.microsoft.com/office/word/2010/wordprocessingCanvas" xmlns:cx="http://schemas.microsoft.com/office/drawing/2014/chartex" xmlns:cx1="http://schemas.microsoft.com/office/drawing/2015/9/8/chartex" xmlns:mc="http://schemas.openxmlformats.org/markup-compatibility/2006" xmlns:o="urn:schemas-microsoft-com:office:office" xmlns:r="http://schemas.openxmlformats.org/officeDocument/2006/relationships" xmlns:m="http://schemas.openxmlformats.org/officeDocument/2006/math" xmlns:v="urn:schemas-microsoft-com:vml" xmlns:wp14="http://schemas.microsoft.com/office/word/2010/wordprocessingDrawing" xmlns:wp="http://schemas.openxmlformats.org/drawingml/2006/wordprocessingDrawing" xmlns:w10="urn:schemas-microsoft-com:office:word" xmlns:w="http://schemas.openxmlformats.org/wordprocessingml/2006/main" xmlns:w14="http://schemas.microsoft.com/office/word/2010/wordml" xmlns:w15="http://schemas.microsoft.com/office/word/2012/wordml" xmlns:w16se="http://schemas.microsoft.com/office/word/2015/wordml/symex" xmlns:wpg="http://schemas.microsoft.com/office/word/2010/wordprocessingGroup" xmlns:wpi="http://schemas.microsoft.com/office/word/2010/wordprocessingInk" xmlns:wne="http://schemas.microsoft.com/office/word/2006/wordml" xmlns:wps="http://schemas.microsoft.com/office/word/2010/wordprocessingShape" mc:Ignorable="w14 w15 w16se wp14">
   <w:p>
     <w:pPr>
       <w:pStyle w:val="Header"/>
@@ -10870,7 +10292,7 @@
 </file>
 
 <file path=word/numbering.xml><?xml version="1.0" encoding="utf-8"?>
-<w:numbering xmlns:wpc="http://schemas.microsoft.com/office/word/2010/wordprocessingCanvas" xmlns:mc="http://schemas.openxmlformats.org/markup-compatibility/2006" xmlns:o="urn:schemas-microsoft-com:office:office" xmlns:r="http://schemas.openxmlformats.org/officeDocument/2006/relationships" xmlns:m="http://schemas.openxmlformats.org/officeDocument/2006/math" xmlns:v="urn:schemas-microsoft-com:vml" xmlns:wp14="http://schemas.microsoft.com/office/word/2010/wordprocessingDrawing" xmlns:wp="http://schemas.openxmlformats.org/drawingml/2006/wordprocessingDrawing" xmlns:w10="urn:schemas-microsoft-com:office:word" xmlns:w="http://schemas.openxmlformats.org/wordprocessingml/2006/main" xmlns:w14="http://schemas.microsoft.com/office/word/2010/wordml" xmlns:w15="http://schemas.microsoft.com/office/word/2012/wordml" xmlns:wpg="http://schemas.microsoft.com/office/word/2010/wordprocessingGroup" xmlns:wpi="http://schemas.microsoft.com/office/word/2010/wordprocessingInk" xmlns:wne="http://schemas.microsoft.com/office/word/2006/wordml" xmlns:wps="http://schemas.microsoft.com/office/word/2010/wordprocessingShape" mc:Ignorable="w14 w15 wp14">
+<w:numbering xmlns:wpc="http://schemas.microsoft.com/office/word/2010/wordprocessingCanvas" xmlns:cx="http://schemas.microsoft.com/office/drawing/2014/chartex" xmlns:cx1="http://schemas.microsoft.com/office/drawing/2015/9/8/chartex" xmlns:mc="http://schemas.openxmlformats.org/markup-compatibility/2006" xmlns:o="urn:schemas-microsoft-com:office:office" xmlns:r="http://schemas.openxmlformats.org/officeDocument/2006/relationships" xmlns:m="http://schemas.openxmlformats.org/officeDocument/2006/math" xmlns:v="urn:schemas-microsoft-com:vml" xmlns:wp14="http://schemas.microsoft.com/office/word/2010/wordprocessingDrawing" xmlns:wp="http://schemas.openxmlformats.org/drawingml/2006/wordprocessingDrawing" xmlns:w10="urn:schemas-microsoft-com:office:word" xmlns:w="http://schemas.openxmlformats.org/wordprocessingml/2006/main" xmlns:w14="http://schemas.microsoft.com/office/word/2010/wordml" xmlns:w15="http://schemas.microsoft.com/office/word/2012/wordml" xmlns:w16se="http://schemas.microsoft.com/office/word/2015/wordml/symex" xmlns:wpg="http://schemas.microsoft.com/office/word/2010/wordprocessingGroup" xmlns:wpi="http://schemas.microsoft.com/office/word/2010/wordprocessingInk" xmlns:wne="http://schemas.microsoft.com/office/word/2006/wordml" xmlns:wps="http://schemas.microsoft.com/office/word/2010/wordprocessingShape" mc:Ignorable="w14 w15 w16se wp14">
   <w:abstractNum w:abstractNumId="0" w15:restartNumberingAfterBreak="0">
     <w:nsid w:val="FFFFFF81"/>
     <w:multiLevelType w:val="singleLevel"/>
@@ -12338,8 +11760,8 @@
 </file>
 
 <file path=word/people.xml><?xml version="1.0" encoding="utf-8"?>
-<w15:people xmlns:wpc="http://schemas.microsoft.com/office/word/2010/wordprocessingCanvas" xmlns:mc="http://schemas.openxmlformats.org/markup-compatibility/2006" xmlns:o="urn:schemas-microsoft-com:office:office" xmlns:r="http://schemas.openxmlformats.org/officeDocument/2006/relationships" xmlns:m="http://schemas.openxmlformats.org/officeDocument/2006/math" xmlns:v="urn:schemas-microsoft-com:vml" xmlns:wp14="http://schemas.microsoft.com/office/word/2010/wordprocessingDrawing" xmlns:wp="http://schemas.openxmlformats.org/drawingml/2006/wordprocessingDrawing" xmlns:w10="urn:schemas-microsoft-com:office:word" xmlns:w="http://schemas.openxmlformats.org/wordprocessingml/2006/main" xmlns:w14="http://schemas.microsoft.com/office/word/2010/wordml" xmlns:w15="http://schemas.microsoft.com/office/word/2012/wordml" xmlns:wpg="http://schemas.microsoft.com/office/word/2010/wordprocessingGroup" xmlns:wpi="http://schemas.microsoft.com/office/word/2010/wordprocessingInk" xmlns:wne="http://schemas.microsoft.com/office/word/2006/wordml" xmlns:wps="http://schemas.microsoft.com/office/word/2010/wordprocessingShape" mc:Ignorable="w14 w15 wp14">
-  <w15:person w15:author="Harvey, Melissa K">
+<w15:people xmlns:wpc="http://schemas.microsoft.com/office/word/2010/wordprocessingCanvas" xmlns:cx="http://schemas.microsoft.com/office/drawing/2014/chartex" xmlns:cx1="http://schemas.microsoft.com/office/drawing/2015/9/8/chartex" xmlns:mc="http://schemas.openxmlformats.org/markup-compatibility/2006" xmlns:o="urn:schemas-microsoft-com:office:office" xmlns:r="http://schemas.openxmlformats.org/officeDocument/2006/relationships" xmlns:m="http://schemas.openxmlformats.org/officeDocument/2006/math" xmlns:v="urn:schemas-microsoft-com:vml" xmlns:wp14="http://schemas.microsoft.com/office/word/2010/wordprocessingDrawing" xmlns:wp="http://schemas.openxmlformats.org/drawingml/2006/wordprocessingDrawing" xmlns:w10="urn:schemas-microsoft-com:office:word" xmlns:w="http://schemas.openxmlformats.org/wordprocessingml/2006/main" xmlns:w14="http://schemas.microsoft.com/office/word/2010/wordml" xmlns:w15="http://schemas.microsoft.com/office/word/2012/wordml" xmlns:w16se="http://schemas.microsoft.com/office/word/2015/wordml/symex" xmlns:wpg="http://schemas.microsoft.com/office/word/2010/wordprocessingGroup" xmlns:wpi="http://schemas.microsoft.com/office/word/2010/wordprocessingInk" xmlns:wne="http://schemas.microsoft.com/office/word/2006/wordml" xmlns:wps="http://schemas.microsoft.com/office/word/2010/wordprocessingShape" mc:Ignorable="w14 w15 w16se wp14">
+  <w15:person w15:author="Harvey (US), Melissa K">
     <w15:presenceInfo w15:providerId="AD" w15:userId="S-1-5-21-2025429265-1303643608-1417001333-1006850"/>
   </w15:person>
   <w15:person w15:author="Sapp (US), Brandon">
@@ -12352,7 +11774,7 @@
 </file>
 
 <file path=word/styles.xml><?xml version="1.0" encoding="utf-8"?>
-<w:styles xmlns:mc="http://schemas.openxmlformats.org/markup-compatibility/2006" xmlns:r="http://schemas.openxmlformats.org/officeDocument/2006/relationships" xmlns:w="http://schemas.openxmlformats.org/wordprocessingml/2006/main" xmlns:w14="http://schemas.microsoft.com/office/word/2010/wordml" xmlns:w15="http://schemas.microsoft.com/office/word/2012/wordml" mc:Ignorable="w14 w15">
+<w:styles xmlns:mc="http://schemas.openxmlformats.org/markup-compatibility/2006" xmlns:r="http://schemas.openxmlformats.org/officeDocument/2006/relationships" xmlns:w="http://schemas.openxmlformats.org/wordprocessingml/2006/main" xmlns:w14="http://schemas.microsoft.com/office/word/2010/wordml" xmlns:w15="http://schemas.microsoft.com/office/word/2012/wordml" xmlns:w16se="http://schemas.microsoft.com/office/word/2015/wordml/symex" mc:Ignorable="w14 w15 w16se">
   <w:docDefaults>
     <w:rPrDefault>
       <w:rPr>
@@ -13886,7 +13308,7 @@
 </file>
 
 <file path=customXml/itemProps1.xml><?xml version="1.0" encoding="utf-8"?>
-<ds:datastoreItem xmlns:ds="http://schemas.openxmlformats.org/officeDocument/2006/customXml" ds:itemID="{CF1A6EB5-F5C0-4E4F-91EC-B5817D63E474}">
+<ds:datastoreItem xmlns:ds="http://schemas.openxmlformats.org/officeDocument/2006/customXml" ds:itemID="{55B9E72D-DD13-4462-B0FC-04B3AEC83054}">
   <ds:schemaRefs>
     <ds:schemaRef ds:uri="http://schemas.openxmlformats.org/officeDocument/2006/bibliography"/>
   </ds:schemaRefs>

</xml_diff>

<commit_message>
updated introduction per comments
</commit_message>
<xml_diff>
--- a/01 - Agile for Model-Based Standards Development/C - Final Draft/Agile-for-Model-Based-Standards-Development.docx
+++ b/01 - Agile for Model-Based Standards Development/C - Final Draft/Agile-for-Model-Based-Standards-Development.docx
@@ -1,6 +1,6 @@
 
 <file path=word/document.xml><?xml version="1.0" encoding="utf-8"?>
-<w:document xmlns:wpc="http://schemas.microsoft.com/office/word/2010/wordprocessingCanvas" xmlns:cx="http://schemas.microsoft.com/office/drawing/2014/chartex" xmlns:cx1="http://schemas.microsoft.com/office/drawing/2015/9/8/chartex" xmlns:mc="http://schemas.openxmlformats.org/markup-compatibility/2006" xmlns:o="urn:schemas-microsoft-com:office:office" xmlns:r="http://schemas.openxmlformats.org/officeDocument/2006/relationships" xmlns:m="http://schemas.openxmlformats.org/officeDocument/2006/math" xmlns:v="urn:schemas-microsoft-com:vml" xmlns:wp14="http://schemas.microsoft.com/office/word/2010/wordprocessingDrawing" xmlns:wp="http://schemas.openxmlformats.org/drawingml/2006/wordprocessingDrawing" xmlns:w10="urn:schemas-microsoft-com:office:word" xmlns:w="http://schemas.openxmlformats.org/wordprocessingml/2006/main" xmlns:w14="http://schemas.microsoft.com/office/word/2010/wordml" xmlns:w15="http://schemas.microsoft.com/office/word/2012/wordml" xmlns:w16se="http://schemas.microsoft.com/office/word/2015/wordml/symex" xmlns:wpg="http://schemas.microsoft.com/office/word/2010/wordprocessingGroup" xmlns:wpi="http://schemas.microsoft.com/office/word/2010/wordprocessingInk" xmlns:wne="http://schemas.microsoft.com/office/word/2006/wordml" xmlns:wps="http://schemas.microsoft.com/office/word/2010/wordprocessingShape" mc:Ignorable="w14 w15 w16se wp14">
+<w:document xmlns:wpc="http://schemas.microsoft.com/office/word/2010/wordprocessingCanvas" xmlns:mc="http://schemas.openxmlformats.org/markup-compatibility/2006" xmlns:o="urn:schemas-microsoft-com:office:office" xmlns:r="http://schemas.openxmlformats.org/officeDocument/2006/relationships" xmlns:m="http://schemas.openxmlformats.org/officeDocument/2006/math" xmlns:v="urn:schemas-microsoft-com:vml" xmlns:wp14="http://schemas.microsoft.com/office/word/2010/wordprocessingDrawing" xmlns:wp="http://schemas.openxmlformats.org/drawingml/2006/wordprocessingDrawing" xmlns:w10="urn:schemas-microsoft-com:office:word" xmlns:w="http://schemas.openxmlformats.org/wordprocessingml/2006/main" xmlns:w14="http://schemas.microsoft.com/office/word/2010/wordml" xmlns:w15="http://schemas.microsoft.com/office/word/2012/wordml" xmlns:wpg="http://schemas.microsoft.com/office/word/2010/wordprocessingGroup" xmlns:wpi="http://schemas.microsoft.com/office/word/2010/wordprocessingInk" xmlns:wne="http://schemas.microsoft.com/office/word/2006/wordml" xmlns:wps="http://schemas.microsoft.com/office/word/2010/wordprocessingShape" mc:Ignorable="w14 w15 wp14">
   <w:body>
     <w:p>
       <w:pPr>
@@ -433,7 +433,6 @@
           <w:noProof/>
           <w:sz w:val="40"/>
           <w:szCs w:val="40"/>
-          <w:lang w:val="en-GB" w:eastAsia="en-GB"/>
         </w:rPr>
         <w:lastRenderedPageBreak/>
         <w:drawing>
@@ -775,8 +774,13 @@
         <w:pStyle w:val="Default"/>
         <w:jc w:val="right"/>
       </w:pPr>
-      <w:r>
-        <w:t>Engisis, LLC</w:t>
+      <w:proofErr w:type="spellStart"/>
+      <w:r>
+        <w:t>Engisis</w:t>
+      </w:r>
+      <w:proofErr w:type="spellEnd"/>
+      <w:r>
+        <w:t>, LLC</w:t>
       </w:r>
     </w:p>
     <w:p>
@@ -1043,7 +1047,6 @@
       <w:r>
         <w:rPr>
           <w:noProof/>
-          <w:lang w:val="en-GB" w:eastAsia="en-GB"/>
         </w:rPr>
         <w:drawing>
           <wp:inline distT="0" distB="0" distL="0" distR="0" wp14:anchorId="05AAF973" wp14:editId="0B306CF3">
@@ -1317,7 +1320,23 @@
           <w:sz w:val="20"/>
           <w:szCs w:val="20"/>
         </w:rPr>
-        <w:t xml:space="preserve"> document in order to describe an experimental procedure or concept adequately.</w:t>
+        <w:t xml:space="preserve"> </w:t>
+      </w:r>
+      <w:proofErr w:type="gramStart"/>
+      <w:r>
+        <w:rPr>
+          <w:sz w:val="20"/>
+          <w:szCs w:val="20"/>
+        </w:rPr>
+        <w:t>document</w:t>
+      </w:r>
+      <w:proofErr w:type="gramEnd"/>
+      <w:r>
+        <w:rPr>
+          <w:sz w:val="20"/>
+          <w:szCs w:val="20"/>
+        </w:rPr>
+        <w:t xml:space="preserve"> in order to describe an experimental procedure or concept adequately.</w:t>
       </w:r>
     </w:p>
     <w:p>
@@ -1363,12 +1382,21 @@
           <w:szCs w:val="20"/>
         </w:rPr>
       </w:pPr>
+      <w:proofErr w:type="gramStart"/>
       <w:r>
         <w:rPr>
           <w:sz w:val="20"/>
           <w:szCs w:val="20"/>
         </w:rPr>
-        <w:t xml:space="preserve">entities, materials, or equipment are necessarily the best available for the purpose. </w:t>
+        <w:t>entities</w:t>
+      </w:r>
+      <w:proofErr w:type="gramEnd"/>
+      <w:r>
+        <w:rPr>
+          <w:sz w:val="20"/>
+          <w:szCs w:val="20"/>
+        </w:rPr>
+        <w:t xml:space="preserve">, materials, or equipment are necessarily the best available for the purpose. </w:t>
       </w:r>
     </w:p>
     <w:p>
@@ -1960,9 +1988,16 @@
         <w:rPr>
           <w:rFonts w:eastAsia="Times New Roman"/>
         </w:rPr>
-        <w:t>This proposed solution includes</w:t>
-      </w:r>
-      <w:del w:id="3" w:author="Harvey (US), Melissa K" w:date="2019-08-01T13:20:00Z">
+        <w:t xml:space="preserve">This proposed solution </w:t>
+      </w:r>
+      <w:proofErr w:type="spellStart"/>
+      <w:r>
+        <w:rPr>
+          <w:rFonts w:eastAsia="Times New Roman"/>
+        </w:rPr>
+        <w:t>includes</w:t>
+      </w:r>
+      <w:del w:id="3" w:author="Harvey, Melissa K" w:date="2019-08-01T13:20:00Z">
         <w:r>
           <w:rPr>
             <w:rFonts w:eastAsia="Times New Roman"/>
@@ -1977,12 +2012,19 @@
         </w:r>
       </w:del>
       <w:commentRangeStart w:id="4"/>
-      <w:ins w:id="5" w:author="Harvey (US), Melissa K" w:date="2019-08-01T13:20:00Z">
+      <w:ins w:id="5" w:author="Harvey, Melissa K" w:date="2019-08-01T13:20:00Z">
         <w:r>
           <w:rPr>
             <w:color w:val="0000FF"/>
           </w:rPr>
-          <w:t>Backlog Management, Program Increment Planning and Agile Release Trains</w:t>
+          <w:t>Backlog</w:t>
+        </w:r>
+        <w:proofErr w:type="spellEnd"/>
+        <w:r>
+          <w:rPr>
+            <w:color w:val="0000FF"/>
+          </w:rPr>
+          <w:t xml:space="preserve"> Management, Program Increment Planning and Agile Release Trains</w:t>
         </w:r>
         <w:r>
           <w:rPr>
@@ -1992,7 +2034,7 @@
         </w:r>
       </w:ins>
       <w:commentRangeEnd w:id="4"/>
-      <w:ins w:id="6" w:author="Harvey (US), Melissa K" w:date="2019-08-01T13:21:00Z">
+      <w:ins w:id="6" w:author="Harvey, Melissa K" w:date="2019-08-01T13:21:00Z">
         <w:r>
           <w:rPr>
             <w:rStyle w:val="CommentReference"/>
@@ -2028,8 +2070,13 @@
       <w:pPr>
         <w:pStyle w:val="BodyText"/>
       </w:pPr>
-      <w:r>
-        <w:t>model based standards development; agile</w:t>
+      <w:proofErr w:type="gramStart"/>
+      <w:r>
+        <w:t>model</w:t>
+      </w:r>
+      <w:proofErr w:type="gramEnd"/>
+      <w:r>
+        <w:t xml:space="preserve"> based standards development; agile</w:t>
       </w:r>
     </w:p>
     <w:p>
@@ -2880,7 +2927,16 @@
             <w:rStyle w:val="Hyperlink"/>
             <w:noProof/>
           </w:rPr>
-          <w:t>Program Increment Planning</w:t>
+          <w:t>Program In</w:t>
+        </w:r>
+        <w:bookmarkStart w:id="7" w:name="_GoBack"/>
+        <w:bookmarkEnd w:id="7"/>
+        <w:r>
+          <w:rPr>
+            <w:rStyle w:val="Hyperlink"/>
+            <w:noProof/>
+          </w:rPr>
+          <w:t>crement Planning</w:t>
         </w:r>
         <w:r>
           <w:rPr>
@@ -4557,12 +4613,12 @@
           <w:numId w:val="1"/>
         </w:numPr>
       </w:pPr>
-      <w:bookmarkStart w:id="7" w:name="_Toc15302639"/>
+      <w:bookmarkStart w:id="8" w:name="_Toc15302639"/>
       <w:r>
         <w:lastRenderedPageBreak/>
         <w:t>Introduction</w:t>
       </w:r>
-      <w:bookmarkEnd w:id="7"/>
+      <w:bookmarkEnd w:id="8"/>
     </w:p>
     <w:p>
       <w:pPr>
@@ -4580,88 +4636,438 @@
           <w:numId w:val="1"/>
         </w:numPr>
       </w:pPr>
-      <w:bookmarkStart w:id="8" w:name="_Toc15302640"/>
+      <w:bookmarkStart w:id="9" w:name="_Toc15302640"/>
       <w:r>
         <w:t>Statement of Industry</w:t>
       </w:r>
-      <w:bookmarkEnd w:id="8"/>
+      <w:bookmarkEnd w:id="9"/>
+    </w:p>
+    <w:p>
+      <w:pPr>
+        <w:pStyle w:val="BodyText"/>
+      </w:pPr>
+      <w:r>
+        <w:t xml:space="preserve">Industry is undergoing a wide scale digital revolution as they strive towards enabling their digital enterprises. </w:t>
+      </w:r>
+      <w:r>
+        <w:rPr>
+          <w:rFonts w:eastAsia="Times New Roman"/>
+          <w:color w:val="000000"/>
+        </w:rPr>
+        <w:t>P</w:t>
+      </w:r>
+      <w:r>
+        <w:rPr>
+          <w:rFonts w:eastAsia="Times New Roman"/>
+          <w:color w:val="000000"/>
+        </w:rPr>
+        <w:t>ape</w:t>
+      </w:r>
+      <w:r>
+        <w:rPr>
+          <w:rFonts w:eastAsia="Times New Roman"/>
+          <w:color w:val="000000"/>
+        </w:rPr>
+        <w:t>r-based information artifacts</w:t>
+      </w:r>
+      <w:r>
+        <w:rPr>
+          <w:rFonts w:eastAsia="Times New Roman"/>
+          <w:color w:val="000000"/>
+        </w:rPr>
+        <w:t xml:space="preserve"> are being replaced by their digital twins,</w:t>
+      </w:r>
+      <w:r>
+        <w:rPr>
+          <w:rFonts w:eastAsia="Times New Roman"/>
+          <w:color w:val="000000"/>
+        </w:rPr>
+        <w:t xml:space="preserve"> and</w:t>
+      </w:r>
+      <w:r>
+        <w:rPr>
+          <w:rFonts w:eastAsia="Times New Roman"/>
+          <w:color w:val="000000"/>
+        </w:rPr>
+        <w:t xml:space="preserve"> unstructured data sources are being replaced by structured data models</w:t>
+      </w:r>
+      <w:r>
+        <w:rPr>
+          <w:rFonts w:eastAsia="Times New Roman"/>
+          <w:color w:val="000000"/>
+        </w:rPr>
+        <w:t>.</w:t>
+      </w:r>
+      <w:r>
+        <w:t xml:space="preserve"> </w:t>
+      </w:r>
+      <w:r>
+        <w:rPr>
+          <w:rFonts w:eastAsia="Times New Roman"/>
+          <w:color w:val="000000"/>
+        </w:rPr>
+        <w:t>This represents an opportunity to</w:t>
+      </w:r>
+      <w:r>
+        <w:rPr>
+          <w:rFonts w:eastAsia="Times New Roman"/>
+          <w:color w:val="000000"/>
+        </w:rPr>
+        <w:t xml:space="preserve"> leverage modern computing techniques </w:t>
+      </w:r>
+      <w:r>
+        <w:rPr>
+          <w:rFonts w:eastAsia="Times New Roman"/>
+          <w:color w:val="000000"/>
+        </w:rPr>
+        <w:t>for improved speed, accuracy, and consistency in manufacturing as well as extending usage of AI, robotics, and other SMART Manufacturing concepts.</w:t>
+      </w:r>
+    </w:p>
+    <w:p>
+      <w:pPr>
+        <w:pStyle w:val="BodyText"/>
+        <w:rPr>
+          <w:rFonts w:eastAsia="Times New Roman"/>
+        </w:rPr>
+      </w:pPr>
+      <w:r>
+        <w:t xml:space="preserve">This paradigm shift however places key importance on information management and </w:t>
+      </w:r>
+      <w:r>
+        <w:rPr>
+          <w:rFonts w:eastAsia="Times New Roman"/>
+        </w:rPr>
+        <w:t xml:space="preserve">the interoperability of the </w:t>
+      </w:r>
+      <w:r>
+        <w:rPr>
+          <w:rFonts w:eastAsia="Times New Roman"/>
+        </w:rPr>
+        <w:t xml:space="preserve">systems involved throughout the product lifecycle </w:t>
+      </w:r>
+      <w:r>
+        <w:rPr>
+          <w:rFonts w:eastAsia="Times New Roman"/>
+          <w:color w:val="000000"/>
+        </w:rPr>
+        <w:t>(e.g., design, manufacturing, distribution</w:t>
+      </w:r>
+      <w:r>
+        <w:rPr>
+          <w:rFonts w:eastAsia="Times New Roman"/>
+          <w:color w:val="000000"/>
+        </w:rPr>
+        <w:t>, regulatory compliance</w:t>
+      </w:r>
+      <w:r>
+        <w:rPr>
+          <w:rFonts w:eastAsia="Times New Roman"/>
+          <w:color w:val="000000"/>
+        </w:rPr>
+        <w:t>)</w:t>
+      </w:r>
+      <w:r>
+        <w:rPr>
+          <w:rFonts w:eastAsia="Times New Roman"/>
+        </w:rPr>
+        <w:t>. If not addressed a lack of interoperability</w:t>
+      </w:r>
+      <w:r>
+        <w:rPr>
+          <w:rFonts w:eastAsia="Times New Roman"/>
+        </w:rPr>
+        <w:t xml:space="preserve"> </w:t>
+      </w:r>
+      <w:r>
+        <w:rPr>
+          <w:rFonts w:eastAsia="Times New Roman"/>
+        </w:rPr>
+        <w:t>represents an increase in cost and</w:t>
+      </w:r>
+      <w:r>
+        <w:rPr>
+          <w:rFonts w:eastAsia="Times New Roman"/>
+        </w:rPr>
+        <w:t xml:space="preserve"> time </w:t>
+      </w:r>
+      <w:r>
+        <w:rPr>
+          <w:rFonts w:eastAsia="Times New Roman"/>
+        </w:rPr>
+        <w:t xml:space="preserve">to industry </w:t>
+      </w:r>
+      <w:r>
+        <w:rPr>
+          <w:rFonts w:eastAsia="Times New Roman"/>
+        </w:rPr>
+        <w:t xml:space="preserve">[ref to NIST report] </w:t>
+      </w:r>
+      <w:r>
+        <w:rPr>
+          <w:rFonts w:eastAsia="Times New Roman"/>
+        </w:rPr>
+        <w:t xml:space="preserve">as well as </w:t>
+      </w:r>
+      <w:r>
+        <w:rPr>
+          <w:rFonts w:eastAsia="Times New Roman"/>
+        </w:rPr>
+        <w:t>impede</w:t>
+      </w:r>
+      <w:r>
+        <w:rPr>
+          <w:rFonts w:eastAsia="Times New Roman"/>
+        </w:rPr>
+        <w:t>s</w:t>
+      </w:r>
+      <w:r>
+        <w:rPr>
+          <w:rFonts w:eastAsia="Times New Roman"/>
+        </w:rPr>
+        <w:t xml:space="preserve"> organizational collaboration</w:t>
+      </w:r>
+      <w:r>
+        <w:rPr>
+          <w:rFonts w:eastAsia="Times New Roman"/>
+        </w:rPr>
+        <w:t xml:space="preserve"> needed in a digital enterprise. </w:t>
+      </w:r>
+    </w:p>
+    <w:p>
+      <w:pPr>
+        <w:pStyle w:val="BodyText"/>
+        <w:rPr>
+          <w:rFonts w:eastAsia="Times New Roman"/>
+        </w:rPr>
+      </w:pPr>
+      <w:r>
+        <w:rPr>
+          <w:rFonts w:eastAsia="Times New Roman"/>
+        </w:rPr>
+        <w:t xml:space="preserve">One of the main responses to this is the use of neutral model based data standards </w:t>
+      </w:r>
+      <w:r>
+        <w:rPr>
+          <w:rFonts w:eastAsia="Times New Roman"/>
+        </w:rPr>
+        <w:t>to enable</w:t>
+      </w:r>
+      <w:r>
+        <w:rPr>
+          <w:rFonts w:eastAsia="Times New Roman"/>
+        </w:rPr>
+        <w:t xml:space="preserve"> interoperability in data exchange of these digital twins. </w:t>
+      </w:r>
+      <w:r>
+        <w:rPr>
+          <w:rFonts w:eastAsia="Times New Roman"/>
+          <w:color w:val="000000"/>
+        </w:rPr>
+        <w:t>Standards</w:t>
+      </w:r>
+      <w:r>
+        <w:rPr>
+          <w:rFonts w:eastAsia="Times New Roman"/>
+        </w:rPr>
+        <w:t xml:space="preserve"> </w:t>
+      </w:r>
+      <w:r>
+        <w:rPr>
+          <w:rFonts w:eastAsia="Times New Roman"/>
+          <w:color w:val="000000"/>
+        </w:rPr>
+        <w:t>are a key to integrating, exchanging, and accurately interpreting the product data.</w:t>
+      </w:r>
+      <w:r>
+        <w:rPr>
+          <w:rFonts w:eastAsia="Times New Roman"/>
+          <w:color w:val="000000"/>
+        </w:rPr>
+        <w:t xml:space="preserve"> S</w:t>
+      </w:r>
+      <w:r>
+        <w:rPr>
+          <w:rFonts w:eastAsia="Times New Roman"/>
+          <w:color w:val="000000"/>
+        </w:rPr>
+        <w:t xml:space="preserve">tandards provide an </w:t>
+      </w:r>
+      <w:r>
+        <w:rPr>
+          <w:rFonts w:eastAsia="Times New Roman"/>
+          <w:color w:val="000000"/>
+        </w:rPr>
+        <w:t xml:space="preserve">internationally </w:t>
+      </w:r>
+      <w:r>
+        <w:rPr>
+          <w:rFonts w:eastAsia="Times New Roman"/>
+          <w:color w:val="000000"/>
+        </w:rPr>
+        <w:t xml:space="preserve">agreed upon </w:t>
+      </w:r>
+      <w:r>
+        <w:rPr>
+          <w:rFonts w:eastAsia="Times New Roman"/>
+          <w:color w:val="000000"/>
+        </w:rPr>
+        <w:t>common language</w:t>
+      </w:r>
+      <w:r>
+        <w:rPr>
+          <w:rFonts w:eastAsia="Times New Roman"/>
+          <w:color w:val="000000"/>
+        </w:rPr>
+        <w:t xml:space="preserve"> (</w:t>
+      </w:r>
+      <w:r>
+        <w:rPr>
+          <w:rFonts w:eastAsia="Times New Roman"/>
+          <w:color w:val="000000"/>
+        </w:rPr>
+        <w:t>data format</w:t>
+      </w:r>
+      <w:r>
+        <w:rPr>
+          <w:rFonts w:eastAsia="Times New Roman"/>
+          <w:color w:val="000000"/>
+        </w:rPr>
+        <w:t>,</w:t>
+      </w:r>
+      <w:r>
+        <w:rPr>
+          <w:rFonts w:eastAsia="Times New Roman"/>
+          <w:color w:val="000000"/>
+        </w:rPr>
+        <w:t xml:space="preserve"> definitions</w:t>
+      </w:r>
+      <w:r>
+        <w:rPr>
+          <w:rFonts w:eastAsia="Times New Roman"/>
+          <w:color w:val="000000"/>
+        </w:rPr>
+        <w:t xml:space="preserve">, </w:t>
+      </w:r>
+      <w:proofErr w:type="spellStart"/>
+      <w:r>
+        <w:rPr>
+          <w:rFonts w:eastAsia="Times New Roman"/>
+          <w:color w:val="000000"/>
+        </w:rPr>
+        <w:t>etc</w:t>
+      </w:r>
+      <w:proofErr w:type="spellEnd"/>
+      <w:r>
+        <w:rPr>
+          <w:rFonts w:eastAsia="Times New Roman"/>
+          <w:color w:val="000000"/>
+        </w:rPr>
+        <w:t>)</w:t>
+      </w:r>
+      <w:r>
+        <w:rPr>
+          <w:rFonts w:eastAsia="Times New Roman"/>
+          <w:color w:val="000000"/>
+        </w:rPr>
+        <w:t xml:space="preserve"> </w:t>
+      </w:r>
+      <w:r>
+        <w:rPr>
+          <w:rFonts w:eastAsia="Times New Roman"/>
+          <w:color w:val="000000"/>
+        </w:rPr>
+        <w:t xml:space="preserve">for information exchange between the systems consuming, processing, and generating product data.  </w:t>
+      </w:r>
     </w:p>
     <w:p>
       <w:pPr>
         <w:spacing w:after="120"/>
         <w:jc w:val="both"/>
         <w:rPr>
+          <w:del w:id="10" w:author="Harvey, Melissa K [2]" w:date="2019-08-15T11:10:00Z"/>
           <w:rFonts w:eastAsia="Times New Roman" w:cs="Times New Roman"/>
           <w:color w:val="000000"/>
           <w:szCs w:val="24"/>
         </w:rPr>
       </w:pPr>
-      <w:r>
-        <w:rPr>
+      <w:del w:id="11" w:author="Harvey, Melissa K [2]" w:date="2019-08-15T11:10:00Z">
+        <w:r>
+          <w:rPr>
+            <w:rFonts w:eastAsia="Times New Roman" w:cs="Times New Roman"/>
+            <w:color w:val="000000"/>
+            <w:szCs w:val="24"/>
+          </w:rPr>
+          <w:delText xml:space="preserve">Digitization of knowledge, promoted by recent advances in the information and communication technology field, has led to a digital revolution of manufacturing. While paper-based information artifacts (such as 2D drawings) are being replaced by their digital twins, unstructured data sources (spreadsheets, text documents, email, …) are slowly being replaced by structured data models embedding different types of information (design, manufacturing, inspection, …). This digitization supported by a formal representation of the data is a key enabler of the Model-Based Enterprise paradigm, in which information management is digital and can be automated. </w:delText>
+        </w:r>
+      </w:del>
+    </w:p>
+    <w:p>
+      <w:pPr>
+        <w:spacing w:after="120"/>
+        <w:jc w:val="both"/>
+        <w:rPr>
+          <w:del w:id="12" w:author="Harvey, Melissa K [2]" w:date="2019-08-15T11:10:00Z"/>
           <w:rFonts w:eastAsia="Times New Roman" w:cs="Times New Roman"/>
           <w:color w:val="000000"/>
           <w:szCs w:val="24"/>
         </w:rPr>
-        <w:t xml:space="preserve">Digitization of knowledge, promoted by recent advances in the information and communication technology field, has led to a digital revolution of manufacturing. While paper-based information artifacts (such as 2D drawings) are being replaced by their digital twins, unstructured data sources (spreadsheets, text documents, email, …) are slowly being replaced by structured data models embedding different types of information (design, manufacturing, inspection, …). This digitization supported by a formal representation of the data is a key enabler of the Model-Based Enterprise paradigm, in which information management is digital and can be automated. </w:t>
-      </w:r>
+      </w:pPr>
+      <w:del w:id="13" w:author="Harvey, Melissa K [2]" w:date="2019-08-15T11:10:00Z">
+        <w:r>
+          <w:rPr>
+            <w:rFonts w:eastAsia="Times New Roman" w:cs="Times New Roman"/>
+            <w:color w:val="000000"/>
+            <w:szCs w:val="24"/>
+          </w:rPr>
+          <w:delText>Through this new paradigm, manufacturing data processing can now leverage modern computing techniques and be made faster, consistent, and more accurate, offering a better insight and leading to a Smarter Manufacturing. This new approach requires that structured digital product data be shared and exchanged among numerous engineering and business software applications, and information systems [ref]. Through its entire lifecycle, a product generates an enormous amount of data in response to different processes (e.g., design, manufacturing, distribution) and needs (e.g., technical, commercial, regulatory). This data is often critical to every organization that plays a role in the product lifecycle. This is where the organizational contribution and value reside.</w:delText>
+        </w:r>
+      </w:del>
     </w:p>
     <w:p>
       <w:pPr>
         <w:spacing w:after="120"/>
         <w:jc w:val="both"/>
         <w:rPr>
+          <w:del w:id="14" w:author="Harvey, Melissa K [2]" w:date="2019-08-15T11:10:00Z"/>
           <w:rFonts w:eastAsia="Times New Roman" w:cs="Times New Roman"/>
-          <w:color w:val="000000"/>
-          <w:szCs w:val="24"/>
-        </w:rPr>
-      </w:pPr>
-      <w:r>
-        <w:rPr>
-          <w:rFonts w:eastAsia="Times New Roman" w:cs="Times New Roman"/>
-          <w:color w:val="000000"/>
-          <w:szCs w:val="24"/>
-        </w:rPr>
-        <w:t>Through this new paradigm, manufacturing data processing can now leverage modern computing techniques and be made faster, consistent, and more accurate, offering a better insight and leading to a Smarter Manufacturing. This new approach requires that structured digital product data be shared and exchanged among numerous engineering and business software applications, and information systems [ref]. Through its entire lifecycle, a product generates an enormous amount of data in response to different processes (e.g., design, manufacturing, distribution) and needs (e.g., technical, commercial, regulatory). This data is often critical to every organization that plays a role in the product lifecycle. This is where the organizational contribution and value reside.</w:t>
-      </w:r>
-    </w:p>
-    <w:p>
-      <w:pPr>
-        <w:spacing w:after="120"/>
-        <w:jc w:val="both"/>
-        <w:rPr>
-          <w:rFonts w:eastAsia="Times New Roman" w:cs="Times New Roman"/>
-          <w:szCs w:val="24"/>
-        </w:rPr>
-      </w:pPr>
-      <w:r>
-        <w:rPr>
-          <w:rFonts w:eastAsia="Times New Roman" w:cs="Times New Roman"/>
-          <w:szCs w:val="24"/>
-        </w:rPr>
-        <w:t>Due to the complexity of a product and its lifecycle, the interoperability of the software applications and information systems involved is key to support the organizational collaboration required to successfully design, manufacture and support a product. A lack of interoperability is not only costly in term of time and money [ref to NIST report] but can also impede this organizational collaboration and hinder future work and opportunities.</w:t>
-      </w:r>
+          <w:szCs w:val="24"/>
+        </w:rPr>
+      </w:pPr>
+      <w:del w:id="15" w:author="Harvey, Melissa K [2]" w:date="2019-08-15T11:10:00Z">
+        <w:r>
+          <w:rPr>
+            <w:rFonts w:eastAsia="Times New Roman" w:cs="Times New Roman"/>
+            <w:szCs w:val="24"/>
+          </w:rPr>
+          <w:delText>Due to the complexity of a product and its lifecycle, the interoperability of the software applications and information systems involved is key to support the organizational collaboration required to successfully design, manufacture and support a product. A lack of interoperability is not only costly in term of time and money [ref to NIST report] but can also impede this organizational collaboration and hinder future work and opportunities.</w:delText>
+        </w:r>
+      </w:del>
     </w:p>
     <w:p>
       <w:pPr>
         <w:pStyle w:val="BodyText"/>
         <w:rPr>
+          <w:del w:id="16" w:author="Harvey, Melissa K [2]" w:date="2019-08-15T11:10:00Z"/>
           <w:rFonts w:eastAsia="Times New Roman"/>
           <w:color w:val="000000"/>
         </w:rPr>
       </w:pPr>
-      <w:r>
-        <w:rPr>
-          <w:rFonts w:eastAsia="Times New Roman"/>
-        </w:rPr>
-        <w:t xml:space="preserve">For Model-Based Enterprises to collectively and collaboratively achieve Smart Manufacturing and support the full (and often decade long) product lifecycle, an open and harmonized representation of the information must be used and shared through the supply chain. </w:t>
-      </w:r>
-      <w:r>
-        <w:rPr>
-          <w:rFonts w:eastAsia="Times New Roman"/>
-          <w:color w:val="000000"/>
-        </w:rPr>
-        <w:t>One of the main responses of this new product data management strategy is the use of product information standards. These information standards are a key to integrating, exchanging, and accurately interpreting the different product models and data produced during the product lifecycle across multi-disciplinary systems. The different IT systems consuming and generating product data need a common language to exchange information and understand each other. Information standards provide an agreed upon data format and definitions to exchange and share knowledge about a product and its lifecycle.</w:t>
-      </w:r>
+      <w:del w:id="17" w:author="Harvey, Melissa K [2]" w:date="2019-08-15T11:10:00Z">
+        <w:r>
+          <w:rPr>
+            <w:rFonts w:eastAsia="Times New Roman"/>
+          </w:rPr>
+          <w:lastRenderedPageBreak/>
+          <w:delText xml:space="preserve">For Model-Based Enterprises to collectively and collaboratively achieve Smart Manufacturing and support the full (and often decade long) product lifecycle, an open and harmonized representation of the information must be used and shared through the supply chain. </w:delText>
+        </w:r>
+        <w:r>
+          <w:rPr>
+            <w:rFonts w:eastAsia="Times New Roman"/>
+            <w:color w:val="000000"/>
+          </w:rPr>
+          <w:delText>One of the main responses of this new product data management strategy is the use of product information standards. These information standards are a key to integrating, exchanging, and accurately interpreting the different product models and data produced during the product lifecycle across multi-disciplinary systems. The different IT systems consuming and generating product data need a common language to exchange information and understand each other. Information standards provide an agreed upon data format and definitions to exchange and share knowledge about a product and its lifecycle.</w:delText>
+        </w:r>
+      </w:del>
     </w:p>
     <w:p>
       <w:pPr>
@@ -4699,16 +5105,7 @@
           <w:color w:val="000000"/>
           <w:szCs w:val="24"/>
         </w:rPr>
-        <w:t xml:space="preserve">Today, organizations are more aware of the importance of the digital integration and exchange of information assets. Hence, information standards are developed to ensure an optimal interoperability and compatibility between information assets in order to exploit and process these assets in a consistent fashion. An information standard is a formal definition, agreed upon by a community of experts, on how to represent and process </w:t>
-      </w:r>
-      <w:r>
-        <w:rPr>
-          <w:rFonts w:eastAsia="Times New Roman" w:cs="Times New Roman"/>
-          <w:color w:val="000000"/>
-          <w:szCs w:val="24"/>
-        </w:rPr>
-        <w:lastRenderedPageBreak/>
-        <w:t xml:space="preserve">domain-specific information. This agreement can be represented as information models, a computer-interpretable representation. Thus, information from different providers can be represented, exchanged and integrated together, seamlessly. Information standards are used in many domains, such as healthcare, security, or manufacturing. </w:t>
+        <w:t xml:space="preserve">Today, organizations are more aware of the importance of the digital integration and exchange of information assets. Hence, information standards are developed to ensure an optimal interoperability and compatibility between information assets in order to exploit and process these assets in a consistent fashion. An information standard is a formal definition, agreed upon by a community of experts, on how to represent and process domain-specific information. This agreement can be represented as information models, a computer-interpretable representation. Thus, information from different providers can be represented, exchanged and integrated together, seamlessly. Information standards are used in many domains, such as healthcare, security, or manufacturing. </w:t>
       </w:r>
     </w:p>
     <w:p>
@@ -4744,7 +5141,25 @@
           <w:color w:val="000000"/>
           <w:szCs w:val="24"/>
         </w:rPr>
-        <w:t xml:space="preserve"> standard series, informally known as STEP[ref].  STEP started in the early 90s and is one of the information standards that enables product lifecycle collaboration. It includes a set of product data representations and implementation methods to exchange product data. Each of these product data representations is domain-specific and developed by industrial experts to enable standard-based product data exchange. To support its requirements, the STEP community developed its own data modelling language ISO 10303-11 </w:t>
+        <w:t xml:space="preserve"> standard series, informally known as </w:t>
+      </w:r>
+      <w:proofErr w:type="gramStart"/>
+      <w:r>
+        <w:rPr>
+          <w:rFonts w:eastAsia="Times New Roman" w:cs="Times New Roman"/>
+          <w:color w:val="000000"/>
+          <w:szCs w:val="24"/>
+        </w:rPr>
+        <w:t>STEP[</w:t>
+      </w:r>
+      <w:proofErr w:type="gramEnd"/>
+      <w:r>
+        <w:rPr>
+          <w:rFonts w:eastAsia="Times New Roman" w:cs="Times New Roman"/>
+          <w:color w:val="000000"/>
+          <w:szCs w:val="24"/>
+        </w:rPr>
+        <w:t xml:space="preserve">ref].  STEP started in the early 90s and is one of the information standards that enables product lifecycle collaboration. It includes a set of product data representations and implementation methods to exchange product data. Each of these product data representations is domain-specific and developed by industrial experts to enable standard-based product data exchange. To support its requirements, the STEP community developed its own data modelling language ISO 10303-11 </w:t>
       </w:r>
       <w:r>
         <w:rPr>
@@ -4831,34 +5246,79 @@
           <w:color w:val="000000"/>
           <w:szCs w:val="24"/>
         </w:rPr>
-        <w:t xml:space="preserve">The development of standard is a relatively long process and it includes a lot of people from different organizations working together. As mentioned before, the members of a standard WG work for different organizations and their contribution to its development is voluntary. Therefore, the resources available depend on the experts’ schedules and their organizations’ needs, which makes the standards development process long, irregular and difficult to plan. Moreover, some standards are complex due to their architecture and application domains. In the case of STEP, its development is one of the largest projects that ISO has ever carried out and six hundred people from many different countries have been involved for the last thirty-five years[1]. STEP is a product-centric standard that covers so many areas which has created a big and multi-disciplinary community and needs. </w:t>
-      </w:r>
-      <w:commentRangeStart w:id="9"/>
+        <w:t xml:space="preserve">The development of standard is a relatively long process and it includes a lot of people from different organizations working together. As mentioned before, the members of a standard WG work for different organizations and their contribution to its development is voluntary. Therefore, the resources available depend on the experts’ schedules and their </w:t>
+      </w:r>
       <w:r>
         <w:rPr>
           <w:rFonts w:eastAsia="Times New Roman" w:cs="Times New Roman"/>
           <w:color w:val="000000"/>
           <w:szCs w:val="24"/>
         </w:rPr>
-        <w:t xml:space="preserve">STEP covers a lot of domains that need to collaborate and a lot of subjects that need to be combined. </w:t>
-      </w:r>
-      <w:commentRangeEnd w:id="9"/>
-      <w:r>
-        <w:rPr>
-          <w:rStyle w:val="CommentReference"/>
-          <w:rFonts w:cs="Times New Roman"/>
-          <w:sz w:val="24"/>
-          <w:szCs w:val="24"/>
-        </w:rPr>
-        <w:commentReference w:id="9"/>
-      </w:r>
+        <w:lastRenderedPageBreak/>
+        <w:t xml:space="preserve">organizations’ needs, which makes the standards development process long, irregular and difficult to plan. Moreover, some standards are complex due to their architecture and application domains. In the case of STEP, its development is one of the largest projects that ISO has ever carried out and six hundred people from many different countries have been involved for the last thirty-five </w:t>
+      </w:r>
+      <w:proofErr w:type="gramStart"/>
       <w:r>
         <w:rPr>
           <w:rFonts w:eastAsia="Times New Roman" w:cs="Times New Roman"/>
           <w:color w:val="000000"/>
           <w:szCs w:val="24"/>
         </w:rPr>
-        <w:t>In course of its development, the STEP architecture has changed. The objective of this new modular architecture is “to enable the more efficient implementation and deployment of STEP standards without changing the fundamentals of the current technical architecture”[2], i.e. to create new modules by reusing, integrating and extending existing Application Protocols (APs). Thus, APs are “more interoperable, easier to understand and manage, and quicker to develop” [3].</w:t>
+        <w:t>years[</w:t>
+      </w:r>
+      <w:proofErr w:type="gramEnd"/>
+      <w:r>
+        <w:rPr>
+          <w:rFonts w:eastAsia="Times New Roman" w:cs="Times New Roman"/>
+          <w:color w:val="000000"/>
+          <w:szCs w:val="24"/>
+        </w:rPr>
+        <w:t xml:space="preserve">1]. STEP is a product-centric standard that covers so many areas which has created a big and multi-disciplinary community and needs. </w:t>
+      </w:r>
+      <w:commentRangeStart w:id="18"/>
+      <w:r>
+        <w:rPr>
+          <w:rFonts w:eastAsia="Times New Roman" w:cs="Times New Roman"/>
+          <w:color w:val="000000"/>
+          <w:szCs w:val="24"/>
+        </w:rPr>
+        <w:t xml:space="preserve">STEP covers a lot of domains that need to collaborate and a lot of subjects that need to be combined. </w:t>
+      </w:r>
+      <w:commentRangeEnd w:id="18"/>
+      <w:r>
+        <w:rPr>
+          <w:rStyle w:val="CommentReference"/>
+          <w:rFonts w:cs="Times New Roman"/>
+          <w:sz w:val="24"/>
+          <w:szCs w:val="24"/>
+        </w:rPr>
+        <w:commentReference w:id="18"/>
+      </w:r>
+      <w:r>
+        <w:rPr>
+          <w:rFonts w:eastAsia="Times New Roman" w:cs="Times New Roman"/>
+          <w:color w:val="000000"/>
+          <w:szCs w:val="24"/>
+        </w:rPr>
+        <w:t>In course of its development, the STEP architecture has changed. The objective of this new modular architecture is “to enable the more efficient implementation and deployment of STEP standards without changing the fundamentals of the current technical architecture</w:t>
+      </w:r>
+      <w:proofErr w:type="gramStart"/>
+      <w:r>
+        <w:rPr>
+          <w:rFonts w:eastAsia="Times New Roman" w:cs="Times New Roman"/>
+          <w:color w:val="000000"/>
+          <w:szCs w:val="24"/>
+        </w:rPr>
+        <w:t>”[</w:t>
+      </w:r>
+      <w:proofErr w:type="gramEnd"/>
+      <w:r>
+        <w:rPr>
+          <w:rFonts w:eastAsia="Times New Roman" w:cs="Times New Roman"/>
+          <w:color w:val="000000"/>
+          <w:szCs w:val="24"/>
+        </w:rPr>
+        <w:t>2], i.e. to create new modules by reusing, integrating and extending existing Application Protocols (APs). Thus, APs are “more interoperable, easier to understand and manage, and quicker to develop” [3].</w:t>
       </w:r>
     </w:p>
     <w:p>
@@ -4899,23 +5359,14 @@
           <w:color w:val="000000"/>
           <w:szCs w:val="24"/>
         </w:rPr>
-        <w:t xml:space="preserve">Developing a standard involve different stakeholders. There are four major types of stakeholders : the Sponsor, who is the entity that creates a request for standardization; the Standards Development Organization (SDO) that supervises the standard development process and, supports the publication and the maintenance of the standard; the Standard </w:t>
-      </w:r>
-      <w:r>
-        <w:rPr>
-          <w:rFonts w:eastAsia="Times New Roman" w:cs="Times New Roman"/>
-          <w:color w:val="000000"/>
-          <w:szCs w:val="24"/>
-        </w:rPr>
-        <w:lastRenderedPageBreak/>
-        <w:t>Board, which consists of members of the SDO, reviews and approves standards projects before their publication; and finally the Working Group that is composed of domain experts, implementers, end users, standards experts and technical solution experts. The role of the WG is to support the development of the standard by writing the standard draft, working on the standard maintenance and developing products that implement the standard. For example, STEP is developed and maintained by ISO and more precisely, by the ISO technical committee TC184 that deals with automation systems and their integration, and the sub-committee SC4 that manages the industrial data. The STEP working groups are composed of experts from government agencies, the automotive industry, the aerospace industry and the nautical industry for instance. All of these experts work together to meet the specific needs of their industry.</w:t>
+        <w:t>Developing a standard involve different stakeholders. There are four major types of stakeholders : the Sponsor, who is the entity that creates a request for standardization; the Standards Development Organization (SDO) that supervises the standard development process and, supports the publication and the maintenance of the standard; the Standard Board, which consists of members of the SDO, reviews and approves standards projects before their publication; and finally the Working Group that is composed of domain experts, implementers, end users, standards experts and technical solution experts. The role of the WG is to support the development of the standard by writing the standard draft, working on the standard maintenance and developing products that implement the standard. For example, STEP is developed and maintained by ISO and more precisely, by the ISO technical committee TC184 that deals with automation systems and their integration, and the sub-committee SC4 that manages the industrial data. The STEP working groups are composed of experts from government agencies, the automotive industry, the aerospace industry and the nautical industry for instance. All of these experts work together to meet the specific needs of their industry.</w:t>
       </w:r>
     </w:p>
     <w:p>
       <w:pPr>
         <w:pStyle w:val="Heading3"/>
       </w:pPr>
-      <w:commentRangeStart w:id="10"/>
+      <w:commentRangeStart w:id="19"/>
       <w:r>
         <w:rPr>
           <w:rFonts w:eastAsia="Times New Roman"/>
@@ -4953,7 +5404,7 @@
         </w:rPr>
         <w:t>The model-based standard development process consists of multiple stages. Firstly, a proposal for the drafting of a standard is submitted by an individual or an entity, called Sponsor, to a Standards Development Organization (SDO). Then, a collaborative team of experts, called the Working Group (WG), is assembled. This WG works on the development of a committee draft. Once this draft finalized, it is reviewed, changed if necessary and approved first by the WG and then, by a balloting group created by the Sponsor. After that, the final draft is submitted to the SDO Board for final approval. Finally, the standard is published and maintained over the years. In parallel of the standard publication, members of the WG work on developing, testing and implementing tools, methods, and models to support the standard application.</w:t>
       </w:r>
-      <w:commentRangeEnd w:id="10"/>
+      <w:commentRangeEnd w:id="19"/>
       <w:r>
         <w:rPr>
           <w:rStyle w:val="CommentReference"/>
@@ -4961,7 +5412,7 @@
           <w:sz w:val="24"/>
           <w:szCs w:val="24"/>
         </w:rPr>
-        <w:commentReference w:id="10"/>
+        <w:commentReference w:id="19"/>
       </w:r>
     </w:p>
     <w:p>
@@ -4972,12 +5423,12 @@
           <w:numId w:val="1"/>
         </w:numPr>
       </w:pPr>
-      <w:bookmarkStart w:id="11" w:name="_Toc15302641"/>
-      <w:bookmarkStart w:id="12" w:name="_Hlk4138713"/>
+      <w:bookmarkStart w:id="20" w:name="_Toc15302641"/>
+      <w:bookmarkStart w:id="21" w:name="_Hlk4138713"/>
       <w:r>
         <w:t>Information Standards Support of Business Needs</w:t>
       </w:r>
-      <w:bookmarkEnd w:id="11"/>
+      <w:bookmarkEnd w:id="20"/>
     </w:p>
     <w:p>
       <w:pPr>
@@ -4998,11 +5449,12 @@
           <w:numId w:val="1"/>
         </w:numPr>
       </w:pPr>
-      <w:bookmarkStart w:id="13" w:name="_Toc15302642"/>
-      <w:r>
+      <w:bookmarkStart w:id="22" w:name="_Toc15302642"/>
+      <w:r>
+        <w:lastRenderedPageBreak/>
         <w:t>Issues in Current Development Lifecycle</w:t>
       </w:r>
-      <w:bookmarkEnd w:id="13"/>
+      <w:bookmarkEnd w:id="22"/>
       <w:r>
         <w:t xml:space="preserve"> </w:t>
       </w:r>
@@ -5023,7 +5475,25 @@
           <w:color w:val="FF0000"/>
           <w:szCs w:val="24"/>
         </w:rPr>
-        <w:t xml:space="preserve">"We are implementing features and products and using technology that were not invented 18 months ago. No longer can we afford these large monolithic programs that go on for two to three years (24-36 months)." -Bronwyn Clere, Executive Director for Capital Planning &amp; Delivery, at Telstra Corporation. </w:t>
+        <w:t xml:space="preserve">"We are implementing features and products and using technology that were not invented 18 months ago. No longer can we afford these large monolithic programs that go on for two to three years (24-36 months)." -Bronwyn </w:t>
+      </w:r>
+      <w:proofErr w:type="spellStart"/>
+      <w:r>
+        <w:rPr>
+          <w:rFonts w:cs="Times New Roman"/>
+          <w:color w:val="FF0000"/>
+          <w:szCs w:val="24"/>
+        </w:rPr>
+        <w:t>Clere</w:t>
+      </w:r>
+      <w:proofErr w:type="spellEnd"/>
+      <w:r>
+        <w:rPr>
+          <w:rFonts w:cs="Times New Roman"/>
+          <w:color w:val="FF0000"/>
+          <w:szCs w:val="24"/>
+        </w:rPr>
+        <w:t xml:space="preserve">, Executive Director for Capital Planning &amp; Delivery, at Telstra Corporation. </w:t>
       </w:r>
       <w:r>
         <w:rPr>
@@ -5033,7 +5503,7 @@
         </w:rPr>
         <w:t>An analysis of ISO project metrics on a sample across 8 standards and 16 edition publish</w:t>
       </w:r>
-      <w:ins w:id="14" w:author="Harvey (US), Melissa K" w:date="2019-08-01T13:08:00Z">
+      <w:ins w:id="23" w:author="Harvey, Melissa K" w:date="2019-08-01T13:08:00Z">
         <w:r>
           <w:rPr>
             <w:rFonts w:cs="Times New Roman"/>
@@ -5076,9 +5546,7 @@
           <w:noProof/>
           <w:color w:val="0000FF"/>
           <w:szCs w:val="24"/>
-          <w:lang w:val="en-GB" w:eastAsia="en-GB"/>
-        </w:rPr>
-        <w:lastRenderedPageBreak/>
+        </w:rPr>
         <w:drawing>
           <wp:inline distT="0" distB="0" distL="0" distR="0" wp14:anchorId="34E62B6D" wp14:editId="7D1CB987">
             <wp:extent cx="2621280" cy="1584294"/>
@@ -5147,7 +5615,7 @@
           <w:rFonts w:cs="Times New Roman"/>
         </w:rPr>
       </w:pPr>
-      <w:bookmarkStart w:id="15" w:name="_Toc15302575"/>
+      <w:bookmarkStart w:id="24" w:name="_Toc15302575"/>
       <w:r>
         <w:rPr>
           <w:rFonts w:cs="Times New Roman"/>
@@ -5238,7 +5706,7 @@
         </w:rPr>
         <w:t xml:space="preserve"> [1].</w:t>
       </w:r>
-      <w:bookmarkEnd w:id="15"/>
+      <w:bookmarkEnd w:id="24"/>
     </w:p>
     <w:p>
       <w:pPr>
@@ -5290,7 +5758,21 @@
         <w:rPr>
           <w:color w:val="FF0000"/>
         </w:rPr>
-        <w:t xml:space="preserve">“Develop high-quality standards through ISO's global membership”, by ensuring we effectively (2)“ Engage stakeholders and partners ”. </w:t>
+        <w:t>“Develop high-quality standards through ISO's global membership”, by ensuring we effectively (2</w:t>
+      </w:r>
+      <w:proofErr w:type="gramStart"/>
+      <w:r>
+        <w:rPr>
+          <w:color w:val="FF0000"/>
+        </w:rPr>
+        <w:t>)“</w:t>
+      </w:r>
+      <w:proofErr w:type="gramEnd"/>
+      <w:r>
+        <w:rPr>
+          <w:color w:val="FF0000"/>
+        </w:rPr>
+        <w:t xml:space="preserve"> Engage stakeholders and partners ”. </w:t>
       </w:r>
       <w:r>
         <w:rPr>
@@ -5307,11 +5789,11 @@
           <w:numId w:val="1"/>
         </w:numPr>
       </w:pPr>
-      <w:bookmarkStart w:id="16" w:name="_Toc15302643"/>
+      <w:bookmarkStart w:id="25" w:name="_Toc15302643"/>
       <w:r>
         <w:t>Development Time Length</w:t>
       </w:r>
-      <w:bookmarkEnd w:id="16"/>
+      <w:bookmarkEnd w:id="25"/>
     </w:p>
     <w:p>
       <w:pPr>
@@ -5428,7 +5910,16 @@
           <w:color w:val="0000FF"/>
           <w:szCs w:val="24"/>
         </w:rPr>
-        <w:t xml:space="preserve"> This leads to much confusion, maintenance, and misuse of Bugzilla. The result is extended development cycles and many times rework during the committee stage 20. </w:t>
+        <w:t xml:space="preserve"> This leads to much confusion, maintenance, and misuse </w:t>
+      </w:r>
+      <w:r>
+        <w:rPr>
+          <w:rFonts w:cs="Times New Roman"/>
+          <w:color w:val="0000FF"/>
+          <w:szCs w:val="24"/>
+        </w:rPr>
+        <w:lastRenderedPageBreak/>
+        <w:t xml:space="preserve">of Bugzilla. The result is extended development cycles and many times rework during the committee stage 20. </w:t>
       </w:r>
     </w:p>
     <w:p>
@@ -5526,11 +6017,11 @@
           <w:numId w:val="1"/>
         </w:numPr>
       </w:pPr>
-      <w:bookmarkStart w:id="17" w:name="_Toc15302644"/>
+      <w:bookmarkStart w:id="26" w:name="_Toc15302644"/>
       <w:r>
         <w:t>Quality/Completeness of Standard</w:t>
       </w:r>
-      <w:bookmarkEnd w:id="17"/>
+      <w:bookmarkEnd w:id="26"/>
     </w:p>
     <w:p>
       <w:pPr>
@@ -5558,14 +6049,59 @@
         </w:rPr>
         <w:t xml:space="preserve">CAx-IF, which is a joint testing forum between </w:t>
       </w:r>
+      <w:proofErr w:type="spellStart"/>
       <w:r>
         <w:rPr>
           <w:rFonts w:cs="Times New Roman"/>
           <w:color w:val="FF0000"/>
           <w:szCs w:val="24"/>
         </w:rPr>
-        <w:lastRenderedPageBreak/>
-        <w:t xml:space="preserve">AFNet, PDES, Inc. and prostep ivip tasked with testing CAx STEP translators quality, has continually reported issues of implement-ability of the standards. </w:t>
+        <w:t>AFNet</w:t>
+      </w:r>
+      <w:proofErr w:type="spellEnd"/>
+      <w:r>
+        <w:rPr>
+          <w:rFonts w:cs="Times New Roman"/>
+          <w:color w:val="FF0000"/>
+          <w:szCs w:val="24"/>
+        </w:rPr>
+        <w:t xml:space="preserve">, PDES, Inc. and </w:t>
+      </w:r>
+      <w:proofErr w:type="spellStart"/>
+      <w:r>
+        <w:rPr>
+          <w:rFonts w:cs="Times New Roman"/>
+          <w:color w:val="FF0000"/>
+          <w:szCs w:val="24"/>
+        </w:rPr>
+        <w:t>prostep</w:t>
+      </w:r>
+      <w:proofErr w:type="spellEnd"/>
+      <w:r>
+        <w:rPr>
+          <w:rFonts w:cs="Times New Roman"/>
+          <w:color w:val="FF0000"/>
+          <w:szCs w:val="24"/>
+        </w:rPr>
+        <w:t xml:space="preserve"> </w:t>
+      </w:r>
+      <w:proofErr w:type="spellStart"/>
+      <w:r>
+        <w:rPr>
+          <w:rFonts w:cs="Times New Roman"/>
+          <w:color w:val="FF0000"/>
+          <w:szCs w:val="24"/>
+        </w:rPr>
+        <w:t>ivip</w:t>
+      </w:r>
+      <w:proofErr w:type="spellEnd"/>
+      <w:r>
+        <w:rPr>
+          <w:rFonts w:cs="Times New Roman"/>
+          <w:color w:val="FF0000"/>
+          <w:szCs w:val="24"/>
+        </w:rPr>
+        <w:t xml:space="preserve"> tasked with testing CAx STEP translators quality, has continually reported issues of implement-ability of the standards. </w:t>
       </w:r>
       <w:r>
         <w:rPr>
@@ -5617,7 +6153,6 @@
           <w:noProof/>
           <w:color w:val="0000FF"/>
           <w:szCs w:val="24"/>
-          <w:lang w:val="en-GB" w:eastAsia="en-GB"/>
         </w:rPr>
         <w:drawing>
           <wp:inline distT="0" distB="0" distL="0" distR="0" wp14:anchorId="598DE109" wp14:editId="32FEF7D4">
@@ -5687,7 +6222,7 @@
           <w:lang w:eastAsia="zh-CN"/>
         </w:rPr>
       </w:pPr>
-      <w:bookmarkStart w:id="18" w:name="_Toc15302576"/>
+      <w:bookmarkStart w:id="27" w:name="_Toc15302576"/>
       <w:r>
         <w:rPr>
           <w:b/>
@@ -5754,7 +6289,7 @@
       <w:r>
         <w:t>].</w:t>
       </w:r>
-      <w:bookmarkEnd w:id="18"/>
+      <w:bookmarkEnd w:id="27"/>
     </w:p>
     <w:p>
       <w:pPr>
@@ -5911,7 +6446,16 @@
           <w:color w:val="00B050"/>
           <w:szCs w:val="24"/>
         </w:rPr>
-        <w:t xml:space="preserve"> of developers incurred some amount of rework during their last publication project due to lack of knowledge of the data model, development process, and/or tool-</w:t>
+        <w:t xml:space="preserve"> of developers incurred some amount of rework during their last </w:t>
+      </w:r>
+      <w:r>
+        <w:rPr>
+          <w:rFonts w:cs="Times New Roman"/>
+          <w:color w:val="00B050"/>
+          <w:szCs w:val="24"/>
+        </w:rPr>
+        <w:lastRenderedPageBreak/>
+        <w:t>publication project due to lack of knowledge of the data model, development process, and/or tool-</w:t>
       </w:r>
       <w:r>
         <w:rPr>
@@ -5983,9 +6527,7 @@
           <w:noProof/>
           <w:color w:val="00B050"/>
           <w:szCs w:val="24"/>
-          <w:lang w:val="en-GB" w:eastAsia="en-GB"/>
-        </w:rPr>
-        <w:lastRenderedPageBreak/>
+        </w:rPr>
         <w:drawing>
           <wp:inline distT="0" distB="0" distL="0" distR="0" wp14:anchorId="7A764685" wp14:editId="267C5999">
             <wp:extent cx="2531555" cy="1872343"/>
@@ -6054,7 +6596,7 @@
           <w:lang w:eastAsia="zh-CN"/>
         </w:rPr>
       </w:pPr>
-      <w:bookmarkStart w:id="19" w:name="_Toc15302577"/>
+      <w:bookmarkStart w:id="28" w:name="_Toc15302577"/>
       <w:r>
         <w:rPr>
           <w:b/>
@@ -6121,7 +6663,7 @@
       <w:r>
         <w:t>].</w:t>
       </w:r>
-      <w:bookmarkEnd w:id="19"/>
+      <w:bookmarkEnd w:id="28"/>
     </w:p>
     <w:p>
       <w:pPr>
@@ -6171,7 +6713,7 @@
         </w:rPr>
         <w:t xml:space="preserve"> current tool-chain for model based standards is fragmented which is the result of </w:t>
       </w:r>
-      <w:del w:id="20" w:author="Harvey (US), Melissa K" w:date="2019-08-01T13:10:00Z">
+      <w:del w:id="29" w:author="Harvey, Melissa K" w:date="2019-08-01T13:10:00Z">
         <w:r>
           <w:rPr>
             <w:rFonts w:cs="Times New Roman"/>
@@ -6181,7 +6723,7 @@
           <w:delText>it’s</w:delText>
         </w:r>
       </w:del>
-      <w:ins w:id="21" w:author="Harvey (US), Melissa K" w:date="2019-08-01T13:10:00Z">
+      <w:ins w:id="30" w:author="Harvey, Melissa K" w:date="2019-08-01T13:10:00Z">
         <w:r>
           <w:rPr>
             <w:rFonts w:cs="Times New Roman"/>
@@ -6213,11 +6755,11 @@
           <w:numId w:val="1"/>
         </w:numPr>
       </w:pPr>
-      <w:bookmarkStart w:id="22" w:name="_Toc15302645"/>
+      <w:bookmarkStart w:id="31" w:name="_Toc15302645"/>
       <w:r>
         <w:t>Solution Concepts [using STEP as an example]</w:t>
       </w:r>
-      <w:bookmarkEnd w:id="22"/>
+      <w:bookmarkEnd w:id="31"/>
     </w:p>
     <w:p>
       <w:pPr>
@@ -6238,11 +6780,11 @@
           <w:numId w:val="1"/>
         </w:numPr>
       </w:pPr>
-      <w:bookmarkStart w:id="23" w:name="_Toc15302646"/>
+      <w:bookmarkStart w:id="32" w:name="_Toc15302646"/>
       <w:r>
         <w:t>Adoption of Agile Framework</w:t>
       </w:r>
-      <w:bookmarkEnd w:id="23"/>
+      <w:bookmarkEnd w:id="32"/>
     </w:p>
     <w:p>
       <w:pPr>
@@ -6299,7 +6841,7 @@
           <w:szCs w:val="24"/>
         </w:rPr>
       </w:pPr>
-      <w:commentRangeStart w:id="24"/>
+      <w:commentRangeStart w:id="33"/>
       <w:r>
         <w:rPr>
           <w:rFonts w:cs="Times New Roman"/>
@@ -6309,7 +6851,7 @@
         </w:rPr>
         <w:t>Many</w:t>
       </w:r>
-      <w:commentRangeEnd w:id="24"/>
+      <w:commentRangeEnd w:id="33"/>
       <w:r>
         <w:rPr>
           <w:rStyle w:val="CommentReference"/>
@@ -6317,7 +6859,7 @@
           <w:sz w:val="24"/>
           <w:szCs w:val="24"/>
         </w:rPr>
-        <w:commentReference w:id="24"/>
+        <w:commentReference w:id="33"/>
       </w:r>
       <w:r>
         <w:rPr>
@@ -6327,7 +6869,7 @@
         </w:rPr>
         <w:t xml:space="preserve"> development teams still use traditional methods to create their products. These traditional methods drive the teams to long phases of requirements documentation, product development, integration, review, and publication. </w:t>
       </w:r>
-      <w:del w:id="25" w:author="Harvey (US), Melissa K" w:date="2019-08-01T13:13:00Z">
+      <w:del w:id="34" w:author="Harvey, Melissa K" w:date="2019-08-01T13:13:00Z">
         <w:r>
           <w:rPr>
             <w:rFonts w:cs="Times New Roman"/>
@@ -6338,7 +6880,7 @@
           <w:delText>Many</w:delText>
         </w:r>
       </w:del>
-      <w:ins w:id="26" w:author="Harvey (US), Melissa K" w:date="2019-08-01T13:13:00Z">
+      <w:ins w:id="35" w:author="Harvey, Melissa K" w:date="2019-08-01T13:13:00Z">
         <w:r>
           <w:rPr>
             <w:rFonts w:cs="Times New Roman"/>
@@ -6357,7 +6899,7 @@
         </w:rPr>
         <w:t xml:space="preserve"> organizations have adopted agile as a means to shorten the development cycle and provide a usable product to the users faster</w:t>
       </w:r>
-      <w:commentRangeStart w:id="27"/>
+      <w:commentRangeStart w:id="36"/>
       <w:r>
         <w:rPr>
           <w:rFonts w:cs="Times New Roman"/>
@@ -6406,7 +6948,7 @@
         </w:rPr>
         <w:fldChar w:fldCharType="end"/>
       </w:r>
-      <w:commentRangeEnd w:id="27"/>
+      <w:commentRangeEnd w:id="36"/>
       <w:r>
         <w:rPr>
           <w:rStyle w:val="CommentReference"/>
@@ -6415,7 +6957,7 @@
           <w:sz w:val="24"/>
           <w:szCs w:val="24"/>
         </w:rPr>
-        <w:commentReference w:id="27"/>
+        <w:commentReference w:id="36"/>
       </w:r>
     </w:p>
     <w:p>
@@ -6445,7 +6987,7 @@
         </w:rPr>
         <w:t xml:space="preserve">Agile, itself, is not a new concept. There are </w:t>
       </w:r>
-      <w:del w:id="28" w:author="Harvey (US), Melissa K" w:date="2019-08-01T13:13:00Z">
+      <w:del w:id="37" w:author="Harvey, Melissa K" w:date="2019-08-01T13:13:00Z">
         <w:r>
           <w:rPr>
             <w:rFonts w:cs="Times New Roman"/>
@@ -6456,7 +6998,7 @@
           <w:delText>many</w:delText>
         </w:r>
       </w:del>
-      <w:ins w:id="29" w:author="Harvey (US), Melissa K" w:date="2019-08-01T13:13:00Z">
+      <w:ins w:id="38" w:author="Harvey, Melissa K" w:date="2019-08-01T13:13:00Z">
         <w:r>
           <w:rPr>
             <w:rFonts w:cs="Times New Roman"/>
@@ -6475,7 +7017,7 @@
         </w:rPr>
         <w:t xml:space="preserve"> examples of projects using agile concepts such as rapid application development, prototyping, and </w:t>
       </w:r>
-      <w:del w:id="30" w:author="Harvey (US), Melissa K" w:date="2019-08-01T13:13:00Z">
+      <w:del w:id="39" w:author="Harvey, Melissa K" w:date="2019-08-01T13:13:00Z">
         <w:r>
           <w:rPr>
             <w:rFonts w:cs="Times New Roman"/>
@@ -6500,9 +7042,18 @@
           <w:color w:val="0000FF"/>
           <w:szCs w:val="24"/>
         </w:rPr>
-        <w:t xml:space="preserve">others. However, since the creation in 2001 of the Agile Manifesto, there have been </w:t>
-      </w:r>
-      <w:del w:id="31" w:author="Harvey (US), Melissa K" w:date="2019-08-01T13:13:00Z">
+        <w:t xml:space="preserve">others. However, </w:t>
+      </w:r>
+      <w:r>
+        <w:rPr>
+          <w:rFonts w:cs="Times New Roman"/>
+          <w:color w:val="0000FF"/>
+          <w:szCs w:val="24"/>
+        </w:rPr>
+        <w:lastRenderedPageBreak/>
+        <w:t xml:space="preserve">since the creation in 2001 of the Agile Manifesto, there have been </w:t>
+      </w:r>
+      <w:del w:id="40" w:author="Harvey, Melissa K" w:date="2019-08-01T13:13:00Z">
         <w:r>
           <w:rPr>
             <w:rFonts w:cs="Times New Roman"/>
@@ -6513,7 +7064,7 @@
           <w:delText>many</w:delText>
         </w:r>
       </w:del>
-      <w:ins w:id="32" w:author="Harvey (US), Melissa K" w:date="2019-08-01T13:13:00Z">
+      <w:ins w:id="41" w:author="Harvey, Melissa K" w:date="2019-08-01T13:13:00Z">
         <w:r>
           <w:rPr>
             <w:rFonts w:cs="Times New Roman"/>
@@ -6530,18 +7081,9 @@
           <w:color w:val="0000FF"/>
           <w:szCs w:val="24"/>
         </w:rPr>
-        <w:t xml:space="preserve"> related implementations and development of new methods. The manifesto describes 12 principles – but there are three that hit home for the development of model-based standards. The first is “Deliver working software frequently.” The second is, “Working software is the primary </w:t>
-      </w:r>
-      <w:r>
-        <w:rPr>
-          <w:rFonts w:cs="Times New Roman"/>
-          <w:color w:val="0000FF"/>
-          <w:szCs w:val="24"/>
-        </w:rPr>
-        <w:lastRenderedPageBreak/>
-        <w:t xml:space="preserve">measure of progress." </w:t>
-      </w:r>
-      <w:del w:id="33" w:author="Harvey (US), Melissa K" w:date="2019-08-01T13:14:00Z">
+        <w:t xml:space="preserve"> related implementations and development of new methods. The manifesto describes 12 principles – but there are three that hit home for the development of model-based standards. The first is “Deliver working software frequently.” The second is, “Working software is the primary measure of progress." </w:t>
+      </w:r>
+      <w:del w:id="42" w:author="Harvey, Melissa K" w:date="2019-08-01T13:14:00Z">
         <w:r>
           <w:rPr>
             <w:rFonts w:cs="Times New Roman"/>
@@ -6551,7 +7093,7 @@
           <w:delText>And  the</w:delText>
         </w:r>
       </w:del>
-      <w:ins w:id="34" w:author="Harvey (US), Melissa K" w:date="2019-08-01T13:14:00Z">
+      <w:ins w:id="43" w:author="Harvey, Melissa K" w:date="2019-08-01T13:14:00Z">
         <w:r>
           <w:rPr>
             <w:rFonts w:cs="Times New Roman"/>
@@ -6609,7 +7151,7 @@
         </w:rPr>
         <w:fldChar w:fldCharType="end"/>
       </w:r>
-      <w:ins w:id="35" w:author="Harvey (US), Melissa K" w:date="2019-08-01T13:14:00Z">
+      <w:ins w:id="44" w:author="Harvey, Melissa K" w:date="2019-08-01T13:14:00Z">
         <w:r>
           <w:rPr>
             <w:rFonts w:cs="Times New Roman"/>
@@ -6627,7 +7169,7 @@
         </w:rPr>
         <w:t xml:space="preserve"> Note, the term “software” can be replaced with any product such as “data models” or </w:t>
       </w:r>
-      <w:ins w:id="36" w:author="Harvey (US), Melissa K" w:date="2019-08-01T13:15:00Z">
+      <w:ins w:id="45" w:author="Harvey, Melissa K" w:date="2019-08-01T13:15:00Z">
         <w:r>
           <w:rPr>
             <w:rFonts w:cs="Times New Roman"/>
@@ -6645,7 +7187,7 @@
         </w:rPr>
         <w:t>published data standards</w:t>
       </w:r>
-      <w:ins w:id="37" w:author="Harvey (US), Melissa K" w:date="2019-08-01T13:15:00Z">
+      <w:ins w:id="46" w:author="Harvey, Melissa K" w:date="2019-08-01T13:15:00Z">
         <w:r>
           <w:rPr>
             <w:rFonts w:cs="Times New Roman"/>
@@ -6663,7 +7205,7 @@
         </w:rPr>
         <w:t xml:space="preserve">. Agile methods include [but </w:t>
       </w:r>
-      <w:ins w:id="38" w:author="Harvey (US), Melissa K" w:date="2019-08-01T13:15:00Z">
+      <w:ins w:id="47" w:author="Harvey, Melissa K" w:date="2019-08-01T13:15:00Z">
         <w:r>
           <w:rPr>
             <w:rFonts w:cs="Times New Roman"/>
@@ -6709,7 +7251,7 @@
         </w:rPr>
         <w:t xml:space="preserve">In addition to the specific methods used, there are </w:t>
       </w:r>
-      <w:del w:id="39" w:author="Harvey (US), Melissa K" w:date="2019-08-01T13:15:00Z">
+      <w:del w:id="48" w:author="Harvey, Melissa K" w:date="2019-08-01T13:15:00Z">
         <w:r>
           <w:rPr>
             <w:rFonts w:cs="Times New Roman"/>
@@ -6725,7 +7267,45 @@
           <w:color w:val="0000FF"/>
           <w:szCs w:val="24"/>
         </w:rPr>
-        <w:t xml:space="preserve"> overarching frameworks that help tie them all together to help large organizations implement at different scales. These frameworks include Scaled Agile [SAFe], Disciplined Agile Delivery [DAD] and Large-scale Scrum [LeSS]. While some have criticized SAFe as being too prescriptive, it has seen double the implementations by industry over LeSS and DAD. </w:t>
+        <w:t xml:space="preserve"> overarching frameworks that help tie them all together to help large organizations implement at different scales. These frameworks include Scaled Agile [SAFe], Disciplined Agile Delivery [DAD] and Large-scale Scrum [</w:t>
+      </w:r>
+      <w:proofErr w:type="spellStart"/>
+      <w:r>
+        <w:rPr>
+          <w:rFonts w:cs="Times New Roman"/>
+          <w:color w:val="0000FF"/>
+          <w:szCs w:val="24"/>
+        </w:rPr>
+        <w:t>LeSS</w:t>
+      </w:r>
+      <w:proofErr w:type="spellEnd"/>
+      <w:r>
+        <w:rPr>
+          <w:rFonts w:cs="Times New Roman"/>
+          <w:color w:val="0000FF"/>
+          <w:szCs w:val="24"/>
+        </w:rPr>
+        <w:t xml:space="preserve">]. While some have criticized SAFe as being too prescriptive, it has seen double the implementations by industry over </w:t>
+      </w:r>
+      <w:proofErr w:type="spellStart"/>
+      <w:proofErr w:type="gramStart"/>
+      <w:r>
+        <w:rPr>
+          <w:rFonts w:cs="Times New Roman"/>
+          <w:color w:val="0000FF"/>
+          <w:szCs w:val="24"/>
+        </w:rPr>
+        <w:t>LeSS</w:t>
+      </w:r>
+      <w:proofErr w:type="spellEnd"/>
+      <w:proofErr w:type="gramEnd"/>
+      <w:r>
+        <w:rPr>
+          <w:rFonts w:cs="Times New Roman"/>
+          <w:color w:val="0000FF"/>
+          <w:szCs w:val="24"/>
+        </w:rPr>
+        <w:t xml:space="preserve"> and DAD. </w:t>
       </w:r>
       <w:r>
         <w:rPr>
@@ -6757,14 +7337,32 @@
           <w:color w:val="FF0000"/>
           <w:szCs w:val="24"/>
         </w:rPr>
-        <w:t>(KnowledgeHut, 2018)</w:t>
-      </w:r>
+        <w:t>(</w:t>
+      </w:r>
+      <w:proofErr w:type="spellStart"/>
       <w:r>
         <w:rPr>
           <w:rFonts w:cs="Times New Roman"/>
           <w:color w:val="FF0000"/>
           <w:szCs w:val="24"/>
         </w:rPr>
+        <w:t>KnowledgeHut</w:t>
+      </w:r>
+      <w:proofErr w:type="spellEnd"/>
+      <w:r>
+        <w:rPr>
+          <w:rFonts w:cs="Times New Roman"/>
+          <w:color w:val="FF0000"/>
+          <w:szCs w:val="24"/>
+        </w:rPr>
+        <w:t>, 2018)</w:t>
+      </w:r>
+      <w:r>
+        <w:rPr>
+          <w:rFonts w:cs="Times New Roman"/>
+          <w:color w:val="FF0000"/>
+          <w:szCs w:val="24"/>
+        </w:rPr>
         <w:fldChar w:fldCharType="end"/>
       </w:r>
     </w:p>
@@ -6843,7 +7441,7 @@
         </w:rPr>
         <w:t xml:space="preserve"> Each project team must analyze their needs and identify which component(s) of the framework that will enable them to meet their goals. </w:t>
       </w:r>
-      <w:commentRangeStart w:id="40"/>
+      <w:commentRangeStart w:id="49"/>
       <w:r>
         <w:rPr>
           <w:rFonts w:cs="Times New Roman"/>
@@ -6852,7 +7450,7 @@
         </w:rPr>
         <w:t>Scaled Agile has documented case studies that bring real business results</w:t>
       </w:r>
-      <w:del w:id="41" w:author="Harvey (US), Melissa K" w:date="2019-08-01T13:18:00Z">
+      <w:del w:id="50" w:author="Harvey, Melissa K" w:date="2019-08-01T13:18:00Z">
         <w:r>
           <w:rPr>
             <w:rFonts w:cs="Times New Roman"/>
@@ -6870,7 +7468,7 @@
         </w:rPr>
         <w:t xml:space="preserve"> including happier, more motivated employees, faster time-to-market, increase</w:t>
       </w:r>
-      <w:ins w:id="42" w:author="Harvey (US), Melissa K" w:date="2019-08-01T13:18:00Z">
+      <w:ins w:id="51" w:author="Harvey, Melissa K" w:date="2019-08-01T13:18:00Z">
         <w:r>
           <w:rPr>
             <w:rFonts w:cs="Times New Roman"/>
@@ -6928,7 +7526,7 @@
         </w:rPr>
         <w:fldChar w:fldCharType="end"/>
       </w:r>
-      <w:commentRangeEnd w:id="40"/>
+      <w:commentRangeEnd w:id="49"/>
       <w:r>
         <w:rPr>
           <w:rStyle w:val="CommentReference"/>
@@ -6937,7 +7535,7 @@
           <w:sz w:val="24"/>
           <w:szCs w:val="24"/>
         </w:rPr>
-        <w:commentReference w:id="40"/>
+        <w:commentReference w:id="49"/>
       </w:r>
     </w:p>
     <w:p>
@@ -6989,11 +7587,11 @@
       <w:pPr>
         <w:pStyle w:val="Heading3"/>
       </w:pPr>
-      <w:bookmarkStart w:id="43" w:name="_Toc15302647"/>
+      <w:bookmarkStart w:id="52" w:name="_Toc15302647"/>
       <w:r>
         <w:t>Backlog Management</w:t>
       </w:r>
-      <w:bookmarkEnd w:id="43"/>
+      <w:bookmarkEnd w:id="52"/>
     </w:p>
     <w:p>
       <w:pPr>
@@ -7028,7 +7626,7 @@
         </w:rPr>
         <w:t xml:space="preserve">. </w:t>
       </w:r>
-      <w:commentRangeStart w:id="44"/>
+      <w:commentRangeStart w:id="53"/>
       <w:r>
         <w:rPr>
           <w:rFonts w:cs="Times New Roman"/>
@@ -7037,7 +7635,7 @@
         </w:rPr>
         <w:t xml:space="preserve">Steps a team can take to actively manage the backlog is to establish, and make it a priority, a Product Owner/Manager Role. </w:t>
       </w:r>
-      <w:commentRangeEnd w:id="44"/>
+      <w:commentRangeEnd w:id="53"/>
       <w:r>
         <w:rPr>
           <w:rStyle w:val="CommentReference"/>
@@ -7045,7 +7643,7 @@
           <w:sz w:val="24"/>
           <w:szCs w:val="24"/>
         </w:rPr>
-        <w:commentReference w:id="44"/>
+        <w:commentReference w:id="53"/>
       </w:r>
       <w:r>
         <w:rPr>
@@ -7070,18 +7668,90 @@
           <w:color w:val="0000FF"/>
           <w:szCs w:val="24"/>
         </w:rPr>
-        <w:t xml:space="preserve"> tools exist to manage backlogs in an agile framework, such as Atlassian’s JIRA, Micrsoft’s TFS, VersionOne or PivotalTracker.</w:t>
+        <w:t xml:space="preserve"> tools exist to manage backlogs in an agile framework, such as </w:t>
+      </w:r>
+      <w:proofErr w:type="spellStart"/>
+      <w:r>
+        <w:rPr>
+          <w:rFonts w:cs="Times New Roman"/>
+          <w:color w:val="0000FF"/>
+          <w:szCs w:val="24"/>
+        </w:rPr>
+        <w:t>Atlassian’s</w:t>
+      </w:r>
+      <w:proofErr w:type="spellEnd"/>
+      <w:r>
+        <w:rPr>
+          <w:rFonts w:cs="Times New Roman"/>
+          <w:color w:val="0000FF"/>
+          <w:szCs w:val="24"/>
+        </w:rPr>
+        <w:t xml:space="preserve"> JIRA, </w:t>
+      </w:r>
+      <w:proofErr w:type="spellStart"/>
+      <w:r>
+        <w:rPr>
+          <w:rFonts w:cs="Times New Roman"/>
+          <w:color w:val="0000FF"/>
+          <w:szCs w:val="24"/>
+        </w:rPr>
+        <w:t>Micrsoft’s</w:t>
+      </w:r>
+      <w:proofErr w:type="spellEnd"/>
+      <w:r>
+        <w:rPr>
+          <w:rFonts w:cs="Times New Roman"/>
+          <w:color w:val="0000FF"/>
+          <w:szCs w:val="24"/>
+        </w:rPr>
+        <w:t xml:space="preserve"> TFS, </w:t>
+      </w:r>
+      <w:proofErr w:type="spellStart"/>
+      <w:r>
+        <w:rPr>
+          <w:rFonts w:cs="Times New Roman"/>
+          <w:color w:val="0000FF"/>
+          <w:szCs w:val="24"/>
+        </w:rPr>
+        <w:t>VersionOne</w:t>
+      </w:r>
+      <w:proofErr w:type="spellEnd"/>
+      <w:r>
+        <w:rPr>
+          <w:rFonts w:cs="Times New Roman"/>
+          <w:color w:val="0000FF"/>
+          <w:szCs w:val="24"/>
+        </w:rPr>
+        <w:t xml:space="preserve"> or </w:t>
+      </w:r>
+      <w:proofErr w:type="spellStart"/>
+      <w:r>
+        <w:rPr>
+          <w:rFonts w:cs="Times New Roman"/>
+          <w:color w:val="0000FF"/>
+          <w:szCs w:val="24"/>
+        </w:rPr>
+        <w:t>PivotalTracker</w:t>
+      </w:r>
+      <w:proofErr w:type="spellEnd"/>
+      <w:r>
+        <w:rPr>
+          <w:rFonts w:cs="Times New Roman"/>
+          <w:color w:val="0000FF"/>
+          <w:szCs w:val="24"/>
+        </w:rPr>
+        <w:t>.</w:t>
       </w:r>
     </w:p>
     <w:p>
       <w:pPr>
         <w:pStyle w:val="Heading3"/>
       </w:pPr>
-      <w:bookmarkStart w:id="45" w:name="_Toc15302648"/>
+      <w:bookmarkStart w:id="54" w:name="_Toc15302648"/>
       <w:r>
         <w:t>Agile Release Trains</w:t>
       </w:r>
-      <w:bookmarkEnd w:id="45"/>
+      <w:bookmarkEnd w:id="54"/>
     </w:p>
     <w:p>
       <w:pPr>
@@ -7130,14 +7800,32 @@
           <w:color w:val="FF0000"/>
           <w:szCs w:val="24"/>
         </w:rPr>
-        <w:t>(“Agile Release Train – Scaled Agile Framework,” n.d.)</w:t>
-      </w:r>
+        <w:t xml:space="preserve">(“Agile Release Train – Scaled Agile Framework,” </w:t>
+      </w:r>
+      <w:proofErr w:type="spellStart"/>
       <w:r>
         <w:rPr>
           <w:rFonts w:cs="Times New Roman"/>
           <w:color w:val="FF0000"/>
           <w:szCs w:val="24"/>
         </w:rPr>
+        <w:t>n.d.</w:t>
+      </w:r>
+      <w:proofErr w:type="spellEnd"/>
+      <w:r>
+        <w:rPr>
+          <w:rFonts w:cs="Times New Roman"/>
+          <w:color w:val="FF0000"/>
+          <w:szCs w:val="24"/>
+        </w:rPr>
+        <w:t>)</w:t>
+      </w:r>
+      <w:r>
+        <w:rPr>
+          <w:rFonts w:cs="Times New Roman"/>
+          <w:color w:val="FF0000"/>
+          <w:szCs w:val="24"/>
+        </w:rPr>
         <w:fldChar w:fldCharType="end"/>
       </w:r>
       <w:r>
@@ -7146,7 +7834,34 @@
           <w:color w:val="0000FF"/>
           <w:szCs w:val="24"/>
         </w:rPr>
-        <w:t>. The ART is a virtual organization that breakdowns the existing silos for development, testing, and publication. The ART is lead by a Release Train Engineer [RTE] but has other important roles such as a Product Manager, System Arch, Business owners/Customers.</w:t>
+        <w:t xml:space="preserve">. The ART is a virtual organization that breakdowns the existing silos for development, testing, and publication. </w:t>
+      </w:r>
+      <w:r>
+        <w:rPr>
+          <w:rFonts w:cs="Times New Roman"/>
+          <w:color w:val="0000FF"/>
+          <w:szCs w:val="24"/>
+        </w:rPr>
+        <w:lastRenderedPageBreak/>
+        <w:t xml:space="preserve">The ART is </w:t>
+      </w:r>
+      <w:proofErr w:type="spellStart"/>
+      <w:r>
+        <w:rPr>
+          <w:rFonts w:cs="Times New Roman"/>
+          <w:color w:val="0000FF"/>
+          <w:szCs w:val="24"/>
+        </w:rPr>
+        <w:t>lead</w:t>
+      </w:r>
+      <w:proofErr w:type="spellEnd"/>
+      <w:r>
+        <w:rPr>
+          <w:rFonts w:cs="Times New Roman"/>
+          <w:color w:val="0000FF"/>
+          <w:szCs w:val="24"/>
+        </w:rPr>
+        <w:t xml:space="preserve"> by a Release Train Engineer [RTE] but has other important roles such as a Product Manager, System Arch, Business owners/Customers.</w:t>
       </w:r>
     </w:p>
     <w:p>
@@ -7172,16 +7887,7 @@
           <w:color w:val="00B050"/>
           <w:szCs w:val="24"/>
         </w:rPr>
-        <w:t xml:space="preserve">For the development of Model-Based Standards like ISO 10303 Application Protocols, an Agile Release Train can be used to create/revise an edition of an AP, such as a new </w:t>
-      </w:r>
-      <w:r>
-        <w:rPr>
-          <w:rFonts w:cs="Times New Roman"/>
-          <w:color w:val="00B050"/>
-          <w:szCs w:val="24"/>
-        </w:rPr>
-        <w:lastRenderedPageBreak/>
-        <w:t>edition to AP242. Then an agile team can be created for the different domains that will deliver capabilities, such as Electrical Wire Harness [EWH], Product Manufacturing Information [PMI] or Additive Manufacturing [AM]. These agile teams would be each have a Scrum Master, Product Owner and a set of developers</w:t>
+        <w:t>For the development of Model-Based Standards like ISO 10303 Application Protocols, an Agile Release Train can be used to create/revise an edition of an AP, such as a new edition to AP242. Then an agile team can be created for the different domains that will deliver capabilities, such as Electrical Wire Harness [EWH], Product Manufacturing Information [PMI] or Additive Manufacturing [AM]. These agile teams would be each have a Scrum Master, Product Owner and a set of developers</w:t>
       </w:r>
       <w:r>
         <w:rPr>
@@ -7207,7 +7913,6 @@
           <w:noProof/>
           <w:color w:val="0000FF"/>
           <w:szCs w:val="24"/>
-          <w:lang w:val="en-GB" w:eastAsia="en-GB"/>
         </w:rPr>
         <w:drawing>
           <wp:inline distT="0" distB="0" distL="0" distR="0" wp14:anchorId="72438305" wp14:editId="083E8D92">
@@ -7264,7 +7969,7 @@
           <w:lang w:eastAsia="zh-CN"/>
         </w:rPr>
       </w:pPr>
-      <w:bookmarkStart w:id="46" w:name="_Toc15302578"/>
+      <w:bookmarkStart w:id="55" w:name="_Toc15302578"/>
       <w:r>
         <w:rPr>
           <w:b/>
@@ -7325,7 +8030,7 @@
       <w:r>
         <w:t>This is caption text for Fig. [4].</w:t>
       </w:r>
-      <w:bookmarkEnd w:id="46"/>
+      <w:bookmarkEnd w:id="55"/>
     </w:p>
     <w:p>
       <w:pPr>
@@ -7358,7 +8063,25 @@
           <w:color w:val="0000FF"/>
           <w:szCs w:val="24"/>
         </w:rPr>
-        <w:t xml:space="preserve">. Each team may adopt agile, but can and sometimes do operate with different velocities and do not sprint together. The ART addresses that problem by employing systems thinking and applying an operating cadence and synchronization that enables all the teams to sprint together while integrating. There is not limit to how </w:t>
+        <w:t xml:space="preserve">. Each team may adopt agile, but can and sometimes do operate with different velocities and do not sprint together. The ART addresses that problem by employing systems thinking and applying an operating cadence and synchronization that enables all the teams to sprint together while integrating. There is </w:t>
+      </w:r>
+      <w:proofErr w:type="spellStart"/>
+      <w:r>
+        <w:rPr>
+          <w:rFonts w:cs="Times New Roman"/>
+          <w:color w:val="0000FF"/>
+          <w:szCs w:val="24"/>
+        </w:rPr>
+        <w:t>not</w:t>
+      </w:r>
+      <w:proofErr w:type="spellEnd"/>
+      <w:r>
+        <w:rPr>
+          <w:rFonts w:cs="Times New Roman"/>
+          <w:color w:val="0000FF"/>
+          <w:szCs w:val="24"/>
+        </w:rPr>
+        <w:t xml:space="preserve"> limit to how </w:t>
       </w:r>
       <w:r>
         <w:rPr>
@@ -7408,7 +8131,6 @@
           <w:rFonts w:cs="Times New Roman"/>
           <w:noProof/>
           <w:szCs w:val="24"/>
-          <w:lang w:val="en-GB" w:eastAsia="en-GB"/>
         </w:rPr>
         <w:drawing>
           <wp:inline distT="0" distB="0" distL="0" distR="0" wp14:anchorId="44033B0C" wp14:editId="7F7810C9">
@@ -7461,7 +8183,7 @@
           <w:lang w:eastAsia="zh-CN"/>
         </w:rPr>
       </w:pPr>
-      <w:bookmarkStart w:id="47" w:name="_Toc15302579"/>
+      <w:bookmarkStart w:id="56" w:name="_Toc15302579"/>
       <w:r>
         <w:rPr>
           <w:b/>
@@ -7522,17 +8244,17 @@
       <w:r>
         <w:t>This is caption text for Fig. [5].</w:t>
       </w:r>
-      <w:bookmarkEnd w:id="47"/>
+      <w:bookmarkEnd w:id="56"/>
     </w:p>
     <w:p>
       <w:pPr>
         <w:pStyle w:val="Heading3"/>
       </w:pPr>
-      <w:bookmarkStart w:id="48" w:name="_Toc15302649"/>
+      <w:bookmarkStart w:id="57" w:name="_Toc15302649"/>
       <w:r>
         <w:t>Program Increment Planning</w:t>
       </w:r>
-      <w:bookmarkEnd w:id="48"/>
+      <w:bookmarkEnd w:id="57"/>
     </w:p>
     <w:p>
       <w:pPr>
@@ -7549,7 +8271,25 @@
           <w:color w:val="0000FF"/>
           <w:szCs w:val="24"/>
         </w:rPr>
-        <w:t xml:space="preserve">Using the Scaled Agile framework, an ART delivers value in a fixed timebox called a Program Increment. The planning that increment is critical to the synchronization of the teams on the train. This synchronization will facilitate planning and limit work in progress. </w:t>
+        <w:t xml:space="preserve">Using the Scaled Agile framework, an ART delivers value in a fixed </w:t>
+      </w:r>
+      <w:proofErr w:type="spellStart"/>
+      <w:r>
+        <w:rPr>
+          <w:rFonts w:cs="Times New Roman"/>
+          <w:color w:val="0000FF"/>
+          <w:szCs w:val="24"/>
+        </w:rPr>
+        <w:t>timebox</w:t>
+      </w:r>
+      <w:proofErr w:type="spellEnd"/>
+      <w:r>
+        <w:rPr>
+          <w:rFonts w:cs="Times New Roman"/>
+          <w:color w:val="0000FF"/>
+          <w:szCs w:val="24"/>
+        </w:rPr>
+        <w:t xml:space="preserve"> called a Program Increment. The planning that increment is critical to the synchronization of the teams on the train. This synchronization will facilitate planning and limit work in progress. </w:t>
       </w:r>
     </w:p>
     <w:p>
@@ -7585,7 +8325,16 @@
           <w:color w:val="00B050"/>
           <w:szCs w:val="24"/>
         </w:rPr>
-        <w:t>For voluntary teams or teams with resources that are only available part-time, this planning event is critical to establishing the team resource availability and velocity</w:t>
+        <w:t xml:space="preserve">For </w:t>
+      </w:r>
+      <w:r>
+        <w:rPr>
+          <w:rFonts w:cs="Times New Roman"/>
+          <w:color w:val="00B050"/>
+          <w:szCs w:val="24"/>
+        </w:rPr>
+        <w:lastRenderedPageBreak/>
+        <w:t>voluntary teams or teams with resources that are only available part-time, this planning event is critical to establishing the team resource availability and velocity</w:t>
       </w:r>
       <w:r>
         <w:rPr>
@@ -7610,16 +8359,7 @@
           <w:color w:val="0000FF"/>
           <w:szCs w:val="24"/>
         </w:rPr>
-        <w:t xml:space="preserve"> estimation techniques. The team must avoid detailed analysis and estimation and instead adopt a method like Planning Poker, T-Shirt Sizes, Dot Voting or something similar where </w:t>
-      </w:r>
-      <w:r>
-        <w:rPr>
-          <w:rFonts w:cs="Times New Roman"/>
-          <w:color w:val="0000FF"/>
-          <w:szCs w:val="24"/>
-        </w:rPr>
-        <w:lastRenderedPageBreak/>
-        <w:t>the process is quick and relative.</w:t>
+        <w:t xml:space="preserve"> estimation techniques. The team must avoid detailed analysis and estimation and instead adopt a method like Planning Poker, T-Shirt Sizes, Dot Voting or something similar where the process is quick and relative.</w:t>
       </w:r>
       <w:r>
         <w:rPr>
@@ -7651,7 +8391,43 @@
           <w:color w:val="FF0000"/>
           <w:szCs w:val="24"/>
         </w:rPr>
-        <w:t>(“7 Agile Estimation Techniques – beyond Planning Pokerâ”AMIS Oracle and Java Blog,” n.d.)</w:t>
+        <w:t xml:space="preserve">(“7 Agile Estimation Techniques – beyond Planning </w:t>
+      </w:r>
+      <w:proofErr w:type="spellStart"/>
+      <w:r>
+        <w:rPr>
+          <w:rFonts w:cs="Times New Roman"/>
+          <w:color w:val="FF0000"/>
+          <w:szCs w:val="24"/>
+        </w:rPr>
+        <w:t>Pokerâ</w:t>
+      </w:r>
+      <w:proofErr w:type="spellEnd"/>
+      <w:r>
+        <w:rPr>
+          <w:rFonts w:cs="Times New Roman"/>
+          <w:color w:val="FF0000"/>
+          <w:szCs w:val="24"/>
+        </w:rPr>
+        <w:t xml:space="preserve">”AMIS Oracle and Java Blog,” </w:t>
+      </w:r>
+      <w:proofErr w:type="spellStart"/>
+      <w:r>
+        <w:rPr>
+          <w:rFonts w:cs="Times New Roman"/>
+          <w:color w:val="FF0000"/>
+          <w:szCs w:val="24"/>
+        </w:rPr>
+        <w:t>n.d.</w:t>
+      </w:r>
+      <w:proofErr w:type="spellEnd"/>
+      <w:r>
+        <w:rPr>
+          <w:rFonts w:cs="Times New Roman"/>
+          <w:color w:val="FF0000"/>
+          <w:szCs w:val="24"/>
+        </w:rPr>
+        <w:t>)</w:t>
       </w:r>
       <w:r>
         <w:rPr>
@@ -7714,11 +8490,11 @@
           <w:numId w:val="1"/>
         </w:numPr>
       </w:pPr>
-      <w:bookmarkStart w:id="49" w:name="_Toc15302650"/>
+      <w:bookmarkStart w:id="58" w:name="_Toc15302650"/>
       <w:r>
         <w:t>Improved Tool-Chain</w:t>
       </w:r>
-      <w:bookmarkEnd w:id="49"/>
+      <w:bookmarkEnd w:id="58"/>
     </w:p>
     <w:p>
       <w:pPr>
@@ -7729,11 +8505,11 @@
           <w:szCs w:val="18"/>
         </w:rPr>
       </w:pPr>
-      <w:bookmarkStart w:id="50" w:name="_Toc15302651"/>
+      <w:bookmarkStart w:id="59" w:name="_Toc15302651"/>
       <w:r>
         <w:t>Requirements Management and Traceability</w:t>
       </w:r>
-      <w:bookmarkEnd w:id="50"/>
+      <w:bookmarkEnd w:id="59"/>
     </w:p>
     <w:p>
       <w:pPr>
@@ -7762,11 +8538,11 @@
       <w:pPr>
         <w:pStyle w:val="Heading3"/>
       </w:pPr>
-      <w:bookmarkStart w:id="51" w:name="_Toc15302652"/>
+      <w:bookmarkStart w:id="60" w:name="_Toc15302652"/>
       <w:r>
         <w:t>Solutions</w:t>
       </w:r>
-      <w:bookmarkEnd w:id="51"/>
+      <w:bookmarkEnd w:id="60"/>
     </w:p>
     <w:p>
       <w:pPr>
@@ -7783,7 +8559,25 @@
           <w:color w:val="0000FF"/>
           <w:szCs w:val="24"/>
         </w:rPr>
-        <w:t>One of the most important principles of agile, and specifically the Scaled Agile’s SAFe framework, is Continuous Delivery. Continuous Delivery can be considered as three independent yet related phases: Continuous Exploration, Continuous Integration and Continuous Deployment.</w:t>
+        <w:t xml:space="preserve">One of the most important principles of agile, and specifically the Scaled </w:t>
+      </w:r>
+      <w:proofErr w:type="spellStart"/>
+      <w:r>
+        <w:rPr>
+          <w:rFonts w:cs="Times New Roman"/>
+          <w:color w:val="0000FF"/>
+          <w:szCs w:val="24"/>
+        </w:rPr>
+        <w:t>Agile’s</w:t>
+      </w:r>
+      <w:proofErr w:type="spellEnd"/>
+      <w:r>
+        <w:rPr>
+          <w:rFonts w:cs="Times New Roman"/>
+          <w:color w:val="0000FF"/>
+          <w:szCs w:val="24"/>
+        </w:rPr>
+        <w:t xml:space="preserve"> SAFe framework, is Continuous Delivery. Continuous Delivery can be considered as three independent yet related phases: Continuous Exploration, Continuous Integration and Continuous Deployment.</w:t>
       </w:r>
     </w:p>
     <w:p>
@@ -7905,7 +8699,43 @@
           <w:color w:val="00B050"/>
           <w:szCs w:val="24"/>
         </w:rPr>
-        <w:t>Some ISO 10303 STEP standards [e.g., AP242, AP209, AP210] are developed in a second-generation version control system called CVS. Recently, the development community has migrated to a third-generation version control system called GIT and integrates with KANBANs and advanced communications tools like ChatOps. This can help agile teams rapidly explore new ideas, validating their ability to integrate while not disrupting the production system or branch line. GIT Branching is a key enabler as the previous generation of source code management did not provide collaboration or development areas.</w:t>
+        <w:t xml:space="preserve">Some ISO 10303 STEP standards [e.g., AP242, AP209, </w:t>
+      </w:r>
+      <w:proofErr w:type="gramStart"/>
+      <w:r>
+        <w:rPr>
+          <w:rFonts w:cs="Times New Roman"/>
+          <w:color w:val="00B050"/>
+          <w:szCs w:val="24"/>
+        </w:rPr>
+        <w:t>AP210</w:t>
+      </w:r>
+      <w:proofErr w:type="gramEnd"/>
+      <w:r>
+        <w:rPr>
+          <w:rFonts w:cs="Times New Roman"/>
+          <w:color w:val="00B050"/>
+          <w:szCs w:val="24"/>
+        </w:rPr>
+        <w:t xml:space="preserve">] are developed in a second-generation version control system called CVS. Recently, the development community has migrated to a third-generation version control system called GIT and integrates with KANBANs and advanced communications tools like </w:t>
+      </w:r>
+      <w:proofErr w:type="spellStart"/>
+      <w:r>
+        <w:rPr>
+          <w:rFonts w:cs="Times New Roman"/>
+          <w:color w:val="00B050"/>
+          <w:szCs w:val="24"/>
+        </w:rPr>
+        <w:t>ChatOps</w:t>
+      </w:r>
+      <w:proofErr w:type="spellEnd"/>
+      <w:r>
+        <w:rPr>
+          <w:rFonts w:cs="Times New Roman"/>
+          <w:color w:val="00B050"/>
+          <w:szCs w:val="24"/>
+        </w:rPr>
+        <w:t>. This can help agile teams rapidly explore new ideas, validating their ability to integrate while not disrupting the production system or branch line. GIT Branching is a key enabler as the previous generation of source code management did not provide collaboration or development areas.</w:t>
       </w:r>
     </w:p>
     <w:p>
@@ -8013,8 +8843,54 @@
           <w:color w:val="0000FF"/>
           <w:szCs w:val="24"/>
         </w:rPr>
-        <w:t>CI is made possible with software development best practices that include version control, automated testing, and build automation. There are many choices in the industry such as Bitbucket/Bamboo, Jenkins, AWS CodePipeline, and Gitlab</w:t>
-      </w:r>
+        <w:t xml:space="preserve">CI is made possible with software development best practices that include version control, automated testing, and build automation. There are many choices in the industry such as </w:t>
+      </w:r>
+      <w:proofErr w:type="spellStart"/>
+      <w:r>
+        <w:rPr>
+          <w:rFonts w:cs="Times New Roman"/>
+          <w:color w:val="0000FF"/>
+          <w:szCs w:val="24"/>
+        </w:rPr>
+        <w:t>Bitbucket</w:t>
+      </w:r>
+      <w:proofErr w:type="spellEnd"/>
+      <w:r>
+        <w:rPr>
+          <w:rFonts w:cs="Times New Roman"/>
+          <w:color w:val="0000FF"/>
+          <w:szCs w:val="24"/>
+        </w:rPr>
+        <w:t xml:space="preserve">/Bamboo, Jenkins, AWS </w:t>
+      </w:r>
+      <w:proofErr w:type="spellStart"/>
+      <w:r>
+        <w:rPr>
+          <w:rFonts w:cs="Times New Roman"/>
+          <w:color w:val="0000FF"/>
+          <w:szCs w:val="24"/>
+        </w:rPr>
+        <w:t>CodePipeline</w:t>
+      </w:r>
+      <w:proofErr w:type="spellEnd"/>
+      <w:r>
+        <w:rPr>
+          <w:rFonts w:cs="Times New Roman"/>
+          <w:color w:val="0000FF"/>
+          <w:szCs w:val="24"/>
+        </w:rPr>
+        <w:t xml:space="preserve">, and </w:t>
+      </w:r>
+      <w:proofErr w:type="spellStart"/>
+      <w:r>
+        <w:rPr>
+          <w:rFonts w:cs="Times New Roman"/>
+          <w:color w:val="0000FF"/>
+          <w:szCs w:val="24"/>
+        </w:rPr>
+        <w:t>Gitlab</w:t>
+      </w:r>
+      <w:proofErr w:type="spellEnd"/>
       <w:r>
         <w:rPr>
           <w:rFonts w:cs="Times New Roman"/>
@@ -8049,7 +8925,7 @@
           <w:color w:val="00B050"/>
           <w:szCs w:val="24"/>
         </w:rPr>
-        <w:t xml:space="preserve">To take advantage of the CI capabilities, the development environment must move to a third-generation version control system based on GIT technology. The new tools will allow for continuous exploration as well as continuous integration via the decentralized and distributed architecture, commit before merge capabilities and integrated quality controls. A CI capability will allow standards developers to receive immediate feedback on the pass/failure of their commits by hooking in tools like EXPRESS Engine, JSDAI Compiles, </w:t>
+        <w:t xml:space="preserve">To take advantage of the CI capabilities, the development environment must move to a third-generation version control system based on GIT technology. The new tools will allow </w:t>
       </w:r>
       <w:r>
         <w:rPr>
@@ -8058,9 +8934,9 @@
           <w:szCs w:val="24"/>
         </w:rPr>
         <w:lastRenderedPageBreak/>
-        <w:t xml:space="preserve">Python scripts or ANT Builds. Immediate feedback will allow developers to fix the issue in the current iteration and not pass it to the end of the flow for someone else to address [in which case the resource may have moved on and not available]. Another feature of some of the CI tools, and really a requirement, is the connection to other issue/task management systems. Jobs can be triggered by lifecycle promotion of the issue/task and feedback so that everyone on the team can have a clear picture of status of the project deliverables. </w:t>
-      </w:r>
-      <w:commentRangeStart w:id="52"/>
+        <w:t xml:space="preserve">for continuous exploration as well as continuous integration via the decentralized and distributed architecture, commit before merge capabilities and integrated quality controls. A CI capability will allow standards developers to receive immediate feedback on the pass/failure of their commits by hooking in tools like EXPRESS Engine, JSDAI Compiles, Python scripts or ANT Builds. Immediate feedback will allow developers to fix the issue in the current iteration and not pass it to the end of the flow for someone else to address [in which case the resource may have moved on and not available]. Another feature of some of the CI tools, and really a requirement, is the connection to other issue/task management systems. Jobs can be triggered by lifecycle promotion of the issue/task and feedback so that everyone on the team can have a clear picture of status of the project deliverables. </w:t>
+      </w:r>
+      <w:commentRangeStart w:id="61"/>
       <w:r>
         <w:rPr>
           <w:rFonts w:cs="Times New Roman"/>
@@ -8069,7 +8945,7 @@
         </w:rPr>
         <w:t>NOTE: The ISO 10303 Extended Architecture already makes use of GIT capabilities but has not developed a continuous integration pipeline for quality and integration automation.</w:t>
       </w:r>
-      <w:commentRangeEnd w:id="52"/>
+      <w:commentRangeEnd w:id="61"/>
       <w:r>
         <w:rPr>
           <w:rStyle w:val="CommentReference"/>
@@ -8077,7 +8953,7 @@
           <w:sz w:val="24"/>
           <w:szCs w:val="24"/>
         </w:rPr>
-        <w:commentReference w:id="52"/>
+        <w:commentReference w:id="61"/>
       </w:r>
     </w:p>
     <w:p>
@@ -8113,10 +8989,10 @@
             <v:path o:extrusionok="f" gradientshapeok="t" o:connecttype="rect"/>
             <o:lock v:ext="edit" aspectratio="t"/>
           </v:shapetype>
-          <v:shape id="_x0000_i1025" type="#_x0000_t75" style="width:3in;height:150pt" o:ole="">
+          <v:shape id="_x0000_i1025" type="#_x0000_t75" style="width:3in;height:149.9pt" o:ole="">
             <v:imagedata r:id="rId23" o:title=""/>
           </v:shape>
-          <o:OLEObject Type="Embed" ProgID="Visio.Drawing.15" ShapeID="_x0000_i1025" DrawAspect="Content" ObjectID="_1626513114" r:id="rId24"/>
+          <o:OLEObject Type="Embed" ProgID="Visio.Drawing.15" ShapeID="_x0000_i1025" DrawAspect="Content" ObjectID="_1627373165" r:id="rId24"/>
         </w:object>
       </w:r>
     </w:p>
@@ -8128,7 +9004,7 @@
           <w:lang w:eastAsia="zh-CN"/>
         </w:rPr>
       </w:pPr>
-      <w:bookmarkStart w:id="53" w:name="_Toc15302580"/>
+      <w:bookmarkStart w:id="62" w:name="_Toc15302580"/>
       <w:r>
         <w:rPr>
           <w:b/>
@@ -8189,7 +9065,7 @@
       <w:r>
         <w:t>This is caption text for Fig. [6].</w:t>
       </w:r>
-      <w:bookmarkEnd w:id="53"/>
+      <w:bookmarkEnd w:id="62"/>
     </w:p>
     <w:p>
       <w:pPr>
@@ -8219,7 +9095,25 @@
           <w:color w:val="0000FF"/>
           <w:szCs w:val="24"/>
         </w:rPr>
-        <w:t>Again, Scaled Agile provides a framework for Continous Deployment [CD]. In this stage, the product is deployed, verified, monitored and setup for responding to issues.</w:t>
+        <w:t xml:space="preserve">Again, Scaled Agile provides a framework for </w:t>
+      </w:r>
+      <w:proofErr w:type="spellStart"/>
+      <w:r>
+        <w:rPr>
+          <w:rFonts w:cs="Times New Roman"/>
+          <w:color w:val="0000FF"/>
+          <w:szCs w:val="24"/>
+        </w:rPr>
+        <w:t>Continous</w:t>
+      </w:r>
+      <w:proofErr w:type="spellEnd"/>
+      <w:r>
+        <w:rPr>
+          <w:rFonts w:cs="Times New Roman"/>
+          <w:color w:val="0000FF"/>
+          <w:szCs w:val="24"/>
+        </w:rPr>
+        <w:t xml:space="preserve"> Deployment [CD]. In this stage, the product is deployed, verified, monitored and setup for responding to issues.</w:t>
       </w:r>
       <w:r>
         <w:rPr>
@@ -8283,7 +9177,25 @@
           <w:color w:val="0000FF"/>
           <w:szCs w:val="24"/>
         </w:rPr>
-        <w:t>There are many tools for this such as Jenkins, AWS CodeDeploy and Bamboo.</w:t>
+        <w:t xml:space="preserve">There are many tools for this such as Jenkins, AWS </w:t>
+      </w:r>
+      <w:proofErr w:type="spellStart"/>
+      <w:r>
+        <w:rPr>
+          <w:rFonts w:cs="Times New Roman"/>
+          <w:color w:val="0000FF"/>
+          <w:szCs w:val="24"/>
+        </w:rPr>
+        <w:t>CodeDeploy</w:t>
+      </w:r>
+      <w:proofErr w:type="spellEnd"/>
+      <w:r>
+        <w:rPr>
+          <w:rFonts w:cs="Times New Roman"/>
+          <w:color w:val="0000FF"/>
+          <w:szCs w:val="24"/>
+        </w:rPr>
+        <w:t xml:space="preserve"> and Bamboo.</w:t>
       </w:r>
     </w:p>
     <w:p>
@@ -8318,11 +9230,11 @@
           <w:numId w:val="1"/>
         </w:numPr>
       </w:pPr>
-      <w:bookmarkStart w:id="54" w:name="_Toc15302653"/>
+      <w:bookmarkStart w:id="63" w:name="_Toc15302653"/>
       <w:r>
         <w:t>Benefits</w:t>
       </w:r>
-      <w:bookmarkEnd w:id="54"/>
+      <w:bookmarkEnd w:id="63"/>
     </w:p>
     <w:p>
       <w:pPr>
@@ -8345,11 +9257,11 @@
       <w:pPr>
         <w:pStyle w:val="Heading2"/>
       </w:pPr>
-      <w:bookmarkStart w:id="55" w:name="_Toc15302654"/>
+      <w:bookmarkStart w:id="64" w:name="_Toc15302654"/>
       <w:r>
         <w:t>Benefits to MBS Developer</w:t>
       </w:r>
-      <w:bookmarkEnd w:id="55"/>
+      <w:bookmarkEnd w:id="64"/>
     </w:p>
     <w:p>
       <w:pPr>
@@ -8414,6 +9326,7 @@
           <w:color w:val="0000FF"/>
           <w:szCs w:val="24"/>
         </w:rPr>
+        <w:lastRenderedPageBreak/>
         <w:t>Increase transparency and visibility to other developers and team members</w:t>
       </w:r>
     </w:p>
@@ -8490,17 +9403,7 @@
           <w:color w:val="0000FF"/>
           <w:szCs w:val="24"/>
         </w:rPr>
-        <w:t xml:space="preserve">The feedback loop is probably the most important aspect to a developer. A NIST study on the Impacts of Inadequate Infrastructure for Software Testing shows that 45% of errors are found in the integration </w:t>
-      </w:r>
-      <w:bookmarkStart w:id="56" w:name="_GoBack"/>
-      <w:bookmarkEnd w:id="56"/>
-      <w:r>
-        <w:rPr>
-          <w:rFonts w:cs="Times New Roman"/>
-          <w:color w:val="0000FF"/>
-          <w:szCs w:val="24"/>
-        </w:rPr>
-        <w:t xml:space="preserve">stage of development. A bug introduced in by bad requirements or poor coding can take double the cost to fix in the integration stage and triple the cost in the testing stage. If the bug continues to production, then it can cost up to six times to fix then in the stage it was introduced. </w:t>
+        <w:t xml:space="preserve">The feedback loop is probably the most important aspect to a developer. A NIST study on the Impacts of Inadequate Infrastructure for Software Testing shows that 45% of errors are found in the integration stage of development. A bug introduced in by bad requirements or poor coding can take double the cost to fix in the integration stage and triple the cost in the testing stage. If the bug continues to production, then it can cost up to six times to fix then in the stage it was introduced. </w:t>
       </w:r>
       <w:r>
         <w:rPr>
@@ -8559,14 +9462,14 @@
           <w:numId w:val="1"/>
         </w:numPr>
       </w:pPr>
-      <w:bookmarkStart w:id="57" w:name="_Toc15302655"/>
+      <w:bookmarkStart w:id="65" w:name="_Toc15302655"/>
       <w:r>
         <w:t>Benefit to Industry/</w:t>
       </w:r>
       <w:r>
         <w:t>Enterprise</w:t>
       </w:r>
-      <w:bookmarkEnd w:id="57"/>
+      <w:bookmarkEnd w:id="65"/>
     </w:p>
     <w:p>
       <w:pPr>
@@ -8593,11 +9496,11 @@
           <w:numId w:val="1"/>
         </w:numPr>
       </w:pPr>
-      <w:bookmarkStart w:id="58" w:name="_Toc15302656"/>
+      <w:bookmarkStart w:id="66" w:name="_Toc15302656"/>
       <w:r>
         <w:t>Conclusion</w:t>
       </w:r>
-      <w:bookmarkEnd w:id="58"/>
+      <w:bookmarkEnd w:id="66"/>
     </w:p>
     <w:p>
       <w:pPr>
@@ -8636,9 +9539,9 @@
           <w:numId w:val="0"/>
         </w:numPr>
       </w:pPr>
-      <w:bookmarkStart w:id="59" w:name="_Toc15302657"/>
-      <w:commentRangeStart w:id="60"/>
-      <w:commentRangeStart w:id="61"/>
+      <w:bookmarkStart w:id="67" w:name="_Toc15302657"/>
+      <w:commentRangeStart w:id="68"/>
+      <w:commentRangeStart w:id="69"/>
       <w:r>
         <w:lastRenderedPageBreak/>
         <w:t>R</w:t>
@@ -8646,30 +9549,30 @@
       <w:r>
         <w:t>eferences</w:t>
       </w:r>
-      <w:commentRangeEnd w:id="60"/>
+      <w:commentRangeEnd w:id="68"/>
       <w:r>
         <w:rPr>
           <w:rStyle w:val="CommentReference"/>
           <w:rFonts w:asciiTheme="minorHAnsi" w:eastAsiaTheme="minorHAnsi" w:hAnsiTheme="minorHAnsi" w:cstheme="minorBidi"/>
           <w:b w:val="0"/>
         </w:rPr>
-        <w:commentReference w:id="60"/>
-      </w:r>
-      <w:bookmarkEnd w:id="59"/>
-      <w:commentRangeEnd w:id="61"/>
+        <w:commentReference w:id="68"/>
+      </w:r>
+      <w:bookmarkEnd w:id="67"/>
+      <w:commentRangeEnd w:id="69"/>
       <w:r>
         <w:rPr>
           <w:rStyle w:val="CommentReference"/>
           <w:rFonts w:eastAsiaTheme="minorHAnsi" w:cstheme="minorBidi"/>
           <w:b w:val="0"/>
         </w:rPr>
-        <w:commentReference w:id="61"/>
-      </w:r>
-    </w:p>
-    <w:bookmarkStart w:id="62" w:name="bookmark0"/>
-    <w:bookmarkStart w:id="63" w:name="bookmark1"/>
-    <w:bookmarkEnd w:id="62"/>
-    <w:bookmarkEnd w:id="63"/>
+        <w:commentReference w:id="69"/>
+      </w:r>
+    </w:p>
+    <w:bookmarkStart w:id="70" w:name="bookmark0"/>
+    <w:bookmarkStart w:id="71" w:name="bookmark1"/>
+    <w:bookmarkEnd w:id="70"/>
+    <w:bookmarkEnd w:id="71"/>
     <w:p>
       <w:pPr>
         <w:pStyle w:val="ReferenceList"/>
@@ -8833,7 +9736,7 @@
         </w:rPr>
         <w:fldChar w:fldCharType="end"/>
       </w:r>
-      <w:bookmarkEnd w:id="12"/>
+      <w:bookmarkEnd w:id="21"/>
       <w:r>
         <w:rPr>
           <w:highlight w:val="yellow"/>
@@ -9074,12 +9977,12 @@
           <w:numId w:val="0"/>
         </w:numPr>
       </w:pPr>
-      <w:bookmarkStart w:id="64" w:name="_Toc15302658"/>
+      <w:bookmarkStart w:id="72" w:name="_Toc15302658"/>
       <w:r>
         <w:lastRenderedPageBreak/>
         <w:t>Appendix A: Supplemental Materials</w:t>
       </w:r>
-      <w:bookmarkEnd w:id="64"/>
+      <w:bookmarkEnd w:id="72"/>
     </w:p>
     <w:p>
       <w:pPr>
@@ -9133,14 +10036,14 @@
           <w:numId w:val="0"/>
         </w:numPr>
       </w:pPr>
-      <w:bookmarkStart w:id="65" w:name="_Toc15302659"/>
+      <w:bookmarkStart w:id="73" w:name="_Toc15302659"/>
       <w:r>
         <w:t xml:space="preserve">Appendix B: </w:t>
       </w:r>
       <w:r>
         <w:t>Term Bank</w:t>
       </w:r>
-      <w:bookmarkEnd w:id="65"/>
+      <w:bookmarkEnd w:id="73"/>
     </w:p>
     <w:p>
       <w:pPr>
@@ -9213,11 +10116,11 @@
           <w:numId w:val="0"/>
         </w:numPr>
       </w:pPr>
-      <w:bookmarkStart w:id="66" w:name="_Toc15302660"/>
+      <w:bookmarkStart w:id="74" w:name="_Toc15302660"/>
       <w:r>
         <w:t>Appendix C: Change Log</w:t>
       </w:r>
-      <w:bookmarkEnd w:id="66"/>
+      <w:bookmarkEnd w:id="74"/>
     </w:p>
     <w:p>
       <w:pPr>
@@ -9250,8 +10153,8 @@
 </file>
 
 <file path=word/comments.xml><?xml version="1.0" encoding="utf-8"?>
-<w:comments xmlns:wpc="http://schemas.microsoft.com/office/word/2010/wordprocessingCanvas" xmlns:cx="http://schemas.microsoft.com/office/drawing/2014/chartex" xmlns:cx1="http://schemas.microsoft.com/office/drawing/2015/9/8/chartex" xmlns:mc="http://schemas.openxmlformats.org/markup-compatibility/2006" xmlns:o="urn:schemas-microsoft-com:office:office" xmlns:r="http://schemas.openxmlformats.org/officeDocument/2006/relationships" xmlns:m="http://schemas.openxmlformats.org/officeDocument/2006/math" xmlns:v="urn:schemas-microsoft-com:vml" xmlns:wp14="http://schemas.microsoft.com/office/word/2010/wordprocessingDrawing" xmlns:wp="http://schemas.openxmlformats.org/drawingml/2006/wordprocessingDrawing" xmlns:w10="urn:schemas-microsoft-com:office:word" xmlns:w="http://schemas.openxmlformats.org/wordprocessingml/2006/main" xmlns:w14="http://schemas.microsoft.com/office/word/2010/wordml" xmlns:w15="http://schemas.microsoft.com/office/word/2012/wordml" xmlns:w16se="http://schemas.microsoft.com/office/word/2015/wordml/symex" xmlns:wpg="http://schemas.microsoft.com/office/word/2010/wordprocessingGroup" xmlns:wpi="http://schemas.microsoft.com/office/word/2010/wordprocessingInk" xmlns:wne="http://schemas.microsoft.com/office/word/2006/wordml" xmlns:wps="http://schemas.microsoft.com/office/word/2010/wordprocessingShape" mc:Ignorable="w14 w15 w16se wp14">
-  <w:comment w:id="1" w:author="Harvey (US), Melissa K" w:date="2019-08-01T12:15:00Z" w:initials="HMK">
+<w:comments xmlns:wpc="http://schemas.microsoft.com/office/word/2010/wordprocessingCanvas" xmlns:mc="http://schemas.openxmlformats.org/markup-compatibility/2006" xmlns:o="urn:schemas-microsoft-com:office:office" xmlns:r="http://schemas.openxmlformats.org/officeDocument/2006/relationships" xmlns:m="http://schemas.openxmlformats.org/officeDocument/2006/math" xmlns:v="urn:schemas-microsoft-com:vml" xmlns:wp14="http://schemas.microsoft.com/office/word/2010/wordprocessingDrawing" xmlns:wp="http://schemas.openxmlformats.org/drawingml/2006/wordprocessingDrawing" xmlns:w10="urn:schemas-microsoft-com:office:word" xmlns:w="http://schemas.openxmlformats.org/wordprocessingml/2006/main" xmlns:w14="http://schemas.microsoft.com/office/word/2010/wordml" xmlns:w15="http://schemas.microsoft.com/office/word/2012/wordml" xmlns:wpg="http://schemas.microsoft.com/office/word/2010/wordprocessingGroup" xmlns:wpi="http://schemas.microsoft.com/office/word/2010/wordprocessingInk" xmlns:wne="http://schemas.microsoft.com/office/word/2006/wordml" xmlns:wps="http://schemas.microsoft.com/office/word/2010/wordprocessingShape" mc:Ignorable="w14 w15 wp14">
+  <w:comment w:id="1" w:author="Harvey, Melissa K" w:date="2019-08-01T12:15:00Z" w:initials="HMK">
     <w:p>
       <w:pPr>
         <w:pStyle w:val="CommentText"/>
@@ -9267,7 +10170,7 @@
       </w:r>
     </w:p>
   </w:comment>
-  <w:comment w:id="2" w:author="Harvey (US), Melissa K" w:date="2019-08-01T12:42:00Z" w:initials="HMK">
+  <w:comment w:id="2" w:author="Harvey, Melissa K" w:date="2019-08-01T12:42:00Z" w:initials="HMK">
     <w:p>
       <w:pPr>
         <w:pStyle w:val="CommentText"/>
@@ -9283,7 +10186,7 @@
       </w:r>
     </w:p>
   </w:comment>
-  <w:comment w:id="4" w:author="Harvey (US), Melissa K" w:date="2019-08-01T13:21:00Z" w:initials="HMK">
+  <w:comment w:id="4" w:author="Harvey, Melissa K" w:date="2019-08-01T13:21:00Z" w:initials="HMK">
     <w:p>
       <w:pPr>
         <w:pStyle w:val="CommentText"/>
@@ -9299,7 +10202,7 @@
       </w:r>
     </w:p>
   </w:comment>
-  <w:comment w:id="9" w:author="Harvey (US), Melissa K" w:date="2019-07-24T14:59:00Z" w:initials="HMK">
+  <w:comment w:id="18" w:author="Harvey, Melissa K" w:date="2019-07-24T14:59:00Z" w:initials="HMK">
     <w:p>
       <w:pPr>
         <w:pStyle w:val="CommentText"/>
@@ -9315,7 +10218,7 @@
       </w:r>
     </w:p>
   </w:comment>
-  <w:comment w:id="10" w:author="Harvey (US), Melissa K" w:date="2019-07-24T14:31:00Z" w:initials="HMK">
+  <w:comment w:id="19" w:author="Harvey, Melissa K" w:date="2019-07-24T14:31:00Z" w:initials="HMK">
     <w:p>
       <w:pPr>
         <w:pStyle w:val="CommentText"/>
@@ -9618,7 +10521,7 @@
       </w:pPr>
     </w:p>
   </w:comment>
-  <w:comment w:id="24" w:author="Harvey (US), Melissa K" w:date="2019-07-24T15:29:00Z" w:initials="HMK">
+  <w:comment w:id="33" w:author="Harvey, Melissa K" w:date="2019-07-24T15:29:00Z" w:initials="HMK">
     <w:p>
       <w:pPr>
         <w:pStyle w:val="CommentText"/>
@@ -9630,11 +10533,24 @@
         <w:annotationRef/>
       </w:r>
       <w:r>
-        <w:t>“Many” is used many many times :p</w:t>
-      </w:r>
+        <w:t xml:space="preserve">“Many” is used many </w:t>
+      </w:r>
+      <w:proofErr w:type="spellStart"/>
+      <w:r>
+        <w:t>many</w:t>
+      </w:r>
+      <w:proofErr w:type="spellEnd"/>
+      <w:r>
+        <w:t xml:space="preserve"> </w:t>
+      </w:r>
+      <w:proofErr w:type="gramStart"/>
+      <w:r>
+        <w:t>times :p</w:t>
+      </w:r>
+      <w:proofErr w:type="gramEnd"/>
     </w:p>
   </w:comment>
-  <w:comment w:id="27" w:author="Sapp (US), Brandon" w:date="2019-07-18T20:57:00Z" w:initials="S(B">
+  <w:comment w:id="36" w:author="Sapp (US), Brandon" w:date="2019-07-18T20:57:00Z" w:initials="S(B">
     <w:p>
       <w:pPr>
         <w:pStyle w:val="CommentText"/>
@@ -9650,7 +10566,7 @@
       </w:r>
     </w:p>
   </w:comment>
-  <w:comment w:id="40" w:author="Sapp (US), Brandon" w:date="2019-07-18T21:06:00Z" w:initials="S(B">
+  <w:comment w:id="49" w:author="Sapp (US), Brandon" w:date="2019-07-18T21:06:00Z" w:initials="S(B">
     <w:p>
       <w:pPr>
         <w:pStyle w:val="CommentText"/>
@@ -9666,7 +10582,7 @@
       </w:r>
     </w:p>
   </w:comment>
-  <w:comment w:id="44" w:author="Harvey (US), Melissa K" w:date="2019-07-24T15:21:00Z" w:initials="HMK">
+  <w:comment w:id="53" w:author="Harvey, Melissa K" w:date="2019-07-24T15:21:00Z" w:initials="HMK">
     <w:p>
       <w:pPr>
         <w:pStyle w:val="CommentText"/>
@@ -9691,11 +10607,19 @@
         <w:pStyle w:val="CommentText"/>
       </w:pPr>
       <w:r>
-        <w:t>There are several steps a team can take to actively manage a backlog such as establishing a prioritized ranking and defining aproduct owner/manager role.</w:t>
+        <w:t xml:space="preserve">There are several steps a team can take to actively manage a backlog such as establishing a prioritized ranking and defining </w:t>
+      </w:r>
+      <w:proofErr w:type="spellStart"/>
+      <w:r>
+        <w:t>aproduct</w:t>
+      </w:r>
+      <w:proofErr w:type="spellEnd"/>
+      <w:r>
+        <w:t xml:space="preserve"> owner/manager role.</w:t>
       </w:r>
     </w:p>
   </w:comment>
-  <w:comment w:id="52" w:author="Sapp (US), Brandon" w:date="2019-07-19T14:16:00Z" w:initials="S(B">
+  <w:comment w:id="61" w:author="Sapp (US), Brandon" w:date="2019-07-19T14:16:00Z" w:initials="S(B">
     <w:p>
       <w:pPr>
         <w:pStyle w:val="CommentText"/>
@@ -9711,7 +10635,7 @@
       </w:r>
     </w:p>
   </w:comment>
-  <w:comment w:id="60" w:author="Miller, Kathryn M. (Fed)" w:date="2016-12-05T10:03:00Z" w:initials="MKM(">
+  <w:comment w:id="68" w:author="Miller, Kathryn M. (Fed)" w:date="2016-12-05T10:03:00Z" w:initials="MKM(">
     <w:p>
       <w:pPr>
         <w:pStyle w:val="CommentText"/>
@@ -9746,13 +10670,26 @@
         </w:r>
       </w:hyperlink>
       <w:r>
-        <w:t xml:space="preserve"> , or download the EndNote and BibTeX reference style files from </w:t>
+        <w:t xml:space="preserve"> , or download the EndNote and </w:t>
+      </w:r>
+      <w:proofErr w:type="spellStart"/>
+      <w:r>
+        <w:t>BibTeX</w:t>
+      </w:r>
+      <w:proofErr w:type="spellEnd"/>
+      <w:r>
+        <w:t xml:space="preserve"> reference style files from </w:t>
       </w:r>
       <w:r>
         <w:t>tinyurl.com/</w:t>
       </w:r>
-      <w:r>
-        <w:t xml:space="preserve">techpubsnist </w:t>
+      <w:proofErr w:type="spellStart"/>
+      <w:r>
+        <w:t>techpubsnist</w:t>
+      </w:r>
+      <w:proofErr w:type="spellEnd"/>
+      <w:r>
+        <w:t xml:space="preserve"> </w:t>
       </w:r>
     </w:p>
     <w:p>
@@ -9761,7 +10698,7 @@
       </w:pPr>
     </w:p>
   </w:comment>
-  <w:comment w:id="61" w:author="Harvey (US), Melissa K" w:date="2019-07-29T14:39:00Z" w:initials="HMK">
+  <w:comment w:id="69" w:author="Harvey, Melissa K" w:date="2019-07-29T14:39:00Z" w:initials="HMK">
     <w:p>
       <w:pPr>
         <w:pStyle w:val="CommentText"/>
@@ -9781,7 +10718,7 @@
 </file>
 
 <file path=word/commentsExtended.xml><?xml version="1.0" encoding="utf-8"?>
-<w15:commentsEx xmlns:wpc="http://schemas.microsoft.com/office/word/2010/wordprocessingCanvas" xmlns:cx="http://schemas.microsoft.com/office/drawing/2014/chartex" xmlns:cx1="http://schemas.microsoft.com/office/drawing/2015/9/8/chartex" xmlns:mc="http://schemas.openxmlformats.org/markup-compatibility/2006" xmlns:o="urn:schemas-microsoft-com:office:office" xmlns:r="http://schemas.openxmlformats.org/officeDocument/2006/relationships" xmlns:m="http://schemas.openxmlformats.org/officeDocument/2006/math" xmlns:v="urn:schemas-microsoft-com:vml" xmlns:wp14="http://schemas.microsoft.com/office/word/2010/wordprocessingDrawing" xmlns:wp="http://schemas.openxmlformats.org/drawingml/2006/wordprocessingDrawing" xmlns:w10="urn:schemas-microsoft-com:office:word" xmlns:w="http://schemas.openxmlformats.org/wordprocessingml/2006/main" xmlns:w14="http://schemas.microsoft.com/office/word/2010/wordml" xmlns:w15="http://schemas.microsoft.com/office/word/2012/wordml" xmlns:w16se="http://schemas.microsoft.com/office/word/2015/wordml/symex" xmlns:wpg="http://schemas.microsoft.com/office/word/2010/wordprocessingGroup" xmlns:wpi="http://schemas.microsoft.com/office/word/2010/wordprocessingInk" xmlns:wne="http://schemas.microsoft.com/office/word/2006/wordml" xmlns:wps="http://schemas.microsoft.com/office/word/2010/wordprocessingShape" mc:Ignorable="w14 w15 w16se wp14">
+<w15:commentsEx xmlns:wpc="http://schemas.microsoft.com/office/word/2010/wordprocessingCanvas" xmlns:mc="http://schemas.openxmlformats.org/markup-compatibility/2006" xmlns:o="urn:schemas-microsoft-com:office:office" xmlns:r="http://schemas.openxmlformats.org/officeDocument/2006/relationships" xmlns:m="http://schemas.openxmlformats.org/officeDocument/2006/math" xmlns:v="urn:schemas-microsoft-com:vml" xmlns:wp14="http://schemas.microsoft.com/office/word/2010/wordprocessingDrawing" xmlns:wp="http://schemas.openxmlformats.org/drawingml/2006/wordprocessingDrawing" xmlns:w10="urn:schemas-microsoft-com:office:word" xmlns:w="http://schemas.openxmlformats.org/wordprocessingml/2006/main" xmlns:w14="http://schemas.microsoft.com/office/word/2010/wordml" xmlns:w15="http://schemas.microsoft.com/office/word/2012/wordml" xmlns:wpg="http://schemas.microsoft.com/office/word/2010/wordprocessingGroup" xmlns:wpi="http://schemas.microsoft.com/office/word/2010/wordprocessingInk" xmlns:wne="http://schemas.microsoft.com/office/word/2006/wordml" xmlns:wps="http://schemas.microsoft.com/office/word/2010/wordprocessingShape" mc:Ignorable="w14 w15 wp14">
   <w15:commentEx w15:paraId="4EC0EE07" w15:done="0"/>
   <w15:commentEx w15:paraId="2A085C94" w15:done="0"/>
   <w15:commentEx w15:paraId="43F59D26" w15:done="0"/>
@@ -9812,7 +10749,7 @@
 </file>
 
 <file path=word/endnotes.xml><?xml version="1.0" encoding="utf-8"?>
-<w:endnotes xmlns:wpc="http://schemas.microsoft.com/office/word/2010/wordprocessingCanvas" xmlns:cx="http://schemas.microsoft.com/office/drawing/2014/chartex" xmlns:cx1="http://schemas.microsoft.com/office/drawing/2015/9/8/chartex" xmlns:mc="http://schemas.openxmlformats.org/markup-compatibility/2006" xmlns:o="urn:schemas-microsoft-com:office:office" xmlns:r="http://schemas.openxmlformats.org/officeDocument/2006/relationships" xmlns:m="http://schemas.openxmlformats.org/officeDocument/2006/math" xmlns:v="urn:schemas-microsoft-com:vml" xmlns:wp14="http://schemas.microsoft.com/office/word/2010/wordprocessingDrawing" xmlns:wp="http://schemas.openxmlformats.org/drawingml/2006/wordprocessingDrawing" xmlns:w10="urn:schemas-microsoft-com:office:word" xmlns:w="http://schemas.openxmlformats.org/wordprocessingml/2006/main" xmlns:w14="http://schemas.microsoft.com/office/word/2010/wordml" xmlns:w15="http://schemas.microsoft.com/office/word/2012/wordml" xmlns:w16se="http://schemas.microsoft.com/office/word/2015/wordml/symex" xmlns:wpg="http://schemas.microsoft.com/office/word/2010/wordprocessingGroup" xmlns:wpi="http://schemas.microsoft.com/office/word/2010/wordprocessingInk" xmlns:wne="http://schemas.microsoft.com/office/word/2006/wordml" xmlns:wps="http://schemas.microsoft.com/office/word/2010/wordprocessingShape" mc:Ignorable="w14 w15 w16se wp14">
+<w:endnotes xmlns:wpc="http://schemas.microsoft.com/office/word/2010/wordprocessingCanvas" xmlns:mc="http://schemas.openxmlformats.org/markup-compatibility/2006" xmlns:o="urn:schemas-microsoft-com:office:office" xmlns:r="http://schemas.openxmlformats.org/officeDocument/2006/relationships" xmlns:m="http://schemas.openxmlformats.org/officeDocument/2006/math" xmlns:v="urn:schemas-microsoft-com:vml" xmlns:wp14="http://schemas.microsoft.com/office/word/2010/wordprocessingDrawing" xmlns:wp="http://schemas.openxmlformats.org/drawingml/2006/wordprocessingDrawing" xmlns:w10="urn:schemas-microsoft-com:office:word" xmlns:w="http://schemas.openxmlformats.org/wordprocessingml/2006/main" xmlns:w14="http://schemas.microsoft.com/office/word/2010/wordml" xmlns:w15="http://schemas.microsoft.com/office/word/2012/wordml" xmlns:wpg="http://schemas.microsoft.com/office/word/2010/wordprocessingGroup" xmlns:wpi="http://schemas.microsoft.com/office/word/2010/wordprocessingInk" xmlns:wne="http://schemas.microsoft.com/office/word/2006/wordml" xmlns:wps="http://schemas.microsoft.com/office/word/2010/wordprocessingShape" mc:Ignorable="w14 w15 wp14">
   <w:endnote w:type="separator" w:id="-1">
     <w:p>
       <w:r>
@@ -9831,7 +10768,7 @@
 </file>
 
 <file path=word/footer1.xml><?xml version="1.0" encoding="utf-8"?>
-<w:ftr xmlns:wpc="http://schemas.microsoft.com/office/word/2010/wordprocessingCanvas" xmlns:cx="http://schemas.microsoft.com/office/drawing/2014/chartex" xmlns:cx1="http://schemas.microsoft.com/office/drawing/2015/9/8/chartex" xmlns:mc="http://schemas.openxmlformats.org/markup-compatibility/2006" xmlns:o="urn:schemas-microsoft-com:office:office" xmlns:r="http://schemas.openxmlformats.org/officeDocument/2006/relationships" xmlns:m="http://schemas.openxmlformats.org/officeDocument/2006/math" xmlns:v="urn:schemas-microsoft-com:vml" xmlns:wp14="http://schemas.microsoft.com/office/word/2010/wordprocessingDrawing" xmlns:wp="http://schemas.openxmlformats.org/drawingml/2006/wordprocessingDrawing" xmlns:w10="urn:schemas-microsoft-com:office:word" xmlns:w="http://schemas.openxmlformats.org/wordprocessingml/2006/main" xmlns:w14="http://schemas.microsoft.com/office/word/2010/wordml" xmlns:w15="http://schemas.microsoft.com/office/word/2012/wordml" xmlns:w16se="http://schemas.microsoft.com/office/word/2015/wordml/symex" xmlns:wpg="http://schemas.microsoft.com/office/word/2010/wordprocessingGroup" xmlns:wpi="http://schemas.microsoft.com/office/word/2010/wordprocessingInk" xmlns:wne="http://schemas.microsoft.com/office/word/2006/wordml" xmlns:wps="http://schemas.microsoft.com/office/word/2010/wordprocessingShape" mc:Ignorable="w14 w15 w16se wp14">
+<w:ftr xmlns:wpc="http://schemas.microsoft.com/office/word/2010/wordprocessingCanvas" xmlns:mc="http://schemas.openxmlformats.org/markup-compatibility/2006" xmlns:o="urn:schemas-microsoft-com:office:office" xmlns:r="http://schemas.openxmlformats.org/officeDocument/2006/relationships" xmlns:m="http://schemas.openxmlformats.org/officeDocument/2006/math" xmlns:v="urn:schemas-microsoft-com:vml" xmlns:wp14="http://schemas.microsoft.com/office/word/2010/wordprocessingDrawing" xmlns:wp="http://schemas.openxmlformats.org/drawingml/2006/wordprocessingDrawing" xmlns:w10="urn:schemas-microsoft-com:office:word" xmlns:w="http://schemas.openxmlformats.org/wordprocessingml/2006/main" xmlns:w14="http://schemas.microsoft.com/office/word/2010/wordml" xmlns:w15="http://schemas.microsoft.com/office/word/2012/wordml" xmlns:wpg="http://schemas.microsoft.com/office/word/2010/wordprocessingGroup" xmlns:wpi="http://schemas.microsoft.com/office/word/2010/wordprocessingInk" xmlns:wne="http://schemas.microsoft.com/office/word/2006/wordml" xmlns:wps="http://schemas.microsoft.com/office/word/2010/wordprocessingShape" mc:Ignorable="w14 w15 wp14">
   <w:p>
     <w:pPr>
       <w:pStyle w:val="Footer"/>
@@ -9847,7 +10784,7 @@
 </file>
 
 <file path=word/footer2.xml><?xml version="1.0" encoding="utf-8"?>
-<w:ftr xmlns:wpc="http://schemas.microsoft.com/office/word/2010/wordprocessingCanvas" xmlns:cx="http://schemas.microsoft.com/office/drawing/2014/chartex" xmlns:cx1="http://schemas.microsoft.com/office/drawing/2015/9/8/chartex" xmlns:mc="http://schemas.openxmlformats.org/markup-compatibility/2006" xmlns:o="urn:schemas-microsoft-com:office:office" xmlns:r="http://schemas.openxmlformats.org/officeDocument/2006/relationships" xmlns:m="http://schemas.openxmlformats.org/officeDocument/2006/math" xmlns:v="urn:schemas-microsoft-com:vml" xmlns:wp14="http://schemas.microsoft.com/office/word/2010/wordprocessingDrawing" xmlns:wp="http://schemas.openxmlformats.org/drawingml/2006/wordprocessingDrawing" xmlns:w10="urn:schemas-microsoft-com:office:word" xmlns:w="http://schemas.openxmlformats.org/wordprocessingml/2006/main" xmlns:w14="http://schemas.microsoft.com/office/word/2010/wordml" xmlns:w15="http://schemas.microsoft.com/office/word/2012/wordml" xmlns:w16se="http://schemas.microsoft.com/office/word/2015/wordml/symex" xmlns:wpg="http://schemas.microsoft.com/office/word/2010/wordprocessingGroup" xmlns:wpi="http://schemas.microsoft.com/office/word/2010/wordprocessingInk" xmlns:wne="http://schemas.microsoft.com/office/word/2006/wordml" xmlns:wps="http://schemas.microsoft.com/office/word/2010/wordprocessingShape" mc:Ignorable="w14 w15 w16se wp14">
+<w:ftr xmlns:wpc="http://schemas.microsoft.com/office/word/2010/wordprocessingCanvas" xmlns:mc="http://schemas.openxmlformats.org/markup-compatibility/2006" xmlns:o="urn:schemas-microsoft-com:office:office" xmlns:r="http://schemas.openxmlformats.org/officeDocument/2006/relationships" xmlns:m="http://schemas.openxmlformats.org/officeDocument/2006/math" xmlns:v="urn:schemas-microsoft-com:vml" xmlns:wp14="http://schemas.microsoft.com/office/word/2010/wordprocessingDrawing" xmlns:wp="http://schemas.openxmlformats.org/drawingml/2006/wordprocessingDrawing" xmlns:w10="urn:schemas-microsoft-com:office:word" xmlns:w="http://schemas.openxmlformats.org/wordprocessingml/2006/main" xmlns:w14="http://schemas.microsoft.com/office/word/2010/wordml" xmlns:w15="http://schemas.microsoft.com/office/word/2012/wordml" xmlns:wpg="http://schemas.microsoft.com/office/word/2010/wordprocessingGroup" xmlns:wpi="http://schemas.microsoft.com/office/word/2010/wordprocessingInk" xmlns:wne="http://schemas.microsoft.com/office/word/2006/wordml" xmlns:wps="http://schemas.microsoft.com/office/word/2010/wordprocessingShape" mc:Ignorable="w14 w15 wp14">
   <w:p>
     <w:pPr>
       <w:pStyle w:val="Footer"/>
@@ -9863,7 +10800,7 @@
 </file>
 
 <file path=word/footer3.xml><?xml version="1.0" encoding="utf-8"?>
-<w:ftr xmlns:wpc="http://schemas.microsoft.com/office/word/2010/wordprocessingCanvas" xmlns:cx="http://schemas.microsoft.com/office/drawing/2014/chartex" xmlns:cx1="http://schemas.microsoft.com/office/drawing/2015/9/8/chartex" xmlns:mc="http://schemas.openxmlformats.org/markup-compatibility/2006" xmlns:o="urn:schemas-microsoft-com:office:office" xmlns:r="http://schemas.openxmlformats.org/officeDocument/2006/relationships" xmlns:m="http://schemas.openxmlformats.org/officeDocument/2006/math" xmlns:v="urn:schemas-microsoft-com:vml" xmlns:wp14="http://schemas.microsoft.com/office/word/2010/wordprocessingDrawing" xmlns:wp="http://schemas.openxmlformats.org/drawingml/2006/wordprocessingDrawing" xmlns:w10="urn:schemas-microsoft-com:office:word" xmlns:w="http://schemas.openxmlformats.org/wordprocessingml/2006/main" xmlns:w14="http://schemas.microsoft.com/office/word/2010/wordml" xmlns:w15="http://schemas.microsoft.com/office/word/2012/wordml" xmlns:w16se="http://schemas.microsoft.com/office/word/2015/wordml/symex" xmlns:wpg="http://schemas.microsoft.com/office/word/2010/wordprocessingGroup" xmlns:wpi="http://schemas.microsoft.com/office/word/2010/wordprocessingInk" xmlns:wne="http://schemas.microsoft.com/office/word/2006/wordml" xmlns:wps="http://schemas.microsoft.com/office/word/2010/wordprocessingShape" mc:Ignorable="w14 w15 w16se wp14">
+<w:ftr xmlns:wpc="http://schemas.microsoft.com/office/word/2010/wordprocessingCanvas" xmlns:mc="http://schemas.openxmlformats.org/markup-compatibility/2006" xmlns:o="urn:schemas-microsoft-com:office:office" xmlns:r="http://schemas.openxmlformats.org/officeDocument/2006/relationships" xmlns:m="http://schemas.openxmlformats.org/officeDocument/2006/math" xmlns:v="urn:schemas-microsoft-com:vml" xmlns:wp14="http://schemas.microsoft.com/office/word/2010/wordprocessingDrawing" xmlns:wp="http://schemas.openxmlformats.org/drawingml/2006/wordprocessingDrawing" xmlns:w10="urn:schemas-microsoft-com:office:word" xmlns:w="http://schemas.openxmlformats.org/wordprocessingml/2006/main" xmlns:w14="http://schemas.microsoft.com/office/word/2010/wordml" xmlns:w15="http://schemas.microsoft.com/office/word/2012/wordml" xmlns:wpg="http://schemas.microsoft.com/office/word/2010/wordprocessingGroup" xmlns:wpi="http://schemas.microsoft.com/office/word/2010/wordprocessingInk" xmlns:wne="http://schemas.microsoft.com/office/word/2006/wordml" xmlns:wps="http://schemas.microsoft.com/office/word/2010/wordprocessingShape" mc:Ignorable="w14 w15 wp14">
   <w:sdt>
     <w:sdtPr>
       <w:id w:val="1401714558"/>
@@ -9896,7 +10833,7 @@
           <w:rPr>
             <w:noProof/>
           </w:rPr>
-          <w:t>11</w:t>
+          <w:t>1</w:t>
         </w:r>
         <w:r>
           <w:rPr>
@@ -9911,7 +10848,7 @@
 </file>
 
 <file path=word/footer4.xml><?xml version="1.0" encoding="utf-8"?>
-<w:ftr xmlns:wpc="http://schemas.microsoft.com/office/word/2010/wordprocessingCanvas" xmlns:cx="http://schemas.microsoft.com/office/drawing/2014/chartex" xmlns:cx1="http://schemas.microsoft.com/office/drawing/2015/9/8/chartex" xmlns:mc="http://schemas.openxmlformats.org/markup-compatibility/2006" xmlns:o="urn:schemas-microsoft-com:office:office" xmlns:r="http://schemas.openxmlformats.org/officeDocument/2006/relationships" xmlns:m="http://schemas.openxmlformats.org/officeDocument/2006/math" xmlns:v="urn:schemas-microsoft-com:vml" xmlns:wp14="http://schemas.microsoft.com/office/word/2010/wordprocessingDrawing" xmlns:wp="http://schemas.openxmlformats.org/drawingml/2006/wordprocessingDrawing" xmlns:w10="urn:schemas-microsoft-com:office:word" xmlns:w="http://schemas.openxmlformats.org/wordprocessingml/2006/main" xmlns:w14="http://schemas.microsoft.com/office/word/2010/wordml" xmlns:w15="http://schemas.microsoft.com/office/word/2012/wordml" xmlns:w16se="http://schemas.microsoft.com/office/word/2015/wordml/symex" xmlns:wpg="http://schemas.microsoft.com/office/word/2010/wordprocessingGroup" xmlns:wpi="http://schemas.microsoft.com/office/word/2010/wordprocessingInk" xmlns:wne="http://schemas.microsoft.com/office/word/2006/wordml" xmlns:wps="http://schemas.microsoft.com/office/word/2010/wordprocessingShape" mc:Ignorable="w14 w15 w16se wp14">
+<w:ftr xmlns:wpc="http://schemas.microsoft.com/office/word/2010/wordprocessingCanvas" xmlns:mc="http://schemas.openxmlformats.org/markup-compatibility/2006" xmlns:o="urn:schemas-microsoft-com:office:office" xmlns:r="http://schemas.openxmlformats.org/officeDocument/2006/relationships" xmlns:m="http://schemas.openxmlformats.org/officeDocument/2006/math" xmlns:v="urn:schemas-microsoft-com:vml" xmlns:wp14="http://schemas.microsoft.com/office/word/2010/wordprocessingDrawing" xmlns:wp="http://schemas.openxmlformats.org/drawingml/2006/wordprocessingDrawing" xmlns:w10="urn:schemas-microsoft-com:office:word" xmlns:w="http://schemas.openxmlformats.org/wordprocessingml/2006/main" xmlns:w14="http://schemas.microsoft.com/office/word/2010/wordml" xmlns:w15="http://schemas.microsoft.com/office/word/2012/wordml" xmlns:wpg="http://schemas.microsoft.com/office/word/2010/wordprocessingGroup" xmlns:wpi="http://schemas.microsoft.com/office/word/2010/wordprocessingInk" xmlns:wne="http://schemas.microsoft.com/office/word/2006/wordml" xmlns:wps="http://schemas.microsoft.com/office/word/2010/wordprocessingShape" mc:Ignorable="w14 w15 wp14">
   <w:sdt>
     <w:sdtPr>
       <w:id w:val="817540192"/>
@@ -9959,7 +10896,7 @@
 </file>
 
 <file path=word/footnotes.xml><?xml version="1.0" encoding="utf-8"?>
-<w:footnotes xmlns:wpc="http://schemas.microsoft.com/office/word/2010/wordprocessingCanvas" xmlns:cx="http://schemas.microsoft.com/office/drawing/2014/chartex" xmlns:cx1="http://schemas.microsoft.com/office/drawing/2015/9/8/chartex" xmlns:mc="http://schemas.openxmlformats.org/markup-compatibility/2006" xmlns:o="urn:schemas-microsoft-com:office:office" xmlns:r="http://schemas.openxmlformats.org/officeDocument/2006/relationships" xmlns:m="http://schemas.openxmlformats.org/officeDocument/2006/math" xmlns:v="urn:schemas-microsoft-com:vml" xmlns:wp14="http://schemas.microsoft.com/office/word/2010/wordprocessingDrawing" xmlns:wp="http://schemas.openxmlformats.org/drawingml/2006/wordprocessingDrawing" xmlns:w10="urn:schemas-microsoft-com:office:word" xmlns:w="http://schemas.openxmlformats.org/wordprocessingml/2006/main" xmlns:w14="http://schemas.microsoft.com/office/word/2010/wordml" xmlns:w15="http://schemas.microsoft.com/office/word/2012/wordml" xmlns:w16se="http://schemas.microsoft.com/office/word/2015/wordml/symex" xmlns:wpg="http://schemas.microsoft.com/office/word/2010/wordprocessingGroup" xmlns:wpi="http://schemas.microsoft.com/office/word/2010/wordprocessingInk" xmlns:wne="http://schemas.microsoft.com/office/word/2006/wordml" xmlns:wps="http://schemas.microsoft.com/office/word/2010/wordprocessingShape" mc:Ignorable="w14 w15 w16se wp14">
+<w:footnotes xmlns:wpc="http://schemas.microsoft.com/office/word/2010/wordprocessingCanvas" xmlns:mc="http://schemas.openxmlformats.org/markup-compatibility/2006" xmlns:o="urn:schemas-microsoft-com:office:office" xmlns:r="http://schemas.openxmlformats.org/officeDocument/2006/relationships" xmlns:m="http://schemas.openxmlformats.org/officeDocument/2006/math" xmlns:v="urn:schemas-microsoft-com:vml" xmlns:wp14="http://schemas.microsoft.com/office/word/2010/wordprocessingDrawing" xmlns:wp="http://schemas.openxmlformats.org/drawingml/2006/wordprocessingDrawing" xmlns:w10="urn:schemas-microsoft-com:office:word" xmlns:w="http://schemas.openxmlformats.org/wordprocessingml/2006/main" xmlns:w14="http://schemas.microsoft.com/office/word/2010/wordml" xmlns:w15="http://schemas.microsoft.com/office/word/2012/wordml" xmlns:wpg="http://schemas.microsoft.com/office/word/2010/wordprocessingGroup" xmlns:wpi="http://schemas.microsoft.com/office/word/2010/wordprocessingInk" xmlns:wne="http://schemas.microsoft.com/office/word/2006/wordml" xmlns:wps="http://schemas.microsoft.com/office/word/2010/wordprocessingShape" mc:Ignorable="w14 w15 wp14">
   <w:footnote w:type="separator" w:id="-1">
     <w:p>
       <w:r>
@@ -9978,7 +10915,7 @@
 </file>
 
 <file path=word/header1.xml><?xml version="1.0" encoding="utf-8"?>
-<w:hdr xmlns:wpc="http://schemas.microsoft.com/office/word/2010/wordprocessingCanvas" xmlns:cx="http://schemas.microsoft.com/office/drawing/2014/chartex" xmlns:cx1="http://schemas.microsoft.com/office/drawing/2015/9/8/chartex" xmlns:mc="http://schemas.openxmlformats.org/markup-compatibility/2006" xmlns:o="urn:schemas-microsoft-com:office:office" xmlns:r="http://schemas.openxmlformats.org/officeDocument/2006/relationships" xmlns:m="http://schemas.openxmlformats.org/officeDocument/2006/math" xmlns:v="urn:schemas-microsoft-com:vml" xmlns:wp14="http://schemas.microsoft.com/office/word/2010/wordprocessingDrawing" xmlns:wp="http://schemas.openxmlformats.org/drawingml/2006/wordprocessingDrawing" xmlns:w10="urn:schemas-microsoft-com:office:word" xmlns:w="http://schemas.openxmlformats.org/wordprocessingml/2006/main" xmlns:w14="http://schemas.microsoft.com/office/word/2010/wordml" xmlns:w15="http://schemas.microsoft.com/office/word/2012/wordml" xmlns:w16se="http://schemas.microsoft.com/office/word/2015/wordml/symex" xmlns:wpg="http://schemas.microsoft.com/office/word/2010/wordprocessingGroup" xmlns:wpi="http://schemas.microsoft.com/office/word/2010/wordprocessingInk" xmlns:wne="http://schemas.microsoft.com/office/word/2006/wordml" xmlns:wps="http://schemas.microsoft.com/office/word/2010/wordprocessingShape" mc:Ignorable="w14 w15 w16se wp14">
+<w:hdr xmlns:wpc="http://schemas.microsoft.com/office/word/2010/wordprocessingCanvas" xmlns:mc="http://schemas.openxmlformats.org/markup-compatibility/2006" xmlns:o="urn:schemas-microsoft-com:office:office" xmlns:r="http://schemas.openxmlformats.org/officeDocument/2006/relationships" xmlns:m="http://schemas.openxmlformats.org/officeDocument/2006/math" xmlns:v="urn:schemas-microsoft-com:vml" xmlns:wp14="http://schemas.microsoft.com/office/word/2010/wordprocessingDrawing" xmlns:wp="http://schemas.openxmlformats.org/drawingml/2006/wordprocessingDrawing" xmlns:w10="urn:schemas-microsoft-com:office:word" xmlns:w="http://schemas.openxmlformats.org/wordprocessingml/2006/main" xmlns:w14="http://schemas.microsoft.com/office/word/2010/wordml" xmlns:w15="http://schemas.microsoft.com/office/word/2012/wordml" xmlns:wpg="http://schemas.microsoft.com/office/word/2010/wordprocessingGroup" xmlns:wpi="http://schemas.microsoft.com/office/word/2010/wordprocessingInk" xmlns:wne="http://schemas.microsoft.com/office/word/2006/wordml" xmlns:wps="http://schemas.microsoft.com/office/word/2010/wordprocessingShape" mc:Ignorable="w14 w15 wp14">
   <w:p>
     <w:pPr>
       <w:pStyle w:val="Header"/>
@@ -9990,7 +10927,6 @@
       <w:rPr>
         <w:noProof/>
         <w:color w:val="DADADA"/>
-        <w:lang w:val="en-GB" w:eastAsia="en-GB"/>
       </w:rPr>
       <mc:AlternateContent>
         <mc:Choice Requires="wps">
@@ -10123,7 +11059,7 @@
             </wp:anchor>
           </w:drawing>
         </mc:Choice>
-        <mc:Fallback>
+        <mc:Fallback xmlns:w16se="http://schemas.microsoft.com/office/word/2015/wordml/symex" xmlns:cx1="http://schemas.microsoft.com/office/drawing/2015/9/8/chartex" xmlns:cx="http://schemas.microsoft.com/office/drawing/2014/chartex">
           <w:pict>
             <v:shapetype w14:anchorId="3C40B0C1" id="_x0000_t202" coordsize="21600,21600" o:spt="202" path="m,l,21600r21600,l21600,xe">
               <v:stroke joinstyle="miter"/>
@@ -10203,7 +11139,6 @@
       <w:rPr>
         <w:noProof/>
         <w:color w:val="DADADA"/>
-        <w:lang w:val="en-GB" w:eastAsia="en-GB"/>
       </w:rPr>
       <mc:AlternateContent>
         <mc:Choice Requires="wps">
@@ -10262,7 +11197,7 @@
             </wp:anchor>
           </w:drawing>
         </mc:Choice>
-        <mc:Fallback xmlns:cx2="http://schemas.microsoft.com/office/drawing/2015/10/21/chartex" xmlns:cx3="http://schemas.microsoft.com/office/drawing/2016/5/9/chartex" xmlns:cx4="http://schemas.microsoft.com/office/drawing/2016/5/10/chartex" xmlns:cx5="http://schemas.microsoft.com/office/drawing/2016/5/11/chartex" xmlns:cx6="http://schemas.microsoft.com/office/drawing/2016/5/12/chartex" xmlns:cx7="http://schemas.microsoft.com/office/drawing/2016/5/13/chartex" xmlns:cx8="http://schemas.microsoft.com/office/drawing/2016/5/14/chartex" xmlns:aink="http://schemas.microsoft.com/office/drawing/2016/ink" xmlns:am3d="http://schemas.microsoft.com/office/drawing/2017/model3d" xmlns:w16cid="http://schemas.microsoft.com/office/word/2016/wordml/cid">
+        <mc:Fallback xmlns:w16cid="http://schemas.microsoft.com/office/word/2016/wordml/cid" xmlns:am3d="http://schemas.microsoft.com/office/drawing/2017/model3d" xmlns:aink="http://schemas.microsoft.com/office/drawing/2016/ink" xmlns:cx8="http://schemas.microsoft.com/office/drawing/2016/5/14/chartex" xmlns:cx7="http://schemas.microsoft.com/office/drawing/2016/5/13/chartex" xmlns:cx6="http://schemas.microsoft.com/office/drawing/2016/5/12/chartex" xmlns:cx5="http://schemas.microsoft.com/office/drawing/2016/5/11/chartex" xmlns:cx4="http://schemas.microsoft.com/office/drawing/2016/5/10/chartex" xmlns:cx3="http://schemas.microsoft.com/office/drawing/2016/5/9/chartex" xmlns:cx2="http://schemas.microsoft.com/office/drawing/2015/10/21/chartex" xmlns:w16se="http://schemas.microsoft.com/office/word/2015/wordml/symex" xmlns:cx1="http://schemas.microsoft.com/office/drawing/2015/9/8/chartex" xmlns:cx="http://schemas.microsoft.com/office/drawing/2014/chartex">
           <w:pict>
             <v:line w14:anchorId="49982A23" id="Straight Connector 62" o:spid="_x0000_s1026" style="position:absolute;z-index:251660288;visibility:visible;mso-wrap-style:square;mso-wrap-distance-left:9pt;mso-wrap-distance-top:0;mso-wrap-distance-right:9pt;mso-wrap-distance-bottom:0;mso-position-horizontal:absolute;mso-position-horizontal-relative:text;mso-position-vertical:absolute;mso-position-vertical-relative:text" from="-29.25pt,34.5pt" to="-29.25pt,682.5pt" o:gfxdata="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" strokecolor="#a5a5a5 [2092]"/>
           </w:pict>
@@ -10282,7 +11217,7 @@
 </file>
 
 <file path=word/header2.xml><?xml version="1.0" encoding="utf-8"?>
-<w:hdr xmlns:wpc="http://schemas.microsoft.com/office/word/2010/wordprocessingCanvas" xmlns:cx="http://schemas.microsoft.com/office/drawing/2014/chartex" xmlns:cx1="http://schemas.microsoft.com/office/drawing/2015/9/8/chartex" xmlns:mc="http://schemas.openxmlformats.org/markup-compatibility/2006" xmlns:o="urn:schemas-microsoft-com:office:office" xmlns:r="http://schemas.openxmlformats.org/officeDocument/2006/relationships" xmlns:m="http://schemas.openxmlformats.org/officeDocument/2006/math" xmlns:v="urn:schemas-microsoft-com:vml" xmlns:wp14="http://schemas.microsoft.com/office/word/2010/wordprocessingDrawing" xmlns:wp="http://schemas.openxmlformats.org/drawingml/2006/wordprocessingDrawing" xmlns:w10="urn:schemas-microsoft-com:office:word" xmlns:w="http://schemas.openxmlformats.org/wordprocessingml/2006/main" xmlns:w14="http://schemas.microsoft.com/office/word/2010/wordml" xmlns:w15="http://schemas.microsoft.com/office/word/2012/wordml" xmlns:w16se="http://schemas.microsoft.com/office/word/2015/wordml/symex" xmlns:wpg="http://schemas.microsoft.com/office/word/2010/wordprocessingGroup" xmlns:wpi="http://schemas.microsoft.com/office/word/2010/wordprocessingInk" xmlns:wne="http://schemas.microsoft.com/office/word/2006/wordml" xmlns:wps="http://schemas.microsoft.com/office/word/2010/wordprocessingShape" mc:Ignorable="w14 w15 w16se wp14">
+<w:hdr xmlns:wpc="http://schemas.microsoft.com/office/word/2010/wordprocessingCanvas" xmlns:mc="http://schemas.openxmlformats.org/markup-compatibility/2006" xmlns:o="urn:schemas-microsoft-com:office:office" xmlns:r="http://schemas.openxmlformats.org/officeDocument/2006/relationships" xmlns:m="http://schemas.openxmlformats.org/officeDocument/2006/math" xmlns:v="urn:schemas-microsoft-com:vml" xmlns:wp14="http://schemas.microsoft.com/office/word/2010/wordprocessingDrawing" xmlns:wp="http://schemas.openxmlformats.org/drawingml/2006/wordprocessingDrawing" xmlns:w10="urn:schemas-microsoft-com:office:word" xmlns:w="http://schemas.openxmlformats.org/wordprocessingml/2006/main" xmlns:w14="http://schemas.microsoft.com/office/word/2010/wordml" xmlns:w15="http://schemas.microsoft.com/office/word/2012/wordml" xmlns:wpg="http://schemas.microsoft.com/office/word/2010/wordprocessingGroup" xmlns:wpi="http://schemas.microsoft.com/office/word/2010/wordprocessingInk" xmlns:wne="http://schemas.microsoft.com/office/word/2006/wordml" xmlns:wps="http://schemas.microsoft.com/office/word/2010/wordprocessingShape" mc:Ignorable="w14 w15 wp14">
   <w:p>
     <w:pPr>
       <w:pStyle w:val="Header"/>
@@ -10292,7 +11227,7 @@
 </file>
 
 <file path=word/numbering.xml><?xml version="1.0" encoding="utf-8"?>
-<w:numbering xmlns:wpc="http://schemas.microsoft.com/office/word/2010/wordprocessingCanvas" xmlns:cx="http://schemas.microsoft.com/office/drawing/2014/chartex" xmlns:cx1="http://schemas.microsoft.com/office/drawing/2015/9/8/chartex" xmlns:mc="http://schemas.openxmlformats.org/markup-compatibility/2006" xmlns:o="urn:schemas-microsoft-com:office:office" xmlns:r="http://schemas.openxmlformats.org/officeDocument/2006/relationships" xmlns:m="http://schemas.openxmlformats.org/officeDocument/2006/math" xmlns:v="urn:schemas-microsoft-com:vml" xmlns:wp14="http://schemas.microsoft.com/office/word/2010/wordprocessingDrawing" xmlns:wp="http://schemas.openxmlformats.org/drawingml/2006/wordprocessingDrawing" xmlns:w10="urn:schemas-microsoft-com:office:word" xmlns:w="http://schemas.openxmlformats.org/wordprocessingml/2006/main" xmlns:w14="http://schemas.microsoft.com/office/word/2010/wordml" xmlns:w15="http://schemas.microsoft.com/office/word/2012/wordml" xmlns:w16se="http://schemas.microsoft.com/office/word/2015/wordml/symex" xmlns:wpg="http://schemas.microsoft.com/office/word/2010/wordprocessingGroup" xmlns:wpi="http://schemas.microsoft.com/office/word/2010/wordprocessingInk" xmlns:wne="http://schemas.microsoft.com/office/word/2006/wordml" xmlns:wps="http://schemas.microsoft.com/office/word/2010/wordprocessingShape" mc:Ignorable="w14 w15 w16se wp14">
+<w:numbering xmlns:wpc="http://schemas.microsoft.com/office/word/2010/wordprocessingCanvas" xmlns:mc="http://schemas.openxmlformats.org/markup-compatibility/2006" xmlns:o="urn:schemas-microsoft-com:office:office" xmlns:r="http://schemas.openxmlformats.org/officeDocument/2006/relationships" xmlns:m="http://schemas.openxmlformats.org/officeDocument/2006/math" xmlns:v="urn:schemas-microsoft-com:vml" xmlns:wp14="http://schemas.microsoft.com/office/word/2010/wordprocessingDrawing" xmlns:wp="http://schemas.openxmlformats.org/drawingml/2006/wordprocessingDrawing" xmlns:w10="urn:schemas-microsoft-com:office:word" xmlns:w="http://schemas.openxmlformats.org/wordprocessingml/2006/main" xmlns:w14="http://schemas.microsoft.com/office/word/2010/wordml" xmlns:w15="http://schemas.microsoft.com/office/word/2012/wordml" xmlns:wpg="http://schemas.microsoft.com/office/word/2010/wordprocessingGroup" xmlns:wpi="http://schemas.microsoft.com/office/word/2010/wordprocessingInk" xmlns:wne="http://schemas.microsoft.com/office/word/2006/wordml" xmlns:wps="http://schemas.microsoft.com/office/word/2010/wordprocessingShape" mc:Ignorable="w14 w15 wp14">
   <w:abstractNum w:abstractNumId="0" w15:restartNumberingAfterBreak="0">
     <w:nsid w:val="FFFFFF81"/>
     <w:multiLevelType w:val="singleLevel"/>
@@ -11760,8 +12695,11 @@
 </file>
 
 <file path=word/people.xml><?xml version="1.0" encoding="utf-8"?>
-<w15:people xmlns:wpc="http://schemas.microsoft.com/office/word/2010/wordprocessingCanvas" xmlns:cx="http://schemas.microsoft.com/office/drawing/2014/chartex" xmlns:cx1="http://schemas.microsoft.com/office/drawing/2015/9/8/chartex" xmlns:mc="http://schemas.openxmlformats.org/markup-compatibility/2006" xmlns:o="urn:schemas-microsoft-com:office:office" xmlns:r="http://schemas.openxmlformats.org/officeDocument/2006/relationships" xmlns:m="http://schemas.openxmlformats.org/officeDocument/2006/math" xmlns:v="urn:schemas-microsoft-com:vml" xmlns:wp14="http://schemas.microsoft.com/office/word/2010/wordprocessingDrawing" xmlns:wp="http://schemas.openxmlformats.org/drawingml/2006/wordprocessingDrawing" xmlns:w10="urn:schemas-microsoft-com:office:word" xmlns:w="http://schemas.openxmlformats.org/wordprocessingml/2006/main" xmlns:w14="http://schemas.microsoft.com/office/word/2010/wordml" xmlns:w15="http://schemas.microsoft.com/office/word/2012/wordml" xmlns:w16se="http://schemas.microsoft.com/office/word/2015/wordml/symex" xmlns:wpg="http://schemas.microsoft.com/office/word/2010/wordprocessingGroup" xmlns:wpi="http://schemas.microsoft.com/office/word/2010/wordprocessingInk" xmlns:wne="http://schemas.microsoft.com/office/word/2006/wordml" xmlns:wps="http://schemas.microsoft.com/office/word/2010/wordprocessingShape" mc:Ignorable="w14 w15 w16se wp14">
-  <w15:person w15:author="Harvey (US), Melissa K">
+<w15:people xmlns:wpc="http://schemas.microsoft.com/office/word/2010/wordprocessingCanvas" xmlns:mc="http://schemas.openxmlformats.org/markup-compatibility/2006" xmlns:o="urn:schemas-microsoft-com:office:office" xmlns:r="http://schemas.openxmlformats.org/officeDocument/2006/relationships" xmlns:m="http://schemas.openxmlformats.org/officeDocument/2006/math" xmlns:v="urn:schemas-microsoft-com:vml" xmlns:wp14="http://schemas.microsoft.com/office/word/2010/wordprocessingDrawing" xmlns:wp="http://schemas.openxmlformats.org/drawingml/2006/wordprocessingDrawing" xmlns:w10="urn:schemas-microsoft-com:office:word" xmlns:w="http://schemas.openxmlformats.org/wordprocessingml/2006/main" xmlns:w14="http://schemas.microsoft.com/office/word/2010/wordml" xmlns:w15="http://schemas.microsoft.com/office/word/2012/wordml" xmlns:wpg="http://schemas.microsoft.com/office/word/2010/wordprocessingGroup" xmlns:wpi="http://schemas.microsoft.com/office/word/2010/wordprocessingInk" xmlns:wne="http://schemas.microsoft.com/office/word/2006/wordml" xmlns:wps="http://schemas.microsoft.com/office/word/2010/wordprocessingShape" mc:Ignorable="w14 w15 wp14">
+  <w15:person w15:author="Harvey, Melissa K">
+    <w15:presenceInfo w15:providerId="AD" w15:userId="S-1-5-21-2025429265-1303643608-1417001333-1006850"/>
+  </w15:person>
+  <w15:person w15:author="Harvey, Melissa K [2]">
     <w15:presenceInfo w15:providerId="AD" w15:userId="S-1-5-21-2025429265-1303643608-1417001333-1006850"/>
   </w15:person>
   <w15:person w15:author="Sapp (US), Brandon">
@@ -11774,7 +12712,7 @@
 </file>
 
 <file path=word/styles.xml><?xml version="1.0" encoding="utf-8"?>
-<w:styles xmlns:mc="http://schemas.openxmlformats.org/markup-compatibility/2006" xmlns:r="http://schemas.openxmlformats.org/officeDocument/2006/relationships" xmlns:w="http://schemas.openxmlformats.org/wordprocessingml/2006/main" xmlns:w14="http://schemas.microsoft.com/office/word/2010/wordml" xmlns:w15="http://schemas.microsoft.com/office/word/2012/wordml" xmlns:w16se="http://schemas.microsoft.com/office/word/2015/wordml/symex" mc:Ignorable="w14 w15 w16se">
+<w:styles xmlns:mc="http://schemas.openxmlformats.org/markup-compatibility/2006" xmlns:r="http://schemas.openxmlformats.org/officeDocument/2006/relationships" xmlns:w="http://schemas.openxmlformats.org/wordprocessingml/2006/main" xmlns:w14="http://schemas.microsoft.com/office/word/2010/wordml" xmlns:w15="http://schemas.microsoft.com/office/word/2012/wordml" mc:Ignorable="w14 w15">
   <w:docDefaults>
     <w:rPrDefault>
       <w:rPr>
@@ -13308,7 +14246,7 @@
 </file>
 
 <file path=customXml/itemProps1.xml><?xml version="1.0" encoding="utf-8"?>
-<ds:datastoreItem xmlns:ds="http://schemas.openxmlformats.org/officeDocument/2006/customXml" ds:itemID="{55B9E72D-DD13-4462-B0FC-04B3AEC83054}">
+<ds:datastoreItem xmlns:ds="http://schemas.openxmlformats.org/officeDocument/2006/customXml" ds:itemID="{AFE26F37-897F-418E-97A4-4745D91498D6}">
   <ds:schemaRefs>
     <ds:schemaRef ds:uri="http://schemas.openxmlformats.org/officeDocument/2006/bibliography"/>
   </ds:schemaRefs>

</xml_diff>

<commit_message>
Updates from today's meeting
</commit_message>
<xml_diff>
--- a/01 - Agile for Model-Based Standards Development/C - Final Draft/Agile-for-Model-Based-Standards-Development.docx
+++ b/01 - Agile for Model-Based Standards Development/C - Final Draft/Agile-for-Model-Based-Standards-Development.docx
@@ -1,6 +1,6 @@
 
 <file path=word/document.xml><?xml version="1.0" encoding="utf-8"?>
-<w:document xmlns:wpc="http://schemas.microsoft.com/office/word/2010/wordprocessingCanvas" xmlns:cx="http://schemas.microsoft.com/office/drawing/2014/chartex" xmlns:cx1="http://schemas.microsoft.com/office/drawing/2015/9/8/chartex" xmlns:cx2="http://schemas.microsoft.com/office/drawing/2015/10/21/chartex" xmlns:cx3="http://schemas.microsoft.com/office/drawing/2016/5/9/chartex" xmlns:cx4="http://schemas.microsoft.com/office/drawing/2016/5/10/chartex" xmlns:cx5="http://schemas.microsoft.com/office/drawing/2016/5/11/chartex" xmlns:cx6="http://schemas.microsoft.com/office/drawing/2016/5/12/chartex" xmlns:cx7="http://schemas.microsoft.com/office/drawing/2016/5/13/chartex" xmlns:cx8="http://schemas.microsoft.com/office/drawing/2016/5/14/chartex" xmlns:mc="http://schemas.openxmlformats.org/markup-compatibility/2006" xmlns:aink="http://schemas.microsoft.com/office/drawing/2016/ink" xmlns:am3d="http://schemas.microsoft.com/office/drawing/2017/model3d" xmlns:o="urn:schemas-microsoft-com:office:office" xmlns:r="http://schemas.openxmlformats.org/officeDocument/2006/relationships" xmlns:m="http://schemas.openxmlformats.org/officeDocument/2006/math" xmlns:v="urn:schemas-microsoft-com:vml" xmlns:wp14="http://schemas.microsoft.com/office/word/2010/wordprocessingDrawing" xmlns:wp="http://schemas.openxmlformats.org/drawingml/2006/wordprocessingDrawing" xmlns:w10="urn:schemas-microsoft-com:office:word" xmlns:w="http://schemas.openxmlformats.org/wordprocessingml/2006/main" xmlns:w14="http://schemas.microsoft.com/office/word/2010/wordml" xmlns:w15="http://schemas.microsoft.com/office/word/2012/wordml" xmlns:w16cid="http://schemas.microsoft.com/office/word/2016/wordml/cid" xmlns:w16se="http://schemas.microsoft.com/office/word/2015/wordml/symex" xmlns:wpg="http://schemas.microsoft.com/office/word/2010/wordprocessingGroup" xmlns:wpi="http://schemas.microsoft.com/office/word/2010/wordprocessingInk" xmlns:wne="http://schemas.microsoft.com/office/word/2006/wordml" xmlns:wps="http://schemas.microsoft.com/office/word/2010/wordprocessingShape" mc:Ignorable="w14 w15 w16se w16cid wp14">
+<w:document xmlns:wpc="http://schemas.microsoft.com/office/word/2010/wordprocessingCanvas" xmlns:cx="http://schemas.microsoft.com/office/drawing/2014/chartex" xmlns:cx1="http://schemas.microsoft.com/office/drawing/2015/9/8/chartex" xmlns:mc="http://schemas.openxmlformats.org/markup-compatibility/2006" xmlns:o="urn:schemas-microsoft-com:office:office" xmlns:r="http://schemas.openxmlformats.org/officeDocument/2006/relationships" xmlns:m="http://schemas.openxmlformats.org/officeDocument/2006/math" xmlns:v="urn:schemas-microsoft-com:vml" xmlns:wp14="http://schemas.microsoft.com/office/word/2010/wordprocessingDrawing" xmlns:wp="http://schemas.openxmlformats.org/drawingml/2006/wordprocessingDrawing" xmlns:w10="urn:schemas-microsoft-com:office:word" xmlns:w="http://schemas.openxmlformats.org/wordprocessingml/2006/main" xmlns:w14="http://schemas.microsoft.com/office/word/2010/wordml" xmlns:w15="http://schemas.microsoft.com/office/word/2012/wordml" xmlns:w16se="http://schemas.microsoft.com/office/word/2015/wordml/symex" xmlns:wpg="http://schemas.microsoft.com/office/word/2010/wordprocessingGroup" xmlns:wpi="http://schemas.microsoft.com/office/word/2010/wordprocessingInk" xmlns:wne="http://schemas.microsoft.com/office/word/2006/wordml" xmlns:wps="http://schemas.microsoft.com/office/word/2010/wordprocessingShape" mc:Ignorable="w14 w15 w16se wp14">
   <w:body>
     <w:p>
       <w:pPr>
@@ -4532,10 +4532,10 @@
       <w:pPr>
         <w:pStyle w:val="Caption"/>
         <w:sectPr>
-          <w:headerReference w:type="default" r:id="rId15"/>
-          <w:footerReference w:type="default" r:id="rId16"/>
-          <w:headerReference w:type="first" r:id="rId17"/>
-          <w:footerReference w:type="first" r:id="rId18"/>
+          <w:headerReference w:type="default" r:id="rId14"/>
+          <w:footerReference w:type="default" r:id="rId15"/>
+          <w:headerReference w:type="first" r:id="rId16"/>
+          <w:footerReference w:type="first" r:id="rId17"/>
           <w:pgSz w:w="12240" w:h="15840"/>
           <w:pgMar w:top="1440" w:right="1440" w:bottom="1440" w:left="1800" w:header="720" w:footer="720" w:gutter="0"/>
           <w:pgNumType w:fmt="lowerRoman" w:start="1"/>
@@ -4556,11 +4556,21 @@
         </w:numPr>
       </w:pPr>
       <w:bookmarkStart w:id="7" w:name="_Toc15302639"/>
+      <w:commentRangeStart w:id="8"/>
       <w:r>
         <w:lastRenderedPageBreak/>
         <w:t>Introduction</w:t>
       </w:r>
       <w:bookmarkEnd w:id="7"/>
+      <w:commentRangeEnd w:id="8"/>
+      <w:r>
+        <w:rPr>
+          <w:rStyle w:val="CommentReference"/>
+          <w:rFonts w:eastAsiaTheme="minorHAnsi" w:cstheme="minorBidi"/>
+          <w:b w:val="0"/>
+        </w:rPr>
+        <w:commentReference w:id="8"/>
+      </w:r>
     </w:p>
     <w:p>
       <w:pPr>
@@ -4578,11 +4588,11 @@
           <w:numId w:val="1"/>
         </w:numPr>
       </w:pPr>
-      <w:bookmarkStart w:id="8" w:name="_Toc15302640"/>
+      <w:bookmarkStart w:id="9" w:name="_Toc15302640"/>
       <w:r>
         <w:t>Statement of Industry</w:t>
       </w:r>
-      <w:bookmarkEnd w:id="8"/>
+      <w:bookmarkEnd w:id="9"/>
     </w:p>
     <w:p>
       <w:pPr>
@@ -5070,8 +5080,8 @@
           <w:numId w:val="1"/>
         </w:numPr>
       </w:pPr>
-      <w:bookmarkStart w:id="9" w:name="_Toc15302641"/>
-      <w:bookmarkStart w:id="10" w:name="_Hlk4138713"/>
+      <w:bookmarkStart w:id="10" w:name="_Toc15302641"/>
+      <w:bookmarkStart w:id="11" w:name="_Hlk4138713"/>
       <w:r>
         <w:t>Who Creates Them</w:t>
       </w:r>
@@ -5264,7 +5274,7 @@
       <w:r>
         <w:t>Information Standards Support of Business Needs</w:t>
       </w:r>
-      <w:bookmarkEnd w:id="9"/>
+      <w:bookmarkEnd w:id="10"/>
     </w:p>
     <w:p>
       <w:pPr>
@@ -5285,11 +5295,11 @@
           <w:numId w:val="1"/>
         </w:numPr>
       </w:pPr>
-      <w:bookmarkStart w:id="11" w:name="_Toc15302642"/>
+      <w:bookmarkStart w:id="12" w:name="_Toc15302642"/>
       <w:r>
         <w:t>Issues in Current Development Lifecycle</w:t>
       </w:r>
-      <w:bookmarkEnd w:id="11"/>
+      <w:bookmarkEnd w:id="12"/>
       <w:r>
         <w:t xml:space="preserve"> </w:t>
       </w:r>
@@ -5329,7 +5339,7 @@
         <w:lastRenderedPageBreak/>
         <w:t>sample across 8 standards and 16 edition publish</w:t>
       </w:r>
-      <w:ins w:id="12" w:author="Harvey (US), Melissa K" w:date="2019-08-01T13:08:00Z">
+      <w:ins w:id="13" w:author="Harvey (US), Melissa K" w:date="2019-08-01T13:08:00Z">
         <w:r>
           <w:rPr>
             <w:rFonts w:cs="Times New Roman"/>
@@ -5391,7 +5401,7 @@
                     </pic:cNvPicPr>
                   </pic:nvPicPr>
                   <pic:blipFill>
-                    <a:blip r:embed="rId19" cstate="print">
+                    <a:blip r:embed="rId18" cstate="print">
                       <a:extLst>
                         <a:ext uri="{28A0092B-C50C-407E-A947-70E740481C1C}">
                           <a14:useLocalDpi xmlns:a14="http://schemas.microsoft.com/office/drawing/2010/main" val="0"/>
@@ -5441,7 +5451,7 @@
           <w:rFonts w:cs="Times New Roman"/>
         </w:rPr>
       </w:pPr>
-      <w:bookmarkStart w:id="13" w:name="_Toc15302575"/>
+      <w:bookmarkStart w:id="14" w:name="_Toc15302575"/>
       <w:r>
         <w:rPr>
           <w:rFonts w:cs="Times New Roman"/>
@@ -5532,7 +5542,7 @@
         </w:rPr>
         <w:t xml:space="preserve"> [1].</w:t>
       </w:r>
-      <w:bookmarkEnd w:id="13"/>
+      <w:bookmarkEnd w:id="14"/>
     </w:p>
     <w:p>
       <w:pPr>
@@ -5601,11 +5611,11 @@
           <w:numId w:val="1"/>
         </w:numPr>
       </w:pPr>
-      <w:bookmarkStart w:id="14" w:name="_Toc15302643"/>
+      <w:bookmarkStart w:id="15" w:name="_Toc15302643"/>
       <w:r>
         <w:t>Development Time Length</w:t>
       </w:r>
-      <w:bookmarkEnd w:id="14"/>
+      <w:bookmarkEnd w:id="15"/>
     </w:p>
     <w:p>
       <w:pPr>
@@ -5821,11 +5831,11 @@
           <w:numId w:val="1"/>
         </w:numPr>
       </w:pPr>
-      <w:bookmarkStart w:id="15" w:name="_Toc15302644"/>
+      <w:bookmarkStart w:id="16" w:name="_Toc15302644"/>
       <w:r>
         <w:t>Quality/Completeness of Standard</w:t>
       </w:r>
-      <w:bookmarkEnd w:id="15"/>
+      <w:bookmarkEnd w:id="16"/>
     </w:p>
     <w:p>
       <w:pPr>
@@ -5922,7 +5932,7 @@
                     </pic:cNvPicPr>
                   </pic:nvPicPr>
                   <pic:blipFill>
-                    <a:blip r:embed="rId20" cstate="print">
+                    <a:blip r:embed="rId19" cstate="print">
                       <a:extLst>
                         <a:ext uri="{28A0092B-C50C-407E-A947-70E740481C1C}">
                           <a14:useLocalDpi xmlns:a14="http://schemas.microsoft.com/office/drawing/2010/main" val="0"/>
@@ -5972,7 +5982,7 @@
           <w:lang w:eastAsia="zh-CN"/>
         </w:rPr>
       </w:pPr>
-      <w:bookmarkStart w:id="16" w:name="_Toc15302576"/>
+      <w:bookmarkStart w:id="17" w:name="_Toc15302576"/>
       <w:r>
         <w:rPr>
           <w:b/>
@@ -6039,7 +6049,7 @@
       <w:r>
         <w:t>].</w:t>
       </w:r>
-      <w:bookmarkEnd w:id="16"/>
+      <w:bookmarkEnd w:id="17"/>
     </w:p>
     <w:p>
       <w:pPr>
@@ -6288,7 +6298,7 @@
                     </pic:cNvPicPr>
                   </pic:nvPicPr>
                   <pic:blipFill>
-                    <a:blip r:embed="rId21" cstate="print">
+                    <a:blip r:embed="rId20" cstate="print">
                       <a:extLst>
                         <a:ext uri="{28A0092B-C50C-407E-A947-70E740481C1C}">
                           <a14:useLocalDpi xmlns:a14="http://schemas.microsoft.com/office/drawing/2010/main" val="0"/>
@@ -6338,7 +6348,7 @@
           <w:lang w:eastAsia="zh-CN"/>
         </w:rPr>
       </w:pPr>
-      <w:bookmarkStart w:id="17" w:name="_Toc15302577"/>
+      <w:bookmarkStart w:id="18" w:name="_Toc15302577"/>
       <w:r>
         <w:rPr>
           <w:b/>
@@ -6405,7 +6415,7 @@
       <w:r>
         <w:t>].</w:t>
       </w:r>
-      <w:bookmarkEnd w:id="17"/>
+      <w:bookmarkEnd w:id="18"/>
     </w:p>
     <w:p>
       <w:pPr>
@@ -6485,11 +6495,11 @@
           <w:numId w:val="1"/>
         </w:numPr>
       </w:pPr>
-      <w:bookmarkStart w:id="18" w:name="_Toc15302645"/>
+      <w:bookmarkStart w:id="19" w:name="_Toc15302645"/>
       <w:r>
         <w:t>Solution Concepts [using STEP as an example]</w:t>
       </w:r>
-      <w:bookmarkEnd w:id="18"/>
+      <w:bookmarkEnd w:id="19"/>
     </w:p>
     <w:p>
       <w:pPr>
@@ -6510,11 +6520,11 @@
           <w:numId w:val="1"/>
         </w:numPr>
       </w:pPr>
-      <w:bookmarkStart w:id="19" w:name="_Toc15302646"/>
+      <w:bookmarkStart w:id="20" w:name="_Toc15302646"/>
       <w:r>
         <w:t>Adoption of Agile Framework</w:t>
       </w:r>
-      <w:bookmarkEnd w:id="19"/>
+      <w:bookmarkEnd w:id="20"/>
     </w:p>
     <w:p>
       <w:pPr>
@@ -6571,8 +6581,8 @@
           <w:szCs w:val="24"/>
         </w:rPr>
       </w:pPr>
-      <w:commentRangeStart w:id="20"/>
       <w:commentRangeStart w:id="21"/>
+      <w:commentRangeStart w:id="22"/>
       <w:r>
         <w:rPr>
           <w:rFonts w:cs="Times New Roman"/>
@@ -6582,7 +6592,7 @@
         </w:rPr>
         <w:t>Many</w:t>
       </w:r>
-      <w:commentRangeEnd w:id="20"/>
+      <w:commentRangeEnd w:id="21"/>
       <w:r>
         <w:rPr>
           <w:rStyle w:val="CommentReference"/>
@@ -6590,7 +6600,7 @@
           <w:sz w:val="24"/>
           <w:szCs w:val="24"/>
         </w:rPr>
-        <w:commentReference w:id="20"/>
+        <w:commentReference w:id="21"/>
       </w:r>
       <w:r>
         <w:rPr>
@@ -6600,12 +6610,12 @@
         </w:rPr>
         <w:t xml:space="preserve"> development teams still use traditional methods to create their products. </w:t>
       </w:r>
-      <w:commentRangeEnd w:id="21"/>
+      <w:commentRangeEnd w:id="22"/>
       <w:r>
         <w:rPr>
           <w:rStyle w:val="CommentReference"/>
         </w:rPr>
-        <w:commentReference w:id="21"/>
+        <w:commentReference w:id="22"/>
       </w:r>
       <w:r>
         <w:rPr>
@@ -6615,7 +6625,7 @@
         </w:rPr>
         <w:t xml:space="preserve">These traditional methods drive the teams to long phases of requirements documentation, product development, integration, review, and publication. </w:t>
       </w:r>
-      <w:del w:id="22" w:author="Harvey (US), Melissa K" w:date="2019-08-01T13:13:00Z">
+      <w:del w:id="23" w:author="Harvey (US), Melissa K" w:date="2019-08-01T13:13:00Z">
         <w:r>
           <w:rPr>
             <w:rFonts w:cs="Times New Roman"/>
@@ -6626,7 +6636,7 @@
           <w:delText>Many</w:delText>
         </w:r>
       </w:del>
-      <w:ins w:id="23" w:author="Harvey (US), Melissa K" w:date="2019-08-01T13:13:00Z">
+      <w:ins w:id="24" w:author="Harvey (US), Melissa K" w:date="2019-08-01T13:13:00Z">
         <w:r>
           <w:rPr>
             <w:rFonts w:cs="Times New Roman"/>
@@ -6645,7 +6655,7 @@
         </w:rPr>
         <w:t xml:space="preserve"> organizations have adopted agile as a means to shorten the development cycle and provide a usable product to the users faster</w:t>
       </w:r>
-      <w:commentRangeStart w:id="24"/>
+      <w:commentRangeStart w:id="25"/>
       <w:r>
         <w:rPr>
           <w:rFonts w:cs="Times New Roman"/>
@@ -6694,7 +6704,7 @@
         </w:rPr>
         <w:fldChar w:fldCharType="end"/>
       </w:r>
-      <w:commentRangeEnd w:id="24"/>
+      <w:commentRangeEnd w:id="25"/>
       <w:r>
         <w:rPr>
           <w:rStyle w:val="CommentReference"/>
@@ -6703,7 +6713,7 @@
           <w:sz w:val="24"/>
           <w:szCs w:val="24"/>
         </w:rPr>
-        <w:commentReference w:id="24"/>
+        <w:commentReference w:id="25"/>
       </w:r>
     </w:p>
     <w:p>
@@ -6733,7 +6743,7 @@
         </w:rPr>
         <w:t xml:space="preserve">Agile, itself, is not a new concept. There are </w:t>
       </w:r>
-      <w:del w:id="25" w:author="Harvey (US), Melissa K" w:date="2019-08-01T13:13:00Z">
+      <w:del w:id="26" w:author="Harvey (US), Melissa K" w:date="2019-08-01T13:13:00Z">
         <w:r>
           <w:rPr>
             <w:rFonts w:cs="Times New Roman"/>
@@ -6744,7 +6754,7 @@
           <w:delText>many</w:delText>
         </w:r>
       </w:del>
-      <w:ins w:id="26" w:author="Harvey (US), Melissa K" w:date="2019-08-01T13:13:00Z">
+      <w:ins w:id="27" w:author="Harvey (US), Melissa K" w:date="2019-08-01T13:13:00Z">
         <w:r>
           <w:rPr>
             <w:rFonts w:cs="Times New Roman"/>
@@ -6763,7 +6773,7 @@
         </w:rPr>
         <w:t xml:space="preserve"> examples of projects using agile concepts such as rapid application development, prototyping, and </w:t>
       </w:r>
-      <w:del w:id="27" w:author="Harvey (US), Melissa K" w:date="2019-08-01T13:13:00Z">
+      <w:del w:id="28" w:author="Harvey (US), Melissa K" w:date="2019-08-01T13:13:00Z">
         <w:r>
           <w:rPr>
             <w:rFonts w:cs="Times New Roman"/>
@@ -6790,7 +6800,7 @@
         </w:rPr>
         <w:t xml:space="preserve">others. However, since the creation in 2001 of the Agile Manifesto, there have been </w:t>
       </w:r>
-      <w:del w:id="28" w:author="Harvey (US), Melissa K" w:date="2019-08-01T13:13:00Z">
+      <w:del w:id="29" w:author="Harvey (US), Melissa K" w:date="2019-08-01T13:13:00Z">
         <w:r>
           <w:rPr>
             <w:rFonts w:cs="Times New Roman"/>
@@ -6801,7 +6811,7 @@
           <w:delText>many</w:delText>
         </w:r>
       </w:del>
-      <w:ins w:id="29" w:author="Harvey (US), Melissa K" w:date="2019-08-01T13:13:00Z">
+      <w:ins w:id="30" w:author="Harvey (US), Melissa K" w:date="2019-08-01T13:13:00Z">
         <w:r>
           <w:rPr>
             <w:rFonts w:cs="Times New Roman"/>
@@ -6829,7 +6839,7 @@
         <w:lastRenderedPageBreak/>
         <w:t xml:space="preserve">measure of progress." </w:t>
       </w:r>
-      <w:del w:id="30" w:author="Harvey (US), Melissa K" w:date="2019-08-01T13:14:00Z">
+      <w:del w:id="31" w:author="Harvey (US), Melissa K" w:date="2019-08-01T13:14:00Z">
         <w:r>
           <w:rPr>
             <w:rFonts w:cs="Times New Roman"/>
@@ -6839,7 +6849,7 @@
           <w:delText>And  the</w:delText>
         </w:r>
       </w:del>
-      <w:ins w:id="31" w:author="Harvey (US), Melissa K" w:date="2019-08-01T13:14:00Z">
+      <w:ins w:id="32" w:author="Harvey (US), Melissa K" w:date="2019-08-01T13:14:00Z">
         <w:r>
           <w:rPr>
             <w:rFonts w:cs="Times New Roman"/>
@@ -6897,7 +6907,7 @@
         </w:rPr>
         <w:fldChar w:fldCharType="end"/>
       </w:r>
-      <w:ins w:id="32" w:author="Harvey (US), Melissa K" w:date="2019-08-01T13:14:00Z">
+      <w:ins w:id="33" w:author="Harvey (US), Melissa K" w:date="2019-08-01T13:14:00Z">
         <w:r>
           <w:rPr>
             <w:rFonts w:cs="Times New Roman"/>
@@ -6915,7 +6925,7 @@
         </w:rPr>
         <w:t xml:space="preserve"> Note, the term “software” can be replaced with any product such as “data models” or </w:t>
       </w:r>
-      <w:ins w:id="33" w:author="Harvey (US), Melissa K" w:date="2019-08-01T13:15:00Z">
+      <w:ins w:id="34" w:author="Harvey (US), Melissa K" w:date="2019-08-01T13:15:00Z">
         <w:r>
           <w:rPr>
             <w:rFonts w:cs="Times New Roman"/>
@@ -6933,7 +6943,7 @@
         </w:rPr>
         <w:t>published data standards</w:t>
       </w:r>
-      <w:ins w:id="34" w:author="Harvey (US), Melissa K" w:date="2019-08-01T13:15:00Z">
+      <w:ins w:id="35" w:author="Harvey (US), Melissa K" w:date="2019-08-01T13:15:00Z">
         <w:r>
           <w:rPr>
             <w:rFonts w:cs="Times New Roman"/>
@@ -6951,7 +6961,7 @@
         </w:rPr>
         <w:t xml:space="preserve">. Agile methods include [but </w:t>
       </w:r>
-      <w:ins w:id="35" w:author="Harvey (US), Melissa K" w:date="2019-08-01T13:15:00Z">
+      <w:ins w:id="36" w:author="Harvey (US), Melissa K" w:date="2019-08-01T13:15:00Z">
         <w:r>
           <w:rPr>
             <w:rFonts w:cs="Times New Roman"/>
@@ -6997,7 +7007,7 @@
         </w:rPr>
         <w:t xml:space="preserve">In addition to the specific methods used, there are </w:t>
       </w:r>
-      <w:del w:id="36" w:author="Harvey (US), Melissa K" w:date="2019-08-01T13:15:00Z">
+      <w:del w:id="37" w:author="Harvey (US), Melissa K" w:date="2019-08-01T13:15:00Z">
         <w:r>
           <w:rPr>
             <w:rFonts w:cs="Times New Roman"/>
@@ -7131,7 +7141,7 @@
         </w:rPr>
         <w:t xml:space="preserve"> Each project team must analyze their needs and identify which component(s) of the framework that will enable them to meet their goals. </w:t>
       </w:r>
-      <w:commentRangeStart w:id="37"/>
+      <w:commentRangeStart w:id="38"/>
       <w:r>
         <w:rPr>
           <w:rFonts w:cs="Times New Roman"/>
@@ -7140,7 +7150,7 @@
         </w:rPr>
         <w:t>Scaled Agile has documented case studies that bring real business results</w:t>
       </w:r>
-      <w:del w:id="38" w:author="Harvey (US), Melissa K" w:date="2019-08-01T13:18:00Z">
+      <w:del w:id="39" w:author="Harvey (US), Melissa K" w:date="2019-08-01T13:18:00Z">
         <w:r>
           <w:rPr>
             <w:rFonts w:cs="Times New Roman"/>
@@ -7158,7 +7168,7 @@
         </w:rPr>
         <w:t xml:space="preserve"> including happier, more motivated employees, faster time-to-market, increase</w:t>
       </w:r>
-      <w:ins w:id="39" w:author="Harvey (US), Melissa K" w:date="2019-08-01T13:18:00Z">
+      <w:ins w:id="40" w:author="Harvey (US), Melissa K" w:date="2019-08-01T13:18:00Z">
         <w:r>
           <w:rPr>
             <w:rFonts w:cs="Times New Roman"/>
@@ -7216,7 +7226,7 @@
         </w:rPr>
         <w:fldChar w:fldCharType="end"/>
       </w:r>
-      <w:commentRangeEnd w:id="37"/>
+      <w:commentRangeEnd w:id="38"/>
       <w:r>
         <w:rPr>
           <w:rStyle w:val="CommentReference"/>
@@ -7225,7 +7235,7 @@
           <w:sz w:val="24"/>
           <w:szCs w:val="24"/>
         </w:rPr>
-        <w:commentReference w:id="37"/>
+        <w:commentReference w:id="38"/>
       </w:r>
     </w:p>
     <w:p>
@@ -7277,11 +7287,11 @@
       <w:pPr>
         <w:pStyle w:val="Heading3"/>
       </w:pPr>
-      <w:bookmarkStart w:id="40" w:name="_Toc15302647"/>
+      <w:bookmarkStart w:id="41" w:name="_Toc15302647"/>
       <w:r>
         <w:t>Backlog Management</w:t>
       </w:r>
-      <w:bookmarkEnd w:id="40"/>
+      <w:bookmarkEnd w:id="41"/>
     </w:p>
     <w:p>
       <w:pPr>
@@ -7316,7 +7326,7 @@
         </w:rPr>
         <w:t xml:space="preserve">. </w:t>
       </w:r>
-      <w:commentRangeStart w:id="41"/>
+      <w:commentRangeStart w:id="42"/>
       <w:r>
         <w:rPr>
           <w:rFonts w:cs="Times New Roman"/>
@@ -7325,7 +7335,7 @@
         </w:rPr>
         <w:t xml:space="preserve">Steps a team can take to actively manage the backlog is to establish, and make it a priority, a Product Owner/Manager Role. </w:t>
       </w:r>
-      <w:commentRangeEnd w:id="41"/>
+      <w:commentRangeEnd w:id="42"/>
       <w:r>
         <w:rPr>
           <w:rStyle w:val="CommentReference"/>
@@ -7333,7 +7343,7 @@
           <w:sz w:val="24"/>
           <w:szCs w:val="24"/>
         </w:rPr>
-        <w:commentReference w:id="41"/>
+        <w:commentReference w:id="42"/>
       </w:r>
       <w:r>
         <w:rPr>
@@ -7365,11 +7375,11 @@
       <w:pPr>
         <w:pStyle w:val="Heading3"/>
       </w:pPr>
-      <w:bookmarkStart w:id="42" w:name="_Toc15302648"/>
+      <w:bookmarkStart w:id="43" w:name="_Toc15302648"/>
       <w:r>
         <w:t>Agile Release Trains</w:t>
       </w:r>
-      <w:bookmarkEnd w:id="42"/>
+      <w:bookmarkEnd w:id="43"/>
     </w:p>
     <w:p>
       <w:pPr>
@@ -7514,7 +7524,7 @@
                     </pic:cNvPicPr>
                   </pic:nvPicPr>
                   <pic:blipFill>
-                    <a:blip r:embed="rId22" cstate="print">
+                    <a:blip r:embed="rId21" cstate="print">
                       <a:extLst>
                         <a:ext uri="{28A0092B-C50C-407E-A947-70E740481C1C}">
                           <a14:useLocalDpi xmlns:a14="http://schemas.microsoft.com/office/drawing/2010/main" val="0"/>
@@ -7551,7 +7561,7 @@
           <w:lang w:eastAsia="zh-CN"/>
         </w:rPr>
       </w:pPr>
-      <w:bookmarkStart w:id="43" w:name="_Toc15302578"/>
+      <w:bookmarkStart w:id="44" w:name="_Toc15302578"/>
       <w:r>
         <w:rPr>
           <w:b/>
@@ -7612,7 +7622,7 @@
       <w:r>
         <w:t>This is caption text for Fig. [4].</w:t>
       </w:r>
-      <w:bookmarkEnd w:id="43"/>
+      <w:bookmarkEnd w:id="44"/>
     </w:p>
     <w:p>
       <w:pPr>
@@ -7712,7 +7722,7 @@
                     <pic:cNvPicPr/>
                   </pic:nvPicPr>
                   <pic:blipFill>
-                    <a:blip r:embed="rId23">
+                    <a:blip r:embed="rId22">
                       <a:extLst>
                         <a:ext uri="{28A0092B-C50C-407E-A947-70E740481C1C}">
                           <a14:useLocalDpi xmlns:a14="http://schemas.microsoft.com/office/drawing/2010/main" val="0"/>
@@ -7747,7 +7757,7 @@
           <w:lang w:eastAsia="zh-CN"/>
         </w:rPr>
       </w:pPr>
-      <w:bookmarkStart w:id="44" w:name="_Toc15302579"/>
+      <w:bookmarkStart w:id="45" w:name="_Toc15302579"/>
       <w:r>
         <w:rPr>
           <w:b/>
@@ -7808,17 +7818,17 @@
       <w:r>
         <w:t>This is caption text for Fig. [5].</w:t>
       </w:r>
-      <w:bookmarkEnd w:id="44"/>
+      <w:bookmarkEnd w:id="45"/>
     </w:p>
     <w:p>
       <w:pPr>
         <w:pStyle w:val="Heading3"/>
       </w:pPr>
-      <w:bookmarkStart w:id="45" w:name="_Toc15302649"/>
+      <w:bookmarkStart w:id="46" w:name="_Toc15302649"/>
       <w:r>
         <w:t>Program Increment Planning</w:t>
       </w:r>
-      <w:bookmarkEnd w:id="45"/>
+      <w:bookmarkEnd w:id="46"/>
     </w:p>
     <w:p>
       <w:pPr>
@@ -8000,21 +8010,21 @@
           <w:numId w:val="1"/>
         </w:numPr>
       </w:pPr>
-      <w:bookmarkStart w:id="46" w:name="_Toc15302650"/>
+      <w:bookmarkStart w:id="47" w:name="_Toc15302650"/>
       <w:r>
         <w:t>Improved Tool-Chain</w:t>
       </w:r>
-      <w:bookmarkEnd w:id="46"/>
+      <w:bookmarkEnd w:id="47"/>
     </w:p>
     <w:p>
       <w:pPr>
         <w:pStyle w:val="Heading3"/>
       </w:pPr>
-      <w:bookmarkStart w:id="47" w:name="_Toc15302651"/>
+      <w:bookmarkStart w:id="48" w:name="_Toc15302651"/>
       <w:r>
         <w:t>Requirements Management and Traceability</w:t>
       </w:r>
-      <w:bookmarkEnd w:id="47"/>
+      <w:bookmarkEnd w:id="48"/>
     </w:p>
     <w:p>
       <w:pPr>
@@ -8031,59 +8041,41 @@
           <w:color w:val="000000" w:themeColor="text1"/>
           <w:szCs w:val="24"/>
         </w:rPr>
-        <w:t>Key elements of a successful project are requirements and, their proper management and traceability. The goal is to ensure that the needs and expectations of the project stakeholders are correctly captured, documented, implemented, verified and validated. Indeed, Wiegers [1] wrote that successful projects depend on a good understanding of the requirements and the implementation of a collaborative partnership between the stakeholders for requirements development and management. Moreover, Kumar [1] stated that ineffective requirement management is one of the main causes of project failure and that requireme</w:t>
-      </w:r>
-      <w:bookmarkStart w:id="48" w:name="_GoBack"/>
-      <w:bookmarkEnd w:id="48"/>
-      <w:r>
+        <w:t>Key elements of a successful project are requirements and, their proper management and traceability. The goal is to ensure that the needs and expectations of the project stakeholders are correctly captured, documented, implemented, verified and validated. Indeed, Wiegers [1] wrote that successful projects depend on a good understanding of the requirements and the implementation of a collaborative partnership between the stakeholders for requirements development and management. Moreover, Kumar [1] stated that ineffective requirement management is one of the main causes of project failure and that requirements issues can lead to design issues that “are more difficult and expensive to resolve” after the project development is well advanced.</w:t>
+      </w:r>
+    </w:p>
+    <w:p>
+      <w:pPr>
+        <w:pStyle w:val="Heading4"/>
+        <w:rPr>
+          <w:rFonts w:eastAsia="Times New Roman"/>
+          <w:color w:val="000000" w:themeColor="text1"/>
+        </w:rPr>
+      </w:pPr>
+      <w:r>
+        <w:rPr>
+          <w:rFonts w:eastAsia="Times New Roman"/>
+          <w:color w:val="000000" w:themeColor="text1"/>
+        </w:rPr>
+        <w:t xml:space="preserve"> Complete Solution View</w:t>
+      </w:r>
+    </w:p>
+    <w:p>
+      <w:pPr>
+        <w:jc w:val="both"/>
         <w:rPr>
           <w:rFonts w:eastAsia="Times New Roman" w:cs="Times New Roman"/>
           <w:color w:val="000000" w:themeColor="text1"/>
           <w:szCs w:val="24"/>
         </w:rPr>
-        <w:t>nts issues can lead to design issues that “are more difficult and expensive to resolve” after the project development is well advanced.</w:t>
-      </w:r>
-    </w:p>
-    <w:p>
-      <w:pPr>
-        <w:pStyle w:val="Heading4"/>
-        <w:rPr>
-          <w:rFonts w:eastAsia="Times New Roman"/>
-          <w:color w:val="000000" w:themeColor="text1"/>
-        </w:rPr>
-      </w:pPr>
-      <w:r>
-        <w:rPr>
-          <w:rFonts w:eastAsia="Times New Roman"/>
-          <w:color w:val="000000" w:themeColor="text1"/>
-        </w:rPr>
-        <w:t xml:space="preserve"> Complete Solution View</w:t>
-      </w:r>
-    </w:p>
-    <w:p>
-      <w:pPr>
-        <w:jc w:val="both"/>
+      </w:pPr>
+      <w:r>
         <w:rPr>
           <w:rFonts w:eastAsia="Times New Roman" w:cs="Times New Roman"/>
           <w:color w:val="000000" w:themeColor="text1"/>
           <w:szCs w:val="24"/>
         </w:rPr>
-      </w:pPr>
-      <w:r>
-        <w:rPr>
-          <w:rFonts w:eastAsia="Times New Roman" w:cs="Times New Roman"/>
-          <w:color w:val="000000" w:themeColor="text1"/>
-          <w:szCs w:val="24"/>
-        </w:rPr>
-        <w:t>I</w:t>
-      </w:r>
-      <w:r>
-        <w:rPr>
-          <w:rFonts w:eastAsia="Times New Roman" w:cs="Times New Roman"/>
-          <w:color w:val="000000" w:themeColor="text1"/>
-          <w:szCs w:val="24"/>
-        </w:rPr>
-        <w:t>n the standard development process, requirements come from different sources: each stakeholder has needs to meet using this standard. During the development process, requirements can change according to the evolution of the stakeholders’ needs and new requirements can also be created from feedback on the implemented features for example. Consequently, requirements traceability should be integrated into this process to document the full lifecycle of each requirement, from its origin to its implementation. Thereby, each stakeholder can track the source of each requirement, the changes made to these requirements and link them to the features through which they are satisfied. Tracking requirements allows the stakeholders to know whether a requirement has been successfully implemented or if it needs to be reworked. Moreover, requirements management makes it easier to identify the person (or group of people) who issued a requirement, to get more information about it, but also offers a real-time overview of all the requirements to prioritize them.</w:t>
+        <w:t>In the standard development process, requirements come from different sources: each stakeholder has needs to meet using this standard. During the development process, requirements can change according to the evolution of the stakeholders’ needs and new requirements can also be created from feedback on the implemented features for example. Consequently, requirements traceability should be integrated into this process to document the full lifecycle of each requirement, from its origin to its implementation. Thereby, each stakeholder can track the source of each requirement, the changes made to these requirements and link them to the features through which they are satisfied. Tracking requirements allows the stakeholders to know whether a requirement has been successfully implemented or if it needs to be reworked. Moreover, requirements management makes it easier to identify the person (or group of people) who issued a requirement, to get more information about it, but also offers a real-time overview of all the requirements to prioritize them.</w:t>
       </w:r>
       <w:r>
         <w:rPr>
@@ -8366,7 +8358,7 @@
           <w:color w:val="000000" w:themeColor="text1"/>
           <w:szCs w:val="24"/>
         </w:rPr>
-        <w:t xml:space="preserve">Moreover, while SAFe provides guidelines to implement Agile principles and requirements management, there are still some practises that are missing and need to be integrated such as meetings’ minutes.  By definition, meeting minutes record relevant, important, and critical topics and decisions discussed and agreed upon during meetings </w:t>
+        <w:t xml:space="preserve">Moreover, while SAFe provides guidelines to implement Agile principles and requirements management, there are still some </w:t>
       </w:r>
       <w:r>
         <w:rPr>
@@ -8374,43 +8366,34 @@
           <w:color w:val="000000" w:themeColor="text1"/>
           <w:szCs w:val="24"/>
         </w:rPr>
-        <w:lastRenderedPageBreak/>
-        <w:t>(online and face-to-face). These notes, archived and available to the community, helps to ensure that every member of the development process knows what was discussed, decided, and agreed upon. In international standard development, the different actors are generally geographical dispersed, in different timezones, and  working in different teams in parallel, making it challenging for the different actors to keep track of all ongoing activities and decisions made.In this context, these minutes are a key communication, reporting and traceability tool, in order to keep people informed and up to date with the current state of the development process. The STEP development team(s) hosts several international meetings such as the ISO TC184/SC4 or PDES workshops during which the different stakeholders meet face-to-face to discuss past, current, and future developments.  These meetings are held twice a year and STEP experts cannot always participate to all the international meetings. Meetings minutes are taken during both the ISO and PDES meetings, and they are shared with the participants, often by emails. These minutes are not necessarily very detailed and easily accessible by all the STEP community. Moreover, the meeting minutes are not written according to a formal template. Therefore, implementing a formal model for taking minutes would make it possible to link the decisions and the actions taken during the meetings to the tasks or bugs in Jira. This formal model should also facilitate the understanding of the conduct of the meeting for the people unable to attend.</w:t>
-      </w:r>
-    </w:p>
-    <w:p>
-      <w:pPr>
-        <w:jc w:val="both"/>
+        <w:t>practices</w:t>
+      </w:r>
+      <w:r>
         <w:rPr>
           <w:rFonts w:eastAsia="Times New Roman" w:cs="Times New Roman"/>
           <w:color w:val="000000" w:themeColor="text1"/>
           <w:szCs w:val="24"/>
         </w:rPr>
-      </w:pPr>
+        <w:t xml:space="preserve"> that are missing and need to be integrated such as meetings’ minutes.  By definition, meeting min</w:t>
+      </w:r>
+      <w:bookmarkStart w:id="51" w:name="_GoBack"/>
+      <w:bookmarkEnd w:id="51"/>
       <w:r>
         <w:rPr>
           <w:rFonts w:eastAsia="Times New Roman" w:cs="Times New Roman"/>
           <w:color w:val="000000" w:themeColor="text1"/>
           <w:szCs w:val="24"/>
         </w:rPr>
-        <w:t>Furthermore, integrating Agile principles with requirements and minutes management into the standard development process requires the use of multiple tools on top of the many different tools used to develop, implement, and maintain an information standard. Working with all of these different tools and technologies means that the development team needs to ensure that there is a proper integration model in place. Indeed, there is often no formal integration model to ensure perfect interoperability and integration between all of these technologies and tools. In the STEP environment, the tools integration situation is even more complex due to STEP complexity, lifespan, and the use of bespoke tools and technologies. STEP development began decades ago, and its range has expanded a lot over the past few years. With the continuous emergence of new technologies, the tools used for STEP development have changed since its creation. There are two types of integration to implement for STEP: on the one hand, the integration between the old and the current technologies. Regarding the first integration, some legacy data need to be migrated in the technologies currently used. On the other hand, the integration between the tools used to implement STEP and the Agile management tools. The tools chosen to implement the Agile method in the STEP development should be able to easily collaborate with the tools currently used.  </w:t>
-      </w:r>
-    </w:p>
-    <w:p>
-      <w:pPr>
-        <w:rPr>
-          <w:rFonts w:cs="Times New Roman"/>
-          <w:color w:val="000000" w:themeColor="text1"/>
-          <w:szCs w:val="24"/>
-        </w:rPr>
-      </w:pPr>
+        <w:t xml:space="preserve">utes record relevant, important, and critical topics and decisions discussed and agreed upon during meetings </w:t>
+      </w:r>
       <w:r>
         <w:rPr>
           <w:rFonts w:eastAsia="Times New Roman" w:cs="Times New Roman"/>
           <w:color w:val="000000" w:themeColor="text1"/>
           <w:szCs w:val="24"/>
         </w:rPr>
-        <w:t xml:space="preserve">Finally, the standard development process is not the same as usual IT projects process. Indeed, the development of a standard relies on the voluntary contributions of the members of the WG. The people and resources available vary, which makes the development process more irregular than in standard Agile projects, in which the development team is dedicated to the project full-time. Besides, standard experts are geographically dispersed and with the time difference, everybody is working according to their time zones, which can make it difficult to adopt some of the Agile practices. Without a full-time development team, the Agile sprint can’t be as regular and intense as normal Agile projects sprints, which means that in the case of the standards development, </w:t>
+        <w:lastRenderedPageBreak/>
+        <w:t xml:space="preserve">(online and face-to-face). These notes, archived and available to the community, helps to ensure that every member of the development process knows what was discussed, decided, and agreed upon. In international standard development, the different actors are generally geographical dispersed, in different </w:t>
       </w:r>
       <w:r>
         <w:rPr>
@@ -8418,6 +8401,89 @@
           <w:color w:val="000000" w:themeColor="text1"/>
           <w:szCs w:val="24"/>
         </w:rPr>
+        <w:t>time zones</w:t>
+      </w:r>
+      <w:r>
+        <w:rPr>
+          <w:rFonts w:eastAsia="Times New Roman" w:cs="Times New Roman"/>
+          <w:color w:val="000000" w:themeColor="text1"/>
+          <w:szCs w:val="24"/>
+        </w:rPr>
+        <w:t xml:space="preserve">, </w:t>
+      </w:r>
+      <w:r>
+        <w:rPr>
+          <w:rFonts w:eastAsia="Times New Roman" w:cs="Times New Roman"/>
+          <w:color w:val="000000" w:themeColor="text1"/>
+          <w:szCs w:val="24"/>
+        </w:rPr>
+        <w:t>and working</w:t>
+      </w:r>
+      <w:r>
+        <w:rPr>
+          <w:rFonts w:eastAsia="Times New Roman" w:cs="Times New Roman"/>
+          <w:color w:val="000000" w:themeColor="text1"/>
+          <w:szCs w:val="24"/>
+        </w:rPr>
+        <w:t xml:space="preserve"> in different teams in parallel, making it challenging for the different actors to keep track of all ongoing activities and decisions </w:t>
+      </w:r>
+      <w:r>
+        <w:rPr>
+          <w:rFonts w:eastAsia="Times New Roman" w:cs="Times New Roman"/>
+          <w:color w:val="000000" w:themeColor="text1"/>
+          <w:szCs w:val="24"/>
+        </w:rPr>
+        <w:t>made. In</w:t>
+      </w:r>
+      <w:r>
+        <w:rPr>
+          <w:rFonts w:eastAsia="Times New Roman" w:cs="Times New Roman"/>
+          <w:color w:val="000000" w:themeColor="text1"/>
+          <w:szCs w:val="24"/>
+        </w:rPr>
+        <w:t xml:space="preserve"> this context, these minutes are a key communication, reporting and traceability tool, in order to keep people informed and up to date with the current state of the development process. The STEP development team(s) hosts several international meetings such as the ISO TC184/SC4 or PDES workshops during which the different stakeholders meet face-to-face to discuss past, current, and future developments.  These meetings are held twice a year and STEP experts cannot always participate to all the international meetings. Meetings minutes are taken during both the ISO and PDES meetings, and they are shared with the participants, often by emails. These minutes are not necessarily very detailed and easily accessible by all the STEP community. Moreover, the meeting minutes are not written according to a formal template. Therefore, implementing a formal model for taking minutes would make it possible to link the decisions and the actions taken during the meetings to the tasks or bugs in Jira. This formal model should also facilitate the understanding of the conduct of the meeting for the people unable to attend.</w:t>
+      </w:r>
+    </w:p>
+    <w:p>
+      <w:pPr>
+        <w:jc w:val="both"/>
+        <w:rPr>
+          <w:rFonts w:eastAsia="Times New Roman" w:cs="Times New Roman"/>
+          <w:color w:val="000000" w:themeColor="text1"/>
+          <w:szCs w:val="24"/>
+        </w:rPr>
+      </w:pPr>
+      <w:r>
+        <w:rPr>
+          <w:rFonts w:eastAsia="Times New Roman" w:cs="Times New Roman"/>
+          <w:color w:val="000000" w:themeColor="text1"/>
+          <w:szCs w:val="24"/>
+        </w:rPr>
+        <w:t>Furthermore, integrating Agile principles with requirements and minutes management into the standard development process requires the use of multiple tools on top of the many different tools used to develop, implement, and maintain an information standard. Working with all of these different tools and technologies means that the development team needs to ensure that there is a proper integration model in place. Indeed, there is often no formal integration model to ensure perfect interoperability and integration between all of these technologies and tools. In the STEP environment, the tools integration situation is even more complex due to STEP complexity, lifespan, and the use of bespoke tools and technologies. STEP development began decades ago, and its range has expanded a lot over the past few years. With the continuous emergence of new technologies, the tools used for STEP development have changed since its creation. There are two types of integration to implement for STEP: on the one hand, the integration between the old and the current technologies. Regarding the first integration, some legacy data need to be migrated in the technologies currently used. On the other hand, the integration between the tools used to implement STEP and the Agile management tools. The tools chosen to implement the Agile method in the STEP development should be able to easily collaborate with the tools currently used.  </w:t>
+      </w:r>
+    </w:p>
+    <w:p>
+      <w:pPr>
+        <w:rPr>
+          <w:rFonts w:cs="Times New Roman"/>
+          <w:color w:val="000000" w:themeColor="text1"/>
+          <w:szCs w:val="24"/>
+        </w:rPr>
+      </w:pPr>
+      <w:r>
+        <w:rPr>
+          <w:rFonts w:eastAsia="Times New Roman" w:cs="Times New Roman"/>
+          <w:color w:val="000000" w:themeColor="text1"/>
+          <w:szCs w:val="24"/>
+        </w:rPr>
+        <w:t xml:space="preserve">Finally, the standard development process is not the same as usual IT projects process. Indeed, the development of a standard relies on the voluntary contributions of the members of the WG. The people and resources available vary, which makes the development process more irregular than in standard Agile projects, in which the development team is dedicated to the project full-time. Besides, standard experts are geographically dispersed and with the time difference, everybody is working according to their time zones, which can make it difficult to adopt some of the Agile practices. Without a full-time development team, the Agile sprint can’t be as regular and intense as normal Agile projects sprints, which means that in the case of the standards development, </w:t>
+      </w:r>
+      <w:r>
+        <w:rPr>
+          <w:rFonts w:eastAsia="Times New Roman" w:cs="Times New Roman"/>
+          <w:color w:val="000000" w:themeColor="text1"/>
+          <w:szCs w:val="24"/>
+        </w:rPr>
         <w:lastRenderedPageBreak/>
         <w:t>there are challenges that we still need to work on to ensure that the Agile method can meet all their needs and constraints.</w:t>
       </w:r>
@@ -8427,11 +8493,11 @@
       <w:pPr>
         <w:pStyle w:val="Heading3"/>
       </w:pPr>
-      <w:bookmarkStart w:id="51" w:name="_Toc15302652"/>
+      <w:bookmarkStart w:id="52" w:name="_Toc15302652"/>
       <w:r>
         <w:t>Solutions</w:t>
       </w:r>
-      <w:bookmarkEnd w:id="51"/>
+      <w:bookmarkEnd w:id="52"/>
     </w:p>
     <w:p>
       <w:pPr>
@@ -8716,7 +8782,7 @@
         </w:rPr>
         <w:t xml:space="preserve">To take advantage of the CI capabilities, the development environment must move to a third-generation version control system based on GIT technology. The new tools will allow for continuous exploration as well as continuous integration via the decentralized and distributed architecture, commit before merge capabilities and integrated quality controls. A CI capability will allow standards developers to receive immediate feedback on the pass/failure of their commits by hooking in tools like EXPRESS Engine, JSDAI Compiles, Python scripts or ANT Builds. Immediate feedback will allow developers to fix the issue in the current iteration and not pass it to the end of the flow for someone else to address [in which case the resource may have moved on and not available]. Another feature of some of the CI tools, and really a requirement, is the connection to other issue/task management systems. Jobs can be triggered by lifecycle promotion of the issue/task and feedback so that everyone on the team can have a clear picture of status of the project deliverables. </w:t>
       </w:r>
-      <w:commentRangeStart w:id="52"/>
+      <w:commentRangeStart w:id="53"/>
       <w:r>
         <w:rPr>
           <w:rFonts w:cs="Times New Roman"/>
@@ -8725,7 +8791,7 @@
         </w:rPr>
         <w:t>NOTE: The ISO 10303 Extended Architecture already makes use of GIT capabilities but has not developed a continuous integration pipeline for quality and integration automation.</w:t>
       </w:r>
-      <w:commentRangeEnd w:id="52"/>
+      <w:commentRangeEnd w:id="53"/>
       <w:r>
         <w:rPr>
           <w:rStyle w:val="CommentReference"/>
@@ -8733,7 +8799,7 @@
           <w:sz w:val="24"/>
           <w:szCs w:val="24"/>
         </w:rPr>
-        <w:commentReference w:id="52"/>
+        <w:commentReference w:id="53"/>
       </w:r>
     </w:p>
     <w:p>
@@ -8771,9 +8837,9 @@
             <o:lock v:ext="edit" aspectratio="t"/>
           </v:shapetype>
           <v:shape id="_x0000_i1025" type="#_x0000_t75" alt="" style="width:3in;height:150pt;mso-width-percent:0;mso-height-percent:0;mso-width-percent:0;mso-height-percent:0" o:ole="">
-            <v:imagedata r:id="rId24" o:title=""/>
+            <v:imagedata r:id="rId23" o:title=""/>
           </v:shape>
-          <o:OLEObject Type="Embed" ProgID="Visio.Drawing.15" ShapeID="_x0000_i1025" DrawAspect="Content" ObjectID="_1630753909" r:id="rId25"/>
+          <o:OLEObject Type="Embed" ProgID="Visio.Drawing.15" ShapeID="_x0000_i1025" DrawAspect="Content" ObjectID="_1630745876" r:id="rId24"/>
         </w:object>
       </w:r>
     </w:p>
@@ -8785,7 +8851,7 @@
           <w:lang w:eastAsia="zh-CN"/>
         </w:rPr>
       </w:pPr>
-      <w:bookmarkStart w:id="53" w:name="_Toc15302580"/>
+      <w:bookmarkStart w:id="54" w:name="_Toc15302580"/>
       <w:r>
         <w:rPr>
           <w:b/>
@@ -8846,7 +8912,7 @@
       <w:r>
         <w:t>This is caption text for Fig. [6].</w:t>
       </w:r>
-      <w:bookmarkEnd w:id="53"/>
+      <w:bookmarkEnd w:id="54"/>
     </w:p>
     <w:p>
       <w:pPr>
@@ -8975,11 +9041,11 @@
           <w:numId w:val="1"/>
         </w:numPr>
       </w:pPr>
-      <w:bookmarkStart w:id="54" w:name="_Toc15302653"/>
+      <w:bookmarkStart w:id="55" w:name="_Toc15302653"/>
       <w:r>
         <w:t>Benefits</w:t>
       </w:r>
-      <w:bookmarkEnd w:id="54"/>
+      <w:bookmarkEnd w:id="55"/>
     </w:p>
     <w:p>
       <w:pPr>
@@ -9002,11 +9068,11 @@
       <w:pPr>
         <w:pStyle w:val="Heading2"/>
       </w:pPr>
-      <w:bookmarkStart w:id="55" w:name="_Toc15302654"/>
+      <w:bookmarkStart w:id="56" w:name="_Toc15302654"/>
       <w:r>
         <w:t>Benefits to MBS Developer</w:t>
       </w:r>
-      <w:bookmarkEnd w:id="55"/>
+      <w:bookmarkEnd w:id="56"/>
     </w:p>
     <w:p>
       <w:pPr>
@@ -9041,6 +9107,7 @@
           <w:szCs w:val="24"/>
         </w:rPr>
       </w:pPr>
+      <w:commentRangeStart w:id="57"/>
       <w:r>
         <w:rPr>
           <w:rFonts w:cs="Times New Roman"/>
@@ -9048,6 +9115,13 @@
           <w:szCs w:val="24"/>
         </w:rPr>
         <w:t>Immediate feedback loop to detect and fix issues early</w:t>
+      </w:r>
+      <w:commentRangeEnd w:id="57"/>
+      <w:r>
+        <w:rPr>
+          <w:rStyle w:val="CommentReference"/>
+        </w:rPr>
+        <w:commentReference w:id="57"/>
       </w:r>
     </w:p>
     <w:p>
@@ -9314,7 +9388,7 @@
         </w:rPr>
         <w:t xml:space="preserve"> A developer will no longer struggle with not having clear and complete requirements – thus </w:t>
       </w:r>
-      <w:commentRangeStart w:id="56"/>
+      <w:commentRangeStart w:id="58"/>
       <w:r>
         <w:rPr>
           <w:rFonts w:cs="Times New Roman"/>
@@ -9323,13 +9397,13 @@
         </w:rPr>
         <w:t>reducing rework and wasted time</w:t>
       </w:r>
-      <w:commentRangeEnd w:id="56"/>
-      <w:r>
-        <w:rPr>
-          <w:rFonts w:cs="Times New Roman"/>
-          <w:szCs w:val="24"/>
-        </w:rPr>
-        <w:commentReference w:id="56"/>
+      <w:commentRangeEnd w:id="58"/>
+      <w:r>
+        <w:rPr>
+          <w:rFonts w:cs="Times New Roman"/>
+          <w:szCs w:val="24"/>
+        </w:rPr>
+        <w:commentReference w:id="58"/>
       </w:r>
       <w:r>
         <w:rPr>
@@ -9358,14 +9432,14 @@
           <w:numId w:val="1"/>
         </w:numPr>
       </w:pPr>
-      <w:bookmarkStart w:id="57" w:name="_Toc15302655"/>
+      <w:bookmarkStart w:id="59" w:name="_Toc15302655"/>
       <w:r>
         <w:t>Benefit to Industry/</w:t>
       </w:r>
       <w:r>
         <w:t>Enterprise</w:t>
       </w:r>
-      <w:bookmarkEnd w:id="57"/>
+      <w:bookmarkEnd w:id="59"/>
     </w:p>
     <w:p>
       <w:pPr>
@@ -9402,19 +9476,19 @@
         </w:rPr>
         <w:t xml:space="preserve">As a contributor, organizations satisfy the need for MBS developers (technical/information modeling and domain experts), through funding and/or resources (i.e., experts). Reducing the complexity of the development process will alleviate the </w:t>
       </w:r>
-      <w:commentRangeStart w:id="58"/>
+      <w:commentRangeStart w:id="60"/>
       <w:r>
         <w:rPr>
           <w:rFonts w:eastAsia="Times New Roman" w:cs="Times New Roman"/>
         </w:rPr>
         <w:t xml:space="preserve">involvedness </w:t>
       </w:r>
-      <w:commentRangeEnd w:id="58"/>
+      <w:commentRangeEnd w:id="60"/>
       <w:r>
         <w:rPr>
           <w:rStyle w:val="CommentReference"/>
         </w:rPr>
-        <w:commentReference w:id="58"/>
+        <w:commentReference w:id="60"/>
       </w:r>
       <w:r>
         <w:rPr>
@@ -9422,19 +9496,19 @@
         </w:rPr>
         <w:t xml:space="preserve">and load of work performed by the MBS developers (as seen in 4.1). </w:t>
       </w:r>
-      <w:commentRangeStart w:id="59"/>
+      <w:commentRangeStart w:id="61"/>
       <w:r>
         <w:rPr>
           <w:rFonts w:eastAsia="Times New Roman" w:cs="Times New Roman"/>
         </w:rPr>
         <w:t xml:space="preserve">Consequently, this will minimize the funding and resources required to support the design, development, publishing and maintenance of MBSs. It offers industry the opportunity to reduce their interoperability support costs by optimizing efforts and (1) lowering their required contribution and/or (2) to expediting the delivery of MBSs while maintaining their level of contribution. </w:t>
       </w:r>
-      <w:commentRangeEnd w:id="59"/>
+      <w:commentRangeEnd w:id="61"/>
       <w:r>
         <w:rPr>
           <w:rStyle w:val="CommentReference"/>
         </w:rPr>
-        <w:commentReference w:id="59"/>
+        <w:commentReference w:id="61"/>
       </w:r>
       <w:r>
         <w:rPr>
@@ -9479,11 +9553,11 @@
           <w:numId w:val="1"/>
         </w:numPr>
       </w:pPr>
-      <w:bookmarkStart w:id="60" w:name="_Toc15302656"/>
+      <w:bookmarkStart w:id="62" w:name="_Toc15302656"/>
       <w:r>
         <w:t>Conclusion</w:t>
       </w:r>
-      <w:bookmarkEnd w:id="60"/>
+      <w:bookmarkEnd w:id="62"/>
     </w:p>
     <w:p>
       <w:pPr>
@@ -9523,9 +9597,9 @@
           <w:numId w:val="0"/>
         </w:numPr>
       </w:pPr>
-      <w:bookmarkStart w:id="61" w:name="_Toc15302657"/>
-      <w:commentRangeStart w:id="62"/>
-      <w:commentRangeStart w:id="63"/>
+      <w:bookmarkStart w:id="63" w:name="_Toc15302657"/>
+      <w:commentRangeStart w:id="64"/>
+      <w:commentRangeStart w:id="65"/>
       <w:r>
         <w:lastRenderedPageBreak/>
         <w:t>R</w:t>
@@ -9533,30 +9607,30 @@
       <w:r>
         <w:t>eferences</w:t>
       </w:r>
-      <w:commentRangeEnd w:id="62"/>
+      <w:commentRangeEnd w:id="64"/>
       <w:r>
         <w:rPr>
           <w:rStyle w:val="CommentReference"/>
           <w:rFonts w:asciiTheme="minorHAnsi" w:eastAsiaTheme="minorHAnsi" w:hAnsiTheme="minorHAnsi" w:cstheme="minorBidi"/>
           <w:b w:val="0"/>
         </w:rPr>
-        <w:commentReference w:id="62"/>
-      </w:r>
-      <w:bookmarkEnd w:id="61"/>
-      <w:commentRangeEnd w:id="63"/>
+        <w:commentReference w:id="64"/>
+      </w:r>
+      <w:bookmarkEnd w:id="63"/>
+      <w:commentRangeEnd w:id="65"/>
       <w:r>
         <w:rPr>
           <w:rStyle w:val="CommentReference"/>
           <w:rFonts w:eastAsiaTheme="minorHAnsi" w:cstheme="minorBidi"/>
           <w:b w:val="0"/>
         </w:rPr>
-        <w:commentReference w:id="63"/>
-      </w:r>
-    </w:p>
-    <w:bookmarkStart w:id="64" w:name="bookmark0"/>
-    <w:bookmarkStart w:id="65" w:name="bookmark1"/>
-    <w:bookmarkEnd w:id="64"/>
-    <w:bookmarkEnd w:id="65"/>
+        <w:commentReference w:id="65"/>
+      </w:r>
+    </w:p>
+    <w:bookmarkStart w:id="66" w:name="bookmark0"/>
+    <w:bookmarkStart w:id="67" w:name="bookmark1"/>
+    <w:bookmarkEnd w:id="66"/>
+    <w:bookmarkEnd w:id="67"/>
     <w:p>
       <w:pPr>
         <w:pStyle w:val="ReferenceList"/>
@@ -9720,7 +9794,7 @@
         </w:rPr>
         <w:fldChar w:fldCharType="end"/>
       </w:r>
-      <w:bookmarkEnd w:id="10"/>
+      <w:bookmarkEnd w:id="11"/>
       <w:r>
         <w:rPr>
           <w:highlight w:val="yellow"/>
@@ -9859,7 +9933,7 @@
         </w:rPr>
         <w:fldChar w:fldCharType="end"/>
       </w:r>
-      <w:hyperlink r:id="rId26" w:history="1">
+      <w:hyperlink r:id="rId25" w:history="1">
         <w:r>
           <w:rPr>
             <w:highlight w:val="yellow"/>
@@ -9876,7 +9950,7 @@
           <w:highlight w:val="yellow"/>
         </w:rPr>
       </w:pPr>
-      <w:hyperlink r:id="rId27" w:history="1">
+      <w:hyperlink r:id="rId26" w:history="1">
         <w:r>
           <w:rPr>
             <w:highlight w:val="yellow"/>
@@ -9893,7 +9967,7 @@
           <w:highlight w:val="yellow"/>
         </w:rPr>
       </w:pPr>
-      <w:hyperlink r:id="rId28" w:history="1">
+      <w:hyperlink r:id="rId27" w:history="1">
         <w:r>
           <w:rPr>
             <w:highlight w:val="yellow"/>
@@ -9910,7 +9984,7 @@
           <w:highlight w:val="yellow"/>
         </w:rPr>
       </w:pPr>
-      <w:hyperlink r:id="rId29" w:history="1">
+      <w:hyperlink r:id="rId28" w:history="1">
         <w:r>
           <w:rPr>
             <w:highlight w:val="yellow"/>
@@ -9927,7 +10001,7 @@
           <w:highlight w:val="yellow"/>
         </w:rPr>
       </w:pPr>
-      <w:hyperlink r:id="rId30" w:history="1">
+      <w:hyperlink r:id="rId29" w:history="1">
         <w:r>
           <w:rPr>
             <w:highlight w:val="yellow"/>
@@ -9961,12 +10035,12 @@
           <w:numId w:val="0"/>
         </w:numPr>
       </w:pPr>
-      <w:bookmarkStart w:id="66" w:name="_Toc15302658"/>
+      <w:bookmarkStart w:id="68" w:name="_Toc15302658"/>
       <w:r>
         <w:lastRenderedPageBreak/>
         <w:t>Appendix A: Supplemental Materials</w:t>
       </w:r>
-      <w:bookmarkEnd w:id="66"/>
+      <w:bookmarkEnd w:id="68"/>
     </w:p>
     <w:p>
       <w:pPr>
@@ -10020,14 +10094,14 @@
           <w:numId w:val="0"/>
         </w:numPr>
       </w:pPr>
-      <w:bookmarkStart w:id="67" w:name="_Toc15302659"/>
+      <w:bookmarkStart w:id="69" w:name="_Toc15302659"/>
       <w:r>
         <w:t xml:space="preserve">Appendix B: </w:t>
       </w:r>
       <w:r>
         <w:t>Term Bank</w:t>
       </w:r>
-      <w:bookmarkEnd w:id="67"/>
+      <w:bookmarkEnd w:id="69"/>
     </w:p>
     <w:p>
       <w:pPr>
@@ -10100,11 +10174,11 @@
           <w:numId w:val="0"/>
         </w:numPr>
       </w:pPr>
-      <w:bookmarkStart w:id="68" w:name="_Toc15302660"/>
+      <w:bookmarkStart w:id="70" w:name="_Toc15302660"/>
       <w:r>
         <w:t>Appendix C: Change Log</w:t>
       </w:r>
-      <w:bookmarkEnd w:id="68"/>
+      <w:bookmarkEnd w:id="70"/>
     </w:p>
     <w:p>
       <w:pPr>
@@ -10137,7 +10211,7 @@
 </file>
 
 <file path=word/comments.xml><?xml version="1.0" encoding="utf-8"?>
-<w:comments xmlns:wpc="http://schemas.microsoft.com/office/word/2010/wordprocessingCanvas" xmlns:cx="http://schemas.microsoft.com/office/drawing/2014/chartex" xmlns:cx1="http://schemas.microsoft.com/office/drawing/2015/9/8/chartex" xmlns:cx2="http://schemas.microsoft.com/office/drawing/2015/10/21/chartex" xmlns:cx3="http://schemas.microsoft.com/office/drawing/2016/5/9/chartex" xmlns:cx4="http://schemas.microsoft.com/office/drawing/2016/5/10/chartex" xmlns:cx5="http://schemas.microsoft.com/office/drawing/2016/5/11/chartex" xmlns:cx6="http://schemas.microsoft.com/office/drawing/2016/5/12/chartex" xmlns:cx7="http://schemas.microsoft.com/office/drawing/2016/5/13/chartex" xmlns:cx8="http://schemas.microsoft.com/office/drawing/2016/5/14/chartex" xmlns:mc="http://schemas.openxmlformats.org/markup-compatibility/2006" xmlns:aink="http://schemas.microsoft.com/office/drawing/2016/ink" xmlns:am3d="http://schemas.microsoft.com/office/drawing/2017/model3d" xmlns:o="urn:schemas-microsoft-com:office:office" xmlns:r="http://schemas.openxmlformats.org/officeDocument/2006/relationships" xmlns:m="http://schemas.openxmlformats.org/officeDocument/2006/math" xmlns:v="urn:schemas-microsoft-com:vml" xmlns:wp14="http://schemas.microsoft.com/office/word/2010/wordprocessingDrawing" xmlns:wp="http://schemas.openxmlformats.org/drawingml/2006/wordprocessingDrawing" xmlns:w10="urn:schemas-microsoft-com:office:word" xmlns:w="http://schemas.openxmlformats.org/wordprocessingml/2006/main" xmlns:w14="http://schemas.microsoft.com/office/word/2010/wordml" xmlns:w15="http://schemas.microsoft.com/office/word/2012/wordml" xmlns:w16cid="http://schemas.microsoft.com/office/word/2016/wordml/cid" xmlns:w16se="http://schemas.microsoft.com/office/word/2015/wordml/symex" xmlns:wpg="http://schemas.microsoft.com/office/word/2010/wordprocessingGroup" xmlns:wpi="http://schemas.microsoft.com/office/word/2010/wordprocessingInk" xmlns:wne="http://schemas.microsoft.com/office/word/2006/wordml" xmlns:wps="http://schemas.microsoft.com/office/word/2010/wordprocessingShape" mc:Ignorable="w14 w15 w16se w16cid wp14">
+<w:comments xmlns:wpc="http://schemas.microsoft.com/office/word/2010/wordprocessingCanvas" xmlns:cx="http://schemas.microsoft.com/office/drawing/2014/chartex" xmlns:cx1="http://schemas.microsoft.com/office/drawing/2015/9/8/chartex" xmlns:mc="http://schemas.openxmlformats.org/markup-compatibility/2006" xmlns:o="urn:schemas-microsoft-com:office:office" xmlns:r="http://schemas.openxmlformats.org/officeDocument/2006/relationships" xmlns:m="http://schemas.openxmlformats.org/officeDocument/2006/math" xmlns:v="urn:schemas-microsoft-com:vml" xmlns:wp14="http://schemas.microsoft.com/office/word/2010/wordprocessingDrawing" xmlns:wp="http://schemas.openxmlformats.org/drawingml/2006/wordprocessingDrawing" xmlns:w10="urn:schemas-microsoft-com:office:word" xmlns:w="http://schemas.openxmlformats.org/wordprocessingml/2006/main" xmlns:w14="http://schemas.microsoft.com/office/word/2010/wordml" xmlns:w15="http://schemas.microsoft.com/office/word/2012/wordml" xmlns:w16se="http://schemas.microsoft.com/office/word/2015/wordml/symex" xmlns:wpg="http://schemas.microsoft.com/office/word/2010/wordprocessingGroup" xmlns:wpi="http://schemas.microsoft.com/office/word/2010/wordprocessingInk" xmlns:wne="http://schemas.microsoft.com/office/word/2006/wordml" xmlns:wps="http://schemas.microsoft.com/office/word/2010/wordprocessingShape" mc:Ignorable="w14 w15 w16se wp14">
   <w:comment w:id="1" w:author="Harvey (US), Melissa K" w:date="2019-08-01T12:15:00Z" w:initials="HMK">
     <w:p>
       <w:pPr>
@@ -10186,7 +10260,7 @@
       </w:r>
     </w:p>
   </w:comment>
-  <w:comment w:id="20" w:author="Harvey (US), Melissa K" w:date="2019-07-24T15:29:00Z" w:initials="HMK">
+  <w:comment w:id="8" w:author="Harvey (US), Melissa K" w:date="2019-09-23T12:04:00Z" w:initials="H(MK">
     <w:p>
       <w:pPr>
         <w:pStyle w:val="CommentText"/>
@@ -10198,11 +10272,40 @@
         <w:annotationRef/>
       </w:r>
       <w:r>
+        <w:t>Every section/sub-section should end with a sentence transition to the next section.</w:t>
+      </w:r>
+    </w:p>
+    <w:p>
+      <w:pPr>
+        <w:pStyle w:val="CommentText"/>
+      </w:pPr>
+    </w:p>
+    <w:p>
+      <w:pPr>
+        <w:pStyle w:val="CommentText"/>
+      </w:pPr>
+      <w:r>
+        <w:t>Clearer section introductions are needed.</w:t>
+      </w:r>
+    </w:p>
+  </w:comment>
+  <w:comment w:id="21" w:author="Harvey (US), Melissa K" w:date="2019-07-24T15:29:00Z" w:initials="HMK">
+    <w:p>
+      <w:pPr>
+        <w:pStyle w:val="CommentText"/>
+      </w:pPr>
+      <w:r>
+        <w:rPr>
+          <w:rStyle w:val="CommentReference"/>
+        </w:rPr>
+        <w:annotationRef/>
+      </w:r>
+      <w:r>
         <w:t>“Many” is used many many times :p</w:t>
       </w:r>
     </w:p>
   </w:comment>
-  <w:comment w:id="21" w:author="Harvey (US), Melissa K" w:date="2019-08-27T10:39:00Z" w:initials="HMK">
+  <w:comment w:id="22" w:author="Harvey (US), Melissa K" w:date="2019-08-27T10:39:00Z" w:initials="HMK">
     <w:p>
       <w:pPr>
         <w:pStyle w:val="CommentText"/>
@@ -10218,7 +10321,7 @@
       </w:r>
     </w:p>
   </w:comment>
-  <w:comment w:id="24" w:author="Sapp (US), Brandon" w:date="2019-07-18T20:57:00Z" w:initials="S(B">
+  <w:comment w:id="25" w:author="Sapp (US), Brandon" w:date="2019-07-18T20:57:00Z" w:initials="S(B">
     <w:p>
       <w:pPr>
         <w:pStyle w:val="CommentText"/>
@@ -10234,7 +10337,7 @@
       </w:r>
     </w:p>
   </w:comment>
-  <w:comment w:id="37" w:author="Sapp (US), Brandon" w:date="2019-07-18T21:06:00Z" w:initials="S(B">
+  <w:comment w:id="38" w:author="Sapp (US), Brandon" w:date="2019-07-18T21:06:00Z" w:initials="S(B">
     <w:p>
       <w:pPr>
         <w:pStyle w:val="CommentText"/>
@@ -10250,7 +10353,7 @@
       </w:r>
     </w:p>
   </w:comment>
-  <w:comment w:id="41" w:author="Harvey (US), Melissa K" w:date="2019-07-24T15:21:00Z" w:initials="HMK">
+  <w:comment w:id="42" w:author="Harvey (US), Melissa K" w:date="2019-07-24T15:21:00Z" w:initials="HMK">
     <w:p>
       <w:pPr>
         <w:pStyle w:val="CommentText"/>
@@ -10279,7 +10382,7 @@
       </w:r>
     </w:p>
   </w:comment>
-  <w:comment w:id="49" w:author="Harvey, Melissa K" w:date="2019-08-14T10:41:00Z" w:initials="HMK">
+  <w:comment w:id="49" w:author="Harvey (US), Melissa K [2]" w:date="2019-08-14T10:41:00Z" w:initials="HMK">
     <w:p>
       <w:pPr>
         <w:pStyle w:val="CommentText"/>
@@ -10295,7 +10398,7 @@
       </w:r>
     </w:p>
   </w:comment>
-  <w:comment w:id="50" w:author="Harvey, Melissa K" w:date="2019-08-14T10:47:00Z" w:initials="HMK">
+  <w:comment w:id="50" w:author="Harvey (US), Melissa K [2]" w:date="2019-08-14T10:47:00Z" w:initials="HMK">
     <w:p>
       <w:pPr>
         <w:pStyle w:val="CommentText"/>
@@ -10311,7 +10414,7 @@
       </w:r>
     </w:p>
   </w:comment>
-  <w:comment w:id="52" w:author="Sapp (US), Brandon" w:date="2019-07-19T14:16:00Z" w:initials="S(B">
+  <w:comment w:id="53" w:author="Sapp (US), Brandon" w:date="2019-07-19T14:16:00Z" w:initials="S(B">
     <w:p>
       <w:pPr>
         <w:pStyle w:val="CommentText"/>
@@ -10327,7 +10430,7 @@
       </w:r>
     </w:p>
   </w:comment>
-  <w:comment w:id="56" w:author="Harvey (US), Melissa K" w:date="2019-07-29T10:19:00Z" w:initials="HMK">
+  <w:comment w:id="57" w:author="Harvey (US), Melissa K" w:date="2019-09-23T12:02:00Z" w:initials="H(MK">
     <w:p>
       <w:pPr>
         <w:pStyle w:val="CommentText"/>
@@ -10339,11 +10442,30 @@
         <w:annotationRef/>
       </w:r>
       <w:r>
+        <w:rPr>
+          <w:rStyle w:val="CommentReference"/>
+        </w:rPr>
+        <w:t>9/23 meeting feedback: this is an ambiguous benefit. Can we be clearer?</w:t>
+      </w:r>
+    </w:p>
+  </w:comment>
+  <w:comment w:id="58" w:author="Harvey (US), Melissa K" w:date="2019-07-29T10:19:00Z" w:initials="HMK">
+    <w:p>
+      <w:pPr>
+        <w:pStyle w:val="CommentText"/>
+      </w:pPr>
+      <w:r>
+        <w:rPr>
+          <w:rStyle w:val="CommentReference"/>
+        </w:rPr>
+        <w:annotationRef/>
+      </w:r>
+      <w:r>
         <w:t>I wonder if there is any way we can quantify this to some degree. Any stats out there?</w:t>
       </w:r>
     </w:p>
   </w:comment>
-  <w:comment w:id="58" w:author="Harvey (US), Melissa K" w:date="2019-09-17T15:33:00Z" w:initials="H(MK">
+  <w:comment w:id="60" w:author="Harvey (US), Melissa K" w:date="2019-09-17T15:33:00Z" w:initials="H(MK">
     <w:p>
       <w:pPr>
         <w:pStyle w:val="CommentText"/>
@@ -10359,7 +10481,7 @@
       </w:r>
     </w:p>
   </w:comment>
-  <w:comment w:id="59" w:author="Harvey (US), Melissa K" w:date="2019-09-23T10:26:00Z" w:initials="H(MK">
+  <w:comment w:id="61" w:author="Harvey (US), Melissa K" w:date="2019-09-23T10:26:00Z" w:initials="H(MK">
     <w:p>
       <w:pPr>
         <w:pStyle w:val="CommentText"/>
@@ -10375,7 +10497,7 @@
       </w:r>
     </w:p>
   </w:comment>
-  <w:comment w:id="62" w:author="Miller, Kathryn M. (Fed)" w:date="2016-12-05T10:03:00Z" w:initials="MKM(">
+  <w:comment w:id="64" w:author="Miller, Kathryn M. (Fed)" w:date="2016-12-05T10:03:00Z" w:initials="MKM(">
     <w:p>
       <w:pPr>
         <w:pStyle w:val="CommentText"/>
@@ -10425,7 +10547,7 @@
       </w:pPr>
     </w:p>
   </w:comment>
-  <w:comment w:id="63" w:author="Harvey (US), Melissa K" w:date="2019-07-29T14:39:00Z" w:initials="HMK">
+  <w:comment w:id="65" w:author="Harvey (US), Melissa K" w:date="2019-07-29T14:39:00Z" w:initials="HMK">
     <w:p>
       <w:pPr>
         <w:pStyle w:val="CommentText"/>
@@ -10445,10 +10567,11 @@
 </file>
 
 <file path=word/commentsExtended.xml><?xml version="1.0" encoding="utf-8"?>
-<w15:commentsEx xmlns:wpc="http://schemas.microsoft.com/office/word/2010/wordprocessingCanvas" xmlns:cx="http://schemas.microsoft.com/office/drawing/2014/chartex" xmlns:cx1="http://schemas.microsoft.com/office/drawing/2015/9/8/chartex" xmlns:cx2="http://schemas.microsoft.com/office/drawing/2015/10/21/chartex" xmlns:cx3="http://schemas.microsoft.com/office/drawing/2016/5/9/chartex" xmlns:cx4="http://schemas.microsoft.com/office/drawing/2016/5/10/chartex" xmlns:cx5="http://schemas.microsoft.com/office/drawing/2016/5/11/chartex" xmlns:cx6="http://schemas.microsoft.com/office/drawing/2016/5/12/chartex" xmlns:cx7="http://schemas.microsoft.com/office/drawing/2016/5/13/chartex" xmlns:cx8="http://schemas.microsoft.com/office/drawing/2016/5/14/chartex" xmlns:mc="http://schemas.openxmlformats.org/markup-compatibility/2006" xmlns:aink="http://schemas.microsoft.com/office/drawing/2016/ink" xmlns:am3d="http://schemas.microsoft.com/office/drawing/2017/model3d" xmlns:o="urn:schemas-microsoft-com:office:office" xmlns:r="http://schemas.openxmlformats.org/officeDocument/2006/relationships" xmlns:m="http://schemas.openxmlformats.org/officeDocument/2006/math" xmlns:v="urn:schemas-microsoft-com:vml" xmlns:wp14="http://schemas.microsoft.com/office/word/2010/wordprocessingDrawing" xmlns:wp="http://schemas.openxmlformats.org/drawingml/2006/wordprocessingDrawing" xmlns:w10="urn:schemas-microsoft-com:office:word" xmlns:w="http://schemas.openxmlformats.org/wordprocessingml/2006/main" xmlns:w14="http://schemas.microsoft.com/office/word/2010/wordml" xmlns:w15="http://schemas.microsoft.com/office/word/2012/wordml" xmlns:w16cid="http://schemas.microsoft.com/office/word/2016/wordml/cid" xmlns:w16se="http://schemas.microsoft.com/office/word/2015/wordml/symex" xmlns:wpg="http://schemas.microsoft.com/office/word/2010/wordprocessingGroup" xmlns:wpi="http://schemas.microsoft.com/office/word/2010/wordprocessingInk" xmlns:wne="http://schemas.microsoft.com/office/word/2006/wordml" xmlns:wps="http://schemas.microsoft.com/office/word/2010/wordprocessingShape" mc:Ignorable="w14 w15 w16se w16cid wp14">
+<w15:commentsEx xmlns:wpc="http://schemas.microsoft.com/office/word/2010/wordprocessingCanvas" xmlns:cx="http://schemas.microsoft.com/office/drawing/2014/chartex" xmlns:cx1="http://schemas.microsoft.com/office/drawing/2015/9/8/chartex" xmlns:mc="http://schemas.openxmlformats.org/markup-compatibility/2006" xmlns:o="urn:schemas-microsoft-com:office:office" xmlns:r="http://schemas.openxmlformats.org/officeDocument/2006/relationships" xmlns:m="http://schemas.openxmlformats.org/officeDocument/2006/math" xmlns:v="urn:schemas-microsoft-com:vml" xmlns:wp14="http://schemas.microsoft.com/office/word/2010/wordprocessingDrawing" xmlns:wp="http://schemas.openxmlformats.org/drawingml/2006/wordprocessingDrawing" xmlns:w10="urn:schemas-microsoft-com:office:word" xmlns:w="http://schemas.openxmlformats.org/wordprocessingml/2006/main" xmlns:w14="http://schemas.microsoft.com/office/word/2010/wordml" xmlns:w15="http://schemas.microsoft.com/office/word/2012/wordml" xmlns:w16se="http://schemas.microsoft.com/office/word/2015/wordml/symex" xmlns:wpg="http://schemas.microsoft.com/office/word/2010/wordprocessingGroup" xmlns:wpi="http://schemas.microsoft.com/office/word/2010/wordprocessingInk" xmlns:wne="http://schemas.microsoft.com/office/word/2006/wordml" xmlns:wps="http://schemas.microsoft.com/office/word/2010/wordprocessingShape" mc:Ignorable="w14 w15 w16se wp14">
   <w15:commentEx w15:paraId="4EC0EE07" w15:done="0"/>
   <w15:commentEx w15:paraId="2A085C94" w15:done="0"/>
   <w15:commentEx w15:paraId="43F59D26" w15:done="0"/>
+  <w15:commentEx w15:paraId="6F3C907D" w15:done="0"/>
   <w15:commentEx w15:paraId="57681A32" w15:done="0"/>
   <w15:commentEx w15:paraId="7606D9D4" w15:done="0"/>
   <w15:commentEx w15:paraId="4FC1E0A1" w15:done="0"/>
@@ -10457,6 +10580,7 @@
   <w15:commentEx w15:paraId="1D1F7271" w15:done="0"/>
   <w15:commentEx w15:paraId="77D22279" w15:done="0"/>
   <w15:commentEx w15:paraId="0A855649" w15:done="0"/>
+  <w15:commentEx w15:paraId="7F5544BB" w15:done="0"/>
   <w15:commentEx w15:paraId="4CDE723E" w15:done="0"/>
   <w15:commentEx w15:paraId="2EAEA6A7" w15:done="0"/>
   <w15:commentEx w15:paraId="29BEB716" w15:done="0"/>
@@ -10487,7 +10611,7 @@
 </file>
 
 <file path=word/endnotes.xml><?xml version="1.0" encoding="utf-8"?>
-<w:endnotes xmlns:wpc="http://schemas.microsoft.com/office/word/2010/wordprocessingCanvas" xmlns:cx="http://schemas.microsoft.com/office/drawing/2014/chartex" xmlns:cx1="http://schemas.microsoft.com/office/drawing/2015/9/8/chartex" xmlns:cx2="http://schemas.microsoft.com/office/drawing/2015/10/21/chartex" xmlns:cx3="http://schemas.microsoft.com/office/drawing/2016/5/9/chartex" xmlns:cx4="http://schemas.microsoft.com/office/drawing/2016/5/10/chartex" xmlns:cx5="http://schemas.microsoft.com/office/drawing/2016/5/11/chartex" xmlns:cx6="http://schemas.microsoft.com/office/drawing/2016/5/12/chartex" xmlns:cx7="http://schemas.microsoft.com/office/drawing/2016/5/13/chartex" xmlns:cx8="http://schemas.microsoft.com/office/drawing/2016/5/14/chartex" xmlns:mc="http://schemas.openxmlformats.org/markup-compatibility/2006" xmlns:aink="http://schemas.microsoft.com/office/drawing/2016/ink" xmlns:am3d="http://schemas.microsoft.com/office/drawing/2017/model3d" xmlns:o="urn:schemas-microsoft-com:office:office" xmlns:r="http://schemas.openxmlformats.org/officeDocument/2006/relationships" xmlns:m="http://schemas.openxmlformats.org/officeDocument/2006/math" xmlns:v="urn:schemas-microsoft-com:vml" xmlns:wp14="http://schemas.microsoft.com/office/word/2010/wordprocessingDrawing" xmlns:wp="http://schemas.openxmlformats.org/drawingml/2006/wordprocessingDrawing" xmlns:w10="urn:schemas-microsoft-com:office:word" xmlns:w="http://schemas.openxmlformats.org/wordprocessingml/2006/main" xmlns:w14="http://schemas.microsoft.com/office/word/2010/wordml" xmlns:w15="http://schemas.microsoft.com/office/word/2012/wordml" xmlns:w16cid="http://schemas.microsoft.com/office/word/2016/wordml/cid" xmlns:w16se="http://schemas.microsoft.com/office/word/2015/wordml/symex" xmlns:wpg="http://schemas.microsoft.com/office/word/2010/wordprocessingGroup" xmlns:wpi="http://schemas.microsoft.com/office/word/2010/wordprocessingInk" xmlns:wne="http://schemas.microsoft.com/office/word/2006/wordml" xmlns:wps="http://schemas.microsoft.com/office/word/2010/wordprocessingShape" mc:Ignorable="w14 w15 w16se w16cid wp14">
+<w:endnotes xmlns:wpc="http://schemas.microsoft.com/office/word/2010/wordprocessingCanvas" xmlns:cx="http://schemas.microsoft.com/office/drawing/2014/chartex" xmlns:cx1="http://schemas.microsoft.com/office/drawing/2015/9/8/chartex" xmlns:mc="http://schemas.openxmlformats.org/markup-compatibility/2006" xmlns:o="urn:schemas-microsoft-com:office:office" xmlns:r="http://schemas.openxmlformats.org/officeDocument/2006/relationships" xmlns:m="http://schemas.openxmlformats.org/officeDocument/2006/math" xmlns:v="urn:schemas-microsoft-com:vml" xmlns:wp14="http://schemas.microsoft.com/office/word/2010/wordprocessingDrawing" xmlns:wp="http://schemas.openxmlformats.org/drawingml/2006/wordprocessingDrawing" xmlns:w10="urn:schemas-microsoft-com:office:word" xmlns:w="http://schemas.openxmlformats.org/wordprocessingml/2006/main" xmlns:w14="http://schemas.microsoft.com/office/word/2010/wordml" xmlns:w15="http://schemas.microsoft.com/office/word/2012/wordml" xmlns:w16se="http://schemas.microsoft.com/office/word/2015/wordml/symex" xmlns:wpg="http://schemas.microsoft.com/office/word/2010/wordprocessingGroup" xmlns:wpi="http://schemas.microsoft.com/office/word/2010/wordprocessingInk" xmlns:wne="http://schemas.microsoft.com/office/word/2006/wordml" xmlns:wps="http://schemas.microsoft.com/office/word/2010/wordprocessingShape" mc:Ignorable="w14 w15 w16se wp14">
   <w:endnote w:type="separator" w:id="-1">
     <w:p>
       <w:r>
@@ -10506,7 +10630,7 @@
 </file>
 
 <file path=word/footer1.xml><?xml version="1.0" encoding="utf-8"?>
-<w:ftr xmlns:wpc="http://schemas.microsoft.com/office/word/2010/wordprocessingCanvas" xmlns:cx="http://schemas.microsoft.com/office/drawing/2014/chartex" xmlns:cx1="http://schemas.microsoft.com/office/drawing/2015/9/8/chartex" xmlns:cx2="http://schemas.microsoft.com/office/drawing/2015/10/21/chartex" xmlns:cx3="http://schemas.microsoft.com/office/drawing/2016/5/9/chartex" xmlns:cx4="http://schemas.microsoft.com/office/drawing/2016/5/10/chartex" xmlns:cx5="http://schemas.microsoft.com/office/drawing/2016/5/11/chartex" xmlns:cx6="http://schemas.microsoft.com/office/drawing/2016/5/12/chartex" xmlns:cx7="http://schemas.microsoft.com/office/drawing/2016/5/13/chartex" xmlns:cx8="http://schemas.microsoft.com/office/drawing/2016/5/14/chartex" xmlns:mc="http://schemas.openxmlformats.org/markup-compatibility/2006" xmlns:aink="http://schemas.microsoft.com/office/drawing/2016/ink" xmlns:am3d="http://schemas.microsoft.com/office/drawing/2017/model3d" xmlns:o="urn:schemas-microsoft-com:office:office" xmlns:r="http://schemas.openxmlformats.org/officeDocument/2006/relationships" xmlns:m="http://schemas.openxmlformats.org/officeDocument/2006/math" xmlns:v="urn:schemas-microsoft-com:vml" xmlns:wp14="http://schemas.microsoft.com/office/word/2010/wordprocessingDrawing" xmlns:wp="http://schemas.openxmlformats.org/drawingml/2006/wordprocessingDrawing" xmlns:w10="urn:schemas-microsoft-com:office:word" xmlns:w="http://schemas.openxmlformats.org/wordprocessingml/2006/main" xmlns:w14="http://schemas.microsoft.com/office/word/2010/wordml" xmlns:w15="http://schemas.microsoft.com/office/word/2012/wordml" xmlns:w16cid="http://schemas.microsoft.com/office/word/2016/wordml/cid" xmlns:w16se="http://schemas.microsoft.com/office/word/2015/wordml/symex" xmlns:wpg="http://schemas.microsoft.com/office/word/2010/wordprocessingGroup" xmlns:wpi="http://schemas.microsoft.com/office/word/2010/wordprocessingInk" xmlns:wne="http://schemas.microsoft.com/office/word/2006/wordml" xmlns:wps="http://schemas.microsoft.com/office/word/2010/wordprocessingShape" mc:Ignorable="w14 w15 w16se w16cid wp14">
+<w:ftr xmlns:wpc="http://schemas.microsoft.com/office/word/2010/wordprocessingCanvas" xmlns:cx="http://schemas.microsoft.com/office/drawing/2014/chartex" xmlns:cx1="http://schemas.microsoft.com/office/drawing/2015/9/8/chartex" xmlns:mc="http://schemas.openxmlformats.org/markup-compatibility/2006" xmlns:o="urn:schemas-microsoft-com:office:office" xmlns:r="http://schemas.openxmlformats.org/officeDocument/2006/relationships" xmlns:m="http://schemas.openxmlformats.org/officeDocument/2006/math" xmlns:v="urn:schemas-microsoft-com:vml" xmlns:wp14="http://schemas.microsoft.com/office/word/2010/wordprocessingDrawing" xmlns:wp="http://schemas.openxmlformats.org/drawingml/2006/wordprocessingDrawing" xmlns:w10="urn:schemas-microsoft-com:office:word" xmlns:w="http://schemas.openxmlformats.org/wordprocessingml/2006/main" xmlns:w14="http://schemas.microsoft.com/office/word/2010/wordml" xmlns:w15="http://schemas.microsoft.com/office/word/2012/wordml" xmlns:w16se="http://schemas.microsoft.com/office/word/2015/wordml/symex" xmlns:wpg="http://schemas.microsoft.com/office/word/2010/wordprocessingGroup" xmlns:wpi="http://schemas.microsoft.com/office/word/2010/wordprocessingInk" xmlns:wne="http://schemas.microsoft.com/office/word/2006/wordml" xmlns:wps="http://schemas.microsoft.com/office/word/2010/wordprocessingShape" mc:Ignorable="w14 w15 w16se wp14">
   <w:p>
     <w:pPr>
       <w:pStyle w:val="Footer"/>
@@ -10522,7 +10646,7 @@
 </file>
 
 <file path=word/footer2.xml><?xml version="1.0" encoding="utf-8"?>
-<w:ftr xmlns:wpc="http://schemas.microsoft.com/office/word/2010/wordprocessingCanvas" xmlns:cx="http://schemas.microsoft.com/office/drawing/2014/chartex" xmlns:cx1="http://schemas.microsoft.com/office/drawing/2015/9/8/chartex" xmlns:cx2="http://schemas.microsoft.com/office/drawing/2015/10/21/chartex" xmlns:cx3="http://schemas.microsoft.com/office/drawing/2016/5/9/chartex" xmlns:cx4="http://schemas.microsoft.com/office/drawing/2016/5/10/chartex" xmlns:cx5="http://schemas.microsoft.com/office/drawing/2016/5/11/chartex" xmlns:cx6="http://schemas.microsoft.com/office/drawing/2016/5/12/chartex" xmlns:cx7="http://schemas.microsoft.com/office/drawing/2016/5/13/chartex" xmlns:cx8="http://schemas.microsoft.com/office/drawing/2016/5/14/chartex" xmlns:mc="http://schemas.openxmlformats.org/markup-compatibility/2006" xmlns:aink="http://schemas.microsoft.com/office/drawing/2016/ink" xmlns:am3d="http://schemas.microsoft.com/office/drawing/2017/model3d" xmlns:o="urn:schemas-microsoft-com:office:office" xmlns:r="http://schemas.openxmlformats.org/officeDocument/2006/relationships" xmlns:m="http://schemas.openxmlformats.org/officeDocument/2006/math" xmlns:v="urn:schemas-microsoft-com:vml" xmlns:wp14="http://schemas.microsoft.com/office/word/2010/wordprocessingDrawing" xmlns:wp="http://schemas.openxmlformats.org/drawingml/2006/wordprocessingDrawing" xmlns:w10="urn:schemas-microsoft-com:office:word" xmlns:w="http://schemas.openxmlformats.org/wordprocessingml/2006/main" xmlns:w14="http://schemas.microsoft.com/office/word/2010/wordml" xmlns:w15="http://schemas.microsoft.com/office/word/2012/wordml" xmlns:w16cid="http://schemas.microsoft.com/office/word/2016/wordml/cid" xmlns:w16se="http://schemas.microsoft.com/office/word/2015/wordml/symex" xmlns:wpg="http://schemas.microsoft.com/office/word/2010/wordprocessingGroup" xmlns:wpi="http://schemas.microsoft.com/office/word/2010/wordprocessingInk" xmlns:wne="http://schemas.microsoft.com/office/word/2006/wordml" xmlns:wps="http://schemas.microsoft.com/office/word/2010/wordprocessingShape" mc:Ignorable="w14 w15 w16se w16cid wp14">
+<w:ftr xmlns:wpc="http://schemas.microsoft.com/office/word/2010/wordprocessingCanvas" xmlns:cx="http://schemas.microsoft.com/office/drawing/2014/chartex" xmlns:cx1="http://schemas.microsoft.com/office/drawing/2015/9/8/chartex" xmlns:mc="http://schemas.openxmlformats.org/markup-compatibility/2006" xmlns:o="urn:schemas-microsoft-com:office:office" xmlns:r="http://schemas.openxmlformats.org/officeDocument/2006/relationships" xmlns:m="http://schemas.openxmlformats.org/officeDocument/2006/math" xmlns:v="urn:schemas-microsoft-com:vml" xmlns:wp14="http://schemas.microsoft.com/office/word/2010/wordprocessingDrawing" xmlns:wp="http://schemas.openxmlformats.org/drawingml/2006/wordprocessingDrawing" xmlns:w10="urn:schemas-microsoft-com:office:word" xmlns:w="http://schemas.openxmlformats.org/wordprocessingml/2006/main" xmlns:w14="http://schemas.microsoft.com/office/word/2010/wordml" xmlns:w15="http://schemas.microsoft.com/office/word/2012/wordml" xmlns:w16se="http://schemas.microsoft.com/office/word/2015/wordml/symex" xmlns:wpg="http://schemas.microsoft.com/office/word/2010/wordprocessingGroup" xmlns:wpi="http://schemas.microsoft.com/office/word/2010/wordprocessingInk" xmlns:wne="http://schemas.microsoft.com/office/word/2006/wordml" xmlns:wps="http://schemas.microsoft.com/office/word/2010/wordprocessingShape" mc:Ignorable="w14 w15 w16se wp14">
   <w:p>
     <w:pPr>
       <w:pStyle w:val="Footer"/>
@@ -10538,7 +10662,7 @@
 </file>
 
 <file path=word/footer3.xml><?xml version="1.0" encoding="utf-8"?>
-<w:ftr xmlns:wpc="http://schemas.microsoft.com/office/word/2010/wordprocessingCanvas" xmlns:cx="http://schemas.microsoft.com/office/drawing/2014/chartex" xmlns:cx1="http://schemas.microsoft.com/office/drawing/2015/9/8/chartex" xmlns:cx2="http://schemas.microsoft.com/office/drawing/2015/10/21/chartex" xmlns:cx3="http://schemas.microsoft.com/office/drawing/2016/5/9/chartex" xmlns:cx4="http://schemas.microsoft.com/office/drawing/2016/5/10/chartex" xmlns:cx5="http://schemas.microsoft.com/office/drawing/2016/5/11/chartex" xmlns:cx6="http://schemas.microsoft.com/office/drawing/2016/5/12/chartex" xmlns:cx7="http://schemas.microsoft.com/office/drawing/2016/5/13/chartex" xmlns:cx8="http://schemas.microsoft.com/office/drawing/2016/5/14/chartex" xmlns:mc="http://schemas.openxmlformats.org/markup-compatibility/2006" xmlns:aink="http://schemas.microsoft.com/office/drawing/2016/ink" xmlns:am3d="http://schemas.microsoft.com/office/drawing/2017/model3d" xmlns:o="urn:schemas-microsoft-com:office:office" xmlns:r="http://schemas.openxmlformats.org/officeDocument/2006/relationships" xmlns:m="http://schemas.openxmlformats.org/officeDocument/2006/math" xmlns:v="urn:schemas-microsoft-com:vml" xmlns:wp14="http://schemas.microsoft.com/office/word/2010/wordprocessingDrawing" xmlns:wp="http://schemas.openxmlformats.org/drawingml/2006/wordprocessingDrawing" xmlns:w10="urn:schemas-microsoft-com:office:word" xmlns:w="http://schemas.openxmlformats.org/wordprocessingml/2006/main" xmlns:w14="http://schemas.microsoft.com/office/word/2010/wordml" xmlns:w15="http://schemas.microsoft.com/office/word/2012/wordml" xmlns:w16cid="http://schemas.microsoft.com/office/word/2016/wordml/cid" xmlns:w16se="http://schemas.microsoft.com/office/word/2015/wordml/symex" xmlns:wpg="http://schemas.microsoft.com/office/word/2010/wordprocessingGroup" xmlns:wpi="http://schemas.microsoft.com/office/word/2010/wordprocessingInk" xmlns:wne="http://schemas.microsoft.com/office/word/2006/wordml" xmlns:wps="http://schemas.microsoft.com/office/word/2010/wordprocessingShape" mc:Ignorable="w14 w15 w16se w16cid wp14">
+<w:ftr xmlns:wpc="http://schemas.microsoft.com/office/word/2010/wordprocessingCanvas" xmlns:cx="http://schemas.microsoft.com/office/drawing/2014/chartex" xmlns:cx1="http://schemas.microsoft.com/office/drawing/2015/9/8/chartex" xmlns:mc="http://schemas.openxmlformats.org/markup-compatibility/2006" xmlns:o="urn:schemas-microsoft-com:office:office" xmlns:r="http://schemas.openxmlformats.org/officeDocument/2006/relationships" xmlns:m="http://schemas.openxmlformats.org/officeDocument/2006/math" xmlns:v="urn:schemas-microsoft-com:vml" xmlns:wp14="http://schemas.microsoft.com/office/word/2010/wordprocessingDrawing" xmlns:wp="http://schemas.openxmlformats.org/drawingml/2006/wordprocessingDrawing" xmlns:w10="urn:schemas-microsoft-com:office:word" xmlns:w="http://schemas.openxmlformats.org/wordprocessingml/2006/main" xmlns:w14="http://schemas.microsoft.com/office/word/2010/wordml" xmlns:w15="http://schemas.microsoft.com/office/word/2012/wordml" xmlns:w16se="http://schemas.microsoft.com/office/word/2015/wordml/symex" xmlns:wpg="http://schemas.microsoft.com/office/word/2010/wordprocessingGroup" xmlns:wpi="http://schemas.microsoft.com/office/word/2010/wordprocessingInk" xmlns:wne="http://schemas.microsoft.com/office/word/2006/wordml" xmlns:wps="http://schemas.microsoft.com/office/word/2010/wordprocessingShape" mc:Ignorable="w14 w15 w16se wp14">
   <w:sdt>
     <w:sdtPr>
       <w:id w:val="1401714558"/>
@@ -10571,7 +10695,7 @@
           <w:rPr>
             <w:noProof/>
           </w:rPr>
-          <w:t>9</w:t>
+          <w:t>7</w:t>
         </w:r>
         <w:r>
           <w:rPr>
@@ -10586,7 +10710,7 @@
 </file>
 
 <file path=word/footer4.xml><?xml version="1.0" encoding="utf-8"?>
-<w:ftr xmlns:wpc="http://schemas.microsoft.com/office/word/2010/wordprocessingCanvas" xmlns:cx="http://schemas.microsoft.com/office/drawing/2014/chartex" xmlns:cx1="http://schemas.microsoft.com/office/drawing/2015/9/8/chartex" xmlns:cx2="http://schemas.microsoft.com/office/drawing/2015/10/21/chartex" xmlns:cx3="http://schemas.microsoft.com/office/drawing/2016/5/9/chartex" xmlns:cx4="http://schemas.microsoft.com/office/drawing/2016/5/10/chartex" xmlns:cx5="http://schemas.microsoft.com/office/drawing/2016/5/11/chartex" xmlns:cx6="http://schemas.microsoft.com/office/drawing/2016/5/12/chartex" xmlns:cx7="http://schemas.microsoft.com/office/drawing/2016/5/13/chartex" xmlns:cx8="http://schemas.microsoft.com/office/drawing/2016/5/14/chartex" xmlns:mc="http://schemas.openxmlformats.org/markup-compatibility/2006" xmlns:aink="http://schemas.microsoft.com/office/drawing/2016/ink" xmlns:am3d="http://schemas.microsoft.com/office/drawing/2017/model3d" xmlns:o="urn:schemas-microsoft-com:office:office" xmlns:r="http://schemas.openxmlformats.org/officeDocument/2006/relationships" xmlns:m="http://schemas.openxmlformats.org/officeDocument/2006/math" xmlns:v="urn:schemas-microsoft-com:vml" xmlns:wp14="http://schemas.microsoft.com/office/word/2010/wordprocessingDrawing" xmlns:wp="http://schemas.openxmlformats.org/drawingml/2006/wordprocessingDrawing" xmlns:w10="urn:schemas-microsoft-com:office:word" xmlns:w="http://schemas.openxmlformats.org/wordprocessingml/2006/main" xmlns:w14="http://schemas.microsoft.com/office/word/2010/wordml" xmlns:w15="http://schemas.microsoft.com/office/word/2012/wordml" xmlns:w16cid="http://schemas.microsoft.com/office/word/2016/wordml/cid" xmlns:w16se="http://schemas.microsoft.com/office/word/2015/wordml/symex" xmlns:wpg="http://schemas.microsoft.com/office/word/2010/wordprocessingGroup" xmlns:wpi="http://schemas.microsoft.com/office/word/2010/wordprocessingInk" xmlns:wne="http://schemas.microsoft.com/office/word/2006/wordml" xmlns:wps="http://schemas.microsoft.com/office/word/2010/wordprocessingShape" mc:Ignorable="w14 w15 w16se w16cid wp14">
+<w:ftr xmlns:wpc="http://schemas.microsoft.com/office/word/2010/wordprocessingCanvas" xmlns:cx="http://schemas.microsoft.com/office/drawing/2014/chartex" xmlns:cx1="http://schemas.microsoft.com/office/drawing/2015/9/8/chartex" xmlns:mc="http://schemas.openxmlformats.org/markup-compatibility/2006" xmlns:o="urn:schemas-microsoft-com:office:office" xmlns:r="http://schemas.openxmlformats.org/officeDocument/2006/relationships" xmlns:m="http://schemas.openxmlformats.org/officeDocument/2006/math" xmlns:v="urn:schemas-microsoft-com:vml" xmlns:wp14="http://schemas.microsoft.com/office/word/2010/wordprocessingDrawing" xmlns:wp="http://schemas.openxmlformats.org/drawingml/2006/wordprocessingDrawing" xmlns:w10="urn:schemas-microsoft-com:office:word" xmlns:w="http://schemas.openxmlformats.org/wordprocessingml/2006/main" xmlns:w14="http://schemas.microsoft.com/office/word/2010/wordml" xmlns:w15="http://schemas.microsoft.com/office/word/2012/wordml" xmlns:w16se="http://schemas.microsoft.com/office/word/2015/wordml/symex" xmlns:wpg="http://schemas.microsoft.com/office/word/2010/wordprocessingGroup" xmlns:wpi="http://schemas.microsoft.com/office/word/2010/wordprocessingInk" xmlns:wne="http://schemas.microsoft.com/office/word/2006/wordml" xmlns:wps="http://schemas.microsoft.com/office/word/2010/wordprocessingShape" mc:Ignorable="w14 w15 w16se wp14">
   <w:sdt>
     <w:sdtPr>
       <w:id w:val="817540192"/>
@@ -10634,7 +10758,7 @@
 </file>
 
 <file path=word/footnotes.xml><?xml version="1.0" encoding="utf-8"?>
-<w:footnotes xmlns:wpc="http://schemas.microsoft.com/office/word/2010/wordprocessingCanvas" xmlns:cx="http://schemas.microsoft.com/office/drawing/2014/chartex" xmlns:cx1="http://schemas.microsoft.com/office/drawing/2015/9/8/chartex" xmlns:cx2="http://schemas.microsoft.com/office/drawing/2015/10/21/chartex" xmlns:cx3="http://schemas.microsoft.com/office/drawing/2016/5/9/chartex" xmlns:cx4="http://schemas.microsoft.com/office/drawing/2016/5/10/chartex" xmlns:cx5="http://schemas.microsoft.com/office/drawing/2016/5/11/chartex" xmlns:cx6="http://schemas.microsoft.com/office/drawing/2016/5/12/chartex" xmlns:cx7="http://schemas.microsoft.com/office/drawing/2016/5/13/chartex" xmlns:cx8="http://schemas.microsoft.com/office/drawing/2016/5/14/chartex" xmlns:mc="http://schemas.openxmlformats.org/markup-compatibility/2006" xmlns:aink="http://schemas.microsoft.com/office/drawing/2016/ink" xmlns:am3d="http://schemas.microsoft.com/office/drawing/2017/model3d" xmlns:o="urn:schemas-microsoft-com:office:office" xmlns:r="http://schemas.openxmlformats.org/officeDocument/2006/relationships" xmlns:m="http://schemas.openxmlformats.org/officeDocument/2006/math" xmlns:v="urn:schemas-microsoft-com:vml" xmlns:wp14="http://schemas.microsoft.com/office/word/2010/wordprocessingDrawing" xmlns:wp="http://schemas.openxmlformats.org/drawingml/2006/wordprocessingDrawing" xmlns:w10="urn:schemas-microsoft-com:office:word" xmlns:w="http://schemas.openxmlformats.org/wordprocessingml/2006/main" xmlns:w14="http://schemas.microsoft.com/office/word/2010/wordml" xmlns:w15="http://schemas.microsoft.com/office/word/2012/wordml" xmlns:w16cid="http://schemas.microsoft.com/office/word/2016/wordml/cid" xmlns:w16se="http://schemas.microsoft.com/office/word/2015/wordml/symex" xmlns:wpg="http://schemas.microsoft.com/office/word/2010/wordprocessingGroup" xmlns:wpi="http://schemas.microsoft.com/office/word/2010/wordprocessingInk" xmlns:wne="http://schemas.microsoft.com/office/word/2006/wordml" xmlns:wps="http://schemas.microsoft.com/office/word/2010/wordprocessingShape" mc:Ignorable="w14 w15 w16se w16cid wp14">
+<w:footnotes xmlns:wpc="http://schemas.microsoft.com/office/word/2010/wordprocessingCanvas" xmlns:cx="http://schemas.microsoft.com/office/drawing/2014/chartex" xmlns:cx1="http://schemas.microsoft.com/office/drawing/2015/9/8/chartex" xmlns:mc="http://schemas.openxmlformats.org/markup-compatibility/2006" xmlns:o="urn:schemas-microsoft-com:office:office" xmlns:r="http://schemas.openxmlformats.org/officeDocument/2006/relationships" xmlns:m="http://schemas.openxmlformats.org/officeDocument/2006/math" xmlns:v="urn:schemas-microsoft-com:vml" xmlns:wp14="http://schemas.microsoft.com/office/word/2010/wordprocessingDrawing" xmlns:wp="http://schemas.openxmlformats.org/drawingml/2006/wordprocessingDrawing" xmlns:w10="urn:schemas-microsoft-com:office:word" xmlns:w="http://schemas.openxmlformats.org/wordprocessingml/2006/main" xmlns:w14="http://schemas.microsoft.com/office/word/2010/wordml" xmlns:w15="http://schemas.microsoft.com/office/word/2012/wordml" xmlns:w16se="http://schemas.microsoft.com/office/word/2015/wordml/symex" xmlns:wpg="http://schemas.microsoft.com/office/word/2010/wordprocessingGroup" xmlns:wpi="http://schemas.microsoft.com/office/word/2010/wordprocessingInk" xmlns:wne="http://schemas.microsoft.com/office/word/2006/wordml" xmlns:wps="http://schemas.microsoft.com/office/word/2010/wordprocessingShape" mc:Ignorable="w14 w15 w16se wp14">
   <w:footnote w:type="separator" w:id="-1">
     <w:p>
       <w:r>
@@ -10653,7 +10777,7 @@
 </file>
 
 <file path=word/header1.xml><?xml version="1.0" encoding="utf-8"?>
-<w:hdr xmlns:wpc="http://schemas.microsoft.com/office/word/2010/wordprocessingCanvas" xmlns:cx="http://schemas.microsoft.com/office/drawing/2014/chartex" xmlns:cx1="http://schemas.microsoft.com/office/drawing/2015/9/8/chartex" xmlns:cx2="http://schemas.microsoft.com/office/drawing/2015/10/21/chartex" xmlns:cx3="http://schemas.microsoft.com/office/drawing/2016/5/9/chartex" xmlns:cx4="http://schemas.microsoft.com/office/drawing/2016/5/10/chartex" xmlns:cx5="http://schemas.microsoft.com/office/drawing/2016/5/11/chartex" xmlns:cx6="http://schemas.microsoft.com/office/drawing/2016/5/12/chartex" xmlns:cx7="http://schemas.microsoft.com/office/drawing/2016/5/13/chartex" xmlns:cx8="http://schemas.microsoft.com/office/drawing/2016/5/14/chartex" xmlns:mc="http://schemas.openxmlformats.org/markup-compatibility/2006" xmlns:aink="http://schemas.microsoft.com/office/drawing/2016/ink" xmlns:am3d="http://schemas.microsoft.com/office/drawing/2017/model3d" xmlns:o="urn:schemas-microsoft-com:office:office" xmlns:r="http://schemas.openxmlformats.org/officeDocument/2006/relationships" xmlns:m="http://schemas.openxmlformats.org/officeDocument/2006/math" xmlns:v="urn:schemas-microsoft-com:vml" xmlns:wp14="http://schemas.microsoft.com/office/word/2010/wordprocessingDrawing" xmlns:wp="http://schemas.openxmlformats.org/drawingml/2006/wordprocessingDrawing" xmlns:w10="urn:schemas-microsoft-com:office:word" xmlns:w="http://schemas.openxmlformats.org/wordprocessingml/2006/main" xmlns:w14="http://schemas.microsoft.com/office/word/2010/wordml" xmlns:w15="http://schemas.microsoft.com/office/word/2012/wordml" xmlns:w16cid="http://schemas.microsoft.com/office/word/2016/wordml/cid" xmlns:w16se="http://schemas.microsoft.com/office/word/2015/wordml/symex" xmlns:wpg="http://schemas.microsoft.com/office/word/2010/wordprocessingGroup" xmlns:wpi="http://schemas.microsoft.com/office/word/2010/wordprocessingInk" xmlns:wne="http://schemas.microsoft.com/office/word/2006/wordml" xmlns:wps="http://schemas.microsoft.com/office/word/2010/wordprocessingShape" mc:Ignorable="w14 w15 w16se w16cid wp14">
+<w:hdr xmlns:wpc="http://schemas.microsoft.com/office/word/2010/wordprocessingCanvas" xmlns:cx="http://schemas.microsoft.com/office/drawing/2014/chartex" xmlns:cx1="http://schemas.microsoft.com/office/drawing/2015/9/8/chartex" xmlns:mc="http://schemas.openxmlformats.org/markup-compatibility/2006" xmlns:o="urn:schemas-microsoft-com:office:office" xmlns:r="http://schemas.openxmlformats.org/officeDocument/2006/relationships" xmlns:m="http://schemas.openxmlformats.org/officeDocument/2006/math" xmlns:v="urn:schemas-microsoft-com:vml" xmlns:wp14="http://schemas.microsoft.com/office/word/2010/wordprocessingDrawing" xmlns:wp="http://schemas.openxmlformats.org/drawingml/2006/wordprocessingDrawing" xmlns:w10="urn:schemas-microsoft-com:office:word" xmlns:w="http://schemas.openxmlformats.org/wordprocessingml/2006/main" xmlns:w14="http://schemas.microsoft.com/office/word/2010/wordml" xmlns:w15="http://schemas.microsoft.com/office/word/2012/wordml" xmlns:w16se="http://schemas.microsoft.com/office/word/2015/wordml/symex" xmlns:wpg="http://schemas.microsoft.com/office/word/2010/wordprocessingGroup" xmlns:wpi="http://schemas.microsoft.com/office/word/2010/wordprocessingInk" xmlns:wne="http://schemas.microsoft.com/office/word/2006/wordml" xmlns:wps="http://schemas.microsoft.com/office/word/2010/wordprocessingShape" mc:Ignorable="w14 w15 w16se wp14">
   <w:p>
     <w:pPr>
       <w:pStyle w:val="Header"/>
@@ -10797,13 +10921,13 @@
             </wp:anchor>
           </w:drawing>
         </mc:Choice>
-        <mc:Fallback>
+        <mc:Fallback xmlns:w16cid="http://schemas.microsoft.com/office/word/2016/wordml/cid" xmlns:am3d="http://schemas.microsoft.com/office/drawing/2017/model3d" xmlns:aink="http://schemas.microsoft.com/office/drawing/2016/ink" xmlns:cx8="http://schemas.microsoft.com/office/drawing/2016/5/14/chartex" xmlns:cx7="http://schemas.microsoft.com/office/drawing/2016/5/13/chartex" xmlns:cx6="http://schemas.microsoft.com/office/drawing/2016/5/12/chartex" xmlns:cx5="http://schemas.microsoft.com/office/drawing/2016/5/11/chartex" xmlns:cx4="http://schemas.microsoft.com/office/drawing/2016/5/10/chartex" xmlns:cx3="http://schemas.microsoft.com/office/drawing/2016/5/9/chartex" xmlns:cx2="http://schemas.microsoft.com/office/drawing/2015/10/21/chartex">
           <w:pict>
             <v:shapetype w14:anchorId="3C40B0C1" id="_x0000_t202" coordsize="21600,21600" o:spt="202" path="m,l,21600r21600,l21600,xe">
               <v:stroke joinstyle="miter"/>
               <v:path gradientshapeok="t" o:connecttype="rect"/>
             </v:shapetype>
-            <v:shape id="Text Box 33" o:spid="_x0000_s1026" type="#_x0000_t202" style="position:absolute;margin-left:-63.35pt;margin-top:0;width:33.75pt;height:789pt;z-index:-251657216;visibility:visible;mso-wrap-style:square;mso-width-percent:0;mso-height-percent:0;mso-wrap-distance-left:9pt;mso-wrap-distance-top:0;mso-wrap-distance-right:9pt;mso-wrap-distance-bottom:0;mso-position-horizontal:absolute;mso-position-horizontal-relative:text;mso-position-vertical:center;mso-position-vertical-relative:margin;mso-width-percent:0;mso-height-percent:0;mso-width-relative:margin;mso-height-relative:margin;v-text-anchor:top" o:gfxdata="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" fillcolor="white [3201]" stroked="f" strokeweight=".5pt">
+            <v:shape id="Text Box 33" o:spid="_x0000_s1026" type="#_x0000_t202" style="position:absolute;margin-left:-63.35pt;margin-top:0;width:33.75pt;height:789pt;z-index:-251657216;visibility:visible;mso-wrap-style:square;mso-width-percent:0;mso-height-percent:0;mso-wrap-distance-left:9pt;mso-wrap-distance-top:0;mso-wrap-distance-right:9pt;mso-wrap-distance-bottom:0;mso-position-horizontal:absolute;mso-position-horizontal-relative:text;mso-position-vertical:center;mso-position-vertical-relative:margin;mso-width-percent:0;mso-height-percent:0;mso-width-relative:margin;mso-height-relative:margin;v-text-anchor:top" o:gfxdata="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" fillcolor="white [3201]" stroked="f" strokeweight=".5pt">
               <v:textbox style="layout-flow:vertical">
                 <w:txbxContent>
                   <w:p>
@@ -10935,7 +11059,7 @@
             </wp:anchor>
           </w:drawing>
         </mc:Choice>
-        <mc:Fallback>
+        <mc:Fallback xmlns:w16cid="http://schemas.microsoft.com/office/word/2016/wordml/cid" xmlns:am3d="http://schemas.microsoft.com/office/drawing/2017/model3d" xmlns:aink="http://schemas.microsoft.com/office/drawing/2016/ink" xmlns:cx8="http://schemas.microsoft.com/office/drawing/2016/5/14/chartex" xmlns:cx7="http://schemas.microsoft.com/office/drawing/2016/5/13/chartex" xmlns:cx6="http://schemas.microsoft.com/office/drawing/2016/5/12/chartex" xmlns:cx5="http://schemas.microsoft.com/office/drawing/2016/5/11/chartex" xmlns:cx4="http://schemas.microsoft.com/office/drawing/2016/5/10/chartex" xmlns:cx3="http://schemas.microsoft.com/office/drawing/2016/5/9/chartex" xmlns:cx2="http://schemas.microsoft.com/office/drawing/2015/10/21/chartex">
           <w:pict>
             <v:line w14:anchorId="49982A23" id="Straight Connector 62" o:spid="_x0000_s1026" style="position:absolute;z-index:251660288;visibility:visible;mso-wrap-style:square;mso-wrap-distance-left:9pt;mso-wrap-distance-top:0;mso-wrap-distance-right:9pt;mso-wrap-distance-bottom:0;mso-position-horizontal:absolute;mso-position-horizontal-relative:text;mso-position-vertical:absolute;mso-position-vertical-relative:text" from="-29.25pt,34.5pt" to="-29.25pt,682.5pt" o:gfxdata="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" strokecolor="#a5a5a5 [2092]"/>
           </w:pict>
@@ -10955,7 +11079,7 @@
 </file>
 
 <file path=word/header2.xml><?xml version="1.0" encoding="utf-8"?>
-<w:hdr xmlns:wpc="http://schemas.microsoft.com/office/word/2010/wordprocessingCanvas" xmlns:cx="http://schemas.microsoft.com/office/drawing/2014/chartex" xmlns:cx1="http://schemas.microsoft.com/office/drawing/2015/9/8/chartex" xmlns:cx2="http://schemas.microsoft.com/office/drawing/2015/10/21/chartex" xmlns:cx3="http://schemas.microsoft.com/office/drawing/2016/5/9/chartex" xmlns:cx4="http://schemas.microsoft.com/office/drawing/2016/5/10/chartex" xmlns:cx5="http://schemas.microsoft.com/office/drawing/2016/5/11/chartex" xmlns:cx6="http://schemas.microsoft.com/office/drawing/2016/5/12/chartex" xmlns:cx7="http://schemas.microsoft.com/office/drawing/2016/5/13/chartex" xmlns:cx8="http://schemas.microsoft.com/office/drawing/2016/5/14/chartex" xmlns:mc="http://schemas.openxmlformats.org/markup-compatibility/2006" xmlns:aink="http://schemas.microsoft.com/office/drawing/2016/ink" xmlns:am3d="http://schemas.microsoft.com/office/drawing/2017/model3d" xmlns:o="urn:schemas-microsoft-com:office:office" xmlns:r="http://schemas.openxmlformats.org/officeDocument/2006/relationships" xmlns:m="http://schemas.openxmlformats.org/officeDocument/2006/math" xmlns:v="urn:schemas-microsoft-com:vml" xmlns:wp14="http://schemas.microsoft.com/office/word/2010/wordprocessingDrawing" xmlns:wp="http://schemas.openxmlformats.org/drawingml/2006/wordprocessingDrawing" xmlns:w10="urn:schemas-microsoft-com:office:word" xmlns:w="http://schemas.openxmlformats.org/wordprocessingml/2006/main" xmlns:w14="http://schemas.microsoft.com/office/word/2010/wordml" xmlns:w15="http://schemas.microsoft.com/office/word/2012/wordml" xmlns:w16cid="http://schemas.microsoft.com/office/word/2016/wordml/cid" xmlns:w16se="http://schemas.microsoft.com/office/word/2015/wordml/symex" xmlns:wpg="http://schemas.microsoft.com/office/word/2010/wordprocessingGroup" xmlns:wpi="http://schemas.microsoft.com/office/word/2010/wordprocessingInk" xmlns:wne="http://schemas.microsoft.com/office/word/2006/wordml" xmlns:wps="http://schemas.microsoft.com/office/word/2010/wordprocessingShape" mc:Ignorable="w14 w15 w16se w16cid wp14">
+<w:hdr xmlns:wpc="http://schemas.microsoft.com/office/word/2010/wordprocessingCanvas" xmlns:cx="http://schemas.microsoft.com/office/drawing/2014/chartex" xmlns:cx1="http://schemas.microsoft.com/office/drawing/2015/9/8/chartex" xmlns:mc="http://schemas.openxmlformats.org/markup-compatibility/2006" xmlns:o="urn:schemas-microsoft-com:office:office" xmlns:r="http://schemas.openxmlformats.org/officeDocument/2006/relationships" xmlns:m="http://schemas.openxmlformats.org/officeDocument/2006/math" xmlns:v="urn:schemas-microsoft-com:vml" xmlns:wp14="http://schemas.microsoft.com/office/word/2010/wordprocessingDrawing" xmlns:wp="http://schemas.openxmlformats.org/drawingml/2006/wordprocessingDrawing" xmlns:w10="urn:schemas-microsoft-com:office:word" xmlns:w="http://schemas.openxmlformats.org/wordprocessingml/2006/main" xmlns:w14="http://schemas.microsoft.com/office/word/2010/wordml" xmlns:w15="http://schemas.microsoft.com/office/word/2012/wordml" xmlns:w16se="http://schemas.microsoft.com/office/word/2015/wordml/symex" xmlns:wpg="http://schemas.microsoft.com/office/word/2010/wordprocessingGroup" xmlns:wpi="http://schemas.microsoft.com/office/word/2010/wordprocessingInk" xmlns:wne="http://schemas.microsoft.com/office/word/2006/wordml" xmlns:wps="http://schemas.microsoft.com/office/word/2010/wordprocessingShape" mc:Ignorable="w14 w15 w16se wp14">
   <w:p>
     <w:pPr>
       <w:pStyle w:val="Header"/>
@@ -10965,7 +11089,7 @@
 </file>
 
 <file path=word/numbering.xml><?xml version="1.0" encoding="utf-8"?>
-<w:numbering xmlns:wpc="http://schemas.microsoft.com/office/word/2010/wordprocessingCanvas" xmlns:cx="http://schemas.microsoft.com/office/drawing/2014/chartex" xmlns:cx1="http://schemas.microsoft.com/office/drawing/2015/9/8/chartex" xmlns:cx2="http://schemas.microsoft.com/office/drawing/2015/10/21/chartex" xmlns:cx3="http://schemas.microsoft.com/office/drawing/2016/5/9/chartex" xmlns:cx4="http://schemas.microsoft.com/office/drawing/2016/5/10/chartex" xmlns:cx5="http://schemas.microsoft.com/office/drawing/2016/5/11/chartex" xmlns:cx6="http://schemas.microsoft.com/office/drawing/2016/5/12/chartex" xmlns:cx7="http://schemas.microsoft.com/office/drawing/2016/5/13/chartex" xmlns:cx8="http://schemas.microsoft.com/office/drawing/2016/5/14/chartex" xmlns:mc="http://schemas.openxmlformats.org/markup-compatibility/2006" xmlns:aink="http://schemas.microsoft.com/office/drawing/2016/ink" xmlns:am3d="http://schemas.microsoft.com/office/drawing/2017/model3d" xmlns:o="urn:schemas-microsoft-com:office:office" xmlns:r="http://schemas.openxmlformats.org/officeDocument/2006/relationships" xmlns:m="http://schemas.openxmlformats.org/officeDocument/2006/math" xmlns:v="urn:schemas-microsoft-com:vml" xmlns:wp14="http://schemas.microsoft.com/office/word/2010/wordprocessingDrawing" xmlns:wp="http://schemas.openxmlformats.org/drawingml/2006/wordprocessingDrawing" xmlns:w10="urn:schemas-microsoft-com:office:word" xmlns:w="http://schemas.openxmlformats.org/wordprocessingml/2006/main" xmlns:w14="http://schemas.microsoft.com/office/word/2010/wordml" xmlns:w15="http://schemas.microsoft.com/office/word/2012/wordml" xmlns:w16cid="http://schemas.microsoft.com/office/word/2016/wordml/cid" xmlns:w16se="http://schemas.microsoft.com/office/word/2015/wordml/symex" xmlns:wpg="http://schemas.microsoft.com/office/word/2010/wordprocessingGroup" xmlns:wpi="http://schemas.microsoft.com/office/word/2010/wordprocessingInk" xmlns:wne="http://schemas.microsoft.com/office/word/2006/wordml" xmlns:wps="http://schemas.microsoft.com/office/word/2010/wordprocessingShape" mc:Ignorable="w14 w15 w16se w16cid wp14">
+<w:numbering xmlns:wpc="http://schemas.microsoft.com/office/word/2010/wordprocessingCanvas" xmlns:cx="http://schemas.microsoft.com/office/drawing/2014/chartex" xmlns:cx1="http://schemas.microsoft.com/office/drawing/2015/9/8/chartex" xmlns:mc="http://schemas.openxmlformats.org/markup-compatibility/2006" xmlns:o="urn:schemas-microsoft-com:office:office" xmlns:r="http://schemas.openxmlformats.org/officeDocument/2006/relationships" xmlns:m="http://schemas.openxmlformats.org/officeDocument/2006/math" xmlns:v="urn:schemas-microsoft-com:vml" xmlns:wp14="http://schemas.microsoft.com/office/word/2010/wordprocessingDrawing" xmlns:wp="http://schemas.openxmlformats.org/drawingml/2006/wordprocessingDrawing" xmlns:w10="urn:schemas-microsoft-com:office:word" xmlns:w="http://schemas.openxmlformats.org/wordprocessingml/2006/main" xmlns:w14="http://schemas.microsoft.com/office/word/2010/wordml" xmlns:w15="http://schemas.microsoft.com/office/word/2012/wordml" xmlns:w16se="http://schemas.microsoft.com/office/word/2015/wordml/symex" xmlns:wpg="http://schemas.microsoft.com/office/word/2010/wordprocessingGroup" xmlns:wpi="http://schemas.microsoft.com/office/word/2010/wordprocessingInk" xmlns:wne="http://schemas.microsoft.com/office/word/2006/wordml" xmlns:wps="http://schemas.microsoft.com/office/word/2010/wordprocessingShape" mc:Ignorable="w14 w15 w16se wp14">
   <w:abstractNum w:abstractNumId="0" w15:restartNumberingAfterBreak="0">
     <w:nsid w:val="FFFFFF81"/>
     <w:multiLevelType w:val="singleLevel"/>
@@ -12433,14 +12557,14 @@
 </file>
 
 <file path=word/people.xml><?xml version="1.0" encoding="utf-8"?>
-<w15:people xmlns:wpc="http://schemas.microsoft.com/office/word/2010/wordprocessingCanvas" xmlns:cx="http://schemas.microsoft.com/office/drawing/2014/chartex" xmlns:cx1="http://schemas.microsoft.com/office/drawing/2015/9/8/chartex" xmlns:cx2="http://schemas.microsoft.com/office/drawing/2015/10/21/chartex" xmlns:cx3="http://schemas.microsoft.com/office/drawing/2016/5/9/chartex" xmlns:cx4="http://schemas.microsoft.com/office/drawing/2016/5/10/chartex" xmlns:cx5="http://schemas.microsoft.com/office/drawing/2016/5/11/chartex" xmlns:cx6="http://schemas.microsoft.com/office/drawing/2016/5/12/chartex" xmlns:cx7="http://schemas.microsoft.com/office/drawing/2016/5/13/chartex" xmlns:cx8="http://schemas.microsoft.com/office/drawing/2016/5/14/chartex" xmlns:mc="http://schemas.openxmlformats.org/markup-compatibility/2006" xmlns:aink="http://schemas.microsoft.com/office/drawing/2016/ink" xmlns:am3d="http://schemas.microsoft.com/office/drawing/2017/model3d" xmlns:o="urn:schemas-microsoft-com:office:office" xmlns:r="http://schemas.openxmlformats.org/officeDocument/2006/relationships" xmlns:m="http://schemas.openxmlformats.org/officeDocument/2006/math" xmlns:v="urn:schemas-microsoft-com:vml" xmlns:wp14="http://schemas.microsoft.com/office/word/2010/wordprocessingDrawing" xmlns:wp="http://schemas.openxmlformats.org/drawingml/2006/wordprocessingDrawing" xmlns:w10="urn:schemas-microsoft-com:office:word" xmlns:w="http://schemas.openxmlformats.org/wordprocessingml/2006/main" xmlns:w14="http://schemas.microsoft.com/office/word/2010/wordml" xmlns:w15="http://schemas.microsoft.com/office/word/2012/wordml" xmlns:w16cid="http://schemas.microsoft.com/office/word/2016/wordml/cid" xmlns:w16se="http://schemas.microsoft.com/office/word/2015/wordml/symex" xmlns:wpg="http://schemas.microsoft.com/office/word/2010/wordprocessingGroup" xmlns:wpi="http://schemas.microsoft.com/office/word/2010/wordprocessingInk" xmlns:wne="http://schemas.microsoft.com/office/word/2006/wordml" xmlns:wps="http://schemas.microsoft.com/office/word/2010/wordprocessingShape" mc:Ignorable="w14 w15 w16se w16cid wp14">
+<w15:people xmlns:wpc="http://schemas.microsoft.com/office/word/2010/wordprocessingCanvas" xmlns:cx="http://schemas.microsoft.com/office/drawing/2014/chartex" xmlns:cx1="http://schemas.microsoft.com/office/drawing/2015/9/8/chartex" xmlns:mc="http://schemas.openxmlformats.org/markup-compatibility/2006" xmlns:o="urn:schemas-microsoft-com:office:office" xmlns:r="http://schemas.openxmlformats.org/officeDocument/2006/relationships" xmlns:m="http://schemas.openxmlformats.org/officeDocument/2006/math" xmlns:v="urn:schemas-microsoft-com:vml" xmlns:wp14="http://schemas.microsoft.com/office/word/2010/wordprocessingDrawing" xmlns:wp="http://schemas.openxmlformats.org/drawingml/2006/wordprocessingDrawing" xmlns:w10="urn:schemas-microsoft-com:office:word" xmlns:w="http://schemas.openxmlformats.org/wordprocessingml/2006/main" xmlns:w14="http://schemas.microsoft.com/office/word/2010/wordml" xmlns:w15="http://schemas.microsoft.com/office/word/2012/wordml" xmlns:w16se="http://schemas.microsoft.com/office/word/2015/wordml/symex" xmlns:wpg="http://schemas.microsoft.com/office/word/2010/wordprocessingGroup" xmlns:wpi="http://schemas.microsoft.com/office/word/2010/wordprocessingInk" xmlns:wne="http://schemas.microsoft.com/office/word/2006/wordml" xmlns:wps="http://schemas.microsoft.com/office/word/2010/wordprocessingShape" mc:Ignorable="w14 w15 w16se wp14">
   <w15:person w15:author="Harvey (US), Melissa K">
     <w15:presenceInfo w15:providerId="AD" w15:userId="S-1-5-21-2025429265-1303643608-1417001333-1006850"/>
   </w15:person>
   <w15:person w15:author="Sapp (US), Brandon">
     <w15:presenceInfo w15:providerId="AD" w15:userId="S-1-5-21-2025429265-1303643608-1417001333-735493"/>
   </w15:person>
-  <w15:person w15:author="Harvey, Melissa K">
+  <w15:person w15:author="Harvey (US), Melissa K [2]">
     <w15:presenceInfo w15:providerId="AD" w15:userId="S-1-5-21-2025429265-1303643608-1417001333-1006850"/>
   </w15:person>
   <w15:person w15:author="Miller, Kathryn M. (Fed)">
@@ -12450,7 +12574,7 @@
 </file>
 
 <file path=word/styles.xml><?xml version="1.0" encoding="utf-8"?>
-<w:styles xmlns:mc="http://schemas.openxmlformats.org/markup-compatibility/2006" xmlns:r="http://schemas.openxmlformats.org/officeDocument/2006/relationships" xmlns:w="http://schemas.openxmlformats.org/wordprocessingml/2006/main" xmlns:w14="http://schemas.microsoft.com/office/word/2010/wordml" xmlns:w15="http://schemas.microsoft.com/office/word/2012/wordml" xmlns:w16cid="http://schemas.microsoft.com/office/word/2016/wordml/cid" xmlns:w16se="http://schemas.microsoft.com/office/word/2015/wordml/symex" mc:Ignorable="w14 w15 w16se w16cid">
+<w:styles xmlns:mc="http://schemas.openxmlformats.org/markup-compatibility/2006" xmlns:r="http://schemas.openxmlformats.org/officeDocument/2006/relationships" xmlns:w="http://schemas.openxmlformats.org/wordprocessingml/2006/main" xmlns:w14="http://schemas.microsoft.com/office/word/2010/wordml" xmlns:w15="http://schemas.microsoft.com/office/word/2012/wordml" xmlns:w16se="http://schemas.microsoft.com/office/word/2015/wordml/symex" mc:Ignorable="w14 w15 w16se">
   <w:docDefaults>
     <w:rPrDefault>
       <w:rPr>
@@ -12460,7 +12584,7 @@
     </w:rPrDefault>
     <w:pPrDefault/>
   </w:docDefaults>
-  <w:latentStyles w:defLockedState="0" w:defUIPriority="0" w:defSemiHidden="0" w:defUnhideWhenUsed="0" w:defQFormat="0" w:count="377">
+  <w:latentStyles w:defLockedState="0" w:defUIPriority="0" w:defSemiHidden="0" w:defUnhideWhenUsed="0" w:defQFormat="0" w:count="371">
     <w:lsdException w:name="Normal" w:qFormat="1"/>
     <w:lsdException w:name="heading 1" w:uiPriority="9" w:qFormat="1"/>
     <w:lsdException w:name="heading 2" w:semiHidden="1" w:uiPriority="9" w:unhideWhenUsed="1" w:qFormat="1"/>
@@ -12598,8 +12722,11 @@
     <w:lsdException w:name="Table 3D effects 3" w:semiHidden="1" w:unhideWhenUsed="1"/>
     <w:lsdException w:name="Table Contemporary" w:semiHidden="1" w:unhideWhenUsed="1"/>
     <w:lsdException w:name="Table Elegant" w:semiHidden="1" w:unhideWhenUsed="1"/>
+    <w:lsdException w:name="Table Professional" w:semiHidden="1" w:unhideWhenUsed="1"/>
     <w:lsdException w:name="Table Subtle 1" w:semiHidden="1" w:unhideWhenUsed="1"/>
     <w:lsdException w:name="Table Subtle 2" w:semiHidden="1" w:unhideWhenUsed="1"/>
+    <w:lsdException w:name="Table Web 1" w:semiHidden="1" w:unhideWhenUsed="1"/>
+    <w:lsdException w:name="Table Web 2" w:semiHidden="1" w:unhideWhenUsed="1"/>
     <w:lsdException w:name="Table Web 3" w:semiHidden="1" w:unhideWhenUsed="1"/>
     <w:lsdException w:name="Balloon Text" w:semiHidden="1" w:uiPriority="99" w:unhideWhenUsed="1"/>
     <w:lsdException w:name="Table Theme" w:semiHidden="1" w:unhideWhenUsed="1"/>
@@ -12818,12 +12945,6 @@
     <w:lsdException w:name="List Table 5 Dark Accent 6" w:uiPriority="50"/>
     <w:lsdException w:name="List Table 6 Colorful Accent 6" w:uiPriority="51"/>
     <w:lsdException w:name="List Table 7 Colorful Accent 6" w:uiPriority="52"/>
-    <w:lsdException w:name="Mention" w:semiHidden="1" w:uiPriority="99" w:unhideWhenUsed="1"/>
-    <w:lsdException w:name="Smart Hyperlink" w:semiHidden="1" w:uiPriority="99" w:unhideWhenUsed="1"/>
-    <w:lsdException w:name="Hashtag" w:semiHidden="1" w:uiPriority="99" w:unhideWhenUsed="1"/>
-    <w:lsdException w:name="Unresolved Mention" w:semiHidden="1" w:uiPriority="99" w:unhideWhenUsed="1"/>
-    <w:lsdException w:name="Smart Link" w:semiHidden="1" w:uiPriority="99" w:unhideWhenUsed="1"/>
-    <w:lsdException w:name="Smart Link Error" w:semiHidden="1" w:uiPriority="99" w:unhideWhenUsed="1"/>
   </w:latentStyles>
   <w:style w:type="paragraph" w:default="1" w:styleId="Normal">
     <w:name w:val="Normal"/>
@@ -13987,7 +14108,7 @@
 </file>
 
 <file path=customXml/itemProps1.xml><?xml version="1.0" encoding="utf-8"?>
-<ds:datastoreItem xmlns:ds="http://schemas.openxmlformats.org/officeDocument/2006/customXml" ds:itemID="{6DBCC56E-1BB5-F64D-91DD-3B3E01FA1B25}">
+<ds:datastoreItem xmlns:ds="http://schemas.openxmlformats.org/officeDocument/2006/customXml" ds:itemID="{AA676F58-722A-4D53-87BC-5FEEEA7C1346}">
   <ds:schemaRefs>
     <ds:schemaRef ds:uri="http://schemas.openxmlformats.org/officeDocument/2006/bibliography"/>
   </ds:schemaRefs>

</xml_diff>

<commit_message>
dodge, duck, dip, dive and dodge
</commit_message>
<xml_diff>
--- a/01 - Agile for Model-Based Standards Development/C - Final Draft/Agile-for-Model-Based-Standards-Development.docx
+++ b/01 - Agile for Model-Based Standards Development/C - Final Draft/Agile-for-Model-Based-Standards-Development.docx
@@ -433,6 +433,7 @@
           <w:noProof/>
           <w:sz w:val="40"/>
           <w:szCs w:val="40"/>
+          <w:lang w:val="en-GB" w:eastAsia="en-GB"/>
         </w:rPr>
         <w:lastRenderedPageBreak/>
         <w:drawing>
@@ -1047,6 +1048,7 @@
       <w:r>
         <w:rPr>
           <w:noProof/>
+          <w:lang w:val="en-GB" w:eastAsia="en-GB"/>
         </w:rPr>
         <w:drawing>
           <wp:inline distT="0" distB="0" distL="0" distR="0" wp14:anchorId="05AAF973" wp14:editId="0B306CF3">
@@ -5741,7 +5743,7 @@
           <w:color w:val="000000" w:themeColor="text1"/>
           <w:szCs w:val="24"/>
         </w:rPr>
-        <w:t xml:space="preserve"> indeed, because of the interoperability of the different information assets, there is no need to adapt the information formats, which saves both time and money. The use of information standards in businesses increases in performance, competitiveness, and transparency </w:t>
+        <w:t xml:space="preserve"> indeed, because of the interoperability of the different information assets, there is no need to adapt the information formats, which saves both time and money. The use of information </w:t>
       </w:r>
       <w:r>
         <w:rPr>
@@ -5750,7 +5752,7 @@
           <w:szCs w:val="24"/>
         </w:rPr>
         <w:lastRenderedPageBreak/>
-        <w:t>because they facilitate the accessibility of information to all stakeholders. Standards also appear as strategic tools to advance innovation. Indeed, the lack of standardization causes a multiplication of information formats that are not necessarily compatible with each other, which can prevent the exchange and sharing of information between stakeholders. For example, Original Equipment Manufacturers (OEMs) need to communicate the full content of Model-Based Definition (MBD) data with their suppliers. Current limitations in the implementation of standard formats such as STEP result in critical information being lost. Part geometry is correctly exchanged but the tolerances and annotations are lost. This often requires that the native CAD model be sent to the supplier and the burden of interpretation is borne by the suppliers. Another approach is to use STEP to exchange the part geometry augmented by a lightweight geometry for viewing the annotations and notes. Add to this the number of OEM-to-supplier interfaces and supplier-to-supplier interfaces and the problem propagates exponentially throughout the supply chain. Furthermore, collaboration between design partners requires the exchange of geometry, materials, and functional interface data. Geometry needed for spatial analysis may not require the exact fidelity of native CAD geometry. Often a lightweight tessellated representation is better suited to spatial analysis methods such as interference detection and fit analysis. Additionally, the volume of data exchanged is often much larger than in the certification and supply chain use cases. Rather than exchanging parts and assemblies, design integration often exchanges collections of parts by spatial volume up to and including the entire aircraft.</w:t>
+        <w:t>standards in businesses increases in performance, competitiveness, and transparency because they facilitate the accessibility of information to all stakeholders. Standards also appear as strategic tools to advance innovation. Indeed, the lack of standardization causes a multiplication of information formats that are not necessarily compatible with each other, which can prevent the exchange and sharing of information between stakeholders. For example, Original Equipment Manufacturers (OEMs) need to communicate the full content of Model-Based Definition (MBD) data with their suppliers. Current limitations in the implementation of standard formats such as STEP result in critical information being lost. Part geometry is correctly exchanged but the tolerances and annotations are lost. This often requires that the native CAD model be sent to the supplier and the burden of interpretation is borne by the suppliers. Another approach is to use STEP to exchange the part geometry augmented by a lightweight geometry for viewing the annotations and notes. Add to this the number of OEM-to-supplier interfaces and supplier-to-supplier interfaces and the problem propagates exponentially throughout the supply chain. Furthermore, collaboration between design partners requires the exchange of geometry, materials, and functional interface data. Geometry needed for spatial analysis may not require the exact fidelity of native CAD geometry. Often a lightweight tessellated representation is better suited to spatial analysis methods such as interference detection and fit analysis. Additionally, the volume of data exchanged is often much larger than in the certification and supply chain use cases. Rather than exchanging parts and assemblies, design integration often exchanges collections of parts by spatial volume up to and including the entire aircraft.</w:t>
       </w:r>
     </w:p>
     <w:p>
@@ -5936,7 +5938,7 @@
           <w:rFonts w:cs="Times New Roman"/>
           <w:szCs w:val="24"/>
         </w:rPr>
-        <w:t xml:space="preserve">revealed the current average project duration is 43.5 months for the release of an edition of a standard. This calculates the time from stage 10.99 of New Project </w:t>
+        <w:t xml:space="preserve">revealed the current average project duration is 43.5 months for the </w:t>
       </w:r>
       <w:r>
         <w:rPr>
@@ -5944,7 +5946,7 @@
           <w:szCs w:val="24"/>
         </w:rPr>
         <w:lastRenderedPageBreak/>
-        <w:t xml:space="preserve">Approval to stage 60.60 International Standard Published. Additional </w:t>
+        <w:t xml:space="preserve">release of an edition of a standard. This calculates the time from stage 10.99 of New Project Approval to stage 60.60 International Standard Published. Additional </w:t>
       </w:r>
       <w:r>
         <w:rPr>
@@ -6005,6 +6007,7 @@
           <w:noProof/>
           <w:color w:val="0000FF"/>
           <w:szCs w:val="24"/>
+          <w:lang w:val="en-GB" w:eastAsia="en-GB"/>
         </w:rPr>
         <w:drawing>
           <wp:inline distT="0" distB="0" distL="0" distR="0" wp14:anchorId="34E62B6D" wp14:editId="6D6A761E">
@@ -6325,7 +6328,15 @@
           <w:rFonts w:cs="Times New Roman"/>
           <w:szCs w:val="24"/>
         </w:rPr>
-        <w:t xml:space="preserve">n the course of STEP development once a new work item is approved or a defect raised, most teams use a system such as Bugzilla for coordination. Bugzilla was originally designed as a general purpose bug tacking and testing tool (this is from wiki, find a better source) however in STEP development it has been stretch beyond that scope. In existing STEP development </w:t>
+        <w:t xml:space="preserve">n the course of STEP development once a new work item is approved or a defect raised, most teams use a system such as Bugzilla for coordination. Bugzilla was originally designed as a general purpose bug tacking and testing tool (this is from wiki, find a better source) however in STEP development it has been stretch beyond that scope. </w:t>
+      </w:r>
+      <w:r>
+        <w:rPr>
+          <w:rFonts w:cs="Times New Roman"/>
+          <w:szCs w:val="24"/>
+        </w:rPr>
+        <w:lastRenderedPageBreak/>
+        <w:t xml:space="preserve">In existing STEP development </w:t>
       </w:r>
       <w:r>
         <w:rPr>
@@ -6339,15 +6350,7 @@
           <w:rFonts w:cs="Times New Roman"/>
           <w:szCs w:val="24"/>
         </w:rPr>
-        <w:t xml:space="preserve"> it is used as a requirements management, </w:t>
-      </w:r>
-      <w:r>
-        <w:rPr>
-          <w:rFonts w:cs="Times New Roman"/>
-          <w:szCs w:val="24"/>
-        </w:rPr>
-        <w:lastRenderedPageBreak/>
-        <w:t xml:space="preserve">collaboration /consensus tracking, issue management, and task management system in addition to for version control of source models. This leads to much confusion, maintenance, and misuse of Bugzilla. The result is extended development cycles and many times rework during the committee stage 20. </w:t>
+        <w:t xml:space="preserve"> it is used as a requirements management, collaboration /consensus tracking, issue management, and task management system in addition to for version control of source models. This leads to much confusion, maintenance, and misuse of Bugzilla. The result is extended development cycles and many times rework during the committee stage 20. </w:t>
       </w:r>
     </w:p>
     <w:p>
@@ -6466,14 +6469,7 @@
           <w:rFonts w:cs="Times New Roman"/>
           <w:szCs w:val="24"/>
         </w:rPr>
-        <w:t>Innately there are several challenges in managing volunteer staff:</w:t>
-      </w:r>
-      <w:r>
-        <w:rPr>
-          <w:rFonts w:cs="Times New Roman"/>
-          <w:szCs w:val="24"/>
-        </w:rPr>
-        <w:t xml:space="preserve">  </w:t>
+        <w:t xml:space="preserve">Innately there are several challenges in managing volunteer staff:  </w:t>
       </w:r>
     </w:p>
     <w:p>
@@ -6611,39 +6607,45 @@
           <w:rFonts w:cs="Times New Roman"/>
           <w:szCs w:val="24"/>
         </w:rPr>
+        <w:t xml:space="preserve"> resources is greater than the supply </w:t>
+      </w:r>
+      <w:r>
+        <w:rPr>
+          <w:rFonts w:cs="Times New Roman"/>
+          <w:szCs w:val="24"/>
+        </w:rPr>
+        <w:t>of volunteer time. This is a constraint that limits</w:t>
+      </w:r>
+      <w:r>
+        <w:rPr>
+          <w:rFonts w:cs="Times New Roman"/>
+          <w:szCs w:val="24"/>
+        </w:rPr>
+        <w:t xml:space="preserve"> the speed of development.</w:t>
+      </w:r>
+      <w:r>
         <w:t xml:space="preserve"> </w:t>
       </w:r>
-      <w:r>
-        <w:rPr>
-          <w:rFonts w:cs="Times New Roman"/>
-          <w:szCs w:val="24"/>
-        </w:rPr>
-        <w:t xml:space="preserve">resources is greater than the supply </w:t>
-      </w:r>
-      <w:r>
-        <w:rPr>
-          <w:rFonts w:cs="Times New Roman"/>
-          <w:szCs w:val="24"/>
-        </w:rPr>
-        <w:t>of volunteer time. This is a constraint that limits</w:t>
-      </w:r>
-      <w:r>
-        <w:rPr>
-          <w:rFonts w:cs="Times New Roman"/>
-          <w:szCs w:val="24"/>
-        </w:rPr>
-        <w:t xml:space="preserve"> the speed of development.</w:t>
-      </w:r>
-      <w:r>
-        <w:t xml:space="preserve"> </w:t>
-      </w:r>
     </w:p>
     <w:p>
       <w:pPr>
         <w:pStyle w:val="Heading3"/>
       </w:pPr>
       <w:r>
-        <w:t>Virtual Distrusted Team</w:t>
+        <w:t xml:space="preserve">Virtual </w:t>
+      </w:r>
+      <w:del w:id="15" w:author="Sapp (US), Brandon" w:date="2019-10-07T08:53:00Z">
+        <w:r>
+          <w:delText xml:space="preserve">Distrusted </w:delText>
+        </w:r>
+      </w:del>
+      <w:ins w:id="16" w:author="Sapp (US), Brandon" w:date="2019-10-07T08:53:00Z">
+        <w:r>
+          <w:t xml:space="preserve">Distributed </w:t>
+        </w:r>
+      </w:ins>
+      <w:r>
+        <w:t>Team</w:t>
       </w:r>
     </w:p>
     <w:p>
@@ -6669,17 +6671,7 @@
           <w:color w:val="FF0000"/>
           <w:szCs w:val="24"/>
         </w:rPr>
-        <w:t>flexib</w:t>
-      </w:r>
-      <w:bookmarkStart w:id="15" w:name="_GoBack"/>
-      <w:bookmarkEnd w:id="15"/>
-      <w:r>
-        <w:rPr>
-          <w:rFonts w:cs="Times New Roman"/>
-          <w:color w:val="FF0000"/>
-          <w:szCs w:val="24"/>
-        </w:rPr>
-        <w:t>ility</w:t>
+        <w:t>flexibility</w:t>
       </w:r>
       <w:r>
         <w:rPr>
@@ -6749,7 +6741,7 @@
         </w:numPr>
         <w:spacing w:after="160" w:line="259" w:lineRule="auto"/>
         <w:rPr>
-          <w:del w:id="16" w:author="Harvey (US), Melissa K" w:date="2019-10-04T16:02:00Z"/>
+          <w:del w:id="17" w:author="Harvey (US), Melissa K" w:date="2019-10-04T16:02:00Z"/>
           <w:rFonts w:cs="Times New Roman"/>
           <w:szCs w:val="24"/>
         </w:rPr>
@@ -6784,11 +6776,11 @@
           <w:numId w:val="1"/>
         </w:numPr>
       </w:pPr>
-      <w:bookmarkStart w:id="17" w:name="_Toc20985295"/>
+      <w:bookmarkStart w:id="18" w:name="_Toc20985295"/>
       <w:r>
         <w:t>Quality/Completeness of Standard</w:t>
       </w:r>
-      <w:bookmarkEnd w:id="17"/>
+      <w:bookmarkEnd w:id="18"/>
     </w:p>
     <w:p>
       <w:pPr>
@@ -6902,6 +6894,7 @@
           <w:noProof/>
           <w:color w:val="0000FF"/>
           <w:szCs w:val="24"/>
+          <w:lang w:val="en-GB" w:eastAsia="en-GB"/>
         </w:rPr>
         <w:drawing>
           <wp:inline distT="0" distB="0" distL="0" distR="0" wp14:anchorId="598DE109" wp14:editId="3AF0307F">
@@ -6971,7 +6964,7 @@
           <w:lang w:eastAsia="zh-CN"/>
         </w:rPr>
       </w:pPr>
-      <w:bookmarkStart w:id="18" w:name="_Toc15302576"/>
+      <w:bookmarkStart w:id="19" w:name="_Toc15302576"/>
       <w:r>
         <w:rPr>
           <w:b/>
@@ -7038,7 +7031,7 @@
       <w:r>
         <w:t>].</w:t>
       </w:r>
-      <w:bookmarkEnd w:id="18"/>
+      <w:bookmarkEnd w:id="19"/>
     </w:p>
     <w:p>
       <w:pPr>
@@ -7150,7 +7143,7 @@
           <w:szCs w:val="24"/>
         </w:rPr>
       </w:pPr>
-      <w:commentRangeStart w:id="19"/>
+      <w:commentRangeStart w:id="20"/>
       <w:r>
         <w:rPr>
           <w:rFonts w:cs="Times New Roman"/>
@@ -7159,12 +7152,12 @@
         </w:rPr>
         <w:t xml:space="preserve">A robust knowledge of the STEP data model is necessary to ensure enhancements and defect resolutions have a complete end to end solution. </w:t>
       </w:r>
-      <w:commentRangeEnd w:id="19"/>
+      <w:commentRangeEnd w:id="20"/>
       <w:r>
         <w:rPr>
           <w:rStyle w:val="CommentReference"/>
         </w:rPr>
-        <w:commentReference w:id="19"/>
+        <w:commentReference w:id="20"/>
       </w:r>
       <w:r>
         <w:rPr>
@@ -7174,7 +7167,7 @@
         </w:rPr>
         <w:t>The integrated nature of the elements of the STEP data model</w:t>
       </w:r>
-      <w:del w:id="20" w:author="Krima, Sylvere (Assoc)" w:date="2019-10-01T14:02:00Z">
+      <w:del w:id="21" w:author="Krima, Sylvere (Assoc)" w:date="2019-10-01T14:02:00Z">
         <w:r>
           <w:rPr>
             <w:rFonts w:cs="Times New Roman"/>
@@ -7184,7 +7177,7 @@
           <w:delText>,</w:delText>
         </w:r>
       </w:del>
-      <w:ins w:id="21" w:author="Krima, Sylvere (Assoc)" w:date="2019-10-01T14:03:00Z">
+      <w:ins w:id="22" w:author="Krima, Sylvere (Assoc)" w:date="2019-10-01T14:03:00Z">
         <w:r>
           <w:rPr>
             <w:rFonts w:cs="Times New Roman"/>
@@ -7202,7 +7195,7 @@
         </w:rPr>
         <w:t xml:space="preserve"> ARMS, MIMs, and IRs</w:t>
       </w:r>
-      <w:ins w:id="22" w:author="Krima, Sylvere (Assoc)" w:date="2019-10-01T14:03:00Z">
+      <w:ins w:id="23" w:author="Krima, Sylvere (Assoc)" w:date="2019-10-01T14:03:00Z">
         <w:r>
           <w:rPr>
             <w:rFonts w:cs="Times New Roman"/>
@@ -7212,7 +7205,7 @@
           <w:t>)</w:t>
         </w:r>
       </w:ins>
-      <w:del w:id="23" w:author="Krima, Sylvere (Assoc)" w:date="2019-10-01T14:03:00Z">
+      <w:del w:id="24" w:author="Krima, Sylvere (Assoc)" w:date="2019-10-01T14:03:00Z">
         <w:r>
           <w:rPr>
             <w:rFonts w:cs="Times New Roman"/>
@@ -7347,6 +7340,7 @@
           <w:noProof/>
           <w:color w:val="00B050"/>
           <w:szCs w:val="24"/>
+          <w:lang w:val="en-GB" w:eastAsia="en-GB"/>
         </w:rPr>
         <w:lastRenderedPageBreak/>
         <w:drawing>
@@ -7417,7 +7411,7 @@
           <w:lang w:eastAsia="zh-CN"/>
         </w:rPr>
       </w:pPr>
-      <w:bookmarkStart w:id="24" w:name="_Toc15302577"/>
+      <w:bookmarkStart w:id="25" w:name="_Toc15302577"/>
       <w:r>
         <w:rPr>
           <w:b/>
@@ -7484,7 +7478,7 @@
       <w:r>
         <w:t>].</w:t>
       </w:r>
-      <w:bookmarkEnd w:id="24"/>
+      <w:bookmarkEnd w:id="25"/>
     </w:p>
     <w:p>
       <w:pPr>
@@ -7534,7 +7528,7 @@
         </w:rPr>
         <w:t xml:space="preserve"> current tool-chain for </w:t>
       </w:r>
-      <w:del w:id="25" w:author="Krima, Sylvere (Assoc)" w:date="2019-10-01T14:04:00Z">
+      <w:del w:id="26" w:author="Krima, Sylvere (Assoc)" w:date="2019-10-01T14:04:00Z">
         <w:r>
           <w:rPr>
             <w:rFonts w:cs="Times New Roman"/>
@@ -7544,7 +7538,7 @@
           <w:delText>model based</w:delText>
         </w:r>
       </w:del>
-      <w:ins w:id="26" w:author="Krima, Sylvere (Assoc)" w:date="2019-10-01T14:04:00Z">
+      <w:ins w:id="27" w:author="Krima, Sylvere (Assoc)" w:date="2019-10-01T14:04:00Z">
         <w:r>
           <w:rPr>
             <w:rFonts w:cs="Times New Roman"/>
@@ -7562,7 +7556,7 @@
         </w:rPr>
         <w:t xml:space="preserve"> standards is fragmented</w:t>
       </w:r>
-      <w:ins w:id="27" w:author="Krima, Sylvere (Assoc)" w:date="2019-10-01T14:04:00Z">
+      <w:ins w:id="28" w:author="Krima, Sylvere (Assoc)" w:date="2019-10-01T14:04:00Z">
         <w:r>
           <w:rPr>
             <w:rFonts w:cs="Times New Roman"/>
@@ -7596,7 +7590,7 @@
         </w:rPr>
         <w:t xml:space="preserve"> incremental development over the last 30 years to adopt fit for use tools to specific tasks. While this has allowed development to go forward it has also resulted in a disjointed tool-chain </w:t>
       </w:r>
-      <w:del w:id="28" w:author="Krima, Sylvere (Assoc)" w:date="2019-10-01T14:04:00Z">
+      <w:del w:id="29" w:author="Krima, Sylvere (Assoc)" w:date="2019-10-01T14:04:00Z">
         <w:r>
           <w:rPr>
             <w:rFonts w:cs="Times New Roman"/>
@@ -7606,7 +7600,7 @@
           <w:delText xml:space="preserve">which </w:delText>
         </w:r>
       </w:del>
-      <w:ins w:id="29" w:author="Krima, Sylvere (Assoc)" w:date="2019-10-01T14:04:00Z">
+      <w:ins w:id="30" w:author="Krima, Sylvere (Assoc)" w:date="2019-10-01T14:04:00Z">
         <w:r>
           <w:rPr>
             <w:rFonts w:cs="Times New Roman"/>
@@ -7646,11 +7640,11 @@
           <w:numId w:val="1"/>
         </w:numPr>
       </w:pPr>
-      <w:bookmarkStart w:id="30" w:name="_Toc20985296"/>
+      <w:bookmarkStart w:id="31" w:name="_Toc20985296"/>
       <w:r>
         <w:t>Solution Concepts [using STEP as an example]</w:t>
       </w:r>
-      <w:bookmarkEnd w:id="30"/>
+      <w:bookmarkEnd w:id="31"/>
     </w:p>
     <w:p>
       <w:pPr>
@@ -7671,11 +7665,11 @@
           <w:numId w:val="1"/>
         </w:numPr>
       </w:pPr>
-      <w:bookmarkStart w:id="31" w:name="_Toc20985297"/>
+      <w:bookmarkStart w:id="32" w:name="_Toc20985297"/>
       <w:r>
         <w:t>Adoption of Agile Framework</w:t>
       </w:r>
-      <w:bookmarkEnd w:id="31"/>
+      <w:bookmarkEnd w:id="32"/>
     </w:p>
     <w:p>
       <w:pPr>
@@ -7687,7 +7681,7 @@
           <w:szCs w:val="24"/>
         </w:rPr>
       </w:pPr>
-      <w:commentRangeStart w:id="32"/>
+      <w:commentRangeStart w:id="33"/>
       <w:r>
         <w:rPr>
           <w:rFonts w:cs="Times New Roman"/>
@@ -7704,12 +7698,12 @@
         </w:rPr>
         <w:t xml:space="preserve">“a majority of respondents' organizational units are using agile and/or lean methods (58%). Furthermore, lean appears as a new player, being used by 24% of respondents, mainly in combination with agile (21%).” </w:t>
       </w:r>
-      <w:commentRangeEnd w:id="32"/>
+      <w:commentRangeEnd w:id="33"/>
       <w:r>
         <w:rPr>
           <w:rStyle w:val="CommentReference"/>
         </w:rPr>
-        <w:commentReference w:id="32"/>
+        <w:commentReference w:id="33"/>
       </w:r>
       <w:r>
         <w:rPr>
@@ -7740,9 +7734,9 @@
           <w:szCs w:val="24"/>
         </w:rPr>
       </w:pPr>
-      <w:commentRangeStart w:id="33"/>
       <w:commentRangeStart w:id="34"/>
       <w:commentRangeStart w:id="35"/>
+      <w:commentRangeStart w:id="36"/>
       <w:r>
         <w:rPr>
           <w:rFonts w:cs="Times New Roman"/>
@@ -7752,7 +7746,7 @@
         </w:rPr>
         <w:t>Many</w:t>
       </w:r>
-      <w:commentRangeEnd w:id="33"/>
+      <w:commentRangeEnd w:id="34"/>
       <w:r>
         <w:rPr>
           <w:rStyle w:val="CommentReference"/>
@@ -7760,7 +7754,7 @@
           <w:sz w:val="24"/>
           <w:szCs w:val="24"/>
         </w:rPr>
-        <w:commentReference w:id="33"/>
+        <w:commentReference w:id="34"/>
       </w:r>
       <w:r>
         <w:rPr>
@@ -7770,19 +7764,19 @@
         </w:rPr>
         <w:t xml:space="preserve"> development teams still use traditional methods to create their products. </w:t>
       </w:r>
-      <w:commentRangeEnd w:id="34"/>
+      <w:commentRangeEnd w:id="35"/>
       <w:r>
         <w:rPr>
           <w:rStyle w:val="CommentReference"/>
         </w:rPr>
-        <w:commentReference w:id="34"/>
-      </w:r>
-      <w:commentRangeEnd w:id="35"/>
+        <w:commentReference w:id="35"/>
+      </w:r>
+      <w:commentRangeEnd w:id="36"/>
       <w:r>
         <w:rPr>
           <w:rStyle w:val="CommentReference"/>
         </w:rPr>
-        <w:commentReference w:id="35"/>
+        <w:commentReference w:id="36"/>
       </w:r>
       <w:r>
         <w:rPr>
@@ -7792,7 +7786,7 @@
         </w:rPr>
         <w:t xml:space="preserve">These traditional methods drive the teams to long phases of requirements documentation, product development, integration, review, and publication. </w:t>
       </w:r>
-      <w:del w:id="36" w:author="Harvey (US), Melissa K" w:date="2019-08-01T13:13:00Z">
+      <w:del w:id="37" w:author="Harvey (US), Melissa K" w:date="2019-08-01T13:13:00Z">
         <w:r>
           <w:rPr>
             <w:rFonts w:cs="Times New Roman"/>
@@ -7803,7 +7797,7 @@
           <w:delText>Many</w:delText>
         </w:r>
       </w:del>
-      <w:ins w:id="37" w:author="Harvey (US), Melissa K" w:date="2019-08-01T13:13:00Z">
+      <w:ins w:id="38" w:author="Harvey (US), Melissa K" w:date="2019-08-01T13:13:00Z">
         <w:r>
           <w:rPr>
             <w:rFonts w:cs="Times New Roman"/>
@@ -7822,7 +7816,7 @@
         </w:rPr>
         <w:t xml:space="preserve"> organizations have adopted agile as a means to shorten the development cycle and provide a usable product to the users faster</w:t>
       </w:r>
-      <w:commentRangeStart w:id="38"/>
+      <w:commentRangeStart w:id="39"/>
       <w:r>
         <w:rPr>
           <w:rFonts w:cs="Times New Roman"/>
@@ -7871,7 +7865,7 @@
         </w:rPr>
         <w:fldChar w:fldCharType="end"/>
       </w:r>
-      <w:commentRangeEnd w:id="38"/>
+      <w:commentRangeEnd w:id="39"/>
       <w:r>
         <w:rPr>
           <w:rStyle w:val="CommentReference"/>
@@ -7880,7 +7874,7 @@
           <w:sz w:val="24"/>
           <w:szCs w:val="24"/>
         </w:rPr>
-        <w:commentReference w:id="38"/>
+        <w:commentReference w:id="39"/>
       </w:r>
     </w:p>
     <w:p>
@@ -7910,7 +7904,7 @@
         </w:rPr>
         <w:t xml:space="preserve">Agile, itself, is not a new concept. There are </w:t>
       </w:r>
-      <w:del w:id="39" w:author="Harvey (US), Melissa K" w:date="2019-08-01T13:13:00Z">
+      <w:del w:id="40" w:author="Harvey (US), Melissa K" w:date="2019-08-01T13:13:00Z">
         <w:r>
           <w:rPr>
             <w:rFonts w:cs="Times New Roman"/>
@@ -7921,7 +7915,7 @@
           <w:delText>many</w:delText>
         </w:r>
       </w:del>
-      <w:ins w:id="40" w:author="Harvey (US), Melissa K" w:date="2019-08-01T13:13:00Z">
+      <w:ins w:id="41" w:author="Harvey (US), Melissa K" w:date="2019-08-01T13:13:00Z">
         <w:r>
           <w:rPr>
             <w:rFonts w:cs="Times New Roman"/>
@@ -7940,7 +7934,7 @@
         </w:rPr>
         <w:t xml:space="preserve"> examples of projects using agile concepts such as rapid application development, prototyping, and </w:t>
       </w:r>
-      <w:del w:id="41" w:author="Harvey (US), Melissa K" w:date="2019-08-01T13:13:00Z">
+      <w:del w:id="42" w:author="Harvey (US), Melissa K" w:date="2019-08-01T13:13:00Z">
         <w:r>
           <w:rPr>
             <w:rFonts w:cs="Times New Roman"/>
@@ -7967,7 +7961,7 @@
         </w:rPr>
         <w:t xml:space="preserve">others. However, since the creation in 2001 of the Agile Manifesto, there have been </w:t>
       </w:r>
-      <w:del w:id="42" w:author="Harvey (US), Melissa K" w:date="2019-08-01T13:13:00Z">
+      <w:del w:id="43" w:author="Harvey (US), Melissa K" w:date="2019-08-01T13:13:00Z">
         <w:r>
           <w:rPr>
             <w:rFonts w:cs="Times New Roman"/>
@@ -7978,7 +7972,7 @@
           <w:delText>many</w:delText>
         </w:r>
       </w:del>
-      <w:ins w:id="43" w:author="Harvey (US), Melissa K" w:date="2019-08-01T13:13:00Z">
+      <w:ins w:id="44" w:author="Harvey (US), Melissa K" w:date="2019-08-01T13:13:00Z">
         <w:r>
           <w:rPr>
             <w:rFonts w:cs="Times New Roman"/>
@@ -7997,7 +7991,7 @@
         </w:rPr>
         <w:t xml:space="preserve"> related implementations and development of new methods. The manifesto describes 12 principles – but there are three that hit home for the development of model-based standards</w:t>
       </w:r>
-      <w:ins w:id="44" w:author="Krima, Sylvere (Assoc)" w:date="2019-10-01T14:07:00Z">
+      <w:ins w:id="45" w:author="Krima, Sylvere (Assoc)" w:date="2019-10-01T14:07:00Z">
         <w:r>
           <w:rPr>
             <w:rFonts w:cs="Times New Roman"/>
@@ -8007,7 +8001,7 @@
           <w:t>:</w:t>
         </w:r>
       </w:ins>
-      <w:del w:id="45" w:author="Krima, Sylvere (Assoc)" w:date="2019-10-01T14:07:00Z">
+      <w:del w:id="46" w:author="Krima, Sylvere (Assoc)" w:date="2019-10-01T14:07:00Z">
         <w:r>
           <w:rPr>
             <w:rFonts w:cs="Times New Roman"/>
@@ -8017,7 +8011,7 @@
           <w:delText>.</w:delText>
         </w:r>
       </w:del>
-      <w:ins w:id="46" w:author="Krima, Sylvere (Assoc)" w:date="2019-10-01T14:07:00Z">
+      <w:ins w:id="47" w:author="Krima, Sylvere (Assoc)" w:date="2019-10-01T14:07:00Z">
         <w:r>
           <w:rPr>
             <w:rFonts w:cs="Times New Roman"/>
@@ -8027,7 +8021,7 @@
           <w:t>1)</w:t>
         </w:r>
       </w:ins>
-      <w:del w:id="47" w:author="Krima, Sylvere (Assoc)" w:date="2019-10-01T14:07:00Z">
+      <w:del w:id="48" w:author="Krima, Sylvere (Assoc)" w:date="2019-10-01T14:07:00Z">
         <w:r>
           <w:rPr>
             <w:rFonts w:cs="Times New Roman"/>
@@ -8045,7 +8039,7 @@
         </w:rPr>
         <w:t>“Deliver working software frequently.”</w:t>
       </w:r>
-      <w:ins w:id="48" w:author="Krima, Sylvere (Assoc)" w:date="2019-10-01T14:07:00Z">
+      <w:ins w:id="49" w:author="Krima, Sylvere (Assoc)" w:date="2019-10-01T14:07:00Z">
         <w:r>
           <w:rPr>
             <w:rFonts w:cs="Times New Roman"/>
@@ -8055,7 +8049,7 @@
           <w:t>, 2)</w:t>
         </w:r>
       </w:ins>
-      <w:del w:id="49" w:author="Krima, Sylvere (Assoc)" w:date="2019-10-01T14:07:00Z">
+      <w:del w:id="50" w:author="Krima, Sylvere (Assoc)" w:date="2019-10-01T14:07:00Z">
         <w:r>
           <w:rPr>
             <w:rFonts w:cs="Times New Roman"/>
@@ -8073,7 +8067,7 @@
         </w:rPr>
         <w:t>“Working software is the primary measure of progress."</w:t>
       </w:r>
-      <w:ins w:id="50" w:author="Krima, Sylvere (Assoc)" w:date="2019-10-01T14:07:00Z">
+      <w:ins w:id="51" w:author="Krima, Sylvere (Assoc)" w:date="2019-10-01T14:07:00Z">
         <w:r>
           <w:rPr>
             <w:rFonts w:cs="Times New Roman"/>
@@ -8083,7 +8077,7 @@
           <w:t>, 3)</w:t>
         </w:r>
       </w:ins>
-      <w:del w:id="51" w:author="Krima, Sylvere (Assoc)" w:date="2019-10-01T14:07:00Z">
+      <w:del w:id="52" w:author="Krima, Sylvere (Assoc)" w:date="2019-10-01T14:07:00Z">
         <w:r>
           <w:rPr>
             <w:rFonts w:cs="Times New Roman"/>
@@ -8093,8 +8087,8 @@
           <w:delText xml:space="preserve"> And  the</w:delText>
         </w:r>
       </w:del>
-      <w:ins w:id="52" w:author="Harvey (US), Melissa K" w:date="2019-08-01T13:14:00Z">
-        <w:del w:id="53" w:author="Krima, Sylvere (Assoc)" w:date="2019-10-01T14:07:00Z">
+      <w:ins w:id="53" w:author="Harvey (US), Melissa K" w:date="2019-08-01T13:14:00Z">
+        <w:del w:id="54" w:author="Krima, Sylvere (Assoc)" w:date="2019-10-01T14:07:00Z">
           <w:r>
             <w:rPr>
               <w:rFonts w:cs="Times New Roman"/>
@@ -8105,7 +8099,7 @@
           </w:r>
         </w:del>
       </w:ins>
-      <w:del w:id="54" w:author="Krima, Sylvere (Assoc)" w:date="2019-10-01T14:07:00Z">
+      <w:del w:id="55" w:author="Krima, Sylvere (Assoc)" w:date="2019-10-01T14:07:00Z">
         <w:r>
           <w:rPr>
             <w:rFonts w:cs="Times New Roman"/>
@@ -8123,7 +8117,7 @@
         </w:rPr>
         <w:t xml:space="preserve"> “At regular intervals, the team reflects on how to become more effective, then tunes and adjust its behavior accordingly.”</w:t>
       </w:r>
-      <w:ins w:id="55" w:author="Krima, Sylvere (Assoc)" w:date="2019-10-01T14:07:00Z">
+      <w:ins w:id="56" w:author="Krima, Sylvere (Assoc)" w:date="2019-10-01T14:07:00Z">
         <w:r>
           <w:rPr>
             <w:rFonts w:cs="Times New Roman"/>
@@ -8181,7 +8175,7 @@
         </w:rPr>
         <w:fldChar w:fldCharType="end"/>
       </w:r>
-      <w:ins w:id="56" w:author="Harvey (US), Melissa K" w:date="2019-08-01T13:14:00Z">
+      <w:ins w:id="57" w:author="Harvey (US), Melissa K" w:date="2019-08-01T13:14:00Z">
         <w:r>
           <w:rPr>
             <w:rFonts w:cs="Times New Roman"/>
@@ -8199,7 +8193,7 @@
         </w:rPr>
         <w:t xml:space="preserve"> </w:t>
       </w:r>
-      <w:commentRangeStart w:id="57"/>
+      <w:commentRangeStart w:id="58"/>
       <w:r>
         <w:rPr>
           <w:rFonts w:cs="Times New Roman"/>
@@ -8208,7 +8202,7 @@
         </w:rPr>
         <w:t xml:space="preserve">Note, the term “software” can be replaced with any product such as “data models” or </w:t>
       </w:r>
-      <w:ins w:id="58" w:author="Harvey (US), Melissa K" w:date="2019-08-01T13:15:00Z">
+      <w:ins w:id="59" w:author="Harvey (US), Melissa K" w:date="2019-08-01T13:15:00Z">
         <w:r>
           <w:rPr>
             <w:rFonts w:cs="Times New Roman"/>
@@ -8226,7 +8220,7 @@
         </w:rPr>
         <w:t>published data standards</w:t>
       </w:r>
-      <w:ins w:id="59" w:author="Harvey (US), Melissa K" w:date="2019-08-01T13:15:00Z">
+      <w:ins w:id="60" w:author="Harvey (US), Melissa K" w:date="2019-08-01T13:15:00Z">
         <w:r>
           <w:rPr>
             <w:rFonts w:cs="Times New Roman"/>
@@ -8244,12 +8238,12 @@
         </w:rPr>
         <w:t xml:space="preserve">. </w:t>
       </w:r>
-      <w:commentRangeEnd w:id="57"/>
+      <w:commentRangeEnd w:id="58"/>
       <w:r>
         <w:rPr>
           <w:rStyle w:val="CommentReference"/>
         </w:rPr>
-        <w:commentReference w:id="57"/>
+        <w:commentReference w:id="58"/>
       </w:r>
       <w:r>
         <w:rPr>
@@ -8259,7 +8253,7 @@
         </w:rPr>
         <w:t xml:space="preserve">Agile methods </w:t>
       </w:r>
-      <w:del w:id="60" w:author="Krima, Sylvere (Assoc)" w:date="2019-10-01T14:08:00Z">
+      <w:del w:id="61" w:author="Krima, Sylvere (Assoc)" w:date="2019-10-01T14:08:00Z">
         <w:r>
           <w:rPr>
             <w:rFonts w:cs="Times New Roman"/>
@@ -8269,7 +8263,7 @@
           <w:delText>include [but</w:delText>
         </w:r>
       </w:del>
-      <w:ins w:id="61" w:author="Krima, Sylvere (Assoc)" w:date="2019-10-01T14:08:00Z">
+      <w:ins w:id="62" w:author="Krima, Sylvere (Assoc)" w:date="2019-10-01T14:08:00Z">
         <w:r>
           <w:rPr>
             <w:rFonts w:cs="Times New Roman"/>
@@ -8303,7 +8297,7 @@
         </w:rPr>
         <w:t xml:space="preserve"> </w:t>
       </w:r>
-      <w:ins w:id="62" w:author="Harvey (US), Melissa K" w:date="2019-08-01T13:15:00Z">
+      <w:ins w:id="63" w:author="Harvey (US), Melissa K" w:date="2019-08-01T13:15:00Z">
         <w:r>
           <w:rPr>
             <w:rFonts w:cs="Times New Roman"/>
@@ -8321,7 +8315,7 @@
         </w:rPr>
         <w:t>not limited to</w:t>
       </w:r>
-      <w:ins w:id="63" w:author="Krima, Sylvere (Assoc)" w:date="2019-10-01T14:08:00Z">
+      <w:ins w:id="64" w:author="Krima, Sylvere (Assoc)" w:date="2019-10-01T14:08:00Z">
         <w:r>
           <w:rPr>
             <w:rFonts w:cs="Times New Roman"/>
@@ -8331,7 +8325,7 @@
           <w:t>,</w:t>
         </w:r>
       </w:ins>
-      <w:del w:id="64" w:author="Krima, Sylvere (Assoc)" w:date="2019-10-01T14:08:00Z">
+      <w:del w:id="65" w:author="Krima, Sylvere (Assoc)" w:date="2019-10-01T14:08:00Z">
         <w:r>
           <w:rPr>
             <w:rFonts w:cs="Times New Roman"/>
@@ -8349,7 +8343,7 @@
         </w:rPr>
         <w:t xml:space="preserve"> practices such as </w:t>
       </w:r>
-      <w:commentRangeStart w:id="65"/>
+      <w:commentRangeStart w:id="66"/>
       <w:r>
         <w:rPr>
           <w:rFonts w:cs="Times New Roman"/>
@@ -8358,12 +8352,12 @@
         </w:rPr>
         <w:t>Extreme Programming, Scrum, KANBAN, Backlog Management, and Continuous Delivery</w:t>
       </w:r>
-      <w:commentRangeEnd w:id="65"/>
+      <w:commentRangeEnd w:id="66"/>
       <w:r>
         <w:rPr>
           <w:rStyle w:val="CommentReference"/>
         </w:rPr>
-        <w:commentReference w:id="65"/>
+        <w:commentReference w:id="66"/>
       </w:r>
       <w:r>
         <w:rPr>
@@ -8401,7 +8395,7 @@
         </w:rPr>
         <w:t xml:space="preserve">In addition to the specific methods used, there are </w:t>
       </w:r>
-      <w:del w:id="66" w:author="Harvey (US), Melissa K" w:date="2019-08-01T13:15:00Z">
+      <w:del w:id="67" w:author="Harvey (US), Melissa K" w:date="2019-08-01T13:15:00Z">
         <w:r>
           <w:rPr>
             <w:rFonts w:cs="Times New Roman"/>
@@ -8419,7 +8413,7 @@
         </w:rPr>
         <w:t xml:space="preserve"> overarching frameworks that help tie them all together to help large organizations implement at different scales. These frameworks include Scaled Agile </w:t>
       </w:r>
-      <w:ins w:id="67" w:author="Krima, Sylvere (Assoc)" w:date="2019-10-01T14:08:00Z">
+      <w:ins w:id="68" w:author="Krima, Sylvere (Assoc)" w:date="2019-10-01T14:08:00Z">
         <w:r>
           <w:rPr>
             <w:rFonts w:cs="Times New Roman"/>
@@ -8429,8 +8423,7 @@
           <w:t>(</w:t>
         </w:r>
       </w:ins>
-      <w:proofErr w:type="spellStart"/>
-      <w:del w:id="68" w:author="Krima, Sylvere (Assoc)" w:date="2019-10-01T14:08:00Z">
+      <w:del w:id="69" w:author="Krima, Sylvere (Assoc)" w:date="2019-10-01T14:08:00Z">
         <w:r>
           <w:rPr>
             <w:rFonts w:cs="Times New Roman"/>
@@ -8448,8 +8441,7 @@
         </w:rPr>
         <w:t>SAFe</w:t>
       </w:r>
-      <w:proofErr w:type="spellEnd"/>
-      <w:ins w:id="69" w:author="Krima, Sylvere (Assoc)" w:date="2019-10-01T14:08:00Z">
+      <w:ins w:id="70" w:author="Krima, Sylvere (Assoc)" w:date="2019-10-01T14:08:00Z">
         <w:r>
           <w:rPr>
             <w:rFonts w:cs="Times New Roman"/>
@@ -8459,7 +8451,7 @@
           <w:t>)</w:t>
         </w:r>
       </w:ins>
-      <w:del w:id="70" w:author="Krima, Sylvere (Assoc)" w:date="2019-10-01T14:08:00Z">
+      <w:del w:id="71" w:author="Krima, Sylvere (Assoc)" w:date="2019-10-01T14:08:00Z">
         <w:r>
           <w:rPr>
             <w:rFonts w:cs="Times New Roman"/>
@@ -8477,7 +8469,7 @@
         </w:rPr>
         <w:t xml:space="preserve">, Disciplined Agile Delivery </w:t>
       </w:r>
-      <w:ins w:id="71" w:author="Krima, Sylvere (Assoc)" w:date="2019-10-01T14:08:00Z">
+      <w:ins w:id="72" w:author="Krima, Sylvere (Assoc)" w:date="2019-10-01T14:08:00Z">
         <w:r>
           <w:rPr>
             <w:rFonts w:cs="Times New Roman"/>
@@ -8487,7 +8479,7 @@
           <w:t>(</w:t>
         </w:r>
       </w:ins>
-      <w:del w:id="72" w:author="Krima, Sylvere (Assoc)" w:date="2019-10-01T14:08:00Z">
+      <w:del w:id="73" w:author="Krima, Sylvere (Assoc)" w:date="2019-10-01T14:08:00Z">
         <w:r>
           <w:rPr>
             <w:rFonts w:cs="Times New Roman"/>
@@ -8505,7 +8497,7 @@
         </w:rPr>
         <w:t>DAD</w:t>
       </w:r>
-      <w:ins w:id="73" w:author="Krima, Sylvere (Assoc)" w:date="2019-10-01T14:08:00Z">
+      <w:ins w:id="74" w:author="Krima, Sylvere (Assoc)" w:date="2019-10-01T14:08:00Z">
         <w:r>
           <w:rPr>
             <w:rFonts w:cs="Times New Roman"/>
@@ -8515,7 +8507,7 @@
           <w:t>)</w:t>
         </w:r>
       </w:ins>
-      <w:del w:id="74" w:author="Krima, Sylvere (Assoc)" w:date="2019-10-01T14:08:00Z">
+      <w:del w:id="75" w:author="Krima, Sylvere (Assoc)" w:date="2019-10-01T14:08:00Z">
         <w:r>
           <w:rPr>
             <w:rFonts w:cs="Times New Roman"/>
@@ -8533,7 +8525,7 @@
         </w:rPr>
         <w:t xml:space="preserve"> and Large-scale Scrum </w:t>
       </w:r>
-      <w:ins w:id="75" w:author="Krima, Sylvere (Assoc)" w:date="2019-10-01T14:09:00Z">
+      <w:ins w:id="76" w:author="Krima, Sylvere (Assoc)" w:date="2019-10-01T14:09:00Z">
         <w:r>
           <w:rPr>
             <w:rFonts w:cs="Times New Roman"/>
@@ -8543,8 +8535,7 @@
           <w:t>(</w:t>
         </w:r>
       </w:ins>
-      <w:proofErr w:type="spellStart"/>
-      <w:del w:id="76" w:author="Krima, Sylvere (Assoc)" w:date="2019-10-01T14:09:00Z">
+      <w:del w:id="77" w:author="Krima, Sylvere (Assoc)" w:date="2019-10-01T14:09:00Z">
         <w:r>
           <w:rPr>
             <w:rFonts w:cs="Times New Roman"/>
@@ -8562,8 +8553,7 @@
         </w:rPr>
         <w:t>LeSS</w:t>
       </w:r>
-      <w:proofErr w:type="spellEnd"/>
-      <w:ins w:id="77" w:author="Krima, Sylvere (Assoc)" w:date="2019-10-01T14:09:00Z">
+      <w:ins w:id="78" w:author="Krima, Sylvere (Assoc)" w:date="2019-10-01T14:09:00Z">
         <w:r>
           <w:rPr>
             <w:rFonts w:cs="Times New Roman"/>
@@ -8573,7 +8563,7 @@
           <w:t>)</w:t>
         </w:r>
       </w:ins>
-      <w:del w:id="78" w:author="Krima, Sylvere (Assoc)" w:date="2019-10-01T14:09:00Z">
+      <w:del w:id="79" w:author="Krima, Sylvere (Assoc)" w:date="2019-10-01T14:09:00Z">
         <w:r>
           <w:rPr>
             <w:rFonts w:cs="Times New Roman"/>
@@ -8591,65 +8581,29 @@
         </w:rPr>
         <w:t xml:space="preserve">. </w:t>
       </w:r>
-      <w:commentRangeStart w:id="79"/>
-      <w:r>
-        <w:rPr>
-          <w:rFonts w:cs="Times New Roman"/>
-          <w:color w:val="0000FF"/>
-          <w:szCs w:val="24"/>
-        </w:rPr>
-        <w:t xml:space="preserve">While some have criticized </w:t>
-      </w:r>
-      <w:proofErr w:type="spellStart"/>
-      <w:r>
-        <w:rPr>
-          <w:rFonts w:cs="Times New Roman"/>
-          <w:color w:val="0000FF"/>
-          <w:szCs w:val="24"/>
-        </w:rPr>
-        <w:t>SAFe</w:t>
-      </w:r>
-      <w:proofErr w:type="spellEnd"/>
-      <w:r>
-        <w:rPr>
-          <w:rFonts w:cs="Times New Roman"/>
-          <w:color w:val="0000FF"/>
-          <w:szCs w:val="24"/>
-        </w:rPr>
-        <w:t xml:space="preserve"> as being too prescriptive</w:t>
-      </w:r>
-      <w:commentRangeEnd w:id="79"/>
+      <w:commentRangeStart w:id="80"/>
+      <w:r>
+        <w:rPr>
+          <w:rFonts w:cs="Times New Roman"/>
+          <w:color w:val="0000FF"/>
+          <w:szCs w:val="24"/>
+        </w:rPr>
+        <w:t>While some have criticized SAFe as being too prescriptive</w:t>
+      </w:r>
+      <w:commentRangeEnd w:id="80"/>
       <w:r>
         <w:rPr>
           <w:rStyle w:val="CommentReference"/>
         </w:rPr>
-        <w:commentReference w:id="79"/>
-      </w:r>
-      <w:r>
-        <w:rPr>
-          <w:rFonts w:cs="Times New Roman"/>
-          <w:color w:val="0000FF"/>
-          <w:szCs w:val="24"/>
-        </w:rPr>
-        <w:t xml:space="preserve">, it has seen double the implementations by industry over </w:t>
-      </w:r>
-      <w:proofErr w:type="spellStart"/>
-      <w:r>
-        <w:rPr>
-          <w:rFonts w:cs="Times New Roman"/>
-          <w:color w:val="0000FF"/>
-          <w:szCs w:val="24"/>
-        </w:rPr>
-        <w:t>LeSS</w:t>
-      </w:r>
-      <w:proofErr w:type="spellEnd"/>
-      <w:r>
-        <w:rPr>
-          <w:rFonts w:cs="Times New Roman"/>
-          <w:color w:val="0000FF"/>
-          <w:szCs w:val="24"/>
-        </w:rPr>
-        <w:t xml:space="preserve"> and DAD. </w:t>
+        <w:commentReference w:id="80"/>
+      </w:r>
+      <w:r>
+        <w:rPr>
+          <w:rFonts w:cs="Times New Roman"/>
+          <w:color w:val="0000FF"/>
+          <w:szCs w:val="24"/>
+        </w:rPr>
+        <w:t xml:space="preserve">, it has seen double the implementations by industry over LeSS and DAD. </w:t>
       </w:r>
       <w:r>
         <w:rPr>
@@ -8717,25 +8671,7 @@
           <w:color w:val="0000FF"/>
           <w:szCs w:val="24"/>
         </w:rPr>
-        <w:t xml:space="preserve">The FULL </w:t>
-      </w:r>
-      <w:proofErr w:type="spellStart"/>
-      <w:r>
-        <w:rPr>
-          <w:rFonts w:cs="Times New Roman"/>
-          <w:color w:val="0000FF"/>
-          <w:szCs w:val="24"/>
-        </w:rPr>
-        <w:t>SAFe</w:t>
-      </w:r>
-      <w:proofErr w:type="spellEnd"/>
-      <w:r>
-        <w:rPr>
-          <w:rFonts w:cs="Times New Roman"/>
-          <w:color w:val="0000FF"/>
-          <w:szCs w:val="24"/>
-        </w:rPr>
-        <w:t xml:space="preserve"> framework by Scaled Agile provides the most comprehensive configuration for deployment. </w:t>
+        <w:t xml:space="preserve">The FULL SAFe framework by Scaled Agile provides the most comprehensive configuration for deployment. </w:t>
       </w:r>
       <w:r>
         <w:rPr>
@@ -8785,7 +8721,7 @@
         </w:rPr>
         <w:t xml:space="preserve"> Each project team must analyze their needs and identify which component(s) of the framework that will enable them to meet their goals. </w:t>
       </w:r>
-      <w:commentRangeStart w:id="80"/>
+      <w:commentRangeStart w:id="81"/>
       <w:r>
         <w:rPr>
           <w:rFonts w:cs="Times New Roman"/>
@@ -8794,7 +8730,7 @@
         </w:rPr>
         <w:t>Scaled Agile has documented case studies that bring real business results</w:t>
       </w:r>
-      <w:del w:id="81" w:author="Harvey (US), Melissa K" w:date="2019-08-01T13:18:00Z">
+      <w:del w:id="82" w:author="Harvey (US), Melissa K" w:date="2019-08-01T13:18:00Z">
         <w:r>
           <w:rPr>
             <w:rFonts w:cs="Times New Roman"/>
@@ -8812,7 +8748,7 @@
         </w:rPr>
         <w:t xml:space="preserve"> including happier, more motivated employees, faster time-to-market, increase</w:t>
       </w:r>
-      <w:ins w:id="82" w:author="Harvey (US), Melissa K" w:date="2019-08-01T13:18:00Z">
+      <w:ins w:id="83" w:author="Harvey (US), Melissa K" w:date="2019-08-01T13:18:00Z">
         <w:r>
           <w:rPr>
             <w:rFonts w:cs="Times New Roman"/>
@@ -8870,7 +8806,7 @@
         </w:rPr>
         <w:fldChar w:fldCharType="end"/>
       </w:r>
-      <w:commentRangeEnd w:id="80"/>
+      <w:commentRangeEnd w:id="81"/>
       <w:r>
         <w:rPr>
           <w:rStyle w:val="CommentReference"/>
@@ -8879,7 +8815,7 @@
           <w:sz w:val="24"/>
           <w:szCs w:val="24"/>
         </w:rPr>
-        <w:commentReference w:id="80"/>
+        <w:commentReference w:id="81"/>
       </w:r>
     </w:p>
     <w:p>
@@ -8907,25 +8843,7 @@
           <w:color w:val="0000FF"/>
           <w:szCs w:val="24"/>
         </w:rPr>
-        <w:t xml:space="preserve">While </w:t>
-      </w:r>
-      <w:proofErr w:type="spellStart"/>
-      <w:r>
-        <w:rPr>
-          <w:rFonts w:cs="Times New Roman"/>
-          <w:color w:val="0000FF"/>
-          <w:szCs w:val="24"/>
-        </w:rPr>
-        <w:t>SAFe</w:t>
-      </w:r>
-      <w:proofErr w:type="spellEnd"/>
-      <w:r>
-        <w:rPr>
-          <w:rFonts w:cs="Times New Roman"/>
-          <w:color w:val="0000FF"/>
-          <w:szCs w:val="24"/>
-        </w:rPr>
-        <w:t xml:space="preserve"> provides </w:t>
+        <w:t xml:space="preserve">While SAFe provides </w:t>
       </w:r>
       <w:r>
         <w:rPr>
@@ -8944,150 +8862,162 @@
         </w:rPr>
         <w:t xml:space="preserve"> </w:t>
       </w:r>
-      <w:commentRangeStart w:id="83"/>
-      <w:r>
-        <w:rPr>
-          <w:rFonts w:cs="Times New Roman"/>
-          <w:color w:val="0000FF"/>
-          <w:szCs w:val="24"/>
-        </w:rPr>
-        <w:t xml:space="preserve">tools </w:t>
-      </w:r>
-      <w:commentRangeEnd w:id="83"/>
-      <w:r>
-        <w:rPr>
-          <w:rStyle w:val="CommentReference"/>
-        </w:rPr>
-        <w:commentReference w:id="83"/>
-      </w:r>
-      <w:r>
-        <w:rPr>
-          <w:rFonts w:cs="Times New Roman"/>
-          <w:color w:val="0000FF"/>
-          <w:szCs w:val="24"/>
-        </w:rPr>
-        <w:t>to implement agile – this paper will discuss only a few that can bring benefit to the development teams of model-based standards: Backlog Management, Program Increment Planning and Agile Release Trains.</w:t>
-      </w:r>
-    </w:p>
-    <w:p>
-      <w:pPr>
-        <w:pStyle w:val="Heading3"/>
-      </w:pPr>
-      <w:bookmarkStart w:id="84" w:name="_Toc20985298"/>
-      <w:r>
-        <w:t>Backlog Management</w:t>
-      </w:r>
-      <w:bookmarkEnd w:id="84"/>
-    </w:p>
-    <w:p>
-      <w:pPr>
-        <w:jc w:val="both"/>
-        <w:rPr>
-          <w:rFonts w:cs="Times New Roman"/>
-          <w:color w:val="0000FF"/>
-          <w:szCs w:val="24"/>
-        </w:rPr>
-      </w:pPr>
-      <w:r>
-        <w:rPr>
-          <w:rFonts w:cs="Times New Roman"/>
-          <w:color w:val="0000FF"/>
-          <w:szCs w:val="24"/>
-        </w:rPr>
-        <w:t>Having a backlog isn’t the same as managing the backlog</w:t>
-      </w:r>
-      <w:r>
-        <w:rPr>
-          <w:rFonts w:cs="Times New Roman"/>
-          <w:color w:val="00B050"/>
-          <w:szCs w:val="24"/>
-        </w:rPr>
-        <w:t>. In the course of STEP development, most teams use a system such as Bugzilla to store all the issues. Teams will assign, at bulk, issues to the next milestone and perform a quick reassessment few times during the length of the project</w:t>
-      </w:r>
-      <w:r>
-        <w:rPr>
-          <w:rFonts w:cs="Times New Roman"/>
-          <w:color w:val="0000FF"/>
-          <w:szCs w:val="24"/>
-        </w:rPr>
-        <w:t xml:space="preserve">. </w:t>
-      </w:r>
-      <w:commentRangeStart w:id="85"/>
-      <w:commentRangeStart w:id="86"/>
-      <w:r>
-        <w:rPr>
-          <w:rFonts w:cs="Times New Roman"/>
-          <w:color w:val="0000FF"/>
-          <w:szCs w:val="24"/>
-        </w:rPr>
-        <w:t xml:space="preserve">Steps a team can take to actively manage the backlog is to establish, and make it a priority, a Product Owner/Manager Role. </w:t>
-      </w:r>
-      <w:commentRangeEnd w:id="85"/>
-      <w:r>
-        <w:rPr>
-          <w:rStyle w:val="CommentReference"/>
-          <w:rFonts w:cs="Times New Roman"/>
-          <w:sz w:val="24"/>
-          <w:szCs w:val="24"/>
-        </w:rPr>
-        <w:commentReference w:id="85"/>
-      </w:r>
-      <w:r>
-        <w:rPr>
-          <w:rFonts w:cs="Times New Roman"/>
-          <w:color w:val="0000FF"/>
-          <w:szCs w:val="24"/>
-        </w:rPr>
-        <w:t>The person in this role will be primarily responsible for why, when and what of the product that the development team will deliver. Each team should have a person designated in this role and actively manages the backlog by reprioritizing, adjusting, grooming and adding to the backlog</w:t>
-      </w:r>
-      <w:commentRangeEnd w:id="86"/>
-      <w:r>
-        <w:rPr>
-          <w:rStyle w:val="CommentReference"/>
-        </w:rPr>
-        <w:commentReference w:id="86"/>
-      </w:r>
-      <w:r>
-        <w:rPr>
-          <w:rFonts w:cs="Times New Roman"/>
-          <w:color w:val="0000FF"/>
-          <w:szCs w:val="24"/>
-        </w:rPr>
-        <w:t xml:space="preserve">. This </w:t>
-      </w:r>
-      <w:r>
-        <w:rPr>
-          <w:rFonts w:cs="Times New Roman"/>
-          <w:color w:val="0000FF"/>
-          <w:szCs w:val="24"/>
-        </w:rPr>
-        <w:lastRenderedPageBreak/>
-        <w:t xml:space="preserve">will prevent the backlog from getting too big or out of date. It will also provide reliable work that is ready for the team to assign to a sprint. </w:t>
-      </w:r>
-      <w:r>
-        <w:rPr>
-          <w:rFonts w:cs="Times New Roman"/>
-          <w:color w:val="0000FF"/>
-          <w:szCs w:val="24"/>
-          <w:highlight w:val="yellow"/>
-        </w:rPr>
-        <w:t>Many</w:t>
-      </w:r>
-      <w:r>
-        <w:rPr>
-          <w:rFonts w:cs="Times New Roman"/>
-          <w:color w:val="0000FF"/>
-          <w:szCs w:val="24"/>
-        </w:rPr>
-        <w:t xml:space="preserve"> </w:t>
-      </w:r>
-      <w:ins w:id="87" w:author="Krima, Sylvere (Assoc)" w:date="2019-10-01T14:14:00Z">
+      <w:ins w:id="84" w:author="Sapp (US), Brandon" w:date="2019-10-07T08:55:00Z">
         <w:r>
           <w:rPr>
             <w:rFonts w:cs="Times New Roman"/>
             <w:color w:val="0000FF"/>
             <w:szCs w:val="24"/>
           </w:rPr>
+          <w:t xml:space="preserve">methods </w:t>
+        </w:r>
+      </w:ins>
+      <w:commentRangeStart w:id="85"/>
+      <w:del w:id="86" w:author="Sapp (US), Brandon" w:date="2019-10-07T08:55:00Z">
+        <w:r>
+          <w:rPr>
+            <w:rFonts w:cs="Times New Roman"/>
+            <w:color w:val="0000FF"/>
+            <w:szCs w:val="24"/>
+          </w:rPr>
+          <w:delText xml:space="preserve">tools </w:delText>
+        </w:r>
+      </w:del>
+      <w:commentRangeEnd w:id="85"/>
+      <w:r>
+        <w:rPr>
+          <w:rStyle w:val="CommentReference"/>
+        </w:rPr>
+        <w:commentReference w:id="85"/>
+      </w:r>
+      <w:r>
+        <w:rPr>
+          <w:rFonts w:cs="Times New Roman"/>
+          <w:color w:val="0000FF"/>
+          <w:szCs w:val="24"/>
+        </w:rPr>
+        <w:t>to implement agile – this paper will discuss only a few that can bring benefit to the development teams of model-based standards: Backlog Management, Program Increment Planning and Agile Release Trains.</w:t>
+      </w:r>
+    </w:p>
+    <w:p>
+      <w:pPr>
+        <w:pStyle w:val="Heading3"/>
+      </w:pPr>
+      <w:bookmarkStart w:id="87" w:name="_Toc20985298"/>
+      <w:r>
+        <w:t>Backlog Management</w:t>
+      </w:r>
+      <w:bookmarkEnd w:id="87"/>
+    </w:p>
+    <w:p>
+      <w:pPr>
+        <w:jc w:val="both"/>
+        <w:rPr>
+          <w:rFonts w:cs="Times New Roman"/>
+          <w:color w:val="0000FF"/>
+          <w:szCs w:val="24"/>
+        </w:rPr>
+      </w:pPr>
+      <w:r>
+        <w:rPr>
+          <w:rFonts w:cs="Times New Roman"/>
+          <w:color w:val="0000FF"/>
+          <w:szCs w:val="24"/>
+        </w:rPr>
+        <w:t>Having a backlog isn’t the same as managing the backlog</w:t>
+      </w:r>
+      <w:r>
+        <w:rPr>
+          <w:rFonts w:cs="Times New Roman"/>
+          <w:color w:val="00B050"/>
+          <w:szCs w:val="24"/>
+        </w:rPr>
+        <w:t>. In the course of STEP development, most teams use a system such as Bugzilla to store all the issues. Teams will assign, at bulk, issues to the next milestone and perform a quick reassessment few times during the length of the project</w:t>
+      </w:r>
+      <w:r>
+        <w:rPr>
+          <w:rFonts w:cs="Times New Roman"/>
+          <w:color w:val="0000FF"/>
+          <w:szCs w:val="24"/>
+        </w:rPr>
+        <w:t xml:space="preserve">. </w:t>
+      </w:r>
+      <w:commentRangeStart w:id="88"/>
+      <w:commentRangeStart w:id="89"/>
+      <w:r>
+        <w:rPr>
+          <w:rFonts w:cs="Times New Roman"/>
+          <w:color w:val="0000FF"/>
+          <w:szCs w:val="24"/>
+        </w:rPr>
+        <w:t xml:space="preserve">Steps a team can take to actively manage the backlog is to establish, and make it a priority, a Product Owner/Manager Role. </w:t>
+      </w:r>
+      <w:commentRangeEnd w:id="88"/>
+      <w:r>
+        <w:rPr>
+          <w:rStyle w:val="CommentReference"/>
+          <w:rFonts w:cs="Times New Roman"/>
+          <w:sz w:val="24"/>
+          <w:szCs w:val="24"/>
+        </w:rPr>
+        <w:commentReference w:id="88"/>
+      </w:r>
+      <w:r>
+        <w:rPr>
+          <w:rFonts w:cs="Times New Roman"/>
+          <w:color w:val="0000FF"/>
+          <w:szCs w:val="24"/>
+        </w:rPr>
+        <w:t>The person in this role will be primarily responsible for why, when and what of the product that the development team will deliver. Each team should have a person designated in this role and actively manages the backlog by reprioritizing, adjusting, grooming and adding to the backlog</w:t>
+      </w:r>
+      <w:commentRangeEnd w:id="89"/>
+      <w:r>
+        <w:rPr>
+          <w:rStyle w:val="CommentReference"/>
+        </w:rPr>
+        <w:commentReference w:id="89"/>
+      </w:r>
+      <w:r>
+        <w:rPr>
+          <w:rFonts w:cs="Times New Roman"/>
+          <w:color w:val="0000FF"/>
+          <w:szCs w:val="24"/>
+        </w:rPr>
+        <w:t xml:space="preserve">. This will prevent the backlog from getting too big or out of date. It will also provide reliable </w:t>
+      </w:r>
+      <w:r>
+        <w:rPr>
+          <w:rFonts w:cs="Times New Roman"/>
+          <w:color w:val="0000FF"/>
+          <w:szCs w:val="24"/>
+        </w:rPr>
+        <w:lastRenderedPageBreak/>
+        <w:t xml:space="preserve">work that is ready for the team to assign to a sprint. </w:t>
+      </w:r>
+      <w:r>
+        <w:rPr>
+          <w:rFonts w:cs="Times New Roman"/>
+          <w:color w:val="0000FF"/>
+          <w:szCs w:val="24"/>
+          <w:highlight w:val="yellow"/>
+        </w:rPr>
+        <w:t>Many</w:t>
+      </w:r>
+      <w:r>
+        <w:rPr>
+          <w:rFonts w:cs="Times New Roman"/>
+          <w:color w:val="0000FF"/>
+          <w:szCs w:val="24"/>
+        </w:rPr>
+        <w:t xml:space="preserve"> </w:t>
+      </w:r>
+      <w:ins w:id="90" w:author="Krima, Sylvere (Assoc)" w:date="2019-10-01T14:14:00Z">
+        <w:r>
+          <w:rPr>
+            <w:rFonts w:cs="Times New Roman"/>
+            <w:color w:val="0000FF"/>
+            <w:szCs w:val="24"/>
+          </w:rPr>
           <w:t xml:space="preserve">software </w:t>
         </w:r>
       </w:ins>
@@ -9176,11 +9106,11 @@
       <w:pPr>
         <w:pStyle w:val="Heading3"/>
       </w:pPr>
-      <w:bookmarkStart w:id="88" w:name="_Toc20985299"/>
+      <w:bookmarkStart w:id="91" w:name="_Toc20985299"/>
       <w:r>
         <w:t>Agile Release Trains</w:t>
       </w:r>
-      <w:bookmarkEnd w:id="88"/>
+      <w:bookmarkEnd w:id="91"/>
     </w:p>
     <w:p>
       <w:pPr>
@@ -9229,55 +9159,37 @@
           <w:color w:val="FF0000"/>
           <w:szCs w:val="24"/>
         </w:rPr>
-        <w:t xml:space="preserve">(“Agile Release Train – Scaled Agile Framework,” </w:t>
+        <w:t>(“Agile Release Train – Scaled Agile Framework,” n.d.)</w:t>
+      </w:r>
+      <w:r>
+        <w:rPr>
+          <w:rFonts w:cs="Times New Roman"/>
+          <w:color w:val="FF0000"/>
+          <w:szCs w:val="24"/>
+        </w:rPr>
+        <w:fldChar w:fldCharType="end"/>
+      </w:r>
+      <w:r>
+        <w:rPr>
+          <w:rFonts w:cs="Times New Roman"/>
+          <w:color w:val="0000FF"/>
+          <w:szCs w:val="24"/>
+        </w:rPr>
+        <w:t xml:space="preserve">. The ART is a virtual organization that breakdowns the existing silos for development, testing, and publication. The ART is </w:t>
       </w:r>
       <w:proofErr w:type="spellStart"/>
       <w:r>
         <w:rPr>
           <w:rFonts w:cs="Times New Roman"/>
-          <w:color w:val="FF0000"/>
-          <w:szCs w:val="24"/>
-        </w:rPr>
-        <w:t>n.d.</w:t>
+          <w:color w:val="0000FF"/>
+          <w:szCs w:val="24"/>
+        </w:rPr>
+        <w:t>lead</w:t>
       </w:r>
       <w:proofErr w:type="spellEnd"/>
       <w:r>
         <w:rPr>
           <w:rFonts w:cs="Times New Roman"/>
-          <w:color w:val="FF0000"/>
-          <w:szCs w:val="24"/>
-        </w:rPr>
-        <w:t>)</w:t>
-      </w:r>
-      <w:r>
-        <w:rPr>
-          <w:rFonts w:cs="Times New Roman"/>
-          <w:color w:val="FF0000"/>
-          <w:szCs w:val="24"/>
-        </w:rPr>
-        <w:fldChar w:fldCharType="end"/>
-      </w:r>
-      <w:r>
-        <w:rPr>
-          <w:rFonts w:cs="Times New Roman"/>
-          <w:color w:val="0000FF"/>
-          <w:szCs w:val="24"/>
-        </w:rPr>
-        <w:t xml:space="preserve">. The ART is a virtual organization that breakdowns the existing silos for development, testing, and publication. The ART is </w:t>
-      </w:r>
-      <w:proofErr w:type="spellStart"/>
-      <w:r>
-        <w:rPr>
-          <w:rFonts w:cs="Times New Roman"/>
-          <w:color w:val="0000FF"/>
-          <w:szCs w:val="24"/>
-        </w:rPr>
-        <w:t>lead</w:t>
-      </w:r>
-      <w:proofErr w:type="spellEnd"/>
-      <w:r>
-        <w:rPr>
-          <w:rFonts w:cs="Times New Roman"/>
           <w:color w:val="0000FF"/>
           <w:szCs w:val="24"/>
         </w:rPr>
@@ -9309,7 +9221,7 @@
         </w:rPr>
         <w:t xml:space="preserve">For the development of Model-Based Standards like ISO 10303 Application Protocols, an Agile Release Train can be used to create/revise an edition of an AP, such as a new edition to AP242. Then an agile team can be created for the different domains that will deliver capabilities, such as Electrical Wire Harness [EWH], Product Manufacturing Information [PMI] or Additive Manufacturing [AM]. These agile teams would </w:t>
       </w:r>
-      <w:del w:id="89" w:author="Krima, Sylvere (Assoc)" w:date="2019-10-01T14:14:00Z">
+      <w:del w:id="92" w:author="Krima, Sylvere (Assoc)" w:date="2019-10-01T14:14:00Z">
         <w:r>
           <w:rPr>
             <w:rFonts w:cs="Times New Roman"/>
@@ -9351,6 +9263,7 @@
           <w:noProof/>
           <w:color w:val="0000FF"/>
           <w:szCs w:val="24"/>
+          <w:lang w:val="en-GB" w:eastAsia="en-GB"/>
         </w:rPr>
         <w:drawing>
           <wp:inline distT="0" distB="0" distL="0" distR="0" wp14:anchorId="72438305" wp14:editId="083E8D92">
@@ -9407,7 +9320,7 @@
           <w:lang w:eastAsia="zh-CN"/>
         </w:rPr>
       </w:pPr>
-      <w:bookmarkStart w:id="90" w:name="_Toc15302578"/>
+      <w:bookmarkStart w:id="93" w:name="_Toc15302578"/>
       <w:r>
         <w:rPr>
           <w:b/>
@@ -9468,7 +9381,7 @@
       <w:r>
         <w:t>This is caption text for Fig. [4].</w:t>
       </w:r>
-      <w:bookmarkEnd w:id="90"/>
+      <w:bookmarkEnd w:id="93"/>
     </w:p>
     <w:p>
       <w:pPr>
@@ -9503,7 +9416,8 @@
         </w:rPr>
         <w:t xml:space="preserve">. Each team may adopt agile, but can and sometimes do operate with different </w:t>
       </w:r>
-      <w:commentRangeStart w:id="91"/>
+      <w:commentRangeStart w:id="94"/>
+      <w:commentRangeStart w:id="95"/>
       <w:r>
         <w:rPr>
           <w:rFonts w:cs="Times New Roman"/>
@@ -9512,12 +9426,19 @@
         </w:rPr>
         <w:t>velocities and do not sprint together</w:t>
       </w:r>
-      <w:commentRangeEnd w:id="91"/>
+      <w:commentRangeEnd w:id="94"/>
       <w:r>
         <w:rPr>
           <w:rStyle w:val="CommentReference"/>
         </w:rPr>
-        <w:commentReference w:id="91"/>
+        <w:commentReference w:id="94"/>
+      </w:r>
+      <w:commentRangeEnd w:id="95"/>
+      <w:r>
+        <w:rPr>
+          <w:rStyle w:val="CommentReference"/>
+        </w:rPr>
+        <w:commentReference w:id="95"/>
       </w:r>
       <w:r>
         <w:rPr>
@@ -9593,6 +9514,7 @@
           <w:rFonts w:cs="Times New Roman"/>
           <w:noProof/>
           <w:szCs w:val="24"/>
+          <w:lang w:val="en-GB" w:eastAsia="en-GB"/>
         </w:rPr>
         <w:drawing>
           <wp:inline distT="0" distB="0" distL="0" distR="0" wp14:anchorId="44033B0C" wp14:editId="7F7810C9">
@@ -9645,7 +9567,7 @@
           <w:lang w:eastAsia="zh-CN"/>
         </w:rPr>
       </w:pPr>
-      <w:bookmarkStart w:id="92" w:name="_Toc15302579"/>
+      <w:bookmarkStart w:id="96" w:name="_Toc15302579"/>
       <w:r>
         <w:rPr>
           <w:b/>
@@ -9706,18 +9628,18 @@
       <w:r>
         <w:t>This is caption text for Fig. [5].</w:t>
       </w:r>
-      <w:bookmarkEnd w:id="92"/>
+      <w:bookmarkEnd w:id="96"/>
     </w:p>
     <w:p>
       <w:pPr>
         <w:pStyle w:val="Heading3"/>
       </w:pPr>
-      <w:bookmarkStart w:id="93" w:name="_Toc20985300"/>
+      <w:bookmarkStart w:id="97" w:name="_Toc20985300"/>
       <w:r>
         <w:lastRenderedPageBreak/>
         <w:t>Program Increment Planning</w:t>
       </w:r>
-      <w:bookmarkEnd w:id="93"/>
+      <w:bookmarkEnd w:id="97"/>
     </w:p>
     <w:p>
       <w:pPr>
@@ -9926,21 +9848,21 @@
           <w:numId w:val="1"/>
         </w:numPr>
       </w:pPr>
-      <w:bookmarkStart w:id="94" w:name="_Toc20985301"/>
+      <w:bookmarkStart w:id="98" w:name="_Toc20985301"/>
       <w:r>
         <w:t>Improved Tool-Chain</w:t>
       </w:r>
-      <w:bookmarkEnd w:id="94"/>
+      <w:bookmarkEnd w:id="98"/>
     </w:p>
     <w:p>
       <w:pPr>
         <w:pStyle w:val="Heading3"/>
       </w:pPr>
-      <w:bookmarkStart w:id="95" w:name="_Toc20985302"/>
+      <w:bookmarkStart w:id="99" w:name="_Toc20985302"/>
       <w:r>
         <w:t>Requirements Management and Traceability</w:t>
       </w:r>
-      <w:bookmarkEnd w:id="95"/>
+      <w:bookmarkEnd w:id="99"/>
     </w:p>
     <w:p>
       <w:pPr>
@@ -10038,8 +9960,8 @@
         <w:lastRenderedPageBreak/>
         <w:t xml:space="preserve">The development of STEP began several decades ago and since that time, the stakeholders’ requirements have evolved because of the change of the business needs and the evolution of the information technologies available. In the STEP development process, requirements can be listed in ISO documents, and it happens sometimes that there is no information about the requirement issuer or the objective behind each of them. Thus, in some cases, once the features are implemented, it is almost impossible to get back to the concerned stakeholders to validate their requirements because of the lack of traceability. </w:t>
       </w:r>
-      <w:commentRangeStart w:id="96"/>
-      <w:commentRangeStart w:id="97"/>
+      <w:commentRangeStart w:id="100"/>
+      <w:commentRangeStart w:id="101"/>
       <w:r>
         <w:rPr>
           <w:rFonts w:eastAsia="Times New Roman" w:cs="Times New Roman"/>
@@ -10048,7 +9970,7 @@
         </w:rPr>
         <w:t>Besides, in STEP, there are two different types of requirements: technical requirements, which are the requirements about the implementation of the standard, and domain requirements, which are the requirements about the environment in which the standard will be operated, for example, Product Manufacturing Information (PMI), Mechanical and Electrical Wire Harness (EWH). </w:t>
       </w:r>
-      <w:commentRangeEnd w:id="96"/>
+      <w:commentRangeEnd w:id="100"/>
       <w:r>
         <w:rPr>
           <w:rStyle w:val="CommentReference"/>
@@ -10057,14 +9979,14 @@
           <w:sz w:val="24"/>
           <w:szCs w:val="24"/>
         </w:rPr>
-        <w:commentReference w:id="96"/>
-      </w:r>
-      <w:commentRangeEnd w:id="97"/>
+        <w:commentReference w:id="100"/>
+      </w:r>
+      <w:commentRangeEnd w:id="101"/>
       <w:r>
         <w:rPr>
           <w:rStyle w:val="CommentReference"/>
         </w:rPr>
-        <w:commentReference w:id="97"/>
+        <w:commentReference w:id="101"/>
       </w:r>
     </w:p>
     <w:p>
@@ -10143,7 +10065,7 @@
           <w:szCs w:val="24"/>
         </w:rPr>
       </w:pPr>
-      <w:commentRangeStart w:id="98"/>
+      <w:commentRangeStart w:id="102"/>
       <w:r>
         <w:rPr>
           <w:rFonts w:eastAsia="Times New Roman" w:cs="Times New Roman"/>
@@ -10170,7 +10092,7 @@
         </w:rPr>
         <w:t>Modern Requirements is a solution that provides a collaborative requirements management platform. This software also offers requirements traceability and impact analysis. Besides, it can be easily integrated with bug issues tools like JIRA and backlog tools like Microsoft TFS.</w:t>
       </w:r>
-      <w:commentRangeEnd w:id="98"/>
+      <w:commentRangeEnd w:id="102"/>
       <w:r>
         <w:rPr>
           <w:rStyle w:val="CommentReference"/>
@@ -10179,7 +10101,7 @@
           <w:sz w:val="24"/>
           <w:szCs w:val="24"/>
         </w:rPr>
-        <w:commentReference w:id="98"/>
+        <w:commentReference w:id="102"/>
       </w:r>
     </w:p>
     <w:p>
@@ -10238,79 +10160,7 @@
           <w:color w:val="000000" w:themeColor="text1"/>
           <w:szCs w:val="24"/>
         </w:rPr>
-        <w:t xml:space="preserve">As previously mentioned, </w:t>
-      </w:r>
-      <w:proofErr w:type="spellStart"/>
-      <w:r>
-        <w:rPr>
-          <w:rFonts w:eastAsia="Times New Roman" w:cs="Times New Roman"/>
-          <w:color w:val="000000" w:themeColor="text1"/>
-          <w:szCs w:val="24"/>
-        </w:rPr>
-        <w:t>SAFe</w:t>
-      </w:r>
-      <w:proofErr w:type="spellEnd"/>
-      <w:r>
-        <w:rPr>
-          <w:rFonts w:eastAsia="Times New Roman" w:cs="Times New Roman"/>
-          <w:color w:val="000000" w:themeColor="text1"/>
-          <w:szCs w:val="24"/>
-        </w:rPr>
-        <w:t xml:space="preserve"> provides methods to help teams in implementing Agile in their projects, including Backlog management and Agile Release Trains. </w:t>
-      </w:r>
-      <w:proofErr w:type="spellStart"/>
-      <w:r>
-        <w:rPr>
-          <w:rFonts w:eastAsia="Times New Roman" w:cs="Times New Roman"/>
-          <w:color w:val="000000" w:themeColor="text1"/>
-          <w:szCs w:val="24"/>
-        </w:rPr>
-        <w:t>SAFe</w:t>
-      </w:r>
-      <w:proofErr w:type="spellEnd"/>
-      <w:r>
-        <w:rPr>
-          <w:rFonts w:eastAsia="Times New Roman" w:cs="Times New Roman"/>
-          <w:color w:val="000000" w:themeColor="text1"/>
-          <w:szCs w:val="24"/>
-        </w:rPr>
-        <w:t xml:space="preserve"> also offers methods and processes for requirements management such as the </w:t>
-      </w:r>
-      <w:proofErr w:type="spellStart"/>
-      <w:r>
-        <w:rPr>
-          <w:rFonts w:eastAsia="Times New Roman" w:cs="Times New Roman"/>
-          <w:color w:val="000000" w:themeColor="text1"/>
-          <w:szCs w:val="24"/>
-        </w:rPr>
-        <w:t>SAFe</w:t>
-      </w:r>
-      <w:proofErr w:type="spellEnd"/>
-      <w:r>
-        <w:rPr>
-          <w:rFonts w:eastAsia="Times New Roman" w:cs="Times New Roman"/>
-          <w:color w:val="000000" w:themeColor="text1"/>
-          <w:szCs w:val="24"/>
-        </w:rPr>
-        <w:t xml:space="preserve"> Requirements Model and, Continuously Verify and Validate processes. The </w:t>
-      </w:r>
-      <w:proofErr w:type="spellStart"/>
-      <w:r>
-        <w:rPr>
-          <w:rFonts w:eastAsia="Times New Roman" w:cs="Times New Roman"/>
-          <w:color w:val="000000" w:themeColor="text1"/>
-          <w:szCs w:val="24"/>
-        </w:rPr>
-        <w:t>SAFe</w:t>
-      </w:r>
-      <w:proofErr w:type="spellEnd"/>
-      <w:r>
-        <w:rPr>
-          <w:rFonts w:eastAsia="Times New Roman" w:cs="Times New Roman"/>
-          <w:color w:val="000000" w:themeColor="text1"/>
-          <w:szCs w:val="24"/>
-        </w:rPr>
-        <w:t xml:space="preserve"> Requirements Model </w:t>
+        <w:t xml:space="preserve">As previously mentioned, SAFe provides methods to help teams in implementing Agile in their projects, including Backlog management and Agile Release Trains. SAFe also offers methods and processes for requirements management such as the SAFe Requirements Model and, Continuously Verify and Validate processes. The SAFe Requirements Model </w:t>
       </w:r>
       <w:r>
         <w:rPr>
@@ -10373,61 +10223,59 @@
           <w:color w:val="000000" w:themeColor="text1"/>
           <w:szCs w:val="24"/>
         </w:rPr>
-        <w:t xml:space="preserve">). The Continuously Verify and Validate processes ensure “that the system works as designed and it meets the needs of the user” [4] and these processes are supported by the Requirements Model. However, </w:t>
-      </w:r>
-      <w:proofErr w:type="spellStart"/>
-      <w:r>
+        <w:t>). The Continuously Verify and Validate processes ensure “that the system works as designed and it meets the needs of the user” [4] and these processes are supported by the Requirements Model. However, SAFe Requirements Model is only a conceptual model, which means that you need tools to implement it. </w:t>
+      </w:r>
+    </w:p>
+    <w:p>
+      <w:pPr>
+        <w:jc w:val="both"/>
         <w:rPr>
           <w:rFonts w:eastAsia="Times New Roman" w:cs="Times New Roman"/>
           <w:color w:val="000000" w:themeColor="text1"/>
           <w:szCs w:val="24"/>
         </w:rPr>
-        <w:t>SAFe</w:t>
-      </w:r>
-      <w:proofErr w:type="spellEnd"/>
+      </w:pPr>
       <w:r>
         <w:rPr>
           <w:rFonts w:eastAsia="Times New Roman" w:cs="Times New Roman"/>
           <w:color w:val="000000" w:themeColor="text1"/>
           <w:szCs w:val="24"/>
         </w:rPr>
-        <w:t xml:space="preserve"> Requirements Model is only a conceptual model, which means that you need tools to implement it. </w:t>
-      </w:r>
-    </w:p>
-    <w:p>
-      <w:pPr>
-        <w:jc w:val="both"/>
+        <w:t xml:space="preserve">Moreover, while SAFe provides guidelines to implement Agile principles and requirements management, there are still some </w:t>
+      </w:r>
+      <w:r>
         <w:rPr>
           <w:rFonts w:eastAsia="Times New Roman" w:cs="Times New Roman"/>
           <w:color w:val="000000" w:themeColor="text1"/>
           <w:szCs w:val="24"/>
         </w:rPr>
-      </w:pPr>
+        <w:t>practices</w:t>
+      </w:r>
       <w:r>
         <w:rPr>
           <w:rFonts w:eastAsia="Times New Roman" w:cs="Times New Roman"/>
           <w:color w:val="000000" w:themeColor="text1"/>
           <w:szCs w:val="24"/>
         </w:rPr>
-        <w:t xml:space="preserve">Moreover, while </w:t>
-      </w:r>
-      <w:proofErr w:type="spellStart"/>
+        <w:t xml:space="preserve"> that are missing and need to be integrated such as meetings’ minutes.  By definition, meeting </w:t>
+      </w:r>
+      <w:proofErr w:type="gramStart"/>
       <w:r>
         <w:rPr>
           <w:rFonts w:eastAsia="Times New Roman" w:cs="Times New Roman"/>
           <w:color w:val="000000" w:themeColor="text1"/>
           <w:szCs w:val="24"/>
         </w:rPr>
-        <w:t>SAFe</w:t>
-      </w:r>
-      <w:proofErr w:type="spellEnd"/>
+        <w:t>minutes</w:t>
+      </w:r>
+      <w:proofErr w:type="gramEnd"/>
       <w:r>
         <w:rPr>
           <w:rFonts w:eastAsia="Times New Roman" w:cs="Times New Roman"/>
           <w:color w:val="000000" w:themeColor="text1"/>
           <w:szCs w:val="24"/>
         </w:rPr>
-        <w:t xml:space="preserve"> provides guidelines to implement Agile principles and requirements management, there are still some </w:t>
+        <w:t xml:space="preserve"> record relevant, important, and critical topics and decisions discussed and agreed upon during meetings (online and face-to-face). These notes, archived and available to the community, helps to ensure that every member of the development process knows what was discussed, decided, and agreed upon. In international standard development, the different actors are generally geographical dispersed, in different </w:t>
       </w:r>
       <w:r>
         <w:rPr>
@@ -10435,7 +10283,7 @@
           <w:color w:val="000000" w:themeColor="text1"/>
           <w:szCs w:val="24"/>
         </w:rPr>
-        <w:t>practices</w:t>
+        <w:t>time zones</w:t>
       </w:r>
       <w:r>
         <w:rPr>
@@ -10443,25 +10291,23 @@
           <w:color w:val="000000" w:themeColor="text1"/>
           <w:szCs w:val="24"/>
         </w:rPr>
-        <w:t xml:space="preserve"> that are missing and need to be integrated such as meetings’ minutes.  By definition, meeting </w:t>
-      </w:r>
-      <w:proofErr w:type="gramStart"/>
+        <w:t xml:space="preserve">, </w:t>
+      </w:r>
       <w:r>
         <w:rPr>
           <w:rFonts w:eastAsia="Times New Roman" w:cs="Times New Roman"/>
           <w:color w:val="000000" w:themeColor="text1"/>
           <w:szCs w:val="24"/>
         </w:rPr>
-        <w:t>minutes</w:t>
-      </w:r>
-      <w:proofErr w:type="gramEnd"/>
+        <w:t>and working</w:t>
+      </w:r>
       <w:r>
         <w:rPr>
           <w:rFonts w:eastAsia="Times New Roman" w:cs="Times New Roman"/>
           <w:color w:val="000000" w:themeColor="text1"/>
           <w:szCs w:val="24"/>
         </w:rPr>
-        <w:t xml:space="preserve"> record relevant, important, and critical topics and decisions discussed and agreed upon during meetings (online and face-to-face). These notes, archived and available to the community, helps to ensure that every member of the development process knows what was discussed, decided, and agreed upon. In international standard development, the different actors are generally geographical dispersed, in different </w:t>
+        <w:t xml:space="preserve"> in different teams in parallel, making it challenging for the different actors to keep track of all ongoing activities and decisions </w:t>
       </w:r>
       <w:r>
         <w:rPr>
@@ -10469,7 +10315,7 @@
           <w:color w:val="000000" w:themeColor="text1"/>
           <w:szCs w:val="24"/>
         </w:rPr>
-        <w:t>time zones</w:t>
+        <w:t>made. In</w:t>
       </w:r>
       <w:r>
         <w:rPr>
@@ -10477,23 +10323,25 @@
           <w:color w:val="000000" w:themeColor="text1"/>
           <w:szCs w:val="24"/>
         </w:rPr>
-        <w:t xml:space="preserve">, </w:t>
-      </w:r>
-      <w:r>
+        <w:t xml:space="preserve"> this context, these minutes are a key communication, reporting and traceability tool, in order to keep people informed and up to date with the current state of the development process. The STEP development team(s) hosts several international meetings such as the ISO TC184/SC4 or PDES workshops during which the different stakeholders meet face-to-face to discuss past, current, and future developments.  These meetings are held twice a year and STEP experts cannot always participate to all the international meetings. Meetings minutes are taken during both the ISO and PDES meetings, and they are shared with the participants, often by emails. These minutes are not necessarily very detailed and easily accessible by all the STEP community. Moreover, the meeting minutes are not written according to a formal template. Therefore, implementing a formal model for taking minutes would make it possible to link the decisions and the actions taken during the meetings to the tasks or bugs in Jira. This formal model should also facilitate the understanding of the conduct of the meeting for the people unable to attend.</w:t>
+      </w:r>
+    </w:p>
+    <w:p>
+      <w:pPr>
+        <w:jc w:val="both"/>
         <w:rPr>
           <w:rFonts w:eastAsia="Times New Roman" w:cs="Times New Roman"/>
           <w:color w:val="000000" w:themeColor="text1"/>
           <w:szCs w:val="24"/>
         </w:rPr>
-        <w:t>and working</w:t>
-      </w:r>
+      </w:pPr>
       <w:r>
         <w:rPr>
           <w:rFonts w:eastAsia="Times New Roman" w:cs="Times New Roman"/>
           <w:color w:val="000000" w:themeColor="text1"/>
           <w:szCs w:val="24"/>
         </w:rPr>
-        <w:t xml:space="preserve"> in different teams in parallel, making it challenging for the different actors to keep track of all ongoing activities and decisions </w:t>
+        <w:t xml:space="preserve">Furthermore, integrating Agile principles with requirements and minutes management into the standard development process requires the use of multiple tools on top of the many different tools used to develop, implement, and maintain an information standard. Working with all of these different tools and technologies means that the development team needs to ensure that there is a proper integration model in place. Indeed, there is often no formal integration model to ensure perfect interoperability and integration between all of these technologies and tools. In the STEP environment, the tools integration situation is even more complex due to STEP complexity, lifespan, and the use of bespoke tools and technologies. STEP development began decades ago, and its range has expanded a lot over the past few years. With the continuous emergence of new technologies, the tools used for STEP development have changed since its creation. There are two types of integration to implement for STEP: on the one hand, the integration between the old and the current technologies. Regarding the first integration, some legacy data need to be migrated in the technologies currently used. On the other hand, the integration between the tools used to implement STEP and the Agile management tools. The tools chosen to implement the </w:t>
       </w:r>
       <w:r>
         <w:rPr>
@@ -10501,482 +10349,411 @@
           <w:color w:val="000000" w:themeColor="text1"/>
           <w:szCs w:val="24"/>
         </w:rPr>
-        <w:t>made. In</w:t>
-      </w:r>
+        <w:lastRenderedPageBreak/>
+        <w:t>Agile method in the STEP development should be able to easily collaborate with the tools currently used.  </w:t>
+      </w:r>
+    </w:p>
+    <w:p>
+      <w:pPr>
+        <w:rPr>
+          <w:rFonts w:cs="Times New Roman"/>
+          <w:color w:val="000000" w:themeColor="text1"/>
+          <w:szCs w:val="24"/>
+        </w:rPr>
+      </w:pPr>
       <w:r>
         <w:rPr>
           <w:rFonts w:eastAsia="Times New Roman" w:cs="Times New Roman"/>
           <w:color w:val="000000" w:themeColor="text1"/>
           <w:szCs w:val="24"/>
         </w:rPr>
-        <w:t xml:space="preserve"> this context, these minutes are a key communication, reporting and traceability tool, in order to keep people informed and up to date with the current state of the development process. The STEP development team(s) hosts several international meetings such as the ISO TC184/SC4 or PDES workshops during which the different stakeholders meet face-to-face to discuss past, current, and future developments.  These meetings are held twice a year and STEP experts cannot always participate to all the international meetings. Meetings minutes are taken during both the ISO and PDES meetings, and they are shared with the participants, often by emails. These minutes are not necessarily very detailed and easily accessible by all the STEP community. Moreover, the meeting minutes are not written according to a formal template. Therefore, implementing a formal model for taking minutes would make it possible to link the decisions and the actions taken during the meetings to the tasks or bugs in Jira. This formal model should also facilitate the understanding of the conduct of the meeting for the people unable to attend.</w:t>
-      </w:r>
+        <w:t>Finally, the standard development process is not the same as usual IT projects process. Indeed, the development of a standard relies on the voluntary contributions of the members of the WG. The people and resources available vary, which makes the development process more irregular than in standard Agile projects, in which the development team is dedicated to the project full-time. Besides, standard experts are geographically dispersed and with the time difference, everybody is working according to their time zones, which can make it difficult to adopt some of the Agile practices. Without a full-time development team, the Agile sprint can’t be as regular and intense as normal Agile projects sprints, which means that in the case of the standards development, there are challenges that we still need to work on to ensure that the Agile method can meet all their needs and constraints.</w:t>
+      </w:r>
+    </w:p>
+    <w:p/>
+    <w:p>
+      <w:pPr>
+        <w:pStyle w:val="Heading3"/>
+      </w:pPr>
+      <w:bookmarkStart w:id="103" w:name="_Toc20985303"/>
+      <w:r>
+        <w:t>Solutions</w:t>
+      </w:r>
+      <w:bookmarkEnd w:id="103"/>
     </w:p>
     <w:p>
       <w:pPr>
         <w:jc w:val="both"/>
         <w:rPr>
-          <w:rFonts w:eastAsia="Times New Roman" w:cs="Times New Roman"/>
-          <w:color w:val="000000" w:themeColor="text1"/>
-          <w:szCs w:val="24"/>
-        </w:rPr>
-      </w:pPr>
-      <w:r>
-        <w:rPr>
-          <w:rFonts w:eastAsia="Times New Roman" w:cs="Times New Roman"/>
-          <w:color w:val="000000" w:themeColor="text1"/>
-          <w:szCs w:val="24"/>
-        </w:rPr>
-        <w:t xml:space="preserve">Furthermore, integrating Agile principles with requirements and minutes management into the standard development process requires the use of multiple tools on top of the many different tools used to develop, implement, and maintain an information standard. Working with all of these different tools and technologies means that the development team needs to ensure that there is a proper integration model in place. Indeed, there is often no formal integration model to ensure perfect interoperability and integration between all of these technologies and tools. In the STEP environment, the tools integration situation is even more complex due to STEP complexity, lifespan, and the use of bespoke tools and technologies. STEP development began decades ago, and its range has expanded a lot over the past few years. With the continuous emergence of new technologies, the tools used for STEP development have changed since its creation. There are two types of integration to implement for STEP: on the one hand, the integration between the old and the current technologies. Regarding the first integration, some legacy data need to be migrated in the technologies currently used. On the other hand, the integration between the tools used to implement STEP and the Agile management tools. The tools chosen to implement the </w:t>
-      </w:r>
-      <w:r>
-        <w:rPr>
-          <w:rFonts w:eastAsia="Times New Roman" w:cs="Times New Roman"/>
-          <w:color w:val="000000" w:themeColor="text1"/>
+          <w:rFonts w:cs="Times New Roman"/>
+          <w:color w:val="0000FF"/>
+          <w:szCs w:val="24"/>
+        </w:rPr>
+      </w:pPr>
+      <w:r>
+        <w:rPr>
+          <w:rFonts w:cs="Times New Roman"/>
+          <w:color w:val="0000FF"/>
+          <w:szCs w:val="24"/>
+        </w:rPr>
+        <w:t xml:space="preserve">One of the most important principles of agile, and specifically the Scaled </w:t>
+      </w:r>
+      <w:proofErr w:type="spellStart"/>
+      <w:r>
+        <w:rPr>
+          <w:rFonts w:cs="Times New Roman"/>
+          <w:color w:val="0000FF"/>
+          <w:szCs w:val="24"/>
+        </w:rPr>
+        <w:t>Agile’s</w:t>
+      </w:r>
+      <w:proofErr w:type="spellEnd"/>
+      <w:r>
+        <w:rPr>
+          <w:rFonts w:cs="Times New Roman"/>
+          <w:color w:val="0000FF"/>
+          <w:szCs w:val="24"/>
+        </w:rPr>
+        <w:t xml:space="preserve"> SAFe framework, is Continuous Delivery. Continuous Delivery can be considered as three independent yet related phases: Continuous Exploration, Continuous Integration and Continuous Deployment.</w:t>
+      </w:r>
+    </w:p>
+    <w:p>
+      <w:pPr>
+        <w:pStyle w:val="Heading4"/>
+        <w:rPr>
+          <w:i/>
+          <w:color w:val="0000FF"/>
+        </w:rPr>
+      </w:pPr>
+      <w:r>
+        <w:rPr>
+          <w:i/>
+        </w:rPr>
+        <w:t>Continuous</w:t>
+      </w:r>
+      <w:r>
+        <w:rPr>
+          <w:i/>
+          <w:color w:val="0000FF"/>
+        </w:rPr>
+        <w:t xml:space="preserve"> </w:t>
+      </w:r>
+      <w:r>
+        <w:rPr>
+          <w:i/>
+        </w:rPr>
+        <w:t>Exploration</w:t>
+      </w:r>
+    </w:p>
+    <w:p>
+      <w:pPr>
+        <w:jc w:val="both"/>
+        <w:rPr>
+          <w:rFonts w:cs="Times New Roman"/>
+          <w:color w:val="0000FF"/>
+          <w:szCs w:val="24"/>
+        </w:rPr>
+      </w:pPr>
+      <w:r>
+        <w:rPr>
+          <w:rFonts w:cs="Times New Roman"/>
+          <w:color w:val="0000FF"/>
+          <w:szCs w:val="24"/>
+        </w:rPr>
+        <w:t xml:space="preserve">Continuous Exploration [CE], as defined by Scaled Agile, is a “process that fosters innovation and builds alignment on what should be built.” </w:t>
+      </w:r>
+      <w:r>
+        <w:rPr>
+          <w:rFonts w:cs="Times New Roman"/>
+          <w:color w:val="C00000"/>
+          <w:szCs w:val="24"/>
+        </w:rPr>
+        <w:fldChar w:fldCharType="begin"/>
+      </w:r>
+      <w:r>
+        <w:rPr>
+          <w:rFonts w:cs="Times New Roman"/>
+          <w:color w:val="C00000"/>
+          <w:szCs w:val="24"/>
+        </w:rPr>
+        <w:instrText xml:space="preserve"> ADDIN ZOTERO_ITEM CSL_CITATION {"citationID":"rYlbywi3","properties":{"formattedCitation":"(\\uc0\\u8220{}Continuous Exploration \\uc0\\u8211{} Scaled Agile Framework,\\uc0\\u8221{} 2018)","plainCitation":"(“Continuous Exploration – Scaled Agile Framework,” 2018)","noteIndex":0},"citationItems":[{"id":3168,"uris":["http://zotero.org/groups/2283838/items/A8A7PYJ4"],"uri":["http://zotero.org/groups/2283838/items/A8A7PYJ4"],"itemData":{"id":3168,"type":"webpage","title":"Continuous Exploration – Scaled Agile Framework","URL":"https://www.scaledagileframework.com/continuous-exploration/","issued":{"date-parts":[["2018"]]},"accessed":{"date-parts":[["2019",7,19]]}}}],"schema":"https://github.com/citation-style-language/schema/raw/master/csl-citation.json"} </w:instrText>
+      </w:r>
+      <w:r>
+        <w:rPr>
+          <w:rFonts w:cs="Times New Roman"/>
+          <w:color w:val="C00000"/>
+          <w:szCs w:val="24"/>
+        </w:rPr>
+        <w:fldChar w:fldCharType="separate"/>
+      </w:r>
+      <w:r>
+        <w:rPr>
+          <w:rFonts w:cs="Times New Roman"/>
+          <w:color w:val="C00000"/>
+          <w:szCs w:val="24"/>
+        </w:rPr>
+        <w:t>(“Continuous Exploration – Scaled Agile Framework,” 2018)</w:t>
+      </w:r>
+      <w:r>
+        <w:rPr>
+          <w:rFonts w:cs="Times New Roman"/>
+          <w:color w:val="C00000"/>
+          <w:szCs w:val="24"/>
+        </w:rPr>
+        <w:fldChar w:fldCharType="end"/>
+      </w:r>
+      <w:r>
+        <w:rPr>
+          <w:rFonts w:cs="Times New Roman"/>
+          <w:color w:val="0000FF"/>
+          <w:szCs w:val="24"/>
+        </w:rPr>
+        <w:t xml:space="preserve"> CE is when the customers and team members express new ideas, refined and prioritized in the backlog. The final alignment comes during the PI Planning event.</w:t>
+      </w:r>
+    </w:p>
+    <w:p>
+      <w:pPr>
+        <w:jc w:val="both"/>
+        <w:rPr>
+          <w:rFonts w:cs="Times New Roman"/>
+          <w:color w:val="00B050"/>
+          <w:szCs w:val="24"/>
+        </w:rPr>
+      </w:pPr>
+    </w:p>
+    <w:p>
+      <w:pPr>
+        <w:jc w:val="both"/>
+        <w:rPr>
+          <w:rFonts w:cs="Times New Roman"/>
+          <w:color w:val="00B050"/>
+          <w:szCs w:val="24"/>
+        </w:rPr>
+      </w:pPr>
+      <w:r>
+        <w:rPr>
+          <w:rFonts w:cs="Times New Roman"/>
+          <w:color w:val="00B050"/>
+          <w:szCs w:val="24"/>
+        </w:rPr>
+        <w:t xml:space="preserve">Some ISO 10303 STEP standards [e.g., AP242, AP209, AP210] are developed in a second-generation version control system called CVS. Recently, the development community has migrated to a third-generation version control system called GIT and integrates with KANBANs and advanced communications tools like </w:t>
+      </w:r>
+      <w:proofErr w:type="spellStart"/>
+      <w:r>
+        <w:rPr>
+          <w:rFonts w:cs="Times New Roman"/>
+          <w:color w:val="00B050"/>
+          <w:szCs w:val="24"/>
+        </w:rPr>
+        <w:t>ChatOps</w:t>
+      </w:r>
+      <w:proofErr w:type="spellEnd"/>
+      <w:r>
+        <w:rPr>
+          <w:rFonts w:cs="Times New Roman"/>
+          <w:color w:val="00B050"/>
+          <w:szCs w:val="24"/>
+        </w:rPr>
+        <w:t>. This can help agile teams rapidly explore new ideas, validating their ability to integrate while not disrupting the production system or branch line. GIT Branching is a key enabler as the previous generation of source code management did not provide collaboration or development areas.</w:t>
+      </w:r>
+    </w:p>
+    <w:p>
+      <w:pPr>
+        <w:pStyle w:val="Heading4"/>
+        <w:rPr>
+          <w:i/>
+        </w:rPr>
+      </w:pPr>
+      <w:r>
+        <w:rPr>
+          <w:i/>
+        </w:rPr>
+        <w:t>Continuous Integration</w:t>
+      </w:r>
+    </w:p>
+    <w:p>
+      <w:pPr>
+        <w:jc w:val="both"/>
+        <w:rPr>
+          <w:rFonts w:cs="Times New Roman"/>
+          <w:color w:val="0000FF"/>
+          <w:szCs w:val="24"/>
+        </w:rPr>
+      </w:pPr>
+      <w:r>
+        <w:rPr>
+          <w:rFonts w:cs="Times New Roman"/>
+          <w:color w:val="0000FF"/>
+          <w:szCs w:val="24"/>
+        </w:rPr>
+        <w:t>Continuous Integration [CI], as defined by Scaled Agile, is a process of developing and integrating in a continuous flow. This will include tasks such as developing, testing, integrating and validating in an environment before production release.</w:t>
+      </w:r>
+      <w:r>
+        <w:rPr>
+          <w:rFonts w:cs="Times New Roman"/>
+          <w:color w:val="C00000"/>
+          <w:szCs w:val="24"/>
+        </w:rPr>
+        <w:t xml:space="preserve"> </w:t>
+      </w:r>
+      <w:r>
+        <w:rPr>
+          <w:rFonts w:cs="Times New Roman"/>
+          <w:color w:val="C00000"/>
+          <w:szCs w:val="24"/>
+        </w:rPr>
+        <w:fldChar w:fldCharType="begin"/>
+      </w:r>
+      <w:r>
+        <w:rPr>
+          <w:rFonts w:cs="Times New Roman"/>
+          <w:color w:val="C00000"/>
+          <w:szCs w:val="24"/>
+        </w:rPr>
+        <w:instrText xml:space="preserve"> ADDIN ZOTERO_ITEM CSL_CITATION {"citationID":"fX673WLp","properties":{"formattedCitation":"(\\uc0\\u8220{}Continuous Integration \\uc0\\u8211{} Scaled Agile Framework,\\uc0\\u8221{} 2018)","plainCitation":"(“Continuous Integration – Scaled Agile Framework,” 2018)","noteIndex":0},"citationItems":[{"id":3170,"uris":["http://zotero.org/groups/2283838/items/EXK3RMJC"],"uri":["http://zotero.org/groups/2283838/items/EXK3RMJC"],"itemData":{"id":3170,"type":"webpage","title":"Continuous Integration – Scaled Agile Framework","URL":"https://www.scaledagileframework.com/continuous-integration/","issued":{"date-parts":[["2018"]]},"accessed":{"date-parts":[["2019",7,19]]}}}],"schema":"https://github.com/citation-style-language/schema/raw/master/csl-citation.json"} </w:instrText>
+      </w:r>
+      <w:r>
+        <w:rPr>
+          <w:rFonts w:cs="Times New Roman"/>
+          <w:color w:val="C00000"/>
+          <w:szCs w:val="24"/>
+        </w:rPr>
+        <w:fldChar w:fldCharType="separate"/>
+      </w:r>
+      <w:r>
+        <w:rPr>
+          <w:rFonts w:cs="Times New Roman"/>
+          <w:color w:val="C00000"/>
+          <w:szCs w:val="24"/>
+        </w:rPr>
+        <w:t>(“Continuous Integration – Scaled Agile Framework,” 2018)</w:t>
+      </w:r>
+      <w:r>
+        <w:rPr>
+          <w:rFonts w:cs="Times New Roman"/>
+          <w:color w:val="C00000"/>
+          <w:szCs w:val="24"/>
+        </w:rPr>
+        <w:fldChar w:fldCharType="end"/>
+      </w:r>
+    </w:p>
+    <w:p>
+      <w:pPr>
+        <w:jc w:val="both"/>
+        <w:rPr>
+          <w:rFonts w:cs="Times New Roman"/>
+          <w:color w:val="0000FF"/>
+          <w:szCs w:val="24"/>
+        </w:rPr>
+      </w:pPr>
+    </w:p>
+    <w:p>
+      <w:pPr>
+        <w:jc w:val="both"/>
+        <w:rPr>
+          <w:rFonts w:cs="Times New Roman"/>
+          <w:color w:val="00B050"/>
+          <w:szCs w:val="24"/>
+        </w:rPr>
+      </w:pPr>
+      <w:r>
+        <w:rPr>
+          <w:rFonts w:cs="Times New Roman"/>
+          <w:color w:val="0000FF"/>
+          <w:szCs w:val="24"/>
+        </w:rPr>
+        <w:t xml:space="preserve">CI is made possible with software development best practices that include version control, automated testing, and build automation. There are many choices in the industry such as </w:t>
+      </w:r>
+      <w:proofErr w:type="spellStart"/>
+      <w:r>
+        <w:rPr>
+          <w:rFonts w:cs="Times New Roman"/>
+          <w:color w:val="0000FF"/>
+          <w:szCs w:val="24"/>
+        </w:rPr>
+        <w:t>Bitbucket</w:t>
+      </w:r>
+      <w:proofErr w:type="spellEnd"/>
+      <w:r>
+        <w:rPr>
+          <w:rFonts w:cs="Times New Roman"/>
+          <w:color w:val="0000FF"/>
+          <w:szCs w:val="24"/>
+        </w:rPr>
+        <w:t xml:space="preserve">/Bamboo, Jenkins, AWS </w:t>
+      </w:r>
+      <w:proofErr w:type="spellStart"/>
+      <w:r>
+        <w:rPr>
+          <w:rFonts w:cs="Times New Roman"/>
+          <w:color w:val="0000FF"/>
+          <w:szCs w:val="24"/>
+        </w:rPr>
+        <w:t>CodePipeline</w:t>
+      </w:r>
+      <w:proofErr w:type="spellEnd"/>
+      <w:r>
+        <w:rPr>
+          <w:rFonts w:cs="Times New Roman"/>
+          <w:color w:val="0000FF"/>
+          <w:szCs w:val="24"/>
+        </w:rPr>
+        <w:t xml:space="preserve">, and </w:t>
+      </w:r>
+      <w:proofErr w:type="spellStart"/>
+      <w:r>
+        <w:rPr>
+          <w:rFonts w:cs="Times New Roman"/>
+          <w:color w:val="0000FF"/>
+          <w:szCs w:val="24"/>
+        </w:rPr>
+        <w:t>Gitlab</w:t>
+      </w:r>
+      <w:proofErr w:type="spellEnd"/>
+      <w:r>
+        <w:rPr>
+          <w:rFonts w:cs="Times New Roman"/>
+          <w:color w:val="00B050"/>
+          <w:szCs w:val="24"/>
+        </w:rPr>
+        <w:t xml:space="preserve">. </w:t>
+      </w:r>
+    </w:p>
+    <w:p>
+      <w:pPr>
+        <w:jc w:val="both"/>
+        <w:rPr>
+          <w:rFonts w:cs="Times New Roman"/>
+          <w:color w:val="00B050"/>
+          <w:szCs w:val="24"/>
+        </w:rPr>
+      </w:pPr>
+    </w:p>
+    <w:p>
+      <w:pPr>
+        <w:jc w:val="both"/>
+        <w:rPr>
+          <w:rFonts w:cs="Times New Roman"/>
+          <w:color w:val="00B050"/>
+          <w:szCs w:val="24"/>
+        </w:rPr>
+      </w:pPr>
+      <w:r>
+        <w:rPr>
+          <w:rFonts w:cs="Times New Roman"/>
+          <w:color w:val="00B050"/>
+          <w:szCs w:val="24"/>
+        </w:rPr>
+        <w:t xml:space="preserve">To take advantage of the CI capabilities, the development environment must move to a third-generation version control system based on GIT technology. The new tools will allow for continuous exploration as well as continuous integration via the decentralized and </w:t>
+      </w:r>
+      <w:r>
+        <w:rPr>
+          <w:rFonts w:cs="Times New Roman"/>
+          <w:color w:val="00B050"/>
           <w:szCs w:val="24"/>
         </w:rPr>
         <w:lastRenderedPageBreak/>
-        <w:t>Agile method in the STEP development should be able to easily collaborate with the tools currently used.  </w:t>
-      </w:r>
-    </w:p>
-    <w:p>
-      <w:pPr>
-        <w:rPr>
-          <w:rFonts w:cs="Times New Roman"/>
-          <w:color w:val="000000" w:themeColor="text1"/>
-          <w:szCs w:val="24"/>
-        </w:rPr>
-      </w:pPr>
-      <w:r>
-        <w:rPr>
-          <w:rFonts w:eastAsia="Times New Roman" w:cs="Times New Roman"/>
-          <w:color w:val="000000" w:themeColor="text1"/>
-          <w:szCs w:val="24"/>
-        </w:rPr>
-        <w:t>Finally, the standard development process is not the same as usual IT projects process. Indeed, the development of a standard relies on the voluntary contributions of the members of the WG. The people and resources available vary, which makes the development process more irregular than in standard Agile projects, in which the development team is dedicated to the project full-time. Besides, standard experts are geographically dispersed and with the time difference, everybody is working according to their time zones, which can make it difficult to adopt some of the Agile practices. Without a full-time development team, the Agile sprint can’t be as regular and intense as normal Agile projects sprints, which means that in the case of the standards development, there are challenges that we still need to work on to ensure that the Agile method can meet all their needs and constraints.</w:t>
-      </w:r>
-    </w:p>
-    <w:p/>
-    <w:p>
-      <w:pPr>
-        <w:pStyle w:val="Heading3"/>
-      </w:pPr>
-      <w:bookmarkStart w:id="99" w:name="_Toc20985303"/>
-      <w:r>
-        <w:t>Solutions</w:t>
-      </w:r>
-      <w:bookmarkEnd w:id="99"/>
-    </w:p>
-    <w:p>
-      <w:pPr>
-        <w:jc w:val="both"/>
-        <w:rPr>
-          <w:rFonts w:cs="Times New Roman"/>
-          <w:color w:val="0000FF"/>
-          <w:szCs w:val="24"/>
-        </w:rPr>
-      </w:pPr>
-      <w:r>
-        <w:rPr>
-          <w:rFonts w:cs="Times New Roman"/>
-          <w:color w:val="0000FF"/>
-          <w:szCs w:val="24"/>
-        </w:rPr>
-        <w:t xml:space="preserve">One of the most important principles of agile, and specifically the Scaled </w:t>
-      </w:r>
-      <w:proofErr w:type="spellStart"/>
-      <w:r>
-        <w:rPr>
-          <w:rFonts w:cs="Times New Roman"/>
-          <w:color w:val="0000FF"/>
-          <w:szCs w:val="24"/>
-        </w:rPr>
-        <w:t>Agile’s</w:t>
-      </w:r>
-      <w:proofErr w:type="spellEnd"/>
-      <w:r>
-        <w:rPr>
-          <w:rFonts w:cs="Times New Roman"/>
-          <w:color w:val="0000FF"/>
-          <w:szCs w:val="24"/>
-        </w:rPr>
-        <w:t xml:space="preserve"> </w:t>
-      </w:r>
-      <w:proofErr w:type="spellStart"/>
-      <w:r>
-        <w:rPr>
-          <w:rFonts w:cs="Times New Roman"/>
-          <w:color w:val="0000FF"/>
-          <w:szCs w:val="24"/>
-        </w:rPr>
-        <w:t>SAFe</w:t>
-      </w:r>
-      <w:proofErr w:type="spellEnd"/>
-      <w:r>
-        <w:rPr>
-          <w:rFonts w:cs="Times New Roman"/>
-          <w:color w:val="0000FF"/>
-          <w:szCs w:val="24"/>
-        </w:rPr>
-        <w:t xml:space="preserve"> framework, is Continuous Delivery. Continuous Delivery can be considered as three independent yet related phases: Continuous Exploration, Continuous Integration and Continuous Deployment.</w:t>
-      </w:r>
-    </w:p>
-    <w:p>
-      <w:pPr>
-        <w:pStyle w:val="Heading4"/>
-        <w:rPr>
-          <w:i/>
-          <w:color w:val="0000FF"/>
-        </w:rPr>
-      </w:pPr>
-      <w:r>
-        <w:rPr>
-          <w:i/>
-        </w:rPr>
-        <w:t>Continuous</w:t>
-      </w:r>
-      <w:r>
-        <w:rPr>
-          <w:i/>
-          <w:color w:val="0000FF"/>
-        </w:rPr>
-        <w:t xml:space="preserve"> </w:t>
-      </w:r>
-      <w:r>
-        <w:rPr>
-          <w:i/>
-        </w:rPr>
-        <w:t>Exploration</w:t>
-      </w:r>
-    </w:p>
-    <w:p>
-      <w:pPr>
-        <w:jc w:val="both"/>
-        <w:rPr>
-          <w:rFonts w:cs="Times New Roman"/>
-          <w:color w:val="0000FF"/>
-          <w:szCs w:val="24"/>
-        </w:rPr>
-      </w:pPr>
-      <w:r>
-        <w:rPr>
-          <w:rFonts w:cs="Times New Roman"/>
-          <w:color w:val="0000FF"/>
-          <w:szCs w:val="24"/>
-        </w:rPr>
-        <w:t xml:space="preserve">Continuous Exploration [CE], as defined by Scaled Agile, is a “process that fosters innovation and builds alignment on what should be built.” </w:t>
-      </w:r>
-      <w:r>
-        <w:rPr>
-          <w:rFonts w:cs="Times New Roman"/>
-          <w:color w:val="C00000"/>
-          <w:szCs w:val="24"/>
-        </w:rPr>
-        <w:fldChar w:fldCharType="begin"/>
-      </w:r>
-      <w:r>
-        <w:rPr>
-          <w:rFonts w:cs="Times New Roman"/>
-          <w:color w:val="C00000"/>
-          <w:szCs w:val="24"/>
-        </w:rPr>
-        <w:instrText xml:space="preserve"> ADDIN ZOTERO_ITEM CSL_CITATION {"citationID":"rYlbywi3","properties":{"formattedCitation":"(\\uc0\\u8220{}Continuous Exploration \\uc0\\u8211{} Scaled Agile Framework,\\uc0\\u8221{} 2018)","plainCitation":"(“Continuous Exploration – Scaled Agile Framework,” 2018)","noteIndex":0},"citationItems":[{"id":3168,"uris":["http://zotero.org/groups/2283838/items/A8A7PYJ4"],"uri":["http://zotero.org/groups/2283838/items/A8A7PYJ4"],"itemData":{"id":3168,"type":"webpage","title":"Continuous Exploration – Scaled Agile Framework","URL":"https://www.scaledagileframework.com/continuous-exploration/","issued":{"date-parts":[["2018"]]},"accessed":{"date-parts":[["2019",7,19]]}}}],"schema":"https://github.com/citation-style-language/schema/raw/master/csl-citation.json"} </w:instrText>
-      </w:r>
-      <w:r>
-        <w:rPr>
-          <w:rFonts w:cs="Times New Roman"/>
-          <w:color w:val="C00000"/>
-          <w:szCs w:val="24"/>
-        </w:rPr>
-        <w:fldChar w:fldCharType="separate"/>
-      </w:r>
-      <w:r>
-        <w:rPr>
-          <w:rFonts w:cs="Times New Roman"/>
-          <w:color w:val="C00000"/>
-          <w:szCs w:val="24"/>
-        </w:rPr>
-        <w:t>(“Continuous Exploration – Scaled Agile Framework,” 2018)</w:t>
-      </w:r>
-      <w:r>
-        <w:rPr>
-          <w:rFonts w:cs="Times New Roman"/>
-          <w:color w:val="C00000"/>
-          <w:szCs w:val="24"/>
-        </w:rPr>
-        <w:fldChar w:fldCharType="end"/>
-      </w:r>
-      <w:r>
-        <w:rPr>
-          <w:rFonts w:cs="Times New Roman"/>
-          <w:color w:val="0000FF"/>
-          <w:szCs w:val="24"/>
-        </w:rPr>
-        <w:t xml:space="preserve"> CE is when the customers and team members express new ideas, refined and prioritized in the backlog. The final alignment comes during the PI Planning event.</w:t>
-      </w:r>
-    </w:p>
-    <w:p>
-      <w:pPr>
-        <w:jc w:val="both"/>
-        <w:rPr>
-          <w:rFonts w:cs="Times New Roman"/>
-          <w:color w:val="00B050"/>
-          <w:szCs w:val="24"/>
-        </w:rPr>
-      </w:pPr>
-    </w:p>
-    <w:p>
-      <w:pPr>
-        <w:jc w:val="both"/>
-        <w:rPr>
-          <w:rFonts w:cs="Times New Roman"/>
-          <w:color w:val="00B050"/>
-          <w:szCs w:val="24"/>
-        </w:rPr>
-      </w:pPr>
-      <w:r>
-        <w:rPr>
-          <w:rFonts w:cs="Times New Roman"/>
-          <w:color w:val="00B050"/>
-          <w:szCs w:val="24"/>
-        </w:rPr>
-        <w:t xml:space="preserve">Some ISO 10303 STEP standards [e.g., AP242, AP209, AP210] are developed in a second-generation version control system called CVS. Recently, the development community has migrated to a third-generation version control system called GIT and integrates with KANBANs and advanced communications tools like </w:t>
-      </w:r>
-      <w:proofErr w:type="spellStart"/>
-      <w:r>
-        <w:rPr>
-          <w:rFonts w:cs="Times New Roman"/>
-          <w:color w:val="00B050"/>
-          <w:szCs w:val="24"/>
-        </w:rPr>
-        <w:t>ChatOps</w:t>
-      </w:r>
-      <w:proofErr w:type="spellEnd"/>
-      <w:r>
-        <w:rPr>
-          <w:rFonts w:cs="Times New Roman"/>
-          <w:color w:val="00B050"/>
-          <w:szCs w:val="24"/>
-        </w:rPr>
-        <w:t>. This can help agile teams rapidly explore new ideas, validating their ability to integrate while not disrupting the production system or branch line. GIT Branching is a key enabler as the previous generation of source code management did not provide collaboration or development areas.</w:t>
-      </w:r>
-    </w:p>
-    <w:p>
-      <w:pPr>
-        <w:pStyle w:val="Heading4"/>
-        <w:rPr>
-          <w:i/>
-        </w:rPr>
-      </w:pPr>
-      <w:r>
-        <w:rPr>
-          <w:i/>
-        </w:rPr>
-        <w:t>Continuous Integration</w:t>
-      </w:r>
-    </w:p>
-    <w:p>
-      <w:pPr>
-        <w:jc w:val="both"/>
-        <w:rPr>
-          <w:rFonts w:cs="Times New Roman"/>
-          <w:color w:val="0000FF"/>
-          <w:szCs w:val="24"/>
-        </w:rPr>
-      </w:pPr>
-      <w:r>
-        <w:rPr>
-          <w:rFonts w:cs="Times New Roman"/>
-          <w:color w:val="0000FF"/>
-          <w:szCs w:val="24"/>
-        </w:rPr>
-        <w:t>Continuous Integration [CI], as defined by Scaled Agile, is a process of developing and integrating in a continuous flow. This will include tasks such as developing, testing, integrating and validating in an environment before production release.</w:t>
-      </w:r>
-      <w:r>
-        <w:rPr>
-          <w:rFonts w:cs="Times New Roman"/>
-          <w:color w:val="C00000"/>
-          <w:szCs w:val="24"/>
-        </w:rPr>
-        <w:t xml:space="preserve"> </w:t>
-      </w:r>
-      <w:r>
-        <w:rPr>
-          <w:rFonts w:cs="Times New Roman"/>
-          <w:color w:val="C00000"/>
-          <w:szCs w:val="24"/>
-        </w:rPr>
-        <w:fldChar w:fldCharType="begin"/>
-      </w:r>
-      <w:r>
-        <w:rPr>
-          <w:rFonts w:cs="Times New Roman"/>
-          <w:color w:val="C00000"/>
-          <w:szCs w:val="24"/>
-        </w:rPr>
-        <w:instrText xml:space="preserve"> ADDIN ZOTERO_ITEM CSL_CITATION {"citationID":"fX673WLp","properties":{"formattedCitation":"(\\uc0\\u8220{}Continuous Integration \\uc0\\u8211{} Scaled Agile Framework,\\uc0\\u8221{} 2018)","plainCitation":"(“Continuous Integration – Scaled Agile Framework,” 2018)","noteIndex":0},"citationItems":[{"id":3170,"uris":["http://zotero.org/groups/2283838/items/EXK3RMJC"],"uri":["http://zotero.org/groups/2283838/items/EXK3RMJC"],"itemData":{"id":3170,"type":"webpage","title":"Continuous Integration – Scaled Agile Framework","URL":"https://www.scaledagileframework.com/continuous-integration/","issued":{"date-parts":[["2018"]]},"accessed":{"date-parts":[["2019",7,19]]}}}],"schema":"https://github.com/citation-style-language/schema/raw/master/csl-citation.json"} </w:instrText>
-      </w:r>
-      <w:r>
-        <w:rPr>
-          <w:rFonts w:cs="Times New Roman"/>
-          <w:color w:val="C00000"/>
-          <w:szCs w:val="24"/>
-        </w:rPr>
-        <w:fldChar w:fldCharType="separate"/>
-      </w:r>
-      <w:r>
-        <w:rPr>
-          <w:rFonts w:cs="Times New Roman"/>
-          <w:color w:val="C00000"/>
-          <w:szCs w:val="24"/>
-        </w:rPr>
-        <w:t>(“Continuous Integration – Scaled Agile Framework,” 2018)</w:t>
-      </w:r>
-      <w:r>
-        <w:rPr>
-          <w:rFonts w:cs="Times New Roman"/>
-          <w:color w:val="C00000"/>
-          <w:szCs w:val="24"/>
-        </w:rPr>
-        <w:fldChar w:fldCharType="end"/>
-      </w:r>
-    </w:p>
-    <w:p>
-      <w:pPr>
-        <w:jc w:val="both"/>
-        <w:rPr>
-          <w:rFonts w:cs="Times New Roman"/>
-          <w:color w:val="0000FF"/>
-          <w:szCs w:val="24"/>
-        </w:rPr>
-      </w:pPr>
-    </w:p>
-    <w:p>
-      <w:pPr>
-        <w:jc w:val="both"/>
-        <w:rPr>
-          <w:rFonts w:cs="Times New Roman"/>
-          <w:color w:val="00B050"/>
-          <w:szCs w:val="24"/>
-        </w:rPr>
-      </w:pPr>
-      <w:r>
-        <w:rPr>
-          <w:rFonts w:cs="Times New Roman"/>
-          <w:color w:val="0000FF"/>
-          <w:szCs w:val="24"/>
-        </w:rPr>
-        <w:t xml:space="preserve">CI is made possible with software development best practices that include version control, automated testing, and build automation. There are many choices in the industry such as </w:t>
-      </w:r>
-      <w:proofErr w:type="spellStart"/>
-      <w:r>
-        <w:rPr>
-          <w:rFonts w:cs="Times New Roman"/>
-          <w:color w:val="0000FF"/>
-          <w:szCs w:val="24"/>
-        </w:rPr>
-        <w:t>Bitbucket</w:t>
-      </w:r>
-      <w:proofErr w:type="spellEnd"/>
-      <w:r>
-        <w:rPr>
-          <w:rFonts w:cs="Times New Roman"/>
-          <w:color w:val="0000FF"/>
-          <w:szCs w:val="24"/>
-        </w:rPr>
-        <w:t xml:space="preserve">/Bamboo, Jenkins, AWS </w:t>
-      </w:r>
-      <w:proofErr w:type="spellStart"/>
-      <w:r>
-        <w:rPr>
-          <w:rFonts w:cs="Times New Roman"/>
-          <w:color w:val="0000FF"/>
-          <w:szCs w:val="24"/>
-        </w:rPr>
-        <w:t>CodePipeline</w:t>
-      </w:r>
-      <w:proofErr w:type="spellEnd"/>
-      <w:r>
-        <w:rPr>
-          <w:rFonts w:cs="Times New Roman"/>
-          <w:color w:val="0000FF"/>
-          <w:szCs w:val="24"/>
-        </w:rPr>
-        <w:t xml:space="preserve">, and </w:t>
-      </w:r>
-      <w:proofErr w:type="spellStart"/>
-      <w:r>
-        <w:rPr>
-          <w:rFonts w:cs="Times New Roman"/>
-          <w:color w:val="0000FF"/>
-          <w:szCs w:val="24"/>
-        </w:rPr>
-        <w:t>Gitlab</w:t>
-      </w:r>
-      <w:proofErr w:type="spellEnd"/>
-      <w:r>
-        <w:rPr>
-          <w:rFonts w:cs="Times New Roman"/>
-          <w:color w:val="00B050"/>
-          <w:szCs w:val="24"/>
-        </w:rPr>
-        <w:t xml:space="preserve">. </w:t>
-      </w:r>
-    </w:p>
-    <w:p>
-      <w:pPr>
-        <w:jc w:val="both"/>
-        <w:rPr>
-          <w:rFonts w:cs="Times New Roman"/>
-          <w:color w:val="00B050"/>
-          <w:szCs w:val="24"/>
-        </w:rPr>
-      </w:pPr>
-    </w:p>
-    <w:p>
-      <w:pPr>
-        <w:jc w:val="both"/>
-        <w:rPr>
-          <w:rFonts w:cs="Times New Roman"/>
-          <w:color w:val="00B050"/>
-          <w:szCs w:val="24"/>
-        </w:rPr>
-      </w:pPr>
-      <w:r>
-        <w:rPr>
-          <w:rFonts w:cs="Times New Roman"/>
-          <w:color w:val="00B050"/>
-          <w:szCs w:val="24"/>
-        </w:rPr>
-        <w:t xml:space="preserve">To take advantage of the CI capabilities, the development environment must move to a third-generation version control system based on GIT technology. The new tools will allow for continuous exploration as well as continuous integration via the decentralized and </w:t>
-      </w:r>
-      <w:r>
-        <w:rPr>
-          <w:rFonts w:cs="Times New Roman"/>
-          <w:color w:val="00B050"/>
-          <w:szCs w:val="24"/>
-        </w:rPr>
-        <w:lastRenderedPageBreak/>
-        <w:t xml:space="preserve">distributed architecture, commit before merge capabilities and integrated quality controls. A CI capability will allow standards developers to receive immediate feedback on the pass/failure of their commits by hooking in tools like EXPRESS Engine, JSDAI Compiles, Python scripts or ANT Builds. Immediate feedback will allow developers to fix the issue in the current iteration and not pass it to the end of the flow for someone else to address [in which case the resource may have moved on and not available]. Another feature of some of the CI tools, and really a requirement, is the connection to other issue/task management systems. Jobs can be triggered by lifecycle promotion of the issue/task and feedback so that everyone on the team can have a clear picture of status of the project deliverables. </w:t>
-      </w:r>
-      <w:commentRangeStart w:id="100"/>
-      <w:r>
-        <w:rPr>
-          <w:rFonts w:cs="Times New Roman"/>
-          <w:color w:val="00B050"/>
-          <w:szCs w:val="24"/>
-        </w:rPr>
-        <w:t>NOTE: The ISO 10303 Extended Architecture already makes use of GIT capabilities but has not developed a continuous integration pipeline for quality and integration automation.</w:t>
-      </w:r>
-      <w:commentRangeEnd w:id="100"/>
-      <w:r>
-        <w:rPr>
-          <w:rStyle w:val="CommentReference"/>
-          <w:rFonts w:cs="Times New Roman"/>
-          <w:sz w:val="24"/>
-          <w:szCs w:val="24"/>
-        </w:rPr>
-        <w:commentReference w:id="100"/>
+        <w:t>distributed architecture, commit before merge capabilities and integrated quality controls. A CI capability will allow standards developers to receive immediate feedback on the pass/failure of their commits by hooking in tools like EXPRESS Engine, JSDAI Compiles, Python scripts or ANT Builds. Immediate feedback will allow developers to fix the issue in the current iteration and not pass it to the end of the flow for someone else to address [in which case the resource may have moved on and not available]. Another feature of some of the CI tools, and really a requirement, is the connection to other issue/task management systems. Jobs can be triggered by lifecycle promotion of the issue/task and feedback so that everyone on the team can have a clear picture of status of the project deliverables. NOTE: The ISO 10303 Extended Architecture already makes use of GIT capabilities but has not developed a continuous integration pipeline for quality and integration automation.</w:t>
       </w:r>
     </w:p>
     <w:p>
@@ -11016,7 +10793,7 @@
           <v:shape id="_x0000_i1025" type="#_x0000_t75" alt="" style="width:3in;height:150pt;mso-width-percent:0;mso-height-percent:0;mso-width-percent:0;mso-height-percent:0" o:ole="">
             <v:imagedata r:id="rId23" o:title=""/>
           </v:shape>
-          <o:OLEObject Type="Embed" ProgID="Visio.Drawing.15" ShapeID="_x0000_i1025" DrawAspect="Content" ObjectID="_1631710177" r:id="rId24"/>
+          <o:OLEObject Type="Embed" ProgID="Visio.Drawing.15" ShapeID="_x0000_i1025" DrawAspect="Content" ObjectID="_1631944337" r:id="rId24"/>
         </w:object>
       </w:r>
     </w:p>
@@ -11028,7 +10805,7 @@
           <w:lang w:eastAsia="zh-CN"/>
         </w:rPr>
       </w:pPr>
-      <w:bookmarkStart w:id="101" w:name="_Toc15302580"/>
+      <w:bookmarkStart w:id="104" w:name="_Toc15302580"/>
       <w:r>
         <w:rPr>
           <w:b/>
@@ -11089,7 +10866,7 @@
       <w:r>
         <w:t>This is caption text for Fig. [6].</w:t>
       </w:r>
-      <w:bookmarkEnd w:id="101"/>
+      <w:bookmarkEnd w:id="104"/>
     </w:p>
     <w:p>
       <w:pPr>
@@ -11282,11 +11059,11 @@
           <w:numId w:val="1"/>
         </w:numPr>
       </w:pPr>
-      <w:bookmarkStart w:id="102" w:name="_Toc20985304"/>
+      <w:bookmarkStart w:id="105" w:name="_Toc20985304"/>
       <w:r>
         <w:t>Benefits</w:t>
       </w:r>
-      <w:bookmarkEnd w:id="102"/>
+      <w:bookmarkEnd w:id="105"/>
     </w:p>
     <w:p>
       <w:pPr>
@@ -11309,11 +11086,11 @@
       <w:pPr>
         <w:pStyle w:val="Heading2"/>
       </w:pPr>
-      <w:bookmarkStart w:id="103" w:name="_Toc20985305"/>
+      <w:bookmarkStart w:id="106" w:name="_Toc20985305"/>
       <w:r>
         <w:t>Benefits to MBS Developer</w:t>
       </w:r>
-      <w:bookmarkEnd w:id="103"/>
+      <w:bookmarkEnd w:id="106"/>
     </w:p>
     <w:p>
       <w:pPr>
@@ -11348,7 +11125,7 @@
           <w:szCs w:val="24"/>
         </w:rPr>
       </w:pPr>
-      <w:commentRangeStart w:id="104"/>
+      <w:commentRangeStart w:id="107"/>
       <w:r>
         <w:rPr>
           <w:rFonts w:cs="Times New Roman"/>
@@ -11357,12 +11134,12 @@
         </w:rPr>
         <w:t>Immediate feedback loop to detect and fix issues early</w:t>
       </w:r>
-      <w:commentRangeEnd w:id="104"/>
+      <w:commentRangeEnd w:id="107"/>
       <w:r>
         <w:rPr>
           <w:rStyle w:val="CommentReference"/>
         </w:rPr>
-        <w:commentReference w:id="104"/>
+        <w:commentReference w:id="107"/>
       </w:r>
     </w:p>
     <w:p>
@@ -11629,7 +11406,7 @@
         </w:rPr>
         <w:t xml:space="preserve"> A developer will no longer struggle with not having clear and complete requirements – thus </w:t>
       </w:r>
-      <w:commentRangeStart w:id="105"/>
+      <w:commentRangeStart w:id="108"/>
       <w:r>
         <w:rPr>
           <w:rFonts w:cs="Times New Roman"/>
@@ -11638,13 +11415,13 @@
         </w:rPr>
         <w:t>reducing rework and wasted time</w:t>
       </w:r>
-      <w:commentRangeEnd w:id="105"/>
-      <w:r>
-        <w:rPr>
-          <w:rFonts w:cs="Times New Roman"/>
-          <w:szCs w:val="24"/>
-        </w:rPr>
-        <w:commentReference w:id="105"/>
+      <w:commentRangeEnd w:id="108"/>
+      <w:r>
+        <w:rPr>
+          <w:rFonts w:cs="Times New Roman"/>
+          <w:szCs w:val="24"/>
+        </w:rPr>
+        <w:commentReference w:id="108"/>
       </w:r>
       <w:r>
         <w:rPr>
@@ -11691,14 +11468,14 @@
           <w:numId w:val="1"/>
         </w:numPr>
       </w:pPr>
-      <w:bookmarkStart w:id="106" w:name="_Toc20985306"/>
+      <w:bookmarkStart w:id="109" w:name="_Toc20985306"/>
       <w:r>
         <w:t>Benefit to Industry/</w:t>
       </w:r>
       <w:r>
         <w:t>Enterprise</w:t>
       </w:r>
-      <w:bookmarkEnd w:id="106"/>
+      <w:bookmarkEnd w:id="109"/>
     </w:p>
     <w:p>
       <w:pPr>
@@ -11735,19 +11512,19 @@
         </w:rPr>
         <w:t xml:space="preserve">As a contributor, organizations satisfy the need for MBS developers (technical/information modeling and domain experts), through funding and/or resources (i.e., experts). Reducing the complexity of the development process will alleviate the </w:t>
       </w:r>
-      <w:commentRangeStart w:id="107"/>
+      <w:commentRangeStart w:id="110"/>
       <w:r>
         <w:rPr>
           <w:rFonts w:eastAsia="Times New Roman" w:cs="Times New Roman"/>
         </w:rPr>
         <w:t xml:space="preserve">involvedness </w:t>
       </w:r>
-      <w:commentRangeEnd w:id="107"/>
+      <w:commentRangeEnd w:id="110"/>
       <w:r>
         <w:rPr>
           <w:rStyle w:val="CommentReference"/>
         </w:rPr>
-        <w:commentReference w:id="107"/>
+        <w:commentReference w:id="110"/>
       </w:r>
       <w:r>
         <w:rPr>
@@ -11755,19 +11532,19 @@
         </w:rPr>
         <w:t xml:space="preserve">and load of work performed by the MBS developers (as seen in 4.1). </w:t>
       </w:r>
-      <w:commentRangeStart w:id="108"/>
+      <w:commentRangeStart w:id="111"/>
       <w:r>
         <w:rPr>
           <w:rFonts w:eastAsia="Times New Roman" w:cs="Times New Roman"/>
         </w:rPr>
         <w:t xml:space="preserve">Consequently, this will minimize the funding and resources required to support the design, development, publishing and maintenance of MBSs. It offers industry the opportunity to reduce their interoperability support costs by optimizing efforts and (1) lowering their required contribution and/or (2) to expediting the delivery of MBSs while maintaining their level of contribution. </w:t>
       </w:r>
-      <w:commentRangeEnd w:id="108"/>
+      <w:commentRangeEnd w:id="111"/>
       <w:r>
         <w:rPr>
           <w:rStyle w:val="CommentReference"/>
         </w:rPr>
-        <w:commentReference w:id="108"/>
+        <w:commentReference w:id="111"/>
       </w:r>
       <w:r>
         <w:rPr>
@@ -11819,11 +11596,11 @@
           <w:numId w:val="1"/>
         </w:numPr>
       </w:pPr>
-      <w:bookmarkStart w:id="109" w:name="_Toc20985307"/>
+      <w:bookmarkStart w:id="112" w:name="_Toc20985307"/>
       <w:r>
         <w:t>Conclusion</w:t>
       </w:r>
-      <w:bookmarkEnd w:id="109"/>
+      <w:bookmarkEnd w:id="112"/>
     </w:p>
     <w:p>
       <w:pPr>
@@ -11862,9 +11639,9 @@
           <w:numId w:val="0"/>
         </w:numPr>
       </w:pPr>
-      <w:bookmarkStart w:id="110" w:name="_Toc20985308"/>
-      <w:commentRangeStart w:id="111"/>
-      <w:commentRangeStart w:id="112"/>
+      <w:bookmarkStart w:id="113" w:name="_Toc20985308"/>
+      <w:commentRangeStart w:id="114"/>
+      <w:commentRangeStart w:id="115"/>
       <w:r>
         <w:lastRenderedPageBreak/>
         <w:t>R</w:t>
@@ -11872,30 +11649,30 @@
       <w:r>
         <w:t>eferences</w:t>
       </w:r>
-      <w:commentRangeEnd w:id="111"/>
+      <w:commentRangeEnd w:id="114"/>
       <w:r>
         <w:rPr>
           <w:rStyle w:val="CommentReference"/>
           <w:rFonts w:asciiTheme="minorHAnsi" w:eastAsiaTheme="minorHAnsi" w:hAnsiTheme="minorHAnsi" w:cstheme="minorBidi"/>
           <w:b w:val="0"/>
         </w:rPr>
-        <w:commentReference w:id="111"/>
-      </w:r>
-      <w:commentRangeEnd w:id="112"/>
+        <w:commentReference w:id="114"/>
+      </w:r>
+      <w:commentRangeEnd w:id="115"/>
       <w:r>
         <w:rPr>
           <w:rStyle w:val="CommentReference"/>
           <w:rFonts w:eastAsiaTheme="minorHAnsi" w:cstheme="minorBidi"/>
           <w:b w:val="0"/>
         </w:rPr>
-        <w:commentReference w:id="112"/>
-      </w:r>
-      <w:bookmarkEnd w:id="110"/>
-    </w:p>
-    <w:bookmarkStart w:id="113" w:name="bookmark0"/>
-    <w:bookmarkStart w:id="114" w:name="bookmark1"/>
-    <w:bookmarkEnd w:id="113"/>
-    <w:bookmarkEnd w:id="114"/>
+        <w:commentReference w:id="115"/>
+      </w:r>
+      <w:bookmarkEnd w:id="113"/>
+    </w:p>
+    <w:bookmarkStart w:id="116" w:name="bookmark0"/>
+    <w:bookmarkStart w:id="117" w:name="bookmark1"/>
+    <w:bookmarkEnd w:id="116"/>
+    <w:bookmarkEnd w:id="117"/>
     <w:p>
       <w:pPr>
         <w:pStyle w:val="ReferenceList"/>
@@ -12300,12 +12077,12 @@
           <w:numId w:val="0"/>
         </w:numPr>
       </w:pPr>
-      <w:bookmarkStart w:id="115" w:name="_Toc20985309"/>
+      <w:bookmarkStart w:id="118" w:name="_Toc20985309"/>
       <w:r>
         <w:lastRenderedPageBreak/>
         <w:t>Appendix A: Supplemental Materials</w:t>
       </w:r>
-      <w:bookmarkEnd w:id="115"/>
+      <w:bookmarkEnd w:id="118"/>
     </w:p>
     <w:p>
       <w:pPr>
@@ -12322,6 +12099,7 @@
           <w:ilvl w:val="0"/>
           <w:numId w:val="32"/>
         </w:numPr>
+        <w:ind w:left="1080" w:hanging="720"/>
       </w:pPr>
       <w:r>
         <w:t>To add materials on standards development time-line analysis</w:t>
@@ -12334,6 +12112,7 @@
           <w:ilvl w:val="0"/>
           <w:numId w:val="32"/>
         </w:numPr>
+        <w:ind w:left="1080" w:hanging="720"/>
       </w:pPr>
       <w:r>
         <w:t xml:space="preserve">To add survey on standards development process </w:t>
@@ -12346,6 +12125,7 @@
           <w:ilvl w:val="0"/>
           <w:numId w:val="32"/>
         </w:numPr>
+        <w:ind w:left="1080" w:hanging="720"/>
       </w:pPr>
       <w:r>
         <w:t>To add survey on standards development tool-chain</w:t>
@@ -12359,14 +12139,14 @@
           <w:numId w:val="0"/>
         </w:numPr>
       </w:pPr>
-      <w:bookmarkStart w:id="116" w:name="_Toc20985310"/>
+      <w:bookmarkStart w:id="119" w:name="_Toc20985310"/>
       <w:r>
         <w:t xml:space="preserve">Appendix B: </w:t>
       </w:r>
       <w:r>
         <w:t>Term Bank</w:t>
       </w:r>
-      <w:bookmarkEnd w:id="116"/>
+      <w:bookmarkEnd w:id="119"/>
     </w:p>
     <w:p>
       <w:pPr>
@@ -12375,6 +12155,7 @@
           <w:ilvl w:val="0"/>
           <w:numId w:val="25"/>
         </w:numPr>
+        <w:ind w:left="1080" w:hanging="720"/>
       </w:pPr>
       <w:r>
         <w:t>Model-Based Standard – a standard based on and published as a model that can be reused or implemented directly within other software</w:t>
@@ -12383,53 +12164,384 @@
     <w:p>
       <w:pPr>
         <w:pStyle w:val="ReferenceList"/>
+        <w:ind w:left="1080" w:hanging="720"/>
+        <w:rPr>
+          <w:ins w:id="120" w:author="Sapp (US), Brandon" w:date="2019-10-07T08:59:00Z"/>
+        </w:rPr>
       </w:pPr>
       <w:r>
         <w:t xml:space="preserve">STEP </w:t>
       </w:r>
+      <w:bookmarkStart w:id="121" w:name="_GoBack"/>
+      <w:bookmarkEnd w:id="121"/>
     </w:p>
     <w:p>
       <w:pPr>
         <w:pStyle w:val="ReferenceList"/>
-      </w:pPr>
-      <w:r>
-        <w:t>Continuous Delivery</w:t>
-      </w:r>
+        <w:ind w:left="1080" w:hanging="720"/>
+        <w:rPr>
+          <w:ins w:id="122" w:author="Sapp (US), Brandon" w:date="2019-10-07T08:59:00Z"/>
+        </w:rPr>
+      </w:pPr>
+      <w:ins w:id="123" w:author="Sapp (US), Brandon" w:date="2019-10-07T08:59:00Z">
+        <w:r>
+          <w:t>ISO</w:t>
+        </w:r>
+      </w:ins>
     </w:p>
     <w:p>
       <w:pPr>
         <w:pStyle w:val="ReferenceList"/>
-      </w:pPr>
-      <w:r>
-        <w:t xml:space="preserve">Continuous </w:t>
-      </w:r>
-      <w:r>
-        <w:t>Exploration</w:t>
-      </w:r>
+        <w:ind w:left="1080" w:hanging="720"/>
+        <w:rPr>
+          <w:del w:id="124" w:author="Sapp (US), Brandon" w:date="2019-10-07T09:03:00Z"/>
+        </w:rPr>
+      </w:pPr>
     </w:p>
     <w:p>
       <w:pPr>
         <w:pStyle w:val="ReferenceList"/>
-      </w:pPr>
-      <w:r>
-        <w:t>Continuous Integration</w:t>
-      </w:r>
+        <w:ind w:left="1080" w:hanging="720"/>
+        <w:rPr>
+          <w:del w:id="125" w:author="Sapp (US), Brandon" w:date="2019-10-07T09:04:00Z"/>
+        </w:rPr>
+      </w:pPr>
+      <w:del w:id="126" w:author="Sapp (US), Brandon" w:date="2019-10-07T09:04:00Z">
+        <w:r>
+          <w:delText>Continuous Delivery</w:delText>
+        </w:r>
+      </w:del>
     </w:p>
     <w:p>
       <w:pPr>
         <w:pStyle w:val="ReferenceList"/>
-      </w:pPr>
-      <w:r>
-        <w:t>Continuous Deployment</w:t>
-      </w:r>
+        <w:ind w:left="1080" w:hanging="720"/>
+        <w:rPr>
+          <w:del w:id="127" w:author="Sapp (US), Brandon" w:date="2019-10-07T09:04:00Z"/>
+        </w:rPr>
+      </w:pPr>
+      <w:del w:id="128" w:author="Sapp (US), Brandon" w:date="2019-10-07T09:04:00Z">
+        <w:r>
+          <w:delText xml:space="preserve">Continuous </w:delText>
+        </w:r>
+        <w:r>
+          <w:delText>Exploration</w:delText>
+        </w:r>
+      </w:del>
     </w:p>
     <w:p>
       <w:pPr>
         <w:pStyle w:val="ReferenceList"/>
-      </w:pPr>
-      <w:r>
-        <w:t>ISO</w:t>
-      </w:r>
+        <w:ind w:left="1080" w:hanging="720"/>
+        <w:rPr>
+          <w:del w:id="129" w:author="Sapp (US), Brandon" w:date="2019-10-07T09:04:00Z"/>
+        </w:rPr>
+      </w:pPr>
+      <w:del w:id="130" w:author="Sapp (US), Brandon" w:date="2019-10-07T09:04:00Z">
+        <w:r>
+          <w:delText>Continuous Integration</w:delText>
+        </w:r>
+      </w:del>
+    </w:p>
+    <w:p>
+      <w:pPr>
+        <w:pStyle w:val="ReferenceList"/>
+        <w:ind w:left="1080" w:hanging="720"/>
+        <w:rPr>
+          <w:ins w:id="131" w:author="Sapp (US), Brandon" w:date="2019-10-07T09:05:00Z"/>
+        </w:rPr>
+      </w:pPr>
+      <w:del w:id="132" w:author="Sapp (US), Brandon" w:date="2019-10-07T09:04:00Z">
+        <w:r>
+          <w:delText>Continuous Deployment</w:delText>
+        </w:r>
+      </w:del>
+      <w:ins w:id="133" w:author="Sapp (US), Brandon" w:date="2019-10-07T09:05:00Z">
+        <w:r>
+          <w:t>Epic Owner</w:t>
+        </w:r>
+      </w:ins>
+    </w:p>
+    <w:p>
+      <w:pPr>
+        <w:pStyle w:val="ReferenceList"/>
+        <w:ind w:left="1080" w:hanging="720"/>
+        <w:rPr>
+          <w:ins w:id="134" w:author="Sapp (US), Brandon" w:date="2019-10-07T09:05:00Z"/>
+        </w:rPr>
+      </w:pPr>
+      <w:ins w:id="135" w:author="Sapp (US), Brandon" w:date="2019-10-07T09:05:00Z">
+        <w:r>
+          <w:t>Enterprise Architect</w:t>
+        </w:r>
+      </w:ins>
+    </w:p>
+    <w:p>
+      <w:pPr>
+        <w:pStyle w:val="ReferenceList"/>
+        <w:ind w:left="1080" w:hanging="720"/>
+        <w:rPr>
+          <w:del w:id="136" w:author="Sapp (US), Brandon" w:date="2019-10-07T09:05:00Z"/>
+        </w:rPr>
+      </w:pPr>
+    </w:p>
+    <w:p>
+      <w:pPr>
+        <w:pStyle w:val="ReferenceList"/>
+        <w:ind w:left="1080" w:hanging="720"/>
+        <w:rPr>
+          <w:ins w:id="137" w:author="Sapp (US), Brandon" w:date="2019-10-07T08:59:00Z"/>
+        </w:rPr>
+      </w:pPr>
+      <w:ins w:id="138" w:author="Sapp (US), Brandon" w:date="2019-10-07T08:59:00Z">
+        <w:r>
+          <w:t>Agile Release Train</w:t>
+        </w:r>
+      </w:ins>
+    </w:p>
+    <w:p>
+      <w:pPr>
+        <w:pStyle w:val="ReferenceList"/>
+        <w:ind w:left="1080" w:hanging="720"/>
+        <w:rPr>
+          <w:ins w:id="139" w:author="Sapp (US), Brandon" w:date="2019-10-07T09:01:00Z"/>
+        </w:rPr>
+      </w:pPr>
+      <w:ins w:id="140" w:author="Sapp (US), Brandon" w:date="2019-10-07T08:59:00Z">
+        <w:r>
+          <w:t>Agile Team</w:t>
+        </w:r>
+      </w:ins>
+    </w:p>
+    <w:p>
+      <w:pPr>
+        <w:pStyle w:val="ReferenceList"/>
+        <w:ind w:left="1080" w:hanging="720"/>
+        <w:rPr>
+          <w:ins w:id="141" w:author="Sapp (US), Brandon" w:date="2019-10-07T09:02:00Z"/>
+        </w:rPr>
+      </w:pPr>
+      <w:ins w:id="142" w:author="Sapp (US), Brandon" w:date="2019-10-07T09:01:00Z">
+        <w:r>
+          <w:t xml:space="preserve">Product </w:t>
+        </w:r>
+      </w:ins>
+      <w:ins w:id="143" w:author="Sapp (US), Brandon" w:date="2019-10-07T09:02:00Z">
+        <w:r>
+          <w:t>Manager</w:t>
+        </w:r>
+      </w:ins>
+    </w:p>
+    <w:p>
+      <w:pPr>
+        <w:pStyle w:val="ReferenceList"/>
+        <w:ind w:left="1080" w:hanging="720"/>
+        <w:rPr>
+          <w:ins w:id="144" w:author="Sapp (US), Brandon" w:date="2019-10-07T09:02:00Z"/>
+        </w:rPr>
+      </w:pPr>
+      <w:ins w:id="145" w:author="Sapp (US), Brandon" w:date="2019-10-07T09:02:00Z">
+        <w:r>
+          <w:t>Release Train Engineer</w:t>
+        </w:r>
+      </w:ins>
+    </w:p>
+    <w:p>
+      <w:pPr>
+        <w:pStyle w:val="ReferenceList"/>
+        <w:ind w:left="1080" w:hanging="720"/>
+        <w:rPr>
+          <w:ins w:id="146" w:author="Sapp (US), Brandon" w:date="2019-10-07T09:04:00Z"/>
+        </w:rPr>
+      </w:pPr>
+      <w:ins w:id="147" w:author="Sapp (US), Brandon" w:date="2019-10-07T09:02:00Z">
+        <w:r>
+          <w:t>System Arch/</w:t>
+        </w:r>
+        <w:proofErr w:type="spellStart"/>
+        <w:r>
+          <w:t>Eng</w:t>
+        </w:r>
+      </w:ins>
+      <w:proofErr w:type="spellEnd"/>
+    </w:p>
+    <w:p>
+      <w:pPr>
+        <w:pStyle w:val="ReferenceList"/>
+        <w:ind w:left="1080" w:hanging="720"/>
+        <w:rPr>
+          <w:ins w:id="148" w:author="Sapp (US), Brandon" w:date="2019-10-07T09:04:00Z"/>
+        </w:rPr>
+      </w:pPr>
+      <w:ins w:id="149" w:author="Sapp (US), Brandon" w:date="2019-10-07T09:04:00Z">
+        <w:r>
+          <w:t>Continuous Delivery</w:t>
+        </w:r>
+      </w:ins>
+    </w:p>
+    <w:p>
+      <w:pPr>
+        <w:pStyle w:val="ReferenceList"/>
+        <w:ind w:left="1080" w:hanging="720"/>
+        <w:rPr>
+          <w:ins w:id="150" w:author="Sapp (US), Brandon" w:date="2019-10-07T09:04:00Z"/>
+        </w:rPr>
+      </w:pPr>
+      <w:ins w:id="151" w:author="Sapp (US), Brandon" w:date="2019-10-07T09:04:00Z">
+        <w:r>
+          <w:t>Continuous Exploration</w:t>
+        </w:r>
+      </w:ins>
+    </w:p>
+    <w:p>
+      <w:pPr>
+        <w:pStyle w:val="ReferenceList"/>
+        <w:ind w:left="1080" w:hanging="720"/>
+        <w:rPr>
+          <w:ins w:id="152" w:author="Sapp (US), Brandon" w:date="2019-10-07T09:04:00Z"/>
+        </w:rPr>
+      </w:pPr>
+      <w:ins w:id="153" w:author="Sapp (US), Brandon" w:date="2019-10-07T09:04:00Z">
+        <w:r>
+          <w:t>Continuous Integration</w:t>
+        </w:r>
+      </w:ins>
+    </w:p>
+    <w:p>
+      <w:pPr>
+        <w:pStyle w:val="ReferenceList"/>
+        <w:ind w:left="1080" w:hanging="720"/>
+        <w:rPr>
+          <w:ins w:id="154" w:author="Sapp (US), Brandon" w:date="2019-10-07T09:04:00Z"/>
+        </w:rPr>
+      </w:pPr>
+      <w:ins w:id="155" w:author="Sapp (US), Brandon" w:date="2019-10-07T09:04:00Z">
+        <w:r>
+          <w:t>Continuous Deployment</w:t>
+        </w:r>
+      </w:ins>
+    </w:p>
+    <w:p>
+      <w:pPr>
+        <w:pStyle w:val="ReferenceList"/>
+        <w:ind w:left="1080" w:hanging="720"/>
+        <w:rPr>
+          <w:ins w:id="156" w:author="Sapp (US), Brandon" w:date="2019-10-07T09:03:00Z"/>
+        </w:rPr>
+      </w:pPr>
+      <w:ins w:id="157" w:author="Sapp (US), Brandon" w:date="2019-10-07T09:03:00Z">
+        <w:r>
+          <w:t>Agile Team</w:t>
+        </w:r>
+      </w:ins>
+    </w:p>
+    <w:p>
+      <w:pPr>
+        <w:pStyle w:val="ReferenceList"/>
+        <w:ind w:left="1080" w:hanging="720"/>
+        <w:rPr>
+          <w:ins w:id="158" w:author="Sapp (US), Brandon" w:date="2019-10-07T09:01:00Z"/>
+        </w:rPr>
+      </w:pPr>
+      <w:ins w:id="159" w:author="Sapp (US), Brandon" w:date="2019-10-07T09:01:00Z">
+        <w:r>
+          <w:t>Product Owner</w:t>
+        </w:r>
+      </w:ins>
+    </w:p>
+    <w:p>
+      <w:pPr>
+        <w:pStyle w:val="ReferenceList"/>
+        <w:ind w:left="1080" w:hanging="720"/>
+        <w:rPr>
+          <w:ins w:id="160" w:author="Sapp (US), Brandon" w:date="2019-10-07T09:02:00Z"/>
+        </w:rPr>
+      </w:pPr>
+      <w:ins w:id="161" w:author="Sapp (US), Brandon" w:date="2019-10-07T09:02:00Z">
+        <w:r>
+          <w:t>Scrum Master</w:t>
+        </w:r>
+      </w:ins>
+    </w:p>
+    <w:p>
+      <w:pPr>
+        <w:pStyle w:val="ReferenceList"/>
+        <w:ind w:left="1080" w:hanging="720"/>
+        <w:rPr>
+          <w:ins w:id="162" w:author="Sapp (US), Brandon" w:date="2019-10-07T09:02:00Z"/>
+        </w:rPr>
+      </w:pPr>
+      <w:ins w:id="163" w:author="Sapp (US), Brandon" w:date="2019-10-07T09:02:00Z">
+        <w:r>
+          <w:t>Developer</w:t>
+        </w:r>
+      </w:ins>
+    </w:p>
+    <w:p>
+      <w:pPr>
+        <w:pStyle w:val="ReferenceList"/>
+        <w:ind w:left="1080" w:hanging="720"/>
+        <w:rPr>
+          <w:ins w:id="164" w:author="Sapp (US), Brandon" w:date="2019-10-07T08:59:00Z"/>
+        </w:rPr>
+      </w:pPr>
+      <w:ins w:id="165" w:author="Sapp (US), Brandon" w:date="2019-10-07T08:59:00Z">
+        <w:r>
+          <w:t>Velocity</w:t>
+        </w:r>
+      </w:ins>
+    </w:p>
+    <w:p>
+      <w:pPr>
+        <w:pStyle w:val="ReferenceList"/>
+        <w:ind w:left="1080" w:hanging="720"/>
+        <w:rPr>
+          <w:ins w:id="166" w:author="Sapp (US), Brandon" w:date="2019-10-07T08:58:00Z"/>
+        </w:rPr>
+      </w:pPr>
+      <w:del w:id="167" w:author="Sapp (US), Brandon" w:date="2019-10-07T08:59:00Z">
+        <w:r>
+          <w:delText>ISO</w:delText>
+        </w:r>
+      </w:del>
+      <w:ins w:id="168" w:author="Sapp (US), Brandon" w:date="2019-10-07T08:58:00Z">
+        <w:r>
+          <w:t>Program Increment</w:t>
+        </w:r>
+      </w:ins>
+    </w:p>
+    <w:p>
+      <w:pPr>
+        <w:pStyle w:val="ReferenceList"/>
+        <w:ind w:left="1080" w:hanging="720"/>
+        <w:rPr>
+          <w:ins w:id="169" w:author="Sapp (US), Brandon" w:date="2019-10-07T09:03:00Z"/>
+        </w:rPr>
+      </w:pPr>
+      <w:ins w:id="170" w:author="Sapp (US), Brandon" w:date="2019-10-07T08:58:00Z">
+        <w:r>
+          <w:t>PI Planning</w:t>
+        </w:r>
+      </w:ins>
+    </w:p>
+    <w:p>
+      <w:pPr>
+        <w:pStyle w:val="ReferenceList"/>
+        <w:ind w:left="1080" w:hanging="720"/>
+        <w:rPr>
+          <w:ins w:id="171" w:author="Sapp (US), Brandon" w:date="2019-10-07T08:58:00Z"/>
+        </w:rPr>
+      </w:pPr>
+      <w:ins w:id="172" w:author="Sapp (US), Brandon" w:date="2019-10-07T09:03:00Z">
+        <w:r>
+          <w:t>Iterations</w:t>
+        </w:r>
+      </w:ins>
+    </w:p>
+    <w:p>
+      <w:pPr>
+        <w:pStyle w:val="ReferenceList"/>
+      </w:pPr>
     </w:p>
     <w:p>
       <w:pPr>
@@ -12439,11 +12551,11 @@
           <w:numId w:val="0"/>
         </w:numPr>
       </w:pPr>
-      <w:bookmarkStart w:id="117" w:name="_Toc20985311"/>
+      <w:bookmarkStart w:id="173" w:name="_Toc20985311"/>
       <w:r>
         <w:t>Appendix C: Change Log</w:t>
       </w:r>
-      <w:bookmarkEnd w:id="117"/>
+      <w:bookmarkEnd w:id="173"/>
     </w:p>
     <w:p>
       <w:pPr>
@@ -12522,7 +12634,7 @@
       </w:r>
     </w:p>
   </w:comment>
-  <w:comment w:id="19" w:author="Krima, Sylvere (Assoc)" w:date="2019-10-01T15:14:00Z" w:initials="KS(">
+  <w:comment w:id="20" w:author="Krima, Sylvere (Assoc)" w:date="2019-10-01T15:14:00Z" w:initials="KS(">
     <w:p>
       <w:pPr>
         <w:pStyle w:val="CommentText"/>
@@ -12538,7 +12650,7 @@
       </w:r>
     </w:p>
   </w:comment>
-  <w:comment w:id="32" w:author="Krima, Sylvere (Assoc)" w:date="2019-10-01T14:04:00Z" w:initials="KS(">
+  <w:comment w:id="33" w:author="Krima, Sylvere (Assoc)" w:date="2019-10-01T14:04:00Z" w:initials="KS(">
     <w:p>
       <w:pPr>
         <w:pStyle w:val="CommentText"/>
@@ -12554,7 +12666,7 @@
       </w:r>
     </w:p>
   </w:comment>
-  <w:comment w:id="33" w:author="Harvey (US), Melissa K" w:date="2019-07-24T15:29:00Z" w:initials="HMK">
+  <w:comment w:id="34" w:author="Harvey (US), Melissa K" w:date="2019-07-24T15:29:00Z" w:initials="HMK">
     <w:p>
       <w:pPr>
         <w:pStyle w:val="CommentText"/>
@@ -12583,7 +12695,7 @@
       <w:proofErr w:type="gramEnd"/>
     </w:p>
   </w:comment>
-  <w:comment w:id="34" w:author="Harvey (US), Melissa K" w:date="2019-08-27T10:39:00Z" w:initials="HMK">
+  <w:comment w:id="35" w:author="Harvey (US), Melissa K" w:date="2019-08-27T10:39:00Z" w:initials="HMK">
     <w:p>
       <w:pPr>
         <w:pStyle w:val="CommentText"/>
@@ -12607,7 +12719,7 @@
       </w:r>
     </w:p>
   </w:comment>
-  <w:comment w:id="35" w:author="Krima, Sylvere (Assoc)" w:date="2019-10-01T14:05:00Z" w:initials="KS(">
+  <w:comment w:id="36" w:author="Krima, Sylvere (Assoc)" w:date="2019-10-01T14:05:00Z" w:initials="KS(">
     <w:p>
       <w:pPr>
         <w:pStyle w:val="CommentText"/>
@@ -12623,7 +12735,7 @@
       </w:r>
     </w:p>
   </w:comment>
-  <w:comment w:id="38" w:author="Sapp (US), Brandon" w:date="2019-07-18T20:57:00Z" w:initials="S(B">
+  <w:comment w:id="39" w:author="Sapp (US), Brandon" w:date="2019-07-18T20:57:00Z" w:initials="S(B">
     <w:p>
       <w:pPr>
         <w:pStyle w:val="CommentText"/>
@@ -12639,7 +12751,7 @@
       </w:r>
     </w:p>
   </w:comment>
-  <w:comment w:id="57" w:author="Krima, Sylvere (Assoc)" w:date="2019-10-01T14:07:00Z" w:initials="KS(">
+  <w:comment w:id="58" w:author="Krima, Sylvere (Assoc)" w:date="2019-10-01T14:07:00Z" w:initials="KS(">
     <w:p>
       <w:pPr>
         <w:pStyle w:val="CommentText"/>
@@ -12655,7 +12767,7 @@
       </w:r>
     </w:p>
   </w:comment>
-  <w:comment w:id="65" w:author="Krima, Sylvere (Assoc)" w:date="2019-10-01T14:09:00Z" w:initials="KS(">
+  <w:comment w:id="66" w:author="Krima, Sylvere (Assoc)" w:date="2019-10-01T14:09:00Z" w:initials="KS(">
     <w:p>
       <w:pPr>
         <w:pStyle w:val="CommentText"/>
@@ -12671,7 +12783,7 @@
       </w:r>
     </w:p>
   </w:comment>
-  <w:comment w:id="79" w:author="Krima, Sylvere (Assoc)" w:date="2019-10-01T14:09:00Z" w:initials="KS(">
+  <w:comment w:id="80" w:author="Krima, Sylvere (Assoc)" w:date="2019-10-01T14:09:00Z" w:initials="KS(">
     <w:p>
       <w:pPr>
         <w:pStyle w:val="CommentText"/>
@@ -12687,7 +12799,7 @@
       </w:r>
     </w:p>
   </w:comment>
-  <w:comment w:id="80" w:author="Sapp (US), Brandon" w:date="2019-07-18T21:06:00Z" w:initials="S(B">
+  <w:comment w:id="81" w:author="Sapp (US), Brandon" w:date="2019-07-18T21:06:00Z" w:initials="S(B">
     <w:p>
       <w:pPr>
         <w:pStyle w:val="CommentText"/>
@@ -12703,7 +12815,7 @@
       </w:r>
     </w:p>
   </w:comment>
-  <w:comment w:id="83" w:author="Krima, Sylvere (Assoc)" w:date="2019-10-01T14:09:00Z" w:initials="KS(">
+  <w:comment w:id="85" w:author="Krima, Sylvere (Assoc)" w:date="2019-10-01T14:09:00Z" w:initials="KS(">
     <w:p>
       <w:pPr>
         <w:pStyle w:val="CommentText"/>
@@ -12719,7 +12831,7 @@
       </w:r>
     </w:p>
   </w:comment>
-  <w:comment w:id="85" w:author="Harvey (US), Melissa K" w:date="2019-07-24T15:21:00Z" w:initials="HMK">
+  <w:comment w:id="88" w:author="Harvey (US), Melissa K" w:date="2019-07-24T15:21:00Z" w:initials="HMK">
     <w:p>
       <w:pPr>
         <w:pStyle w:val="CommentText"/>
@@ -12756,7 +12868,7 @@
       </w:r>
     </w:p>
   </w:comment>
-  <w:comment w:id="86" w:author="Krima, Sylvere (Assoc)" w:date="2019-10-01T14:13:00Z" w:initials="KS(">
+  <w:comment w:id="89" w:author="Krima, Sylvere (Assoc)" w:date="2019-10-01T14:13:00Z" w:initials="KS(">
     <w:p>
       <w:pPr>
         <w:pStyle w:val="CommentText"/>
@@ -12772,7 +12884,7 @@
       </w:r>
     </w:p>
   </w:comment>
-  <w:comment w:id="91" w:author="Krima, Sylvere (Assoc)" w:date="2019-10-01T14:16:00Z" w:initials="KS(">
+  <w:comment w:id="94" w:author="Krima, Sylvere (Assoc)" w:date="2019-10-01T14:16:00Z" w:initials="KS(">
     <w:p>
       <w:pPr>
         <w:pStyle w:val="CommentText"/>
@@ -12806,7 +12918,7 @@
       </w:r>
     </w:p>
   </w:comment>
-  <w:comment w:id="96" w:author="Harvey (US), Melissa K" w:date="2019-08-14T10:41:00Z" w:initials="HMK">
+  <w:comment w:id="95" w:author="Sapp (US), Brandon" w:date="2019-10-07T08:57:00Z" w:initials="S(B">
     <w:p>
       <w:pPr>
         <w:pStyle w:val="CommentText"/>
@@ -12818,11 +12930,32 @@
         <w:annotationRef/>
       </w:r>
       <w:r>
+        <w:t>We should add to Terms appendix</w:t>
+      </w:r>
+    </w:p>
+    <w:p>
+      <w:pPr>
+        <w:pStyle w:val="CommentText"/>
+      </w:pPr>
+    </w:p>
+  </w:comment>
+  <w:comment w:id="100" w:author="Harvey (US), Melissa K" w:date="2019-08-14T10:41:00Z" w:initials="HMK">
+    <w:p>
+      <w:pPr>
+        <w:pStyle w:val="CommentText"/>
+      </w:pPr>
+      <w:r>
+        <w:rPr>
+          <w:rStyle w:val="CommentReference"/>
+        </w:rPr>
+        <w:annotationRef/>
+      </w:r>
+      <w:r>
         <w:t>While this is an interesting point I do not see the relevance of it being tied into the rest of the conversation.</w:t>
       </w:r>
     </w:p>
   </w:comment>
-  <w:comment w:id="97" w:author="Krima, Sylvere (Assoc)" w:date="2019-10-01T14:56:00Z" w:initials="KS(">
+  <w:comment w:id="101" w:author="Krima, Sylvere (Assoc)" w:date="2019-10-01T14:56:00Z" w:initials="KS(">
     <w:p>
       <w:pPr>
         <w:pStyle w:val="CommentText"/>
@@ -12838,7 +12971,7 @@
       </w:r>
     </w:p>
   </w:comment>
-  <w:comment w:id="98" w:author="Harvey (US), Melissa K" w:date="2019-08-14T10:47:00Z" w:initials="HMK">
+  <w:comment w:id="102" w:author="Harvey (US), Melissa K" w:date="2019-08-14T10:47:00Z" w:initials="HMK">
     <w:p>
       <w:pPr>
         <w:pStyle w:val="CommentText"/>
@@ -12854,7 +12987,7 @@
       </w:r>
     </w:p>
   </w:comment>
-  <w:comment w:id="100" w:author="Sapp (US), Brandon" w:date="2019-07-19T14:16:00Z" w:initials="S(B">
+  <w:comment w:id="107" w:author="Harvey (US), Melissa K" w:date="2019-09-23T12:02:00Z" w:initials="H(MK">
     <w:p>
       <w:pPr>
         <w:pStyle w:val="CommentText"/>
@@ -12866,11 +12999,14 @@
         <w:annotationRef/>
       </w:r>
       <w:r>
-        <w:t>Is this a true statement?</w:t>
+        <w:rPr>
+          <w:rStyle w:val="CommentReference"/>
+        </w:rPr>
+        <w:t>9/23 meeting feedback: this is an ambiguous benefit. Can we be clearer?</w:t>
       </w:r>
     </w:p>
   </w:comment>
-  <w:comment w:id="104" w:author="Harvey (US), Melissa K" w:date="2019-09-23T12:02:00Z" w:initials="H(MK">
+  <w:comment w:id="108" w:author="Harvey (US), Melissa K" w:date="2019-07-29T10:19:00Z" w:initials="HMK">
     <w:p>
       <w:pPr>
         <w:pStyle w:val="CommentText"/>
@@ -12882,14 +13018,27 @@
         <w:annotationRef/>
       </w:r>
       <w:r>
+        <w:t>I wonder if there is any way we can quantify this to some degree. Any stats out there?</w:t>
+      </w:r>
+    </w:p>
+  </w:comment>
+  <w:comment w:id="110" w:author="Harvey (US), Melissa K" w:date="2019-09-17T15:33:00Z" w:initials="H(MK">
+    <w:p>
+      <w:pPr>
+        <w:pStyle w:val="CommentText"/>
+      </w:pPr>
+      <w:r>
         <w:rPr>
           <w:rStyle w:val="CommentReference"/>
         </w:rPr>
-        <w:t>9/23 meeting feedback: this is an ambiguous benefit. Can we be clearer?</w:t>
+        <w:annotationRef/>
+      </w:r>
+      <w:r>
+        <w:t>Redundant word usage</w:t>
       </w:r>
     </w:p>
   </w:comment>
-  <w:comment w:id="105" w:author="Harvey (US), Melissa K" w:date="2019-07-29T10:19:00Z" w:initials="HMK">
+  <w:comment w:id="111" w:author="Harvey (US), Melissa K" w:date="2019-09-23T10:26:00Z" w:initials="H(MK">
     <w:p>
       <w:pPr>
         <w:pStyle w:val="CommentText"/>
@@ -12901,11 +13050,11 @@
         <w:annotationRef/>
       </w:r>
       <w:r>
-        <w:t>I wonder if there is any way we can quantify this to some degree. Any stats out there?</w:t>
+        <w:t>Reworded this to read a little easier.</w:t>
       </w:r>
     </w:p>
   </w:comment>
-  <w:comment w:id="107" w:author="Harvey (US), Melissa K" w:date="2019-09-17T15:33:00Z" w:initials="H(MK">
+  <w:comment w:id="114" w:author="Miller, Kathryn M. (Fed)" w:date="2016-12-05T10:03:00Z" w:initials="MKM(">
     <w:p>
       <w:pPr>
         <w:pStyle w:val="CommentText"/>
@@ -12917,90 +13066,58 @@
         <w:annotationRef/>
       </w:r>
       <w:r>
-        <w:t>Redundant word usage</w:t>
-      </w:r>
+        <w:rPr>
+          <w:rStyle w:val="CommentReference"/>
+        </w:rPr>
+        <w:annotationRef/>
+      </w:r>
+      <w:r>
+        <w:rPr>
+          <w:rStyle w:val="CommentReference"/>
+        </w:rPr>
+        <w:annotationRef/>
+      </w:r>
+      <w:r>
+        <w:t xml:space="preserve">Follow reference formatting at </w:t>
+      </w:r>
+      <w:hyperlink r:id="rId1" w:history="1">
+        <w:r>
+          <w:rPr>
+            <w:rStyle w:val="Hyperlink"/>
+          </w:rPr>
+          <w:t>https://inet.nist.gov/library/publishing-support-nist-publications/nist-technical-series-publications/reference-format</w:t>
+        </w:r>
+      </w:hyperlink>
+      <w:r>
+        <w:t xml:space="preserve"> , or download the EndNote and </w:t>
+      </w:r>
+      <w:proofErr w:type="spellStart"/>
+      <w:r>
+        <w:t>BibTeX</w:t>
+      </w:r>
+      <w:proofErr w:type="spellEnd"/>
+      <w:r>
+        <w:t xml:space="preserve"> reference style files from </w:t>
+      </w:r>
+      <w:r>
+        <w:t>tinyurl.com/</w:t>
+      </w:r>
+      <w:proofErr w:type="spellStart"/>
+      <w:r>
+        <w:t>techpubsnist</w:t>
+      </w:r>
+      <w:proofErr w:type="spellEnd"/>
+      <w:r>
+        <w:t xml:space="preserve"> </w:t>
+      </w:r>
+    </w:p>
+    <w:p>
+      <w:pPr>
+        <w:pStyle w:val="CommentText"/>
+      </w:pPr>
     </w:p>
   </w:comment>
-  <w:comment w:id="108" w:author="Harvey (US), Melissa K" w:date="2019-09-23T10:26:00Z" w:initials="H(MK">
-    <w:p>
-      <w:pPr>
-        <w:pStyle w:val="CommentText"/>
-      </w:pPr>
-      <w:r>
-        <w:rPr>
-          <w:rStyle w:val="CommentReference"/>
-        </w:rPr>
-        <w:annotationRef/>
-      </w:r>
-      <w:r>
-        <w:t>Reworded this to read a little easier.</w:t>
-      </w:r>
-    </w:p>
-  </w:comment>
-  <w:comment w:id="111" w:author="Miller, Kathryn M. (Fed)" w:date="2016-12-05T10:03:00Z" w:initials="MKM(">
-    <w:p>
-      <w:pPr>
-        <w:pStyle w:val="CommentText"/>
-      </w:pPr>
-      <w:r>
-        <w:rPr>
-          <w:rStyle w:val="CommentReference"/>
-        </w:rPr>
-        <w:annotationRef/>
-      </w:r>
-      <w:r>
-        <w:rPr>
-          <w:rStyle w:val="CommentReference"/>
-        </w:rPr>
-        <w:annotationRef/>
-      </w:r>
-      <w:r>
-        <w:rPr>
-          <w:rStyle w:val="CommentReference"/>
-        </w:rPr>
-        <w:annotationRef/>
-      </w:r>
-      <w:r>
-        <w:t xml:space="preserve">Follow reference formatting at </w:t>
-      </w:r>
-      <w:hyperlink r:id="rId1" w:history="1">
-        <w:r>
-          <w:rPr>
-            <w:rStyle w:val="Hyperlink"/>
-          </w:rPr>
-          <w:t>https://inet.nist.gov/library/publishing-support-nist-publications/nist-technical-series-publications/reference-format</w:t>
-        </w:r>
-      </w:hyperlink>
-      <w:r>
-        <w:t xml:space="preserve"> , or download the EndNote and </w:t>
-      </w:r>
-      <w:proofErr w:type="spellStart"/>
-      <w:r>
-        <w:t>BibTeX</w:t>
-      </w:r>
-      <w:proofErr w:type="spellEnd"/>
-      <w:r>
-        <w:t xml:space="preserve"> reference style files from </w:t>
-      </w:r>
-      <w:r>
-        <w:t>tinyurl.com/</w:t>
-      </w:r>
-      <w:proofErr w:type="spellStart"/>
-      <w:r>
-        <w:t>techpubsnist</w:t>
-      </w:r>
-      <w:proofErr w:type="spellEnd"/>
-      <w:r>
-        <w:t xml:space="preserve"> </w:t>
-      </w:r>
-    </w:p>
-    <w:p>
-      <w:pPr>
-        <w:pStyle w:val="CommentText"/>
-      </w:pPr>
-    </w:p>
-  </w:comment>
-  <w:comment w:id="112" w:author="Harvey (US), Melissa K" w:date="2019-07-29T14:39:00Z" w:initials="HMK">
+  <w:comment w:id="115" w:author="Harvey (US), Melissa K" w:date="2019-07-29T14:39:00Z" w:initials="HMK">
     <w:p>
       <w:pPr>
         <w:pStyle w:val="CommentText"/>
@@ -13037,10 +13154,10 @@
   <w15:commentEx w15:paraId="366BC27B" w15:done="0"/>
   <w15:commentEx w15:paraId="3D914320" w15:done="0"/>
   <w15:commentEx w15:paraId="489EABFC" w15:done="0"/>
+  <w15:commentEx w15:paraId="4DFD4137" w15:paraIdParent="489EABFC" w15:done="0"/>
   <w15:commentEx w15:paraId="1D1F7271" w15:done="0"/>
   <w15:commentEx w15:paraId="57AEB2CF" w15:paraIdParent="1D1F7271" w15:done="0"/>
   <w15:commentEx w15:paraId="77D22279" w15:done="0"/>
-  <w15:commentEx w15:paraId="0A855649" w15:done="0"/>
   <w15:commentEx w15:paraId="7F5544BB" w15:done="0"/>
   <w15:commentEx w15:paraId="4CDE723E" w15:done="0"/>
   <w15:commentEx w15:paraId="2EAEA6A7" w15:done="0"/>
@@ -13175,7 +13292,7 @@
           <w:rPr>
             <w:noProof/>
           </w:rPr>
-          <w:t>17</w:t>
+          <w:t>18</w:t>
         </w:r>
         <w:r>
           <w:rPr>
@@ -13269,6 +13386,7 @@
       <w:rPr>
         <w:noProof/>
         <w:color w:val="DADADA"/>
+        <w:lang w:val="en-GB" w:eastAsia="en-GB"/>
       </w:rPr>
       <mc:AlternateContent>
         <mc:Choice Requires="wps">
@@ -13481,6 +13599,7 @@
       <w:rPr>
         <w:noProof/>
         <w:color w:val="DADADA"/>
+        <w:lang w:val="en-GB" w:eastAsia="en-GB"/>
       </w:rPr>
       <mc:AlternateContent>
         <mc:Choice Requires="wps">
@@ -13539,7 +13658,7 @@
             </wp:anchor>
           </w:drawing>
         </mc:Choice>
-        <mc:Fallback xmlns:w16cid="http://schemas.microsoft.com/office/word/2016/wordml/cid" xmlns:am3d="http://schemas.microsoft.com/office/drawing/2017/model3d" xmlns:aink="http://schemas.microsoft.com/office/drawing/2016/ink" xmlns:cx8="http://schemas.microsoft.com/office/drawing/2016/5/14/chartex" xmlns:cx7="http://schemas.microsoft.com/office/drawing/2016/5/13/chartex" xmlns:cx6="http://schemas.microsoft.com/office/drawing/2016/5/12/chartex" xmlns:cx5="http://schemas.microsoft.com/office/drawing/2016/5/11/chartex" xmlns:cx4="http://schemas.microsoft.com/office/drawing/2016/5/10/chartex" xmlns:cx3="http://schemas.microsoft.com/office/drawing/2016/5/9/chartex" xmlns:cx2="http://schemas.microsoft.com/office/drawing/2015/10/21/chartex">
+        <mc:Fallback xmlns:cx2="http://schemas.microsoft.com/office/drawing/2015/10/21/chartex" xmlns:cx3="http://schemas.microsoft.com/office/drawing/2016/5/9/chartex" xmlns:cx4="http://schemas.microsoft.com/office/drawing/2016/5/10/chartex" xmlns:cx5="http://schemas.microsoft.com/office/drawing/2016/5/11/chartex" xmlns:cx6="http://schemas.microsoft.com/office/drawing/2016/5/12/chartex" xmlns:cx7="http://schemas.microsoft.com/office/drawing/2016/5/13/chartex" xmlns:cx8="http://schemas.microsoft.com/office/drawing/2016/5/14/chartex" xmlns:aink="http://schemas.microsoft.com/office/drawing/2016/ink" xmlns:am3d="http://schemas.microsoft.com/office/drawing/2017/model3d" xmlns:w16cid="http://schemas.microsoft.com/office/word/2016/wordml/cid">
           <w:pict>
             <v:line w14:anchorId="49982A23" id="Straight Connector 62" o:spid="_x0000_s1026" style="position:absolute;z-index:251660288;visibility:visible;mso-wrap-style:square;mso-wrap-distance-left:9pt;mso-wrap-distance-top:0;mso-wrap-distance-right:9pt;mso-wrap-distance-bottom:0;mso-position-horizontal:absolute;mso-position-horizontal-relative:text;mso-position-vertical:absolute;mso-position-vertical-relative:text" from="-29.25pt,34.5pt" to="-29.25pt,682.5pt" o:gfxdata="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" strokecolor="#a5a5a5 [2092]"/>
           </w:pict>
@@ -14856,7 +14975,7 @@
       <w:lvlText w:val="%1.%2.%3."/>
       <w:lvlJc w:val="left"/>
       <w:pPr>
-        <w:ind w:left="720" w:hanging="720"/>
+        <w:ind w:left="3960" w:hanging="720"/>
       </w:pPr>
       <w:rPr>
         <w:b w:val="0"/>
@@ -15709,6 +15828,7 @@
         <w:ilvl w:val="2"/>
         <w:numId w:val="4"/>
       </w:numPr>
+      <w:ind w:left="720"/>
       <w:outlineLvl w:val="2"/>
     </w:pPr>
     <w:rPr>
@@ -16799,7 +16919,7 @@
 </file>
 
 <file path=customXml/itemProps1.xml><?xml version="1.0" encoding="utf-8"?>
-<ds:datastoreItem xmlns:ds="http://schemas.openxmlformats.org/officeDocument/2006/customXml" ds:itemID="{AE666A39-C91F-4DF6-9285-B946551AC795}">
+<ds:datastoreItem xmlns:ds="http://schemas.openxmlformats.org/officeDocument/2006/customXml" ds:itemID="{61AC435B-23FD-42A5-87AF-13CF88A87347}">
   <ds:schemaRefs>
     <ds:schemaRef ds:uri="http://schemas.openxmlformats.org/officeDocument/2006/bibliography"/>
   </ds:schemaRefs>

</xml_diff>